<commit_message>
added 2 more lessons
</commit_message>
<xml_diff>
--- a/docs/UNIGIS-AppDev-R.docx
+++ b/docs/UNIGIS-AppDev-R.docx
@@ -14203,8 +14203,3106 @@
       <w:pPr>
         <w:pStyle w:val="berschrift1"/>
       </w:pPr>
-      <w:bookmarkStart w:id="114" w:name="references"/>
+      <w:bookmarkStart w:id="114" w:name="read-and-write-data"/>
       <w:bookmarkEnd w:id="114"/>
+      <w:r>
+        <w:t xml:space="preserve">Read and write data</w:t>
+      </w:r>
+    </w:p>
+    <w:p>
+      <w:pPr>
+        <w:pStyle w:val="FirstParagraph"/>
+      </w:pPr>
+      <w:r>
+        <w:t xml:space="preserve">all R code parts are removed, because of an unsolved error message</w:t>
+      </w:r>
+    </w:p>
+    <w:p>
+      <w:pPr>
+        <w:pStyle w:val="berschrift2"/>
+      </w:pPr>
+      <w:bookmarkStart w:id="115" w:name="summary"/>
+      <w:bookmarkEnd w:id="115"/>
+      <w:r>
+        <w:t xml:space="preserve">Summary</w:t>
+      </w:r>
+    </w:p>
+    <w:p>
+      <w:pPr>
+        <w:pStyle w:val="FirstParagraph"/>
+      </w:pPr>
+      <w:r>
+        <w:t xml:space="preserve">Tidy-up your data</w:t>
+      </w:r>
+    </w:p>
+    <w:p>
+      <w:pPr>
+        <w:pStyle w:val="Compact"/>
+        <w:numPr>
+          <w:numId w:val="1074"/>
+          <w:ilvl w:val="0"/>
+        </w:numPr>
+      </w:pPr>
+      <w:r>
+        <w:t xml:space="preserve">Wide and long data</w:t>
+      </w:r>
+    </w:p>
+    <w:p>
+      <w:pPr>
+        <w:pStyle w:val="Compact"/>
+        <w:numPr>
+          <w:numId w:val="1074"/>
+          <w:ilvl w:val="0"/>
+        </w:numPr>
+      </w:pPr>
+      <w:r>
+        <w:t xml:space="preserve">Re-shape data</w:t>
+      </w:r>
+    </w:p>
+    <w:p>
+      <w:pPr>
+        <w:pStyle w:val="Compact"/>
+        <w:numPr>
+          <w:numId w:val="1074"/>
+          <w:ilvl w:val="0"/>
+        </w:numPr>
+      </w:pPr>
+      <w:r>
+        <w:t xml:space="preserve">Handle missing values</w:t>
+      </w:r>
+    </w:p>
+    <w:p>
+      <w:pPr>
+        <w:pStyle w:val="FirstParagraph"/>
+      </w:pPr>
+      <w:r>
+        <w:rPr>
+          <w:b/>
+        </w:rPr>
+        <w:t xml:space="preserve">Next</w:t>
+      </w:r>
+      <w:r>
+        <w:t xml:space="preserve">: Read and write data</w:t>
+      </w:r>
+    </w:p>
+    <w:p>
+      <w:pPr>
+        <w:pStyle w:val="Compact"/>
+        <w:numPr>
+          <w:numId w:val="1075"/>
+          <w:ilvl w:val="0"/>
+        </w:numPr>
+      </w:pPr>
+      <w:r>
+        <w:t xml:space="preserve">file formats</w:t>
+      </w:r>
+    </w:p>
+    <w:p>
+      <w:pPr>
+        <w:pStyle w:val="Compact"/>
+        <w:numPr>
+          <w:numId w:val="1075"/>
+          <w:ilvl w:val="0"/>
+        </w:numPr>
+      </w:pPr>
+      <w:r>
+        <w:t xml:space="preserve">read</w:t>
+      </w:r>
+    </w:p>
+    <w:p>
+      <w:pPr>
+        <w:pStyle w:val="Compact"/>
+        <w:numPr>
+          <w:numId w:val="1075"/>
+          <w:ilvl w:val="0"/>
+        </w:numPr>
+      </w:pPr>
+      <w:r>
+        <w:t xml:space="preserve">write</w:t>
+      </w:r>
+    </w:p>
+    <w:p>
+      <w:pPr>
+        <w:pStyle w:val="berschrift2"/>
+      </w:pPr>
+      <w:bookmarkStart w:id="116" w:name="text-file-formats"/>
+      <w:bookmarkEnd w:id="116"/>
+      <w:r>
+        <w:t xml:space="preserve">Text file formats</w:t>
+      </w:r>
+    </w:p>
+    <w:p>
+      <w:pPr>
+        <w:pStyle w:val="FirstParagraph"/>
+      </w:pPr>
+      <w:r>
+        <w:t xml:space="preserve">A series of formats based on plain-text files</w:t>
+      </w:r>
+    </w:p>
+    <w:p>
+      <w:pPr>
+        <w:pStyle w:val="Textkrper"/>
+      </w:pPr>
+      <w:r>
+        <w:t xml:space="preserve">For instance</w:t>
+      </w:r>
+    </w:p>
+    <w:p>
+      <w:pPr>
+        <w:pStyle w:val="Compact"/>
+        <w:numPr>
+          <w:numId w:val="1076"/>
+          <w:ilvl w:val="0"/>
+        </w:numPr>
+      </w:pPr>
+      <w:r>
+        <w:t xml:space="preserve">comma-separated values files</w:t>
+      </w:r>
+      <w:r>
+        <w:t xml:space="preserve"> </w:t>
+      </w:r>
+      <w:r>
+        <w:rPr>
+          <w:rStyle w:val="VerbatimChar"/>
+        </w:rPr>
+        <w:t xml:space="preserve">.csv</w:t>
+      </w:r>
+    </w:p>
+    <w:p>
+      <w:pPr>
+        <w:pStyle w:val="Compact"/>
+        <w:numPr>
+          <w:numId w:val="1076"/>
+          <w:ilvl w:val="0"/>
+        </w:numPr>
+      </w:pPr>
+      <w:r>
+        <w:t xml:space="preserve">semi-colon-separated values files</w:t>
+      </w:r>
+      <w:r>
+        <w:t xml:space="preserve"> </w:t>
+      </w:r>
+      <w:r>
+        <w:rPr>
+          <w:rStyle w:val="VerbatimChar"/>
+        </w:rPr>
+        <w:t xml:space="preserve">.csv</w:t>
+      </w:r>
+    </w:p>
+    <w:p>
+      <w:pPr>
+        <w:pStyle w:val="Compact"/>
+        <w:numPr>
+          <w:numId w:val="1076"/>
+          <w:ilvl w:val="0"/>
+        </w:numPr>
+      </w:pPr>
+      <w:r>
+        <w:t xml:space="preserve">tab-separated values files</w:t>
+      </w:r>
+      <w:r>
+        <w:t xml:space="preserve"> </w:t>
+      </w:r>
+      <w:r>
+        <w:rPr>
+          <w:rStyle w:val="VerbatimChar"/>
+        </w:rPr>
+        <w:t xml:space="preserve">.tsv</w:t>
+      </w:r>
+    </w:p>
+    <w:p>
+      <w:pPr>
+        <w:pStyle w:val="Compact"/>
+        <w:numPr>
+          <w:numId w:val="1076"/>
+          <w:ilvl w:val="0"/>
+        </w:numPr>
+      </w:pPr>
+      <w:r>
+        <w:t xml:space="preserve">other formats using custom delimiters</w:t>
+      </w:r>
+    </w:p>
+    <w:p>
+      <w:pPr>
+        <w:pStyle w:val="Compact"/>
+        <w:numPr>
+          <w:numId w:val="1076"/>
+          <w:ilvl w:val="0"/>
+        </w:numPr>
+      </w:pPr>
+      <w:r>
+        <w:t xml:space="preserve">fix-width files</w:t>
+      </w:r>
+      <w:r>
+        <w:t xml:space="preserve"> </w:t>
+      </w:r>
+      <w:r>
+        <w:rPr>
+          <w:rStyle w:val="VerbatimChar"/>
+        </w:rPr>
+        <w:t xml:space="preserve">.fwf</w:t>
+      </w:r>
+    </w:p>
+    <w:p>
+      <w:pPr>
+        <w:pStyle w:val="berschrift2"/>
+      </w:pPr>
+      <w:bookmarkStart w:id="117" w:name="comma-separated-values"/>
+      <w:bookmarkEnd w:id="117"/>
+      <w:r>
+        <w:t xml:space="preserve">Comma Separated Values</w:t>
+      </w:r>
+    </w:p>
+    <w:p>
+      <w:pPr>
+        <w:pStyle w:val="FirstParagraph"/>
+      </w:pPr>
+      <w:r>
+        <w:t xml:space="preserve">The file</w:t>
+      </w:r>
+      <w:r>
+        <w:t xml:space="preserve"> </w:t>
+      </w:r>
+      <w:r>
+        <w:rPr>
+          <w:rStyle w:val="VerbatimChar"/>
+        </w:rPr>
+        <w:t xml:space="preserve">2011_OAC_supgrp_Leicester.csv</w:t>
+      </w:r>
+      <w:r>
+        <w:t xml:space="preserve"> </w:t>
+      </w:r>
+      <w:r>
+        <w:t xml:space="preserve">contains</w:t>
+      </w:r>
+    </w:p>
+    <w:p>
+      <w:pPr>
+        <w:pStyle w:val="Compact"/>
+        <w:numPr>
+          <w:numId w:val="1077"/>
+          <w:ilvl w:val="0"/>
+        </w:numPr>
+      </w:pPr>
+      <w:r>
+        <w:t xml:space="preserve">one row for each</w:t>
+      </w:r>
+      <w:r>
+        <w:t xml:space="preserve"> </w:t>
+      </w:r>
+      <w:hyperlink r:id="rId118">
+        <w:r>
+          <w:rPr>
+            <w:rStyle w:val="Hyperlink"/>
+          </w:rPr>
+          <w:t xml:space="preserve">Output Area (OA)</w:t>
+        </w:r>
+      </w:hyperlink>
+      <w:r>
+        <w:t xml:space="preserve"> </w:t>
+      </w:r>
+      <w:r>
+        <w:t xml:space="preserve">in Leicester</w:t>
+      </w:r>
+    </w:p>
+    <w:p>
+      <w:pPr>
+        <w:pStyle w:val="Compact"/>
+        <w:numPr>
+          <w:numId w:val="1077"/>
+          <w:ilvl w:val="0"/>
+        </w:numPr>
+      </w:pPr>
+      <w:hyperlink r:id="rId118">
+        <w:r>
+          <w:rPr>
+            <w:rStyle w:val="Hyperlink"/>
+          </w:rPr>
+          <w:t xml:space="preserve">Lower-Super Output Area (LSOA)</w:t>
+        </w:r>
+      </w:hyperlink>
+      <w:r>
+        <w:t xml:space="preserve"> </w:t>
+      </w:r>
+      <w:r>
+        <w:t xml:space="preserve">containing the OA</w:t>
+      </w:r>
+    </w:p>
+    <w:p>
+      <w:pPr>
+        <w:pStyle w:val="Compact"/>
+        <w:numPr>
+          <w:numId w:val="1077"/>
+          <w:ilvl w:val="0"/>
+        </w:numPr>
+      </w:pPr>
+      <w:r>
+        <w:t xml:space="preserve">code and name of the supergroup assigned to the OA by the</w:t>
+      </w:r>
+      <w:r>
+        <w:t xml:space="preserve"> </w:t>
+      </w:r>
+      <w:hyperlink r:id="rId119">
+        <w:r>
+          <w:rPr>
+            <w:rStyle w:val="Hyperlink"/>
+          </w:rPr>
+          <w:t xml:space="preserve">2011 Output Area Classification</w:t>
+        </w:r>
+      </w:hyperlink>
+    </w:p>
+    <w:p>
+      <w:pPr>
+        <w:pStyle w:val="Compact"/>
+        <w:numPr>
+          <w:numId w:val="1077"/>
+          <w:ilvl w:val="0"/>
+        </w:numPr>
+      </w:pPr>
+      <w:r>
+        <w:t xml:space="preserve">total population of the OA</w:t>
+      </w:r>
+    </w:p>
+    <w:p>
+      <w:pPr>
+        <w:pStyle w:val="FirstParagraph"/>
+      </w:pPr>
+      <w:r>
+        <w:t xml:space="preserve">Extract showing only the first few rows</w:t>
+      </w:r>
+    </w:p>
+    <w:p>
+      <w:pPr>
+        <w:pStyle w:val="SourceCode"/>
+      </w:pPr>
+      <w:r>
+        <w:rPr>
+          <w:rStyle w:val="VerbatimChar"/>
+        </w:rPr>
+        <w:t xml:space="preserve">OA11CD,LSOA11CD,supgrpcode,supgrpname,Total_Population</w:t>
+      </w:r>
+      <w:r>
+        <w:br w:type="textWrapping"/>
+      </w:r>
+      <w:r>
+        <w:rPr>
+          <w:rStyle w:val="VerbatimChar"/>
+        </w:rPr>
+        <w:t xml:space="preserve">E00069517,E01013785,6,Suburbanites,313</w:t>
+      </w:r>
+      <w:r>
+        <w:br w:type="textWrapping"/>
+      </w:r>
+      <w:r>
+        <w:rPr>
+          <w:rStyle w:val="VerbatimChar"/>
+        </w:rPr>
+        <w:t xml:space="preserve">E00069514,E01013784,2,Cosmopolitans,323</w:t>
+      </w:r>
+      <w:r>
+        <w:br w:type="textWrapping"/>
+      </w:r>
+      <w:r>
+        <w:rPr>
+          <w:rStyle w:val="VerbatimChar"/>
+        </w:rPr>
+        <w:t xml:space="preserve">E00169516,E01013713,4,Multicultural Metropolitans,341</w:t>
+      </w:r>
+      <w:r>
+        <w:br w:type="textWrapping"/>
+      </w:r>
+      <w:r>
+        <w:rPr>
+          <w:rStyle w:val="VerbatimChar"/>
+        </w:rPr>
+        <w:t xml:space="preserve">E00169048,E01032862,4,Multicultural Metropolitans,345</w:t>
+      </w:r>
+    </w:p>
+    <w:p>
+      <w:pPr>
+        <w:pStyle w:val="berschrift2"/>
+      </w:pPr>
+      <w:bookmarkStart w:id="120" w:name="readr"/>
+      <w:bookmarkEnd w:id="120"/>
+      <w:r>
+        <w:t xml:space="preserve">readr</w:t>
+      </w:r>
+    </w:p>
+    <w:p>
+      <w:pPr>
+        <w:pStyle w:val="FirstParagraph"/>
+      </w:pPr>
+      <w:r>
+        <w:t xml:space="preserve">The</w:t>
+      </w:r>
+      <w:r>
+        <w:t xml:space="preserve"> </w:t>
+      </w:r>
+      <w:hyperlink r:id="rId121">
+        <w:r>
+          <w:rPr>
+            <w:rStyle w:val="VerbatimChar"/>
+            <w:rStyle w:val="Hyperlink"/>
+          </w:rPr>
+          <w:t xml:space="preserve">readr</w:t>
+        </w:r>
+      </w:hyperlink>
+      <w:r>
+        <w:t xml:space="preserve"> </w:t>
+      </w:r>
+      <w:r>
+        <w:t xml:space="preserve">(pronounced</w:t>
+      </w:r>
+      <w:r>
+        <w:t xml:space="preserve"> </w:t>
+      </w:r>
+      <w:r>
+        <w:rPr>
+          <w:i/>
+        </w:rPr>
+        <w:t xml:space="preserve">read-er</w:t>
+      </w:r>
+      <w:r>
+        <w:t xml:space="preserve">) library is part of</w:t>
+      </w:r>
+      <w:r>
+        <w:t xml:space="preserve"> </w:t>
+      </w:r>
+      <w:hyperlink r:id="rId122">
+        <w:r>
+          <w:rPr>
+            <w:rStyle w:val="VerbatimChar"/>
+            <w:rStyle w:val="Hyperlink"/>
+          </w:rPr>
+          <w:t xml:space="preserve">tidyverse</w:t>
+        </w:r>
+      </w:hyperlink>
+    </w:p>
+    <w:p>
+      <w:pPr>
+        <w:pStyle w:val="Textkrper"/>
+      </w:pPr>
+      <w:r>
+        <w:t xml:space="preserve">Provides functions to read and write text files</w:t>
+      </w:r>
+    </w:p>
+    <w:p>
+      <w:pPr>
+        <w:pStyle w:val="Compact"/>
+        <w:numPr>
+          <w:numId w:val="1078"/>
+          <w:ilvl w:val="0"/>
+        </w:numPr>
+      </w:pPr>
+      <w:r>
+        <w:rPr>
+          <w:rStyle w:val="VerbatimChar"/>
+        </w:rPr>
+        <w:t xml:space="preserve">readr::read_csv</w:t>
+      </w:r>
+      <w:r>
+        <w:t xml:space="preserve">: comma-separated files</w:t>
+      </w:r>
+      <w:r>
+        <w:t xml:space="preserve"> </w:t>
+      </w:r>
+      <w:r>
+        <w:rPr>
+          <w:rStyle w:val="VerbatimChar"/>
+        </w:rPr>
+        <w:t xml:space="preserve">.csv</w:t>
+      </w:r>
+    </w:p>
+    <w:p>
+      <w:pPr>
+        <w:pStyle w:val="Compact"/>
+        <w:numPr>
+          <w:numId w:val="1078"/>
+          <w:ilvl w:val="0"/>
+        </w:numPr>
+      </w:pPr>
+      <w:r>
+        <w:rPr>
+          <w:rStyle w:val="VerbatimChar"/>
+        </w:rPr>
+        <w:t xml:space="preserve">readr::read_csv2</w:t>
+      </w:r>
+      <w:r>
+        <w:t xml:space="preserve">: semi-colon-separated files</w:t>
+      </w:r>
+      <w:r>
+        <w:t xml:space="preserve"> </w:t>
+      </w:r>
+      <w:r>
+        <w:rPr>
+          <w:rStyle w:val="VerbatimChar"/>
+        </w:rPr>
+        <w:t xml:space="preserve">.csv</w:t>
+      </w:r>
+    </w:p>
+    <w:p>
+      <w:pPr>
+        <w:pStyle w:val="Compact"/>
+        <w:numPr>
+          <w:numId w:val="1078"/>
+          <w:ilvl w:val="0"/>
+        </w:numPr>
+      </w:pPr>
+      <w:r>
+        <w:rPr>
+          <w:rStyle w:val="VerbatimChar"/>
+        </w:rPr>
+        <w:t xml:space="preserve">readr::read_tsv</w:t>
+      </w:r>
+      <w:r>
+        <w:t xml:space="preserve">: tab-separated files</w:t>
+      </w:r>
+      <w:r>
+        <w:t xml:space="preserve"> </w:t>
+      </w:r>
+      <w:r>
+        <w:rPr>
+          <w:rStyle w:val="VerbatimChar"/>
+        </w:rPr>
+        <w:t xml:space="preserve">.tsv</w:t>
+      </w:r>
+    </w:p>
+    <w:p>
+      <w:pPr>
+        <w:pStyle w:val="Compact"/>
+        <w:numPr>
+          <w:numId w:val="1078"/>
+          <w:ilvl w:val="0"/>
+        </w:numPr>
+      </w:pPr>
+      <w:r>
+        <w:rPr>
+          <w:rStyle w:val="VerbatimChar"/>
+        </w:rPr>
+        <w:t xml:space="preserve">readr::read_fwf</w:t>
+      </w:r>
+      <w:r>
+        <w:t xml:space="preserve">: fix-width files</w:t>
+      </w:r>
+      <w:r>
+        <w:t xml:space="preserve"> </w:t>
+      </w:r>
+      <w:r>
+        <w:rPr>
+          <w:rStyle w:val="VerbatimChar"/>
+        </w:rPr>
+        <w:t xml:space="preserve">.fwf</w:t>
+      </w:r>
+    </w:p>
+    <w:p>
+      <w:pPr>
+        <w:pStyle w:val="Compact"/>
+        <w:numPr>
+          <w:numId w:val="1078"/>
+          <w:ilvl w:val="0"/>
+        </w:numPr>
+      </w:pPr>
+      <w:r>
+        <w:rPr>
+          <w:rStyle w:val="VerbatimChar"/>
+        </w:rPr>
+        <w:t xml:space="preserve">readr::read_delim</w:t>
+      </w:r>
+      <w:r>
+        <w:t xml:space="preserve">: files using a custom delimiter</w:t>
+      </w:r>
+    </w:p>
+    <w:p>
+      <w:pPr>
+        <w:pStyle w:val="FirstParagraph"/>
+      </w:pPr>
+      <w:r>
+        <w:t xml:space="preserve">and their</w:t>
+      </w:r>
+      <w:r>
+        <w:t xml:space="preserve"> </w:t>
+      </w:r>
+      <w:r>
+        <w:rPr>
+          <w:i/>
+        </w:rPr>
+        <w:t xml:space="preserve">write</w:t>
+      </w:r>
+      <w:r>
+        <w:t xml:space="preserve"> </w:t>
+      </w:r>
+      <w:r>
+        <w:t xml:space="preserve">counterpart, such as</w:t>
+      </w:r>
+    </w:p>
+    <w:p>
+      <w:pPr>
+        <w:pStyle w:val="Compact"/>
+        <w:numPr>
+          <w:numId w:val="1079"/>
+          <w:ilvl w:val="0"/>
+        </w:numPr>
+      </w:pPr>
+      <w:r>
+        <w:rPr>
+          <w:rStyle w:val="VerbatimChar"/>
+        </w:rPr>
+        <w:t xml:space="preserve">readr::write_csv</w:t>
+      </w:r>
+      <w:r>
+        <w:t xml:space="preserve">: comma-separated files</w:t>
+      </w:r>
+      <w:r>
+        <w:t xml:space="preserve"> </w:t>
+      </w:r>
+      <w:r>
+        <w:rPr>
+          <w:rStyle w:val="VerbatimChar"/>
+        </w:rPr>
+        <w:t xml:space="preserve">.csv</w:t>
+      </w:r>
+    </w:p>
+    <w:p>
+      <w:pPr>
+        <w:pStyle w:val="berschrift2"/>
+      </w:pPr>
+      <w:bookmarkStart w:id="123" w:name="readrread_csv"/>
+      <w:bookmarkEnd w:id="123"/>
+      <w:r>
+        <w:t xml:space="preserve">readr::read_csv</w:t>
+      </w:r>
+    </w:p>
+    <w:p>
+      <w:pPr>
+        <w:pStyle w:val="FirstParagraph"/>
+      </w:pPr>
+      <w:r>
+        <w:t xml:space="preserve">The</w:t>
+      </w:r>
+      <w:r>
+        <w:t xml:space="preserve"> </w:t>
+      </w:r>
+      <w:r>
+        <w:rPr>
+          <w:rStyle w:val="VerbatimChar"/>
+        </w:rPr>
+        <w:t xml:space="preserve">readr::read_csv</w:t>
+      </w:r>
+      <w:r>
+        <w:t xml:space="preserve"> </w:t>
+      </w:r>
+      <w:r>
+        <w:t xml:space="preserve">function of the</w:t>
+      </w:r>
+      <w:r>
+        <w:t xml:space="preserve"> </w:t>
+      </w:r>
+      <w:hyperlink r:id="rId124">
+        <w:r>
+          <w:rPr>
+            <w:rStyle w:val="VerbatimChar"/>
+            <w:rStyle w:val="Hyperlink"/>
+          </w:rPr>
+          <w:t xml:space="preserve">readr</w:t>
+        </w:r>
+      </w:hyperlink>
+      <w:r>
+        <w:t xml:space="preserve"> </w:t>
+      </w:r>
+      <w:r>
+        <w:t xml:space="preserve">library reads a</w:t>
+      </w:r>
+      <w:r>
+        <w:t xml:space="preserve"> </w:t>
+      </w:r>
+      <w:r>
+        <w:rPr>
+          <w:i/>
+        </w:rPr>
+        <w:t xml:space="preserve">csv</w:t>
+      </w:r>
+      <w:r>
+        <w:t xml:space="preserve"> </w:t>
+      </w:r>
+      <w:r>
+        <w:t xml:space="preserve">file from the path provided as the first argument</w:t>
+      </w:r>
+    </w:p>
+    <w:p>
+      <w:pPr>
+        <w:pStyle w:val="berschrift2"/>
+      </w:pPr>
+      <w:bookmarkStart w:id="125" w:name="read-options"/>
+      <w:bookmarkEnd w:id="125"/>
+      <w:r>
+        <w:t xml:space="preserve">Read options</w:t>
+      </w:r>
+    </w:p>
+    <w:p>
+      <w:pPr>
+        <w:pStyle w:val="FirstParagraph"/>
+      </w:pPr>
+      <w:r>
+        <w:t xml:space="preserve">Read functions provide options about how to interpret a file contents</w:t>
+      </w:r>
+    </w:p>
+    <w:p>
+      <w:pPr>
+        <w:pStyle w:val="Compact"/>
+        <w:numPr>
+          <w:numId w:val="1080"/>
+          <w:ilvl w:val="0"/>
+        </w:numPr>
+      </w:pPr>
+      <w:r>
+        <w:t xml:space="preserve">For instance,</w:t>
+      </w:r>
+      <w:r>
+        <w:t xml:space="preserve"> </w:t>
+      </w:r>
+      <w:r>
+        <w:rPr>
+          <w:rStyle w:val="VerbatimChar"/>
+        </w:rPr>
+        <w:t xml:space="preserve">readr::read_csv</w:t>
+      </w:r>
+    </w:p>
+    <w:p>
+      <w:pPr>
+        <w:pStyle w:val="Compact"/>
+        <w:numPr>
+          <w:numId w:val="1080"/>
+          <w:ilvl w:val="0"/>
+        </w:numPr>
+      </w:pPr>
+      <w:r>
+        <w:rPr>
+          <w:rStyle w:val="VerbatimChar"/>
+        </w:rPr>
+        <w:t xml:space="preserve">col_names</w:t>
+      </w:r>
+      <w:r>
+        <w:t xml:space="preserve">:</w:t>
+      </w:r>
+    </w:p>
+    <w:p>
+      <w:pPr>
+        <w:pStyle w:val="Compact"/>
+        <w:numPr>
+          <w:numId w:val="1081"/>
+          <w:ilvl w:val="1"/>
+        </w:numPr>
+      </w:pPr>
+      <w:r>
+        <w:rPr>
+          <w:rStyle w:val="VerbatimChar"/>
+        </w:rPr>
+        <w:t xml:space="preserve">TRUE</w:t>
+      </w:r>
+      <w:r>
+        <w:t xml:space="preserve"> </w:t>
+      </w:r>
+      <w:r>
+        <w:t xml:space="preserve">or</w:t>
+      </w:r>
+      <w:r>
+        <w:t xml:space="preserve"> </w:t>
+      </w:r>
+      <w:r>
+        <w:rPr>
+          <w:rStyle w:val="VerbatimChar"/>
+        </w:rPr>
+        <w:t xml:space="preserve">FALSE</w:t>
+      </w:r>
+      <w:r>
+        <w:t xml:space="preserve"> </w:t>
+      </w:r>
+      <w:r>
+        <w:t xml:space="preserve">whether top row is column names</w:t>
+      </w:r>
+    </w:p>
+    <w:p>
+      <w:pPr>
+        <w:pStyle w:val="Compact"/>
+        <w:numPr>
+          <w:numId w:val="1081"/>
+          <w:ilvl w:val="1"/>
+        </w:numPr>
+      </w:pPr>
+      <w:r>
+        <w:t xml:space="preserve">or a vector of column names</w:t>
+      </w:r>
+    </w:p>
+    <w:p>
+      <w:pPr>
+        <w:pStyle w:val="Compact"/>
+        <w:numPr>
+          <w:numId w:val="1080"/>
+          <w:ilvl w:val="0"/>
+        </w:numPr>
+      </w:pPr>
+      <w:r>
+        <w:rPr>
+          <w:rStyle w:val="VerbatimChar"/>
+        </w:rPr>
+        <w:t xml:space="preserve">col_types</w:t>
+      </w:r>
+      <w:r>
+        <w:t xml:space="preserve">:</w:t>
+      </w:r>
+    </w:p>
+    <w:p>
+      <w:pPr>
+        <w:pStyle w:val="Compact"/>
+        <w:numPr>
+          <w:numId w:val="1082"/>
+          <w:ilvl w:val="1"/>
+        </w:numPr>
+      </w:pPr>
+      <w:r>
+        <w:t xml:space="preserve">a</w:t>
+      </w:r>
+      <w:r>
+        <w:t xml:space="preserve"> </w:t>
+      </w:r>
+      <w:r>
+        <w:rPr>
+          <w:rStyle w:val="VerbatimChar"/>
+        </w:rPr>
+        <w:t xml:space="preserve">cols()</w:t>
+      </w:r>
+      <w:r>
+        <w:t xml:space="preserve"> </w:t>
+      </w:r>
+      <w:r>
+        <w:t xml:space="preserve">specification or a string</w:t>
+      </w:r>
+    </w:p>
+    <w:p>
+      <w:pPr>
+        <w:pStyle w:val="Compact"/>
+        <w:numPr>
+          <w:numId w:val="1080"/>
+          <w:ilvl w:val="0"/>
+        </w:numPr>
+      </w:pPr>
+      <w:r>
+        <w:rPr>
+          <w:rStyle w:val="VerbatimChar"/>
+        </w:rPr>
+        <w:t xml:space="preserve">skip</w:t>
+      </w:r>
+      <w:r>
+        <w:t xml:space="preserve">: lines to skip before reading data</w:t>
+      </w:r>
+    </w:p>
+    <w:p>
+      <w:pPr>
+        <w:pStyle w:val="Compact"/>
+        <w:numPr>
+          <w:numId w:val="1080"/>
+          <w:ilvl w:val="0"/>
+        </w:numPr>
+      </w:pPr>
+      <w:r>
+        <w:rPr>
+          <w:rStyle w:val="VerbatimChar"/>
+        </w:rPr>
+        <w:t xml:space="preserve">n_max</w:t>
+      </w:r>
+      <w:r>
+        <w:t xml:space="preserve">: max number of record to read</w:t>
+      </w:r>
+    </w:p>
+    <w:p>
+      <w:pPr>
+        <w:pStyle w:val="berschrift2"/>
+      </w:pPr>
+      <w:bookmarkStart w:id="126" w:name="column-specifications"/>
+      <w:bookmarkEnd w:id="126"/>
+      <w:r>
+        <w:t xml:space="preserve">Column specifications</w:t>
+      </w:r>
+    </w:p>
+    <w:p>
+      <w:pPr>
+        <w:pStyle w:val="Compact"/>
+        <w:numPr>
+          <w:numId w:val="1083"/>
+          <w:ilvl w:val="0"/>
+        </w:numPr>
+      </w:pPr>
+      <w:r>
+        <w:rPr>
+          <w:rStyle w:val="VerbatimChar"/>
+        </w:rPr>
+        <w:t xml:space="preserve">col_logical()</w:t>
+      </w:r>
+      <w:r>
+        <w:t xml:space="preserve"> </w:t>
+      </w:r>
+      <w:r>
+        <w:t xml:space="preserve">or</w:t>
+      </w:r>
+      <w:r>
+        <w:t xml:space="preserve"> </w:t>
+      </w:r>
+      <w:r>
+        <w:rPr>
+          <w:rStyle w:val="VerbatimChar"/>
+        </w:rPr>
+        <w:t xml:space="preserve">l</w:t>
+      </w:r>
+      <w:r>
+        <w:t xml:space="preserve"> </w:t>
+      </w:r>
+      <w:r>
+        <w:t xml:space="preserve">as logic values</w:t>
+      </w:r>
+    </w:p>
+    <w:p>
+      <w:pPr>
+        <w:pStyle w:val="Compact"/>
+        <w:numPr>
+          <w:numId w:val="1083"/>
+          <w:ilvl w:val="0"/>
+        </w:numPr>
+      </w:pPr>
+      <w:r>
+        <w:rPr>
+          <w:rStyle w:val="VerbatimChar"/>
+        </w:rPr>
+        <w:t xml:space="preserve">col_integer()</w:t>
+      </w:r>
+      <w:r>
+        <w:t xml:space="preserve"> </w:t>
+      </w:r>
+      <w:r>
+        <w:t xml:space="preserve">or</w:t>
+      </w:r>
+      <w:r>
+        <w:t xml:space="preserve"> </w:t>
+      </w:r>
+      <w:r>
+        <w:rPr>
+          <w:rStyle w:val="VerbatimChar"/>
+        </w:rPr>
+        <w:t xml:space="preserve">i</w:t>
+      </w:r>
+      <w:r>
+        <w:t xml:space="preserve"> </w:t>
+      </w:r>
+      <w:r>
+        <w:t xml:space="preserve">as integer</w:t>
+      </w:r>
+    </w:p>
+    <w:p>
+      <w:pPr>
+        <w:pStyle w:val="Compact"/>
+        <w:numPr>
+          <w:numId w:val="1083"/>
+          <w:ilvl w:val="0"/>
+        </w:numPr>
+      </w:pPr>
+      <w:r>
+        <w:rPr>
+          <w:rStyle w:val="VerbatimChar"/>
+        </w:rPr>
+        <w:t xml:space="preserve">col_double()</w:t>
+      </w:r>
+      <w:r>
+        <w:t xml:space="preserve"> </w:t>
+      </w:r>
+      <w:r>
+        <w:t xml:space="preserve">or</w:t>
+      </w:r>
+      <w:r>
+        <w:t xml:space="preserve"> </w:t>
+      </w:r>
+      <w:r>
+        <w:rPr>
+          <w:rStyle w:val="VerbatimChar"/>
+        </w:rPr>
+        <w:t xml:space="preserve">d</w:t>
+      </w:r>
+      <w:r>
+        <w:t xml:space="preserve"> </w:t>
+      </w:r>
+      <w:r>
+        <w:t xml:space="preserve">as numeric (double)</w:t>
+      </w:r>
+    </w:p>
+    <w:p>
+      <w:pPr>
+        <w:pStyle w:val="Compact"/>
+        <w:numPr>
+          <w:numId w:val="1083"/>
+          <w:ilvl w:val="0"/>
+        </w:numPr>
+      </w:pPr>
+      <w:r>
+        <w:rPr>
+          <w:rStyle w:val="VerbatimChar"/>
+        </w:rPr>
+        <w:t xml:space="preserve">col_character()</w:t>
+      </w:r>
+      <w:r>
+        <w:t xml:space="preserve"> </w:t>
+      </w:r>
+      <w:r>
+        <w:t xml:space="preserve">or</w:t>
+      </w:r>
+      <w:r>
+        <w:t xml:space="preserve"> </w:t>
+      </w:r>
+      <w:r>
+        <w:rPr>
+          <w:rStyle w:val="VerbatimChar"/>
+        </w:rPr>
+        <w:t xml:space="preserve">c</w:t>
+      </w:r>
+      <w:r>
+        <w:t xml:space="preserve"> </w:t>
+      </w:r>
+      <w:r>
+        <w:t xml:space="preserve">as character</w:t>
+      </w:r>
+    </w:p>
+    <w:p>
+      <w:pPr>
+        <w:pStyle w:val="Compact"/>
+        <w:numPr>
+          <w:numId w:val="1083"/>
+          <w:ilvl w:val="0"/>
+        </w:numPr>
+      </w:pPr>
+      <w:r>
+        <w:rPr>
+          <w:rStyle w:val="VerbatimChar"/>
+        </w:rPr>
+        <w:t xml:space="preserve">col_factor(levels, ordered)</w:t>
+      </w:r>
+      <w:r>
+        <w:t xml:space="preserve"> </w:t>
+      </w:r>
+      <w:r>
+        <w:t xml:space="preserve">or</w:t>
+      </w:r>
+      <w:r>
+        <w:t xml:space="preserve"> </w:t>
+      </w:r>
+      <w:r>
+        <w:rPr>
+          <w:rStyle w:val="VerbatimChar"/>
+        </w:rPr>
+        <w:t xml:space="preserve">f</w:t>
+      </w:r>
+      <w:r>
+        <w:t xml:space="preserve"> </w:t>
+      </w:r>
+      <w:r>
+        <w:t xml:space="preserve">as factor</w:t>
+      </w:r>
+    </w:p>
+    <w:p>
+      <w:pPr>
+        <w:pStyle w:val="Compact"/>
+        <w:numPr>
+          <w:numId w:val="1083"/>
+          <w:ilvl w:val="0"/>
+        </w:numPr>
+      </w:pPr>
+      <w:r>
+        <w:rPr>
+          <w:rStyle w:val="VerbatimChar"/>
+        </w:rPr>
+        <w:t xml:space="preserve">col_date(format = "")</w:t>
+      </w:r>
+      <w:r>
+        <w:t xml:space="preserve"> </w:t>
+      </w:r>
+      <w:r>
+        <w:t xml:space="preserve">or</w:t>
+      </w:r>
+      <w:r>
+        <w:t xml:space="preserve"> </w:t>
+      </w:r>
+      <w:r>
+        <w:rPr>
+          <w:rStyle w:val="VerbatimChar"/>
+        </w:rPr>
+        <w:t xml:space="preserve">D</w:t>
+      </w:r>
+      <w:r>
+        <w:t xml:space="preserve"> </w:t>
+      </w:r>
+      <w:r>
+        <w:t xml:space="preserve">as data type</w:t>
+      </w:r>
+    </w:p>
+    <w:p>
+      <w:pPr>
+        <w:pStyle w:val="Compact"/>
+        <w:numPr>
+          <w:numId w:val="1083"/>
+          <w:ilvl w:val="0"/>
+        </w:numPr>
+      </w:pPr>
+      <w:r>
+        <w:rPr>
+          <w:rStyle w:val="VerbatimChar"/>
+        </w:rPr>
+        <w:t xml:space="preserve">col_time(format = "")</w:t>
+      </w:r>
+      <w:r>
+        <w:t xml:space="preserve"> </w:t>
+      </w:r>
+      <w:r>
+        <w:t xml:space="preserve">or</w:t>
+      </w:r>
+      <w:r>
+        <w:t xml:space="preserve"> </w:t>
+      </w:r>
+      <w:r>
+        <w:rPr>
+          <w:rStyle w:val="VerbatimChar"/>
+        </w:rPr>
+        <w:t xml:space="preserve">t</w:t>
+      </w:r>
+      <w:r>
+        <w:t xml:space="preserve"> </w:t>
+      </w:r>
+      <w:r>
+        <w:t xml:space="preserve">as time type</w:t>
+      </w:r>
+    </w:p>
+    <w:p>
+      <w:pPr>
+        <w:pStyle w:val="Compact"/>
+        <w:numPr>
+          <w:numId w:val="1083"/>
+          <w:ilvl w:val="0"/>
+        </w:numPr>
+      </w:pPr>
+      <w:r>
+        <w:rPr>
+          <w:rStyle w:val="VerbatimChar"/>
+        </w:rPr>
+        <w:t xml:space="preserve">col_datetime(format = "")</w:t>
+      </w:r>
+      <w:r>
+        <w:t xml:space="preserve"> </w:t>
+      </w:r>
+      <w:r>
+        <w:t xml:space="preserve">or</w:t>
+      </w:r>
+      <w:r>
+        <w:t xml:space="preserve"> </w:t>
+      </w:r>
+      <w:r>
+        <w:rPr>
+          <w:rStyle w:val="VerbatimChar"/>
+        </w:rPr>
+        <w:t xml:space="preserve">T</w:t>
+      </w:r>
+      <w:r>
+        <w:t xml:space="preserve"> </w:t>
+      </w:r>
+      <w:r>
+        <w:t xml:space="preserve">as datetime</w:t>
+      </w:r>
+    </w:p>
+    <w:p>
+      <w:pPr>
+        <w:pStyle w:val="Compact"/>
+        <w:numPr>
+          <w:numId w:val="1083"/>
+          <w:ilvl w:val="0"/>
+        </w:numPr>
+      </w:pPr>
+      <w:r>
+        <w:rPr>
+          <w:rStyle w:val="VerbatimChar"/>
+        </w:rPr>
+        <w:t xml:space="preserve">col_number()</w:t>
+      </w:r>
+      <w:r>
+        <w:t xml:space="preserve"> </w:t>
+      </w:r>
+      <w:r>
+        <w:t xml:space="preserve">or</w:t>
+      </w:r>
+      <w:r>
+        <w:t xml:space="preserve"> </w:t>
+      </w:r>
+      <w:r>
+        <w:rPr>
+          <w:rStyle w:val="VerbatimChar"/>
+        </w:rPr>
+        <w:t xml:space="preserve">n</w:t>
+      </w:r>
+      <w:r>
+        <w:t xml:space="preserve"> </w:t>
+      </w:r>
+      <w:r>
+        <w:t xml:space="preserve">as numeric (dropping marks)</w:t>
+      </w:r>
+    </w:p>
+    <w:p>
+      <w:pPr>
+        <w:pStyle w:val="Compact"/>
+        <w:numPr>
+          <w:numId w:val="1083"/>
+          <w:ilvl w:val="0"/>
+        </w:numPr>
+      </w:pPr>
+      <w:r>
+        <w:rPr>
+          <w:rStyle w:val="VerbatimChar"/>
+        </w:rPr>
+        <w:t xml:space="preserve">col_skip()</w:t>
+      </w:r>
+      <w:r>
+        <w:t xml:space="preserve"> </w:t>
+      </w:r>
+      <w:r>
+        <w:t xml:space="preserve">or</w:t>
+      </w:r>
+      <w:r>
+        <w:t xml:space="preserve"> </w:t>
+      </w:r>
+      <w:r>
+        <w:rPr>
+          <w:rStyle w:val="VerbatimChar"/>
+        </w:rPr>
+        <w:t xml:space="preserve">_</w:t>
+      </w:r>
+      <w:r>
+        <w:t xml:space="preserve"> </w:t>
+      </w:r>
+      <w:r>
+        <w:t xml:space="preserve">or</w:t>
+      </w:r>
+      <w:r>
+        <w:t xml:space="preserve"> </w:t>
+      </w:r>
+      <w:r>
+        <w:rPr>
+          <w:rStyle w:val="VerbatimChar"/>
+        </w:rPr>
+        <w:t xml:space="preserve">-</w:t>
+      </w:r>
+      <w:r>
+        <w:t xml:space="preserve"> </w:t>
+      </w:r>
+      <w:r>
+        <w:t xml:space="preserve">don’t import</w:t>
+      </w:r>
+    </w:p>
+    <w:p>
+      <w:pPr>
+        <w:pStyle w:val="Compact"/>
+        <w:numPr>
+          <w:numId w:val="1083"/>
+          <w:ilvl w:val="0"/>
+        </w:numPr>
+      </w:pPr>
+      <w:r>
+        <w:rPr>
+          <w:rStyle w:val="VerbatimChar"/>
+        </w:rPr>
+        <w:t xml:space="preserve">col_guess()</w:t>
+      </w:r>
+      <w:r>
+        <w:t xml:space="preserve"> </w:t>
+      </w:r>
+      <w:r>
+        <w:t xml:space="preserve">or</w:t>
+      </w:r>
+      <w:r>
+        <w:t xml:space="preserve"> </w:t>
+      </w:r>
+      <w:r>
+        <w:rPr>
+          <w:rStyle w:val="VerbatimChar"/>
+        </w:rPr>
+        <w:t xml:space="preserve">?</w:t>
+      </w:r>
+      <w:r>
+        <w:t xml:space="preserve"> </w:t>
+      </w:r>
+      <w:r>
+        <w:t xml:space="preserve">use best type based on the input</w:t>
+      </w:r>
+    </w:p>
+    <w:p>
+      <w:pPr>
+        <w:pStyle w:val="berschrift2"/>
+      </w:pPr>
+      <w:bookmarkStart w:id="127" w:name="readrread_csv-1"/>
+      <w:bookmarkEnd w:id="127"/>
+      <w:r>
+        <w:t xml:space="preserve">readr::read_csv</w:t>
+      </w:r>
+    </w:p>
+    <w:p>
+      <w:pPr>
+        <w:pStyle w:val="FirstParagraph"/>
+      </w:pPr>
+      <w:r>
+        <w:t xml:space="preserve">Using</w:t>
+      </w:r>
+      <w:r>
+        <w:t xml:space="preserve"> </w:t>
+      </w:r>
+      <w:r>
+        <w:rPr>
+          <w:rStyle w:val="VerbatimChar"/>
+        </w:rPr>
+        <w:t xml:space="preserve">readr::read_csv</w:t>
+      </w:r>
+      <w:r>
+        <w:t xml:space="preserve"> </w:t>
+      </w:r>
+      <w:r>
+        <w:t xml:space="preserve">as in the previous example with no further options will generate the following warning</w:t>
+      </w:r>
+    </w:p>
+    <w:p>
+      <w:pPr>
+        <w:pStyle w:val="berschrift2"/>
+      </w:pPr>
+      <w:bookmarkStart w:id="128" w:name="readrread_csv-2"/>
+      <w:bookmarkEnd w:id="128"/>
+      <w:r>
+        <w:t xml:space="preserve">readr::read_csv</w:t>
+      </w:r>
+    </w:p>
+    <w:p>
+      <w:pPr>
+        <w:pStyle w:val="berschrift2"/>
+      </w:pPr>
+      <w:bookmarkStart w:id="129" w:name="readrread_csv-3"/>
+      <w:bookmarkEnd w:id="129"/>
+      <w:r>
+        <w:t xml:space="preserve">readr::read_csv</w:t>
+      </w:r>
+    </w:p>
+    <w:p>
+      <w:pPr>
+        <w:pStyle w:val="berschrift2"/>
+      </w:pPr>
+      <w:bookmarkStart w:id="130" w:name="readrwrite_csv"/>
+      <w:bookmarkEnd w:id="130"/>
+      <w:r>
+        <w:t xml:space="preserve">readr::write_csv</w:t>
+      </w:r>
+    </w:p>
+    <w:p>
+      <w:pPr>
+        <w:pStyle w:val="FirstParagraph"/>
+      </w:pPr>
+      <w:r>
+        <w:t xml:space="preserve">The function</w:t>
+      </w:r>
+      <w:r>
+        <w:t xml:space="preserve"> </w:t>
+      </w:r>
+      <w:r>
+        <w:rPr>
+          <w:rStyle w:val="VerbatimChar"/>
+        </w:rPr>
+        <w:t xml:space="preserve">write_csv</w:t>
+      </w:r>
+      <w:r>
+        <w:t xml:space="preserve"> </w:t>
+      </w:r>
+      <w:r>
+        <w:t xml:space="preserve">can be used to save a dataset to</w:t>
+      </w:r>
+      <w:r>
+        <w:t xml:space="preserve"> </w:t>
+      </w:r>
+      <w:r>
+        <w:rPr>
+          <w:rStyle w:val="VerbatimChar"/>
+        </w:rPr>
+        <w:t xml:space="preserve">csv</w:t>
+      </w:r>
+    </w:p>
+    <w:p>
+      <w:pPr>
+        <w:pStyle w:val="Textkrper"/>
+      </w:pPr>
+      <w:r>
+        <w:t xml:space="preserve">Example:</w:t>
+      </w:r>
+    </w:p>
+    <w:p>
+      <w:pPr>
+        <w:pStyle w:val="Compact"/>
+        <w:numPr>
+          <w:numId w:val="1084"/>
+          <w:ilvl w:val="0"/>
+        </w:numPr>
+      </w:pPr>
+      <w:r>
+        <w:rPr>
+          <w:b/>
+        </w:rPr>
+        <w:t xml:space="preserve">read</w:t>
+      </w:r>
+      <w:r>
+        <w:t xml:space="preserve"> </w:t>
+      </w:r>
+      <w:r>
+        <w:t xml:space="preserve">the 2011 OAC dataset</w:t>
+      </w:r>
+    </w:p>
+    <w:p>
+      <w:pPr>
+        <w:pStyle w:val="Compact"/>
+        <w:numPr>
+          <w:numId w:val="1084"/>
+          <w:ilvl w:val="0"/>
+        </w:numPr>
+      </w:pPr>
+      <w:r>
+        <w:rPr>
+          <w:b/>
+        </w:rPr>
+        <w:t xml:space="preserve">select</w:t>
+      </w:r>
+      <w:r>
+        <w:t xml:space="preserve"> </w:t>
+      </w:r>
+      <w:r>
+        <w:t xml:space="preserve">a few columns</w:t>
+      </w:r>
+    </w:p>
+    <w:p>
+      <w:pPr>
+        <w:pStyle w:val="Compact"/>
+        <w:numPr>
+          <w:numId w:val="1084"/>
+          <w:ilvl w:val="0"/>
+        </w:numPr>
+      </w:pPr>
+      <w:r>
+        <w:rPr>
+          <w:b/>
+        </w:rPr>
+        <w:t xml:space="preserve">filter</w:t>
+      </w:r>
+      <w:r>
+        <w:t xml:space="preserve"> </w:t>
+      </w:r>
+      <w:r>
+        <w:t xml:space="preserve">only those OA in the supergroup</w:t>
+      </w:r>
+      <w:r>
+        <w:t xml:space="preserve"> </w:t>
+      </w:r>
+      <w:r>
+        <w:rPr>
+          <w:i/>
+        </w:rPr>
+        <w:t xml:space="preserve">Suburbanites</w:t>
+      </w:r>
+      <w:r>
+        <w:t xml:space="preserve"> </w:t>
+      </w:r>
+      <w:r>
+        <w:t xml:space="preserve">(code</w:t>
+      </w:r>
+      <w:r>
+        <w:t xml:space="preserve"> </w:t>
+      </w:r>
+      <w:r>
+        <w:rPr>
+          <w:rStyle w:val="VerbatimChar"/>
+        </w:rPr>
+        <w:t xml:space="preserve">6</w:t>
+      </w:r>
+      <w:r>
+        <w:t xml:space="preserve">)</w:t>
+      </w:r>
+    </w:p>
+    <w:p>
+      <w:pPr>
+        <w:pStyle w:val="Compact"/>
+        <w:numPr>
+          <w:numId w:val="1084"/>
+          <w:ilvl w:val="0"/>
+        </w:numPr>
+      </w:pPr>
+      <w:r>
+        <w:rPr>
+          <w:b/>
+        </w:rPr>
+        <w:t xml:space="preserve">write</w:t>
+      </w:r>
+      <w:r>
+        <w:t xml:space="preserve"> </w:t>
+      </w:r>
+      <w:r>
+        <w:t xml:space="preserve">the results to a file named</w:t>
+      </w:r>
+      <w:r>
+        <w:t xml:space="preserve"> </w:t>
+      </w:r>
+      <w:r>
+        <w:rPr>
+          <w:i/>
+        </w:rPr>
+        <w:t xml:space="preserve">2011_OAC_supgrp_Leicester_supgrp6.csv</w:t>
+      </w:r>
+    </w:p>
+    <w:p>
+      <w:pPr>
+        <w:pStyle w:val="berschrift2"/>
+      </w:pPr>
+      <w:bookmarkStart w:id="131" w:name="readrwrite_tsv"/>
+      <w:bookmarkEnd w:id="131"/>
+      <w:r>
+        <w:t xml:space="preserve">readr::write_tsv</w:t>
+      </w:r>
+    </w:p>
+    <w:p>
+      <w:pPr>
+        <w:pStyle w:val="berschrift2"/>
+      </w:pPr>
+      <w:bookmarkStart w:id="132" w:name="other-data-imports"/>
+      <w:bookmarkEnd w:id="132"/>
+      <w:r>
+        <w:t xml:space="preserve">Other data imports</w:t>
+      </w:r>
+    </w:p>
+    <w:p>
+      <w:pPr>
+        <w:pStyle w:val="FirstParagraph"/>
+      </w:pPr>
+      <w:hyperlink r:id="rId122">
+        <w:r>
+          <w:rPr>
+            <w:rStyle w:val="Hyperlink"/>
+          </w:rPr>
+          <w:t xml:space="preserve">Tidyverse</w:t>
+        </w:r>
+      </w:hyperlink>
+      <w:r>
+        <w:t xml:space="preserve"> </w:t>
+      </w:r>
+      <w:r>
+        <w:t xml:space="preserve">also imports</w:t>
+      </w:r>
+      <w:r>
+        <w:t xml:space="preserve"> </w:t>
+      </w:r>
+      <w:hyperlink r:id="rId133">
+        <w:r>
+          <w:rPr>
+            <w:rStyle w:val="Hyperlink"/>
+          </w:rPr>
+          <w:t xml:space="preserve">other packages for reading data</w:t>
+        </w:r>
+      </w:hyperlink>
+    </w:p>
+    <w:p>
+      <w:pPr>
+        <w:pStyle w:val="Compact"/>
+        <w:numPr>
+          <w:numId w:val="1085"/>
+          <w:ilvl w:val="0"/>
+        </w:numPr>
+      </w:pPr>
+      <w:r>
+        <w:t xml:space="preserve">Tabular formats</w:t>
+      </w:r>
+    </w:p>
+    <w:p>
+      <w:pPr>
+        <w:pStyle w:val="Compact"/>
+        <w:numPr>
+          <w:numId w:val="1085"/>
+          <w:ilvl w:val="0"/>
+        </w:numPr>
+      </w:pPr>
+      <w:hyperlink r:id="rId134">
+        <w:r>
+          <w:rPr>
+            <w:rStyle w:val="VerbatimChar"/>
+            <w:rStyle w:val="Hyperlink"/>
+          </w:rPr>
+          <w:t xml:space="preserve">readxl</w:t>
+        </w:r>
+      </w:hyperlink>
+      <w:r>
+        <w:t xml:space="preserve"> </w:t>
+      </w:r>
+      <w:r>
+        <w:t xml:space="preserve">for Excel (</w:t>
+      </w:r>
+      <w:r>
+        <w:rPr>
+          <w:rStyle w:val="VerbatimChar"/>
+        </w:rPr>
+        <w:t xml:space="preserve">.xls</w:t>
+      </w:r>
+      <w:r>
+        <w:t xml:space="preserve"> </w:t>
+      </w:r>
+      <w:r>
+        <w:t xml:space="preserve">and</w:t>
+      </w:r>
+      <w:r>
+        <w:t xml:space="preserve"> </w:t>
+      </w:r>
+      <w:r>
+        <w:rPr>
+          <w:rStyle w:val="VerbatimChar"/>
+        </w:rPr>
+        <w:t xml:space="preserve">.xlsx</w:t>
+      </w:r>
+      <w:r>
+        <w:t xml:space="preserve">)</w:t>
+      </w:r>
+    </w:p>
+    <w:p>
+      <w:pPr>
+        <w:pStyle w:val="Compact"/>
+        <w:numPr>
+          <w:numId w:val="1085"/>
+          <w:ilvl w:val="0"/>
+        </w:numPr>
+      </w:pPr>
+      <w:hyperlink r:id="rId135">
+        <w:r>
+          <w:rPr>
+            <w:rStyle w:val="VerbatimChar"/>
+            <w:rStyle w:val="Hyperlink"/>
+          </w:rPr>
+          <w:t xml:space="preserve">haven</w:t>
+        </w:r>
+      </w:hyperlink>
+      <w:r>
+        <w:t xml:space="preserve"> </w:t>
+      </w:r>
+      <w:r>
+        <w:t xml:space="preserve">for SPSS, Stata, and SAS data.</w:t>
+      </w:r>
+    </w:p>
+    <w:p>
+      <w:pPr>
+        <w:pStyle w:val="Compact"/>
+        <w:numPr>
+          <w:numId w:val="1085"/>
+          <w:ilvl w:val="0"/>
+        </w:numPr>
+      </w:pPr>
+      <w:r>
+        <w:t xml:space="preserve">Databases</w:t>
+      </w:r>
+    </w:p>
+    <w:p>
+      <w:pPr>
+        <w:pStyle w:val="Compact"/>
+        <w:numPr>
+          <w:numId w:val="1085"/>
+          <w:ilvl w:val="0"/>
+        </w:numPr>
+      </w:pPr>
+      <w:hyperlink r:id="rId136">
+        <w:r>
+          <w:rPr>
+            <w:rStyle w:val="VerbatimChar"/>
+            <w:rStyle w:val="Hyperlink"/>
+          </w:rPr>
+          <w:t xml:space="preserve">DBI</w:t>
+        </w:r>
+      </w:hyperlink>
+      <w:r>
+        <w:t xml:space="preserve"> </w:t>
+      </w:r>
+      <w:r>
+        <w:t xml:space="preserve">for relational databases</w:t>
+      </w:r>
+    </w:p>
+    <w:p>
+      <w:pPr>
+        <w:pStyle w:val="Compact"/>
+        <w:numPr>
+          <w:numId w:val="1085"/>
+          <w:ilvl w:val="0"/>
+        </w:numPr>
+      </w:pPr>
+      <w:r>
+        <w:t xml:space="preserve">NoSQL</w:t>
+      </w:r>
+    </w:p>
+    <w:p>
+      <w:pPr>
+        <w:pStyle w:val="Compact"/>
+        <w:numPr>
+          <w:numId w:val="1085"/>
+          <w:ilvl w:val="0"/>
+        </w:numPr>
+      </w:pPr>
+      <w:hyperlink r:id="rId137">
+        <w:r>
+          <w:rPr>
+            <w:rStyle w:val="VerbatimChar"/>
+            <w:rStyle w:val="Hyperlink"/>
+          </w:rPr>
+          <w:t xml:space="preserve">jsonlite</w:t>
+        </w:r>
+      </w:hyperlink>
+      <w:r>
+        <w:t xml:space="preserve"> </w:t>
+      </w:r>
+      <w:r>
+        <w:t xml:space="preserve">for JSON</w:t>
+      </w:r>
+    </w:p>
+    <w:p>
+      <w:pPr>
+        <w:pStyle w:val="Compact"/>
+        <w:numPr>
+          <w:numId w:val="1085"/>
+          <w:ilvl w:val="0"/>
+        </w:numPr>
+      </w:pPr>
+      <w:hyperlink r:id="rId138">
+        <w:r>
+          <w:rPr>
+            <w:rStyle w:val="VerbatimChar"/>
+            <w:rStyle w:val="Hyperlink"/>
+          </w:rPr>
+          <w:t xml:space="preserve">xml2</w:t>
+        </w:r>
+      </w:hyperlink>
+      <w:r>
+        <w:t xml:space="preserve"> </w:t>
+      </w:r>
+      <w:r>
+        <w:t xml:space="preserve">for XML</w:t>
+      </w:r>
+    </w:p>
+    <w:p>
+      <w:pPr>
+        <w:pStyle w:val="Compact"/>
+        <w:numPr>
+          <w:numId w:val="1085"/>
+          <w:ilvl w:val="0"/>
+        </w:numPr>
+      </w:pPr>
+      <w:r>
+        <w:t xml:space="preserve">Web</w:t>
+      </w:r>
+    </w:p>
+    <w:p>
+      <w:pPr>
+        <w:pStyle w:val="Compact"/>
+        <w:numPr>
+          <w:numId w:val="1085"/>
+          <w:ilvl w:val="0"/>
+        </w:numPr>
+      </w:pPr>
+      <w:hyperlink r:id="rId139">
+        <w:r>
+          <w:rPr>
+            <w:rStyle w:val="VerbatimChar"/>
+            <w:rStyle w:val="Hyperlink"/>
+          </w:rPr>
+          <w:t xml:space="preserve">httr</w:t>
+        </w:r>
+      </w:hyperlink>
+      <w:r>
+        <w:t xml:space="preserve"> </w:t>
+      </w:r>
+      <w:r>
+        <w:t xml:space="preserve">for web APIs</w:t>
+      </w:r>
+    </w:p>
+    <w:p>
+      <w:pPr>
+        <w:pStyle w:val="berschrift2"/>
+      </w:pPr>
+      <w:bookmarkStart w:id="140" w:name="summary-1"/>
+      <w:bookmarkEnd w:id="140"/>
+      <w:r>
+        <w:t xml:space="preserve">Summary</w:t>
+      </w:r>
+    </w:p>
+    <w:p>
+      <w:pPr>
+        <w:pStyle w:val="FirstParagraph"/>
+      </w:pPr>
+      <w:r>
+        <w:t xml:space="preserve">Read and write data</w:t>
+      </w:r>
+    </w:p>
+    <w:p>
+      <w:pPr>
+        <w:pStyle w:val="Compact"/>
+        <w:numPr>
+          <w:numId w:val="1086"/>
+          <w:ilvl w:val="0"/>
+        </w:numPr>
+      </w:pPr>
+      <w:r>
+        <w:t xml:space="preserve">file formats</w:t>
+      </w:r>
+    </w:p>
+    <w:p>
+      <w:pPr>
+        <w:pStyle w:val="Compact"/>
+        <w:numPr>
+          <w:numId w:val="1086"/>
+          <w:ilvl w:val="0"/>
+        </w:numPr>
+      </w:pPr>
+      <w:r>
+        <w:t xml:space="preserve">read</w:t>
+      </w:r>
+    </w:p>
+    <w:p>
+      <w:pPr>
+        <w:pStyle w:val="Compact"/>
+        <w:numPr>
+          <w:numId w:val="1086"/>
+          <w:ilvl w:val="0"/>
+        </w:numPr>
+      </w:pPr>
+      <w:r>
+        <w:t xml:space="preserve">write</w:t>
+      </w:r>
+    </w:p>
+    <w:p>
+      <w:pPr>
+        <w:pStyle w:val="FirstParagraph"/>
+      </w:pPr>
+      <w:r>
+        <w:rPr>
+          <w:b/>
+        </w:rPr>
+        <w:t xml:space="preserve">Next</w:t>
+      </w:r>
+      <w:r>
+        <w:t xml:space="preserve">: Practical session</w:t>
+      </w:r>
+    </w:p>
+    <w:p>
+      <w:pPr>
+        <w:pStyle w:val="Compact"/>
+        <w:numPr>
+          <w:numId w:val="1087"/>
+          <w:ilvl w:val="0"/>
+        </w:numPr>
+      </w:pPr>
+      <w:r>
+        <w:t xml:space="preserve">Read and write data</w:t>
+      </w:r>
+    </w:p>
+    <w:p>
+      <w:pPr>
+        <w:pStyle w:val="Compact"/>
+        <w:numPr>
+          <w:numId w:val="1087"/>
+          <w:ilvl w:val="0"/>
+        </w:numPr>
+      </w:pPr>
+      <w:r>
+        <w:t xml:space="preserve">Tidy data</w:t>
+      </w:r>
+    </w:p>
+    <w:p>
+      <w:pPr>
+        <w:pStyle w:val="Compact"/>
+        <w:numPr>
+          <w:numId w:val="1087"/>
+          <w:ilvl w:val="0"/>
+        </w:numPr>
+      </w:pPr>
+      <w:r>
+        <w:t xml:space="preserve">Join operations</w:t>
+      </w:r>
+    </w:p>
+    <w:p>
+      <w:pPr>
+        <w:pStyle w:val="berschrift1"/>
+      </w:pPr>
+      <w:bookmarkStart w:id="141" w:name="data-visualisation"/>
+      <w:bookmarkEnd w:id="141"/>
+      <w:r>
+        <w:t xml:space="preserve">Data visualisation</w:t>
+      </w:r>
+    </w:p>
+    <w:p>
+      <w:pPr>
+        <w:pStyle w:val="FirstParagraph"/>
+      </w:pPr>
+      <w:r>
+        <w:t xml:space="preserve">all R code parts are removed, because of an unsolved error message</w:t>
+      </w:r>
+    </w:p>
+    <w:p>
+      <w:pPr>
+        <w:pStyle w:val="berschrift2"/>
+      </w:pPr>
+      <w:bookmarkStart w:id="142" w:name="recap"/>
+      <w:bookmarkEnd w:id="142"/>
+      <w:r>
+        <w:t xml:space="preserve">Recap</w:t>
+      </w:r>
+    </w:p>
+    <w:p>
+      <w:pPr>
+        <w:pStyle w:val="FirstParagraph"/>
+      </w:pPr>
+      <w:r>
+        <w:rPr>
+          <w:b/>
+        </w:rPr>
+        <w:t xml:space="preserve">Prev</w:t>
+      </w:r>
+      <w:r>
+        <w:t xml:space="preserve">: Reproducibility</w:t>
+      </w:r>
+    </w:p>
+    <w:p>
+      <w:pPr>
+        <w:pStyle w:val="Compact"/>
+        <w:numPr>
+          <w:numId w:val="1088"/>
+          <w:ilvl w:val="0"/>
+        </w:numPr>
+      </w:pPr>
+      <w:r>
+        <w:t xml:space="preserve">221 Reproducibility</w:t>
+      </w:r>
+    </w:p>
+    <w:p>
+      <w:pPr>
+        <w:pStyle w:val="Compact"/>
+        <w:numPr>
+          <w:numId w:val="1088"/>
+          <w:ilvl w:val="0"/>
+        </w:numPr>
+      </w:pPr>
+      <w:r>
+        <w:t xml:space="preserve">222 R and Markdown</w:t>
+      </w:r>
+    </w:p>
+    <w:p>
+      <w:pPr>
+        <w:pStyle w:val="Compact"/>
+        <w:numPr>
+          <w:numId w:val="1088"/>
+          <w:ilvl w:val="0"/>
+        </w:numPr>
+      </w:pPr>
+      <w:r>
+        <w:t xml:space="preserve">223 Git</w:t>
+      </w:r>
+    </w:p>
+    <w:p>
+      <w:pPr>
+        <w:pStyle w:val="Compact"/>
+        <w:numPr>
+          <w:numId w:val="1088"/>
+          <w:ilvl w:val="0"/>
+        </w:numPr>
+      </w:pPr>
+      <w:r>
+        <w:t xml:space="preserve">224 Practical session</w:t>
+      </w:r>
+    </w:p>
+    <w:p>
+      <w:pPr>
+        <w:pStyle w:val="FirstParagraph"/>
+      </w:pPr>
+      <w:r>
+        <w:rPr>
+          <w:b/>
+        </w:rPr>
+        <w:t xml:space="preserve">Now</w:t>
+      </w:r>
+      <w:r>
+        <w:t xml:space="preserve">: Data visualisation</w:t>
+      </w:r>
+    </w:p>
+    <w:p>
+      <w:pPr>
+        <w:pStyle w:val="Compact"/>
+        <w:numPr>
+          <w:numId w:val="1089"/>
+          <w:ilvl w:val="0"/>
+        </w:numPr>
+      </w:pPr>
+      <w:r>
+        <w:t xml:space="preserve">Grammar of graphics</w:t>
+      </w:r>
+    </w:p>
+    <w:p>
+      <w:pPr>
+        <w:pStyle w:val="Compact"/>
+        <w:numPr>
+          <w:numId w:val="1089"/>
+          <w:ilvl w:val="0"/>
+        </w:numPr>
+      </w:pPr>
+      <w:r>
+        <w:t xml:space="preserve">ggplot2</w:t>
+      </w:r>
+    </w:p>
+    <w:p>
+      <w:pPr>
+        <w:pStyle w:val="berschrift2"/>
+      </w:pPr>
+      <w:bookmarkStart w:id="143" w:name="visual-variables"/>
+      <w:bookmarkEnd w:id="143"/>
+      <w:r>
+        <w:t xml:space="preserve">Visual variables</w:t>
+      </w:r>
+    </w:p>
+    <w:p>
+      <w:pPr>
+        <w:pStyle w:val="FirstParagraph"/>
+      </w:pPr>
+      <w:r>
+        <w:t xml:space="preserve">A</w:t>
+      </w:r>
+      <w:r>
+        <w:t xml:space="preserve"> </w:t>
+      </w:r>
+      <w:r>
+        <w:rPr>
+          <w:b/>
+        </w:rPr>
+        <w:t xml:space="preserve">visual variable</w:t>
+      </w:r>
+      <w:r>
+        <w:t xml:space="preserve"> </w:t>
+      </w:r>
+      <w:r>
+        <w:t xml:space="preserve">is an aspect of a</w:t>
+      </w:r>
+      <w:r>
+        <w:t xml:space="preserve"> </w:t>
+      </w:r>
+      <w:r>
+        <w:rPr>
+          <w:b/>
+        </w:rPr>
+        <w:t xml:space="preserve">mark</w:t>
+      </w:r>
+      <w:r>
+        <w:t xml:space="preserve"> </w:t>
+      </w:r>
+      <w:r>
+        <w:t xml:space="preserve">that can be controlled to change its appearance.</w:t>
+      </w:r>
+    </w:p>
+    <w:p>
+      <w:pPr>
+        <w:pStyle w:val="Textkrper"/>
+      </w:pPr>
+      <w:r>
+        <w:t xml:space="preserve">Visual variables include:</w:t>
+      </w:r>
+    </w:p>
+    <w:p>
+      <w:pPr>
+        <w:pStyle w:val="Compact"/>
+        <w:numPr>
+          <w:numId w:val="1090"/>
+          <w:ilvl w:val="0"/>
+        </w:numPr>
+      </w:pPr>
+      <w:r>
+        <w:t xml:space="preserve">Size</w:t>
+      </w:r>
+    </w:p>
+    <w:p>
+      <w:pPr>
+        <w:pStyle w:val="Compact"/>
+        <w:numPr>
+          <w:numId w:val="1090"/>
+          <w:ilvl w:val="0"/>
+        </w:numPr>
+      </w:pPr>
+      <w:r>
+        <w:t xml:space="preserve">Shape</w:t>
+      </w:r>
+    </w:p>
+    <w:p>
+      <w:pPr>
+        <w:pStyle w:val="Compact"/>
+        <w:numPr>
+          <w:numId w:val="1090"/>
+          <w:ilvl w:val="0"/>
+        </w:numPr>
+      </w:pPr>
+      <w:r>
+        <w:t xml:space="preserve">Orientation</w:t>
+      </w:r>
+    </w:p>
+    <w:p>
+      <w:pPr>
+        <w:pStyle w:val="Compact"/>
+        <w:numPr>
+          <w:numId w:val="1090"/>
+          <w:ilvl w:val="0"/>
+        </w:numPr>
+      </w:pPr>
+      <w:r>
+        <w:t xml:space="preserve">Colour (hue)</w:t>
+      </w:r>
+    </w:p>
+    <w:p>
+      <w:pPr>
+        <w:pStyle w:val="Compact"/>
+        <w:numPr>
+          <w:numId w:val="1090"/>
+          <w:ilvl w:val="0"/>
+        </w:numPr>
+      </w:pPr>
+      <w:r>
+        <w:t xml:space="preserve">Colour value (brightness)</w:t>
+      </w:r>
+    </w:p>
+    <w:p>
+      <w:pPr>
+        <w:pStyle w:val="Compact"/>
+        <w:numPr>
+          <w:numId w:val="1090"/>
+          <w:ilvl w:val="0"/>
+        </w:numPr>
+      </w:pPr>
+      <w:r>
+        <w:t xml:space="preserve">Texture</w:t>
+      </w:r>
+    </w:p>
+    <w:p>
+      <w:pPr>
+        <w:pStyle w:val="Compact"/>
+        <w:numPr>
+          <w:numId w:val="1090"/>
+          <w:ilvl w:val="0"/>
+        </w:numPr>
+      </w:pPr>
+      <w:r>
+        <w:t xml:space="preserve">Position (2 dimensions)</w:t>
+      </w:r>
+    </w:p>
+    <w:p>
+      <w:pPr>
+        <w:pStyle w:val="berschrift2"/>
+      </w:pPr>
+      <w:bookmarkStart w:id="144" w:name="grammar-of-graphics"/>
+      <w:bookmarkEnd w:id="144"/>
+      <w:r>
+        <w:t xml:space="preserve">Grammar of graphics</w:t>
+      </w:r>
+    </w:p>
+    <w:p>
+      <w:pPr>
+        <w:pStyle w:val="FirstParagraph"/>
+      </w:pPr>
+      <w:r>
+        <w:t xml:space="preserve">Grammars provide rules for languages</w:t>
+      </w:r>
+    </w:p>
+    <w:p>
+      <w:pPr>
+        <w:pStyle w:val="Textkrper"/>
+      </w:pPr>
+      <w:r>
+        <w:rPr>
+          <w:i/>
+        </w:rPr>
+        <w:t xml:space="preserve">"The grammar of graphics takes us beyond a limited set of charts (words) to an almost unlimited world of graphical forms (statements)"</w:t>
+      </w:r>
+      <w:r>
+        <w:t xml:space="preserve"> </w:t>
+      </w:r>
+      <w:r>
+        <w:t xml:space="preserve">(Wilkinson, 2005)</w:t>
+      </w:r>
+    </w:p>
+    <w:p>
+      <w:pPr>
+        <w:pStyle w:val="Textkrper"/>
+      </w:pPr>
+      <w:r>
+        <w:t xml:space="preserve">Statistical graphic specifications are expressed in six statements:</w:t>
+      </w:r>
+    </w:p>
+    <w:p>
+      <w:pPr>
+        <w:pStyle w:val="Compact"/>
+        <w:numPr>
+          <w:numId w:val="1091"/>
+          <w:ilvl w:val="0"/>
+        </w:numPr>
+      </w:pPr>
+      <w:r>
+        <w:rPr>
+          <w:b/>
+        </w:rPr>
+        <w:t xml:space="preserve">Data</w:t>
+      </w:r>
+      <w:r>
+        <w:t xml:space="preserve"> </w:t>
+      </w:r>
+      <w:r>
+        <w:t xml:space="preserve">manipulation</w:t>
+      </w:r>
+    </w:p>
+    <w:p>
+      <w:pPr>
+        <w:pStyle w:val="Compact"/>
+        <w:numPr>
+          <w:numId w:val="1091"/>
+          <w:ilvl w:val="0"/>
+        </w:numPr>
+      </w:pPr>
+      <w:r>
+        <w:rPr>
+          <w:b/>
+        </w:rPr>
+        <w:t xml:space="preserve">Variable</w:t>
+      </w:r>
+      <w:r>
+        <w:t xml:space="preserve"> </w:t>
+      </w:r>
+      <w:r>
+        <w:t xml:space="preserve">transformations (e.g., rank),</w:t>
+      </w:r>
+    </w:p>
+    <w:p>
+      <w:pPr>
+        <w:pStyle w:val="Compact"/>
+        <w:numPr>
+          <w:numId w:val="1091"/>
+          <w:ilvl w:val="0"/>
+        </w:numPr>
+      </w:pPr>
+      <w:r>
+        <w:rPr>
+          <w:b/>
+        </w:rPr>
+        <w:t xml:space="preserve">Scale</w:t>
+      </w:r>
+      <w:r>
+        <w:t xml:space="preserve"> </w:t>
+      </w:r>
+      <w:r>
+        <w:t xml:space="preserve">transformations (e.g., log),</w:t>
+      </w:r>
+    </w:p>
+    <w:p>
+      <w:pPr>
+        <w:pStyle w:val="Compact"/>
+        <w:numPr>
+          <w:numId w:val="1091"/>
+          <w:ilvl w:val="0"/>
+        </w:numPr>
+      </w:pPr>
+      <w:r>
+        <w:rPr>
+          <w:b/>
+        </w:rPr>
+        <w:t xml:space="preserve">Coordinate system</w:t>
+      </w:r>
+      <w:r>
+        <w:t xml:space="preserve"> </w:t>
+      </w:r>
+      <w:r>
+        <w:t xml:space="preserve">transformations (e.g., polar),</w:t>
+      </w:r>
+    </w:p>
+    <w:p>
+      <w:pPr>
+        <w:pStyle w:val="Compact"/>
+        <w:numPr>
+          <w:numId w:val="1091"/>
+          <w:ilvl w:val="0"/>
+        </w:numPr>
+      </w:pPr>
+      <w:r>
+        <w:rPr>
+          <w:b/>
+        </w:rPr>
+        <w:t xml:space="preserve">Element</w:t>
+      </w:r>
+      <w:r>
+        <w:t xml:space="preserve">: mark (e.g., points) and visual variables (e.g., color)</w:t>
+      </w:r>
+    </w:p>
+    <w:p>
+      <w:pPr>
+        <w:pStyle w:val="Compact"/>
+        <w:numPr>
+          <w:numId w:val="1091"/>
+          <w:ilvl w:val="0"/>
+        </w:numPr>
+      </w:pPr>
+      <w:r>
+        <w:rPr>
+          <w:b/>
+        </w:rPr>
+        <w:t xml:space="preserve">Guides</w:t>
+      </w:r>
+      <w:r>
+        <w:t xml:space="preserve"> </w:t>
+      </w:r>
+      <w:r>
+        <w:t xml:space="preserve">(axes, legends, etc.).</w:t>
+      </w:r>
+    </w:p>
+    <w:p>
+      <w:pPr>
+        <w:pStyle w:val="berschrift2"/>
+      </w:pPr>
+      <w:bookmarkStart w:id="145" w:name="ggplot2"/>
+      <w:bookmarkEnd w:id="145"/>
+      <w:r>
+        <w:t xml:space="preserve">ggplot2</w:t>
+      </w:r>
+    </w:p>
+    <w:p>
+      <w:pPr>
+        <w:pStyle w:val="FirstParagraph"/>
+      </w:pPr>
+      <w:r>
+        <w:t xml:space="preserve">The</w:t>
+      </w:r>
+      <w:r>
+        <w:t xml:space="preserve"> </w:t>
+      </w:r>
+      <w:r>
+        <w:rPr>
+          <w:rStyle w:val="VerbatimChar"/>
+        </w:rPr>
+        <w:t xml:space="preserve">ggplot2</w:t>
+      </w:r>
+      <w:r>
+        <w:t xml:space="preserve"> </w:t>
+      </w:r>
+      <w:r>
+        <w:t xml:space="preserve">library offers a series of functions for creating graphics</w:t>
+      </w:r>
+      <w:r>
+        <w:t xml:space="preserve"> </w:t>
+      </w:r>
+      <w:r>
+        <w:rPr>
+          <w:b/>
+        </w:rPr>
+        <w:t xml:space="preserve">declaratively</w:t>
+      </w:r>
+      <w:r>
+        <w:t xml:space="preserve">, based on the Grammar of Graphics.</w:t>
+      </w:r>
+    </w:p>
+    <w:p>
+      <w:pPr>
+        <w:pStyle w:val="Textkrper"/>
+      </w:pPr>
+      <w:r>
+        <w:t xml:space="preserve">To create a graph in</w:t>
+      </w:r>
+      <w:r>
+        <w:t xml:space="preserve"> </w:t>
+      </w:r>
+      <w:r>
+        <w:rPr>
+          <w:rStyle w:val="VerbatimChar"/>
+        </w:rPr>
+        <w:t xml:space="preserve">ggplot2</w:t>
+      </w:r>
+      <w:r>
+        <w:t xml:space="preserve">:</w:t>
+      </w:r>
+    </w:p>
+    <w:p>
+      <w:pPr>
+        <w:pStyle w:val="Compact"/>
+        <w:numPr>
+          <w:numId w:val="1092"/>
+          <w:ilvl w:val="0"/>
+        </w:numPr>
+      </w:pPr>
+      <w:r>
+        <w:t xml:space="preserve">provide the data</w:t>
+      </w:r>
+    </w:p>
+    <w:p>
+      <w:pPr>
+        <w:pStyle w:val="Compact"/>
+        <w:numPr>
+          <w:numId w:val="1092"/>
+          <w:ilvl w:val="0"/>
+        </w:numPr>
+      </w:pPr>
+      <w:r>
+        <w:t xml:space="preserve">specify elements</w:t>
+      </w:r>
+    </w:p>
+    <w:p>
+      <w:pPr>
+        <w:pStyle w:val="Compact"/>
+        <w:numPr>
+          <w:numId w:val="1093"/>
+          <w:ilvl w:val="1"/>
+        </w:numPr>
+      </w:pPr>
+      <w:r>
+        <w:t xml:space="preserve">which visual variables (</w:t>
+      </w:r>
+      <w:r>
+        <w:rPr>
+          <w:rStyle w:val="VerbatimChar"/>
+        </w:rPr>
+        <w:t xml:space="preserve">aes</w:t>
+      </w:r>
+      <w:r>
+        <w:t xml:space="preserve">)</w:t>
+      </w:r>
+    </w:p>
+    <w:p>
+      <w:pPr>
+        <w:pStyle w:val="Compact"/>
+        <w:numPr>
+          <w:numId w:val="1093"/>
+          <w:ilvl w:val="1"/>
+        </w:numPr>
+      </w:pPr>
+      <w:r>
+        <w:t xml:space="preserve">which marks (e.g.,</w:t>
+      </w:r>
+      <w:r>
+        <w:t xml:space="preserve"> </w:t>
+      </w:r>
+      <w:r>
+        <w:rPr>
+          <w:rStyle w:val="VerbatimChar"/>
+        </w:rPr>
+        <w:t xml:space="preserve">geom_point</w:t>
+      </w:r>
+      <w:r>
+        <w:t xml:space="preserve">)</w:t>
+      </w:r>
+    </w:p>
+    <w:p>
+      <w:pPr>
+        <w:pStyle w:val="Compact"/>
+        <w:numPr>
+          <w:numId w:val="1092"/>
+          <w:ilvl w:val="0"/>
+        </w:numPr>
+      </w:pPr>
+      <w:r>
+        <w:t xml:space="preserve">apply transformations</w:t>
+      </w:r>
+    </w:p>
+    <w:p>
+      <w:pPr>
+        <w:pStyle w:val="Compact"/>
+        <w:numPr>
+          <w:numId w:val="1092"/>
+          <w:ilvl w:val="0"/>
+        </w:numPr>
+      </w:pPr>
+      <w:r>
+        <w:t xml:space="preserve">guides</w:t>
+      </w:r>
+    </w:p>
+    <w:p>
+      <w:pPr>
+        <w:pStyle w:val="berschrift2"/>
+      </w:pPr>
+      <w:bookmarkStart w:id="146" w:name="boxplots"/>
+      <w:bookmarkEnd w:id="146"/>
+      <w:r>
+        <w:t xml:space="preserve">Boxplots</w:t>
+      </w:r>
+    </w:p>
+    <w:p>
+      <w:pPr>
+        <w:pStyle w:val="Compact"/>
+        <w:numPr>
+          <w:numId w:val="1094"/>
+          <w:ilvl w:val="0"/>
+        </w:numPr>
+      </w:pPr>
+      <w:r>
+        <w:rPr>
+          <w:rStyle w:val="VerbatimChar"/>
+        </w:rPr>
+        <w:t xml:space="preserve">x</w:t>
+      </w:r>
+      <w:r>
+        <w:t xml:space="preserve"> </w:t>
+      </w:r>
+      <w:r>
+        <w:t xml:space="preserve">categorical variable</w:t>
+      </w:r>
+    </w:p>
+    <w:p>
+      <w:pPr>
+        <w:pStyle w:val="Compact"/>
+        <w:numPr>
+          <w:numId w:val="1094"/>
+          <w:ilvl w:val="0"/>
+        </w:numPr>
+      </w:pPr>
+      <w:r>
+        <w:rPr>
+          <w:rStyle w:val="VerbatimChar"/>
+        </w:rPr>
+        <w:t xml:space="preserve">y</w:t>
+      </w:r>
+      <w:r>
+        <w:t xml:space="preserve"> </w:t>
+      </w:r>
+      <w:r>
+        <w:t xml:space="preserve">variable to plot</w:t>
+      </w:r>
+    </w:p>
+    <w:p>
+      <w:pPr>
+        <w:pStyle w:val="Compact"/>
+        <w:numPr>
+          <w:numId w:val="1094"/>
+          <w:ilvl w:val="0"/>
+        </w:numPr>
+      </w:pPr>
+      <w:r>
+        <w:rPr>
+          <w:rStyle w:val="VerbatimChar"/>
+        </w:rPr>
+        <w:t xml:space="preserve">geom_boxplot</w:t>
+      </w:r>
+    </w:p>
+    <w:p>
+      <w:pPr>
+        <w:pStyle w:val="berschrift2"/>
+      </w:pPr>
+      <w:bookmarkStart w:id="147" w:name="jittered-points"/>
+      <w:bookmarkEnd w:id="147"/>
+      <w:r>
+        <w:t xml:space="preserve">Jittered points</w:t>
+      </w:r>
+    </w:p>
+    <w:p>
+      <w:pPr>
+        <w:pStyle w:val="Compact"/>
+        <w:numPr>
+          <w:numId w:val="1095"/>
+          <w:ilvl w:val="0"/>
+        </w:numPr>
+      </w:pPr>
+      <w:r>
+        <w:rPr>
+          <w:rStyle w:val="VerbatimChar"/>
+        </w:rPr>
+        <w:t xml:space="preserve">x</w:t>
+      </w:r>
+      <w:r>
+        <w:t xml:space="preserve"> </w:t>
+      </w:r>
+      <w:r>
+        <w:t xml:space="preserve">categorical variable</w:t>
+      </w:r>
+    </w:p>
+    <w:p>
+      <w:pPr>
+        <w:pStyle w:val="Compact"/>
+        <w:numPr>
+          <w:numId w:val="1095"/>
+          <w:ilvl w:val="0"/>
+        </w:numPr>
+      </w:pPr>
+      <w:r>
+        <w:rPr>
+          <w:rStyle w:val="VerbatimChar"/>
+        </w:rPr>
+        <w:t xml:space="preserve">y</w:t>
+      </w:r>
+      <w:r>
+        <w:t xml:space="preserve"> </w:t>
+      </w:r>
+      <w:r>
+        <w:t xml:space="preserve">variable to plot</w:t>
+      </w:r>
+    </w:p>
+    <w:p>
+      <w:pPr>
+        <w:pStyle w:val="Compact"/>
+        <w:numPr>
+          <w:numId w:val="1095"/>
+          <w:ilvl w:val="0"/>
+        </w:numPr>
+      </w:pPr>
+      <w:r>
+        <w:rPr>
+          <w:rStyle w:val="VerbatimChar"/>
+        </w:rPr>
+        <w:t xml:space="preserve">geom_jitter</w:t>
+      </w:r>
+    </w:p>
+    <w:p>
+      <w:pPr>
+        <w:pStyle w:val="berschrift2"/>
+      </w:pPr>
+      <w:bookmarkStart w:id="148" w:name="violin-plot"/>
+      <w:bookmarkEnd w:id="148"/>
+      <w:r>
+        <w:t xml:space="preserve">Violin plot</w:t>
+      </w:r>
+    </w:p>
+    <w:p>
+      <w:pPr>
+        <w:pStyle w:val="Compact"/>
+        <w:numPr>
+          <w:numId w:val="1096"/>
+          <w:ilvl w:val="0"/>
+        </w:numPr>
+      </w:pPr>
+      <w:r>
+        <w:rPr>
+          <w:rStyle w:val="VerbatimChar"/>
+        </w:rPr>
+        <w:t xml:space="preserve">x</w:t>
+      </w:r>
+      <w:r>
+        <w:t xml:space="preserve"> </w:t>
+      </w:r>
+      <w:r>
+        <w:t xml:space="preserve">categorical variable</w:t>
+      </w:r>
+    </w:p>
+    <w:p>
+      <w:pPr>
+        <w:pStyle w:val="Compact"/>
+        <w:numPr>
+          <w:numId w:val="1096"/>
+          <w:ilvl w:val="0"/>
+        </w:numPr>
+      </w:pPr>
+      <w:r>
+        <w:rPr>
+          <w:rStyle w:val="VerbatimChar"/>
+        </w:rPr>
+        <w:t xml:space="preserve">y</w:t>
+      </w:r>
+      <w:r>
+        <w:t xml:space="preserve"> </w:t>
+      </w:r>
+      <w:r>
+        <w:t xml:space="preserve">variable to plot</w:t>
+      </w:r>
+    </w:p>
+    <w:p>
+      <w:pPr>
+        <w:pStyle w:val="Compact"/>
+        <w:numPr>
+          <w:numId w:val="1096"/>
+          <w:ilvl w:val="0"/>
+        </w:numPr>
+      </w:pPr>
+      <w:r>
+        <w:rPr>
+          <w:rStyle w:val="VerbatimChar"/>
+        </w:rPr>
+        <w:t xml:space="preserve">geom_violin</w:t>
+      </w:r>
+    </w:p>
+    <w:p>
+      <w:pPr>
+        <w:pStyle w:val="berschrift2"/>
+      </w:pPr>
+      <w:bookmarkStart w:id="149" w:name="violin-plot-1"/>
+      <w:bookmarkEnd w:id="149"/>
+      <w:r>
+        <w:t xml:space="preserve">Violin plot</w:t>
+      </w:r>
+    </w:p>
+    <w:p>
+      <w:pPr>
+        <w:pStyle w:val="berschrift2"/>
+      </w:pPr>
+      <w:bookmarkStart w:id="150" w:name="lines"/>
+      <w:bookmarkEnd w:id="150"/>
+      <w:r>
+        <w:t xml:space="preserve">Lines</w:t>
+      </w:r>
+    </w:p>
+    <w:p>
+      <w:pPr>
+        <w:pStyle w:val="Compact"/>
+        <w:numPr>
+          <w:numId w:val="1097"/>
+          <w:ilvl w:val="0"/>
+        </w:numPr>
+      </w:pPr>
+      <w:r>
+        <w:rPr>
+          <w:rStyle w:val="VerbatimChar"/>
+        </w:rPr>
+        <w:t xml:space="preserve">x</w:t>
+      </w:r>
+      <w:r>
+        <w:t xml:space="preserve"> </w:t>
+      </w:r>
+      <w:r>
+        <w:t xml:space="preserve">e.g., a temporal variable</w:t>
+      </w:r>
+    </w:p>
+    <w:p>
+      <w:pPr>
+        <w:pStyle w:val="Compact"/>
+        <w:numPr>
+          <w:numId w:val="1097"/>
+          <w:ilvl w:val="0"/>
+        </w:numPr>
+      </w:pPr>
+      <w:r>
+        <w:rPr>
+          <w:rStyle w:val="VerbatimChar"/>
+        </w:rPr>
+        <w:t xml:space="preserve">y</w:t>
+      </w:r>
+      <w:r>
+        <w:t xml:space="preserve"> </w:t>
+      </w:r>
+      <w:r>
+        <w:t xml:space="preserve">variable to plot</w:t>
+      </w:r>
+    </w:p>
+    <w:p>
+      <w:pPr>
+        <w:pStyle w:val="Compact"/>
+        <w:numPr>
+          <w:numId w:val="1097"/>
+          <w:ilvl w:val="0"/>
+        </w:numPr>
+      </w:pPr>
+      <w:r>
+        <w:rPr>
+          <w:rStyle w:val="VerbatimChar"/>
+        </w:rPr>
+        <w:t xml:space="preserve">geom_line</w:t>
+      </w:r>
+    </w:p>
+    <w:p>
+      <w:pPr>
+        <w:pStyle w:val="berschrift2"/>
+      </w:pPr>
+      <w:bookmarkStart w:id="151" w:name="lines-1"/>
+      <w:bookmarkEnd w:id="151"/>
+      <w:r>
+        <w:t xml:space="preserve">Lines</w:t>
+      </w:r>
+    </w:p>
+    <w:p>
+      <w:pPr>
+        <w:pStyle w:val="berschrift2"/>
+      </w:pPr>
+      <w:bookmarkStart w:id="152" w:name="scatterplots"/>
+      <w:bookmarkEnd w:id="152"/>
+      <w:r>
+        <w:t xml:space="preserve">Scatterplots</w:t>
+      </w:r>
+    </w:p>
+    <w:p>
+      <w:pPr>
+        <w:pStyle w:val="Compact"/>
+        <w:numPr>
+          <w:numId w:val="1098"/>
+          <w:ilvl w:val="0"/>
+        </w:numPr>
+      </w:pPr>
+      <w:r>
+        <w:rPr>
+          <w:rStyle w:val="VerbatimChar"/>
+        </w:rPr>
+        <w:t xml:space="preserve">x</w:t>
+      </w:r>
+      <w:r>
+        <w:t xml:space="preserve"> </w:t>
+      </w:r>
+      <w:r>
+        <w:t xml:space="preserve">and</w:t>
+      </w:r>
+      <w:r>
+        <w:t xml:space="preserve"> </w:t>
+      </w:r>
+      <w:r>
+        <w:rPr>
+          <w:rStyle w:val="VerbatimChar"/>
+        </w:rPr>
+        <w:t xml:space="preserve">y</w:t>
+      </w:r>
+      <w:r>
+        <w:t xml:space="preserve"> </w:t>
+      </w:r>
+      <w:r>
+        <w:t xml:space="preserve">variable to plot</w:t>
+      </w:r>
+    </w:p>
+    <w:p>
+      <w:pPr>
+        <w:pStyle w:val="Compact"/>
+        <w:numPr>
+          <w:numId w:val="1098"/>
+          <w:ilvl w:val="0"/>
+        </w:numPr>
+      </w:pPr>
+      <w:r>
+        <w:rPr>
+          <w:rStyle w:val="VerbatimChar"/>
+        </w:rPr>
+        <w:t xml:space="preserve">geom_point</w:t>
+      </w:r>
+    </w:p>
+    <w:p>
+      <w:pPr>
+        <w:pStyle w:val="berschrift2"/>
+      </w:pPr>
+      <w:bookmarkStart w:id="153" w:name="overlapping-points"/>
+      <w:bookmarkEnd w:id="153"/>
+      <w:r>
+        <w:t xml:space="preserve">Overlapping points</w:t>
+      </w:r>
+    </w:p>
+    <w:p>
+      <w:pPr>
+        <w:pStyle w:val="Compact"/>
+        <w:numPr>
+          <w:numId w:val="1099"/>
+          <w:ilvl w:val="0"/>
+        </w:numPr>
+      </w:pPr>
+      <w:r>
+        <w:rPr>
+          <w:rStyle w:val="VerbatimChar"/>
+        </w:rPr>
+        <w:t xml:space="preserve">x</w:t>
+      </w:r>
+      <w:r>
+        <w:t xml:space="preserve"> </w:t>
+      </w:r>
+      <w:r>
+        <w:t xml:space="preserve">and</w:t>
+      </w:r>
+      <w:r>
+        <w:t xml:space="preserve"> </w:t>
+      </w:r>
+      <w:r>
+        <w:rPr>
+          <w:rStyle w:val="VerbatimChar"/>
+        </w:rPr>
+        <w:t xml:space="preserve">y</w:t>
+      </w:r>
+      <w:r>
+        <w:t xml:space="preserve"> </w:t>
+      </w:r>
+      <w:r>
+        <w:t xml:space="preserve">variable to plot</w:t>
+      </w:r>
+    </w:p>
+    <w:p>
+      <w:pPr>
+        <w:pStyle w:val="Compact"/>
+        <w:numPr>
+          <w:numId w:val="1099"/>
+          <w:ilvl w:val="0"/>
+        </w:numPr>
+      </w:pPr>
+      <w:r>
+        <w:rPr>
+          <w:rStyle w:val="VerbatimChar"/>
+        </w:rPr>
+        <w:t xml:space="preserve">geom_count</w:t>
+      </w:r>
+      <w:r>
+        <w:t xml:space="preserve"> </w:t>
+      </w:r>
+      <w:r>
+        <w:t xml:space="preserve">counts overlapping points and maps the count to size</w:t>
+      </w:r>
+    </w:p>
+    <w:p>
+      <w:pPr>
+        <w:pStyle w:val="berschrift2"/>
+      </w:pPr>
+      <w:bookmarkStart w:id="154" w:name="overlapping-points-1"/>
+      <w:bookmarkEnd w:id="154"/>
+      <w:r>
+        <w:t xml:space="preserve">Overlapping points</w:t>
+      </w:r>
+    </w:p>
+    <w:p>
+      <w:pPr>
+        <w:pStyle w:val="berschrift2"/>
+      </w:pPr>
+      <w:bookmarkStart w:id="155" w:name="bin-counts"/>
+      <w:bookmarkEnd w:id="155"/>
+      <w:r>
+        <w:t xml:space="preserve">Bin counts</w:t>
+      </w:r>
+    </w:p>
+    <w:p>
+      <w:pPr>
+        <w:pStyle w:val="Compact"/>
+        <w:numPr>
+          <w:numId w:val="1100"/>
+          <w:ilvl w:val="0"/>
+        </w:numPr>
+      </w:pPr>
+      <w:r>
+        <w:rPr>
+          <w:rStyle w:val="VerbatimChar"/>
+        </w:rPr>
+        <w:t xml:space="preserve">x</w:t>
+      </w:r>
+      <w:r>
+        <w:t xml:space="preserve"> </w:t>
+      </w:r>
+      <w:r>
+        <w:t xml:space="preserve">and</w:t>
+      </w:r>
+      <w:r>
+        <w:t xml:space="preserve"> </w:t>
+      </w:r>
+      <w:r>
+        <w:rPr>
+          <w:rStyle w:val="VerbatimChar"/>
+        </w:rPr>
+        <w:t xml:space="preserve">y</w:t>
+      </w:r>
+      <w:r>
+        <w:t xml:space="preserve"> </w:t>
+      </w:r>
+      <w:r>
+        <w:t xml:space="preserve">variable to plot</w:t>
+      </w:r>
+    </w:p>
+    <w:p>
+      <w:pPr>
+        <w:pStyle w:val="Compact"/>
+        <w:numPr>
+          <w:numId w:val="1100"/>
+          <w:ilvl w:val="0"/>
+        </w:numPr>
+      </w:pPr>
+      <w:r>
+        <w:rPr>
+          <w:rStyle w:val="VerbatimChar"/>
+        </w:rPr>
+        <w:t xml:space="preserve">geom_bin2d</w:t>
+      </w:r>
+    </w:p>
+    <w:p>
+      <w:pPr>
+        <w:pStyle w:val="berschrift2"/>
+      </w:pPr>
+      <w:bookmarkStart w:id="156" w:name="bin-counts-1"/>
+      <w:bookmarkEnd w:id="156"/>
+      <w:r>
+        <w:t xml:space="preserve">Bin counts</w:t>
+      </w:r>
+    </w:p>
+    <w:p>
+      <w:pPr>
+        <w:pStyle w:val="berschrift2"/>
+      </w:pPr>
+      <w:bookmarkStart w:id="157" w:name="summary"/>
+      <w:bookmarkEnd w:id="157"/>
+      <w:r>
+        <w:t xml:space="preserve">Summary</w:t>
+      </w:r>
+    </w:p>
+    <w:p>
+      <w:pPr>
+        <w:pStyle w:val="FirstParagraph"/>
+      </w:pPr>
+      <w:r>
+        <w:t xml:space="preserve">Data visualisation</w:t>
+      </w:r>
+    </w:p>
+    <w:p>
+      <w:pPr>
+        <w:pStyle w:val="Compact"/>
+        <w:numPr>
+          <w:numId w:val="1101"/>
+          <w:ilvl w:val="0"/>
+        </w:numPr>
+      </w:pPr>
+      <w:r>
+        <w:t xml:space="preserve">Grammar of graphics</w:t>
+      </w:r>
+    </w:p>
+    <w:p>
+      <w:pPr>
+        <w:pStyle w:val="Compact"/>
+        <w:numPr>
+          <w:numId w:val="1101"/>
+          <w:ilvl w:val="0"/>
+        </w:numPr>
+      </w:pPr>
+      <w:r>
+        <w:t xml:space="preserve">ggplot2</w:t>
+      </w:r>
+    </w:p>
+    <w:p>
+      <w:pPr>
+        <w:pStyle w:val="FirstParagraph"/>
+      </w:pPr>
+      <w:r>
+        <w:rPr>
+          <w:b/>
+        </w:rPr>
+        <w:t xml:space="preserve">Next</w:t>
+      </w:r>
+      <w:r>
+        <w:t xml:space="preserve">: Descriptive statistics</w:t>
+      </w:r>
+    </w:p>
+    <w:p>
+      <w:pPr>
+        <w:pStyle w:val="Compact"/>
+        <w:numPr>
+          <w:numId w:val="1102"/>
+          <w:ilvl w:val="0"/>
+        </w:numPr>
+      </w:pPr>
+      <w:r>
+        <w:t xml:space="preserve">stat.desc</w:t>
+      </w:r>
+    </w:p>
+    <w:p>
+      <w:pPr>
+        <w:pStyle w:val="Compact"/>
+        <w:numPr>
+          <w:numId w:val="1102"/>
+          <w:ilvl w:val="0"/>
+        </w:numPr>
+      </w:pPr>
+      <w:r>
+        <w:t xml:space="preserve">dplyr::across</w:t>
+      </w:r>
+    </w:p>
+    <w:p>
+      <w:pPr>
+        <w:pStyle w:val="berschrift1"/>
+      </w:pPr>
+      <w:bookmarkStart w:id="158" w:name="references"/>
+      <w:bookmarkEnd w:id="158"/>
       <w:r>
         <w:t xml:space="preserve">References</w:t>
       </w:r>
@@ -15235,7 +18333,7 @@
     </w:lvl>
   </w:abstractNum>
   <w:abstractNum w:abstractNumId="990">
-    <w:nsid w:val="168969fd"/>
+    <w:nsid w:val="bceeb8c3"/>
     <w:multiLevelType w:val="multilevel"/>
     <w:lvl w:ilvl="0">
       <w:numFmt w:val="bullet"/>
@@ -15316,7 +18414,7 @@
     </w:lvl>
   </w:abstractNum>
   <w:abstractNum w:abstractNumId="991">
-    <w:nsid w:val="b6c00b4e"/>
+    <w:nsid w:val="c03f7d16"/>
     <w:multiLevelType w:val="multilevel"/>
     <w:lvl w:ilvl="0">
       <w:numFmt w:val="bullet"/>
@@ -15387,6 +18485,94 @@
     <w:lvl w:ilvl="6">
       <w:numFmt w:val="bullet"/>
       <w:lvlText w:val="•"/>
+      <w:lvlJc w:val="left"/>
+      <w:pPr>
+        <w:tabs>
+          <w:tab w:val="num" w:pos="4320"/>
+        </w:tabs>
+        <w:ind w:left="4800" w:hanging="480"/>
+      </w:pPr>
+    </w:lvl>
+  </w:abstractNum>
+  <w:abstractNum w:abstractNumId="99411">
+    <w:nsid w:val="965018b9"/>
+    <w:multiLevelType w:val="multilevel"/>
+    <w:lvl w:ilvl="0">
+      <w:start w:val="1"/>
+      <w:numFmt w:val="decimal"/>
+      <w:lvlText w:val="%1."/>
+      <w:lvlJc w:val="left"/>
+      <w:pPr>
+        <w:tabs>
+          <w:tab w:val="num" w:pos="0"/>
+        </w:tabs>
+        <w:ind w:left="480" w:hanging="480"/>
+      </w:pPr>
+    </w:lvl>
+    <w:lvl w:ilvl="1">
+      <w:start w:val="1"/>
+      <w:numFmt w:val="decimal"/>
+      <w:lvlText w:val="%2."/>
+      <w:lvlJc w:val="left"/>
+      <w:pPr>
+        <w:tabs>
+          <w:tab w:val="num" w:pos="720"/>
+        </w:tabs>
+        <w:ind w:left="1200" w:hanging="480"/>
+      </w:pPr>
+    </w:lvl>
+    <w:lvl w:ilvl="2">
+      <w:start w:val="1"/>
+      <w:numFmt w:val="decimal"/>
+      <w:lvlText w:val="%3."/>
+      <w:lvlJc w:val="left"/>
+      <w:pPr>
+        <w:tabs>
+          <w:tab w:val="num" w:pos="1440"/>
+        </w:tabs>
+        <w:ind w:left="1920" w:hanging="480"/>
+      </w:pPr>
+    </w:lvl>
+    <w:lvl w:ilvl="3">
+      <w:start w:val="1"/>
+      <w:numFmt w:val="decimal"/>
+      <w:lvlText w:val="%4."/>
+      <w:lvlJc w:val="left"/>
+      <w:pPr>
+        <w:tabs>
+          <w:tab w:val="num" w:pos="2160"/>
+        </w:tabs>
+        <w:ind w:left="2640" w:hanging="480"/>
+      </w:pPr>
+    </w:lvl>
+    <w:lvl w:ilvl="4">
+      <w:start w:val="1"/>
+      <w:numFmt w:val="decimal"/>
+      <w:lvlText w:val="%5."/>
+      <w:lvlJc w:val="left"/>
+      <w:pPr>
+        <w:tabs>
+          <w:tab w:val="num" w:pos="2880"/>
+        </w:tabs>
+        <w:ind w:left="3360" w:hanging="480"/>
+      </w:pPr>
+    </w:lvl>
+    <w:lvl w:ilvl="5">
+      <w:start w:val="1"/>
+      <w:numFmt w:val="decimal"/>
+      <w:lvlText w:val="%6."/>
+      <w:lvlJc w:val="left"/>
+      <w:pPr>
+        <w:tabs>
+          <w:tab w:val="num" w:pos="3600"/>
+        </w:tabs>
+        <w:ind w:left="4080" w:hanging="480"/>
+      </w:pPr>
+    </w:lvl>
+    <w:lvl w:ilvl="6">
+      <w:start w:val="1"/>
+      <w:numFmt w:val="decimal"/>
+      <w:lvlText w:val="%7."/>
       <w:lvlJc w:val="left"/>
       <w:pPr>
         <w:tabs>
@@ -15655,6 +18841,135 @@
     <w:abstractNumId w:val="991"/>
   </w:num>
   <w:num w:numId="1073">
+    <w:abstractNumId w:val="991"/>
+  </w:num>
+  <w:num w:numId="1074">
+    <w:abstractNumId w:val="991"/>
+  </w:num>
+  <w:num w:numId="1075">
+    <w:abstractNumId w:val="991"/>
+  </w:num>
+  <w:num w:numId="1076">
+    <w:abstractNumId w:val="991"/>
+  </w:num>
+  <w:num w:numId="1077">
+    <w:abstractNumId w:val="991"/>
+  </w:num>
+  <w:num w:numId="1078">
+    <w:abstractNumId w:val="991"/>
+  </w:num>
+  <w:num w:numId="1079">
+    <w:abstractNumId w:val="991"/>
+  </w:num>
+  <w:num w:numId="1080">
+    <w:abstractNumId w:val="991"/>
+  </w:num>
+  <w:num w:numId="1081">
+    <w:abstractNumId w:val="991"/>
+  </w:num>
+  <w:num w:numId="1082">
+    <w:abstractNumId w:val="991"/>
+  </w:num>
+  <w:num w:numId="1083">
+    <w:abstractNumId w:val="991"/>
+  </w:num>
+  <w:num w:numId="1084">
+    <w:abstractNumId w:val="99411"/>
+    <w:lvlOverride w:ilvl="0">
+      <w:startOverride w:val="1"/>
+    </w:lvlOverride>
+    <w:lvlOverride w:ilvl="1">
+      <w:startOverride w:val="1"/>
+    </w:lvlOverride>
+    <w:lvlOverride w:ilvl="2">
+      <w:startOverride w:val="1"/>
+    </w:lvlOverride>
+    <w:lvlOverride w:ilvl="3">
+      <w:startOverride w:val="1"/>
+    </w:lvlOverride>
+    <w:lvlOverride w:ilvl="4">
+      <w:startOverride w:val="1"/>
+    </w:lvlOverride>
+    <w:lvlOverride w:ilvl="5">
+      <w:startOverride w:val="1"/>
+    </w:lvlOverride>
+    <w:lvlOverride w:ilvl="6">
+      <w:startOverride w:val="1"/>
+    </w:lvlOverride>
+  </w:num>
+  <w:num w:numId="1085">
+    <w:abstractNumId w:val="991"/>
+  </w:num>
+  <w:num w:numId="1086">
+    <w:abstractNumId w:val="991"/>
+  </w:num>
+  <w:num w:numId="1087">
+    <w:abstractNumId w:val="991"/>
+  </w:num>
+  <w:num w:numId="1088">
+    <w:abstractNumId w:val="991"/>
+  </w:num>
+  <w:num w:numId="1089">
+    <w:abstractNumId w:val="991"/>
+  </w:num>
+  <w:num w:numId="1090">
+    <w:abstractNumId w:val="991"/>
+  </w:num>
+  <w:num w:numId="1091">
+    <w:abstractNumId w:val="99411"/>
+    <w:lvlOverride w:ilvl="0">
+      <w:startOverride w:val="1"/>
+    </w:lvlOverride>
+    <w:lvlOverride w:ilvl="1">
+      <w:startOverride w:val="1"/>
+    </w:lvlOverride>
+    <w:lvlOverride w:ilvl="2">
+      <w:startOverride w:val="1"/>
+    </w:lvlOverride>
+    <w:lvlOverride w:ilvl="3">
+      <w:startOverride w:val="1"/>
+    </w:lvlOverride>
+    <w:lvlOverride w:ilvl="4">
+      <w:startOverride w:val="1"/>
+    </w:lvlOverride>
+    <w:lvlOverride w:ilvl="5">
+      <w:startOverride w:val="1"/>
+    </w:lvlOverride>
+    <w:lvlOverride w:ilvl="6">
+      <w:startOverride w:val="1"/>
+    </w:lvlOverride>
+  </w:num>
+  <w:num w:numId="1092">
+    <w:abstractNumId w:val="991"/>
+  </w:num>
+  <w:num w:numId="1093">
+    <w:abstractNumId w:val="991"/>
+  </w:num>
+  <w:num w:numId="1094">
+    <w:abstractNumId w:val="991"/>
+  </w:num>
+  <w:num w:numId="1095">
+    <w:abstractNumId w:val="991"/>
+  </w:num>
+  <w:num w:numId="1096">
+    <w:abstractNumId w:val="991"/>
+  </w:num>
+  <w:num w:numId="1097">
+    <w:abstractNumId w:val="991"/>
+  </w:num>
+  <w:num w:numId="1098">
+    <w:abstractNumId w:val="991"/>
+  </w:num>
+  <w:num w:numId="1099">
+    <w:abstractNumId w:val="991"/>
+  </w:num>
+  <w:num w:numId="1100">
+    <w:abstractNumId w:val="991"/>
+  </w:num>
+  <w:num w:numId="1101">
+    <w:abstractNumId w:val="991"/>
+  </w:num>
+  <w:num w:numId="1102">
     <w:abstractNumId w:val="991"/>
   </w:num>
 </w:numbering>

</xml_diff>

<commit_message>
L3 fixed aprostophe issue
</commit_message>
<xml_diff>
--- a/docs/UNIGIS-AppDev-R.docx
+++ b/docs/UNIGIS-AppDev-R.docx
@@ -47,7 +47,7 @@
         <w:pStyle w:val="Datum"/>
       </w:pPr>
       <w:r>
-        <w:t xml:space="preserve">23</w:t>
+        <w:t xml:space="preserve">24</w:t>
       </w:r>
       <w:r>
         <w:t xml:space="preserve"> </w:t>
@@ -6142,13 +6142,13 @@
         <w:t xml:space="preserve">east_midlands_cities &lt;- c(</w:t>
       </w:r>
       <w:r>
-        <w:t xml:space="preserve">“</w:t>
+        <w:t xml:space="preserve">"</w:t>
       </w:r>
       <w:r>
         <w:t xml:space="preserve">Derby</w:t>
       </w:r>
       <w:r>
-        <w:t xml:space="preserve">”</w:t>
+        <w:t xml:space="preserve">"</w:t>
       </w:r>
       <w:r>
         <w:t xml:space="preserve">,</w:t>
@@ -6157,13 +6157,13 @@
         <w:t xml:space="preserve"> </w:t>
       </w:r>
       <w:r>
-        <w:t xml:space="preserve">“</w:t>
+        <w:t xml:space="preserve">"</w:t>
       </w:r>
       <w:r>
         <w:t xml:space="preserve">Leicester</w:t>
       </w:r>
       <w:r>
-        <w:t xml:space="preserve">”</w:t>
+        <w:t xml:space="preserve">"</w:t>
       </w:r>
       <w:r>
         <w:t xml:space="preserve">,</w:t>
@@ -6172,13 +6172,13 @@
         <w:t xml:space="preserve"> </w:t>
       </w:r>
       <w:r>
-        <w:t xml:space="preserve">“</w:t>
+        <w:t xml:space="preserve">"</w:t>
       </w:r>
       <w:r>
         <w:t xml:space="preserve">Lincoln</w:t>
       </w:r>
       <w:r>
-        <w:t xml:space="preserve">”</w:t>
+        <w:t xml:space="preserve">"</w:t>
       </w:r>
       <w:r>
         <w:t xml:space="preserve">,</w:t>
@@ -6187,13 +6187,13 @@
         <w:t xml:space="preserve"> </w:t>
       </w:r>
       <w:r>
-        <w:t xml:space="preserve">“</w:t>
+        <w:t xml:space="preserve">"</w:t>
       </w:r>
       <w:r>
         <w:t xml:space="preserve">Nottingham</w:t>
       </w:r>
       <w:r>
-        <w:t xml:space="preserve">”</w:t>
+        <w:t xml:space="preserve">"</w:t>
       </w:r>
       <w:r>
         <w:t xml:space="preserve">)</w:t>
@@ -6264,13 +6264,13 @@
         <w:t xml:space="preserve">east_midlands_cities &lt;- c(</w:t>
       </w:r>
       <w:r>
-        <w:t xml:space="preserve">‘</w:t>
+        <w:t xml:space="preserve">"</w:t>
       </w:r>
       <w:r>
         <w:t xml:space="preserve">Derby</w:t>
       </w:r>
       <w:r>
-        <w:t xml:space="preserve">’</w:t>
+        <w:t xml:space="preserve">"</w:t>
       </w:r>
       <w:r>
         <w:t xml:space="preserve">,</w:t>
@@ -6279,13 +6279,13 @@
         <w:t xml:space="preserve"> </w:t>
       </w:r>
       <w:r>
-        <w:t xml:space="preserve">‘</w:t>
+        <w:t xml:space="preserve">"</w:t>
       </w:r>
       <w:r>
         <w:t xml:space="preserve">Leicester</w:t>
       </w:r>
       <w:r>
-        <w:t xml:space="preserve">’</w:t>
+        <w:t xml:space="preserve">"</w:t>
       </w:r>
       <w:r>
         <w:t xml:space="preserve">,</w:t>
@@ -6294,13 +6294,13 @@
         <w:t xml:space="preserve"> </w:t>
       </w:r>
       <w:r>
-        <w:t xml:space="preserve">‘</w:t>
+        <w:t xml:space="preserve">"</w:t>
       </w:r>
       <w:r>
         <w:t xml:space="preserve">Lincoln</w:t>
       </w:r>
       <w:r>
-        <w:t xml:space="preserve">’</w:t>
+        <w:t xml:space="preserve">"</w:t>
       </w:r>
       <w:r>
         <w:t xml:space="preserve">,</w:t>
@@ -6309,13 +6309,13 @@
         <w:t xml:space="preserve"> </w:t>
       </w:r>
       <w:r>
-        <w:t xml:space="preserve">‘</w:t>
+        <w:t xml:space="preserve">"</w:t>
       </w:r>
       <w:r>
         <w:t xml:space="preserve">Nottingham</w:t>
       </w:r>
       <w:r>
-        <w:t xml:space="preserve">’</w:t>
+        <w:t xml:space="preserve">"</w:t>
       </w:r>
       <w:r>
         <w:t xml:space="preserve">)</w:t>
@@ -9917,7 +9917,7 @@
         <w:rPr>
           <w:i/>
         </w:rPr>
-        <w:t xml:space="preserve">“</w:t>
+        <w:t xml:space="preserve">"</w:t>
       </w:r>
       <w:r>
         <w:rPr>
@@ -9929,7 +9929,7 @@
         <w:rPr>
           <w:i/>
         </w:rPr>
-        <w:t xml:space="preserve">”</w:t>
+        <w:t xml:space="preserve">"</w:t>
       </w:r>
       <w:r>
         <w:rPr>
@@ -10033,13 +10033,13 @@
         <w:t xml:space="preserve"> </w:t>
       </w:r>
       <w:r>
-        <w:t xml:space="preserve">“</w:t>
+        <w:t xml:space="preserve">"</w:t>
       </w:r>
       <w:r>
         <w:t xml:space="preserve">%Y</w:t>
       </w:r>
       <w:r>
-        <w:t xml:space="preserve">”</w:t>
+        <w:t xml:space="preserve">"</w:t>
       </w:r>
       <w:r>
         <w:t xml:space="preserve">))</w:t>

</xml_diff>

<commit_message>
L1 fixed apostrophe issue
</commit_message>
<xml_diff>
--- a/docs/UNIGIS-AppDev-R.docx
+++ b/docs/UNIGIS-AppDev-R.docx
@@ -1018,13 +1018,13 @@
         <w:t xml:space="preserve">. When apostrophes (i.e. </w:t>
       </w:r>
       <w:r>
-        <w:t xml:space="preserve">“</w:t>
+        <w:t xml:space="preserve">"</w:t>
       </w:r>
       <w:r>
         <w:t xml:space="preserve">Test</w:t>
       </w:r>
       <w:r>
-        <w:t xml:space="preserve">”</w:t>
+        <w:t xml:space="preserve">"</w:t>
       </w:r>
       <w:r>
         <w:t xml:space="preserve">) are added, the interpreter knows that this is a String.</w:t>

</xml_diff>

<commit_message>
l2 fixed apostrophe problem
</commit_message>
<xml_diff>
--- a/docs/UNIGIS-AppDev-R.docx
+++ b/docs/UNIGIS-AppDev-R.docx
@@ -5035,13 +5035,13 @@
         <w:t xml:space="preserve">ls(</w:t>
       </w:r>
       <w:r>
-        <w:t xml:space="preserve">“</w:t>
+        <w:t xml:space="preserve">"</w:t>
       </w:r>
       <w:r>
         <w:t xml:space="preserve">package:stringr</w:t>
       </w:r>
       <w:r>
-        <w:t xml:space="preserve">”</w:t>
+        <w:t xml:space="preserve">"</w:t>
       </w:r>
       <w:r>
         <w:t xml:space="preserve">)</w:t>

</xml_diff>

<commit_message>
map visualization part 1
</commit_message>
<xml_diff>
--- a/docs/UNIGIS-AppDev-R.docx
+++ b/docs/UNIGIS-AppDev-R.docx
@@ -47,7 +47,7 @@
         <w:pStyle w:val="Datum"/>
       </w:pPr>
       <w:r>
-        <w:t xml:space="preserve">16</w:t>
+        <w:t xml:space="preserve">18</w:t>
       </w:r>
       <w:r>
         <w:t xml:space="preserve"> </w:t>
@@ -19931,7 +19931,7 @@
         <w:t xml:space="preserve"> </w:t>
       </w:r>
       <w:r>
-        <w:t xml:space="preserve">data as CSV.</w:t>
+        <w:t xml:space="preserve">data as CSV:</w:t>
       </w:r>
     </w:p>
     <w:p>
@@ -19998,7 +19998,19 @@
         </w:numPr>
       </w:pPr>
       <w:r>
-        <w:t xml:space="preserve">Read data from comma-separated CSV into your Script.</w:t>
+        <w:t xml:space="preserve">Read data from comma-separated CSV (</w:t>
+      </w:r>
+      <w:r>
+        <w:t xml:space="preserve">“</w:t>
+      </w:r>
+      <w:r>
+        <w:t xml:space="preserve">Production_Crops_Livestock_E_Africa_NOFLAG.csv</w:t>
+      </w:r>
+      <w:r>
+        <w:t xml:space="preserve">”</w:t>
+      </w:r>
+      <w:r>
+        <w:t xml:space="preserve">) into your Script.</w:t>
       </w:r>
     </w:p>
     <w:p>
@@ -20079,30 +20091,6 @@
       </w:r>
       <w:r>
         <w:t xml:space="preserve">)</w:t>
-      </w:r>
-    </w:p>
-    <w:p>
-      <w:pPr>
-        <w:pStyle w:val="Compact"/>
-        <w:numPr>
-          <w:numId w:val="1028"/>
-          <w:ilvl w:val="1"/>
-        </w:numPr>
-      </w:pPr>
-      <w:r>
-        <w:t xml:space="preserve">Group rows by country (group_by)</w:t>
-      </w:r>
-    </w:p>
-    <w:p>
-      <w:pPr>
-        <w:pStyle w:val="Compact"/>
-        <w:numPr>
-          <w:numId w:val="1028"/>
-          <w:ilvl w:val="1"/>
-        </w:numPr>
-      </w:pPr>
-      <w:r>
-        <w:t xml:space="preserve">Summarise yield in 2019 per country (Y2019)</w:t>
       </w:r>
     </w:p>
     <w:p>
@@ -28319,7 +28307,7 @@
         <w:rPr>
           <w:rStyle w:val="VerbatimChar"/>
         </w:rPr>
-        <w:t xml:space="preserve">##   .. ..$ icon       : chr "04d"</w:t>
+        <w:t xml:space="preserve">##   .. ..$ icon       : chr "04n"</w:t>
       </w:r>
       <w:r>
         <w:br/>
@@ -28355,7 +28343,7 @@
         <w:rPr>
           <w:rStyle w:val="VerbatimChar"/>
         </w:rPr>
-        <w:t xml:space="preserve">##   ..$ feels_like: num 276</w:t>
+        <w:t xml:space="preserve">##   ..$ feels_like: num 278</w:t>
       </w:r>
       <w:r>
         <w:br/>
@@ -28364,7 +28352,7 @@
         <w:rPr>
           <w:rStyle w:val="VerbatimChar"/>
         </w:rPr>
-        <w:t xml:space="preserve">##   ..$ temp_min  : num 274</w:t>
+        <w:t xml:space="preserve">##   ..$ temp_min  : num 276</w:t>
       </w:r>
       <w:r>
         <w:br/>
@@ -28373,7 +28361,7 @@
         <w:rPr>
           <w:rStyle w:val="VerbatimChar"/>
         </w:rPr>
-        <w:t xml:space="preserve">##   ..$ temp_max  : num 285</w:t>
+        <w:t xml:space="preserve">##   ..$ temp_max  : num 280</w:t>
       </w:r>
       <w:r>
         <w:br/>
@@ -28382,7 +28370,7 @@
         <w:rPr>
           <w:rStyle w:val="VerbatimChar"/>
         </w:rPr>
-        <w:t xml:space="preserve">##   ..$ pressure  : int 1020</w:t>
+        <w:t xml:space="preserve">##   ..$ pressure  : int 1030</w:t>
       </w:r>
       <w:r>
         <w:br/>
@@ -28391,7 +28379,7 @@
         <w:rPr>
           <w:rStyle w:val="VerbatimChar"/>
         </w:rPr>
-        <w:t xml:space="preserve">##   ..$ humidity  : int 94</w:t>
+        <w:t xml:space="preserve">##   ..$ humidity  : int 92</w:t>
       </w:r>
       <w:r>
         <w:br/>
@@ -28418,7 +28406,7 @@
         <w:rPr>
           <w:rStyle w:val="VerbatimChar"/>
         </w:rPr>
-        <w:t xml:space="preserve">##   ..$ speed: num 2.57</w:t>
+        <w:t xml:space="preserve">##   ..$ speed: num 1.03</w:t>
       </w:r>
       <w:r>
         <w:br/>
@@ -28427,7 +28415,7 @@
         <w:rPr>
           <w:rStyle w:val="VerbatimChar"/>
         </w:rPr>
-        <w:t xml:space="preserve">##   ..$ deg  : int 320</w:t>
+        <w:t xml:space="preserve">##   ..$ deg  : int 30</w:t>
       </w:r>
       <w:r>
         <w:br/>
@@ -28454,7 +28442,7 @@
         <w:rPr>
           <w:rStyle w:val="VerbatimChar"/>
         </w:rPr>
-        <w:t xml:space="preserve">##  $ dt        : int 1637071430</w:t>
+        <w:t xml:space="preserve">##  $ dt        : int 1637254091</w:t>
       </w:r>
       <w:r>
         <w:br/>
@@ -28499,7 +28487,7 @@
         <w:rPr>
           <w:rStyle w:val="VerbatimChar"/>
         </w:rPr>
-        <w:t xml:space="preserve">##   ..$ sunrise: int 1637043317</w:t>
+        <w:t xml:space="preserve">##   ..$ sunrise: int 1637216296</w:t>
       </w:r>
       <w:r>
         <w:br/>
@@ -28508,7 +28496,7 @@
         <w:rPr>
           <w:rStyle w:val="VerbatimChar"/>
         </w:rPr>
-        <w:t xml:space="preserve">##   ..$ sunset : int 1637076618</w:t>
+        <w:t xml:space="preserve">##   ..$ sunset : int 1637249290</w:t>
       </w:r>
       <w:r>
         <w:br/>
@@ -34095,13 +34083,2261 @@
     </w:p>
     <w:p>
       <w:pPr>
+        <w:pStyle w:val="FirstParagraph"/>
+      </w:pPr>
+      <w:r>
+        <w:t xml:space="preserve">we read in shape data by sf and created simple map layouts in lesson read and write data</w:t>
+      </w:r>
+      <w:r>
+        <w:t xml:space="preserve"> </w:t>
+      </w:r>
+      <w:r>
+        <w:t xml:space="preserve">also in exercise 6.3.1. we created a simpe map</w:t>
+      </w:r>
+    </w:p>
+    <w:p>
+      <w:pPr>
+        <w:pStyle w:val="Textkrper"/>
+      </w:pPr>
+      <w:r>
+        <w:t xml:space="preserve">base map: geom_sf function, which simply adds a geometry stored in a sf object</w:t>
+      </w:r>
+      <w:r>
+        <w:t xml:space="preserve"> </w:t>
+      </w:r>
+      <w:r>
+        <w:t xml:space="preserve">source:</w:t>
+      </w:r>
+      <w:r>
+        <w:t xml:space="preserve"> </w:t>
+      </w:r>
+      <w:hyperlink r:id="rId160">
+        <w:r>
+          <w:rPr>
+            <w:rStyle w:val="Hyperlink"/>
+          </w:rPr>
+          <w:t xml:space="preserve">https://r-spatial.org/r/2018/10/25/ggplot2-sf.html</w:t>
+        </w:r>
+      </w:hyperlink>
+    </w:p>
+    <w:p>
+      <w:pPr>
+        <w:pStyle w:val="SourceCode"/>
+      </w:pPr>
+      <w:r>
+        <w:rPr>
+          <w:rStyle w:val="KeywordTok"/>
+        </w:rPr>
+        <w:t xml:space="preserve">library</w:t>
+      </w:r>
+      <w:r>
+        <w:rPr>
+          <w:rStyle w:val="NormalTok"/>
+        </w:rPr>
+        <w:t xml:space="preserve">(sf)</w:t>
+      </w:r>
+      <w:r>
+        <w:br/>
+      </w:r>
+      <w:r>
+        <w:rPr>
+          <w:rStyle w:val="KeywordTok"/>
+        </w:rPr>
+        <w:t xml:space="preserve">library</w:t>
+      </w:r>
+      <w:r>
+        <w:rPr>
+          <w:rStyle w:val="NormalTok"/>
+        </w:rPr>
+        <w:t xml:space="preserve">(</w:t>
+      </w:r>
+      <w:r>
+        <w:rPr>
+          <w:rStyle w:val="StringTok"/>
+        </w:rPr>
+        <w:t xml:space="preserve">"ggplot2"</w:t>
+      </w:r>
+      <w:r>
+        <w:rPr>
+          <w:rStyle w:val="NormalTok"/>
+        </w:rPr>
+        <w:t xml:space="preserve">)</w:t>
+      </w:r>
+      <w:r>
+        <w:br/>
+      </w:r>
+      <w:r>
+        <w:br/>
+      </w:r>
+      <w:r>
+        <w:rPr>
+          <w:rStyle w:val="NormalTok"/>
+        </w:rPr>
+        <w:t xml:space="preserve">nc &lt;-</w:t>
+      </w:r>
+      <w:r>
+        <w:rPr>
+          <w:rStyle w:val="StringTok"/>
+        </w:rPr>
+        <w:t xml:space="preserve"> </w:t>
+      </w:r>
+      <w:r>
+        <w:rPr>
+          <w:rStyle w:val="NormalTok"/>
+        </w:rPr>
+        <w:t xml:space="preserve">sf</w:t>
+      </w:r>
+      <w:r>
+        <w:rPr>
+          <w:rStyle w:val="OperatorTok"/>
+        </w:rPr>
+        <w:t xml:space="preserve">::</w:t>
+      </w:r>
+      <w:r>
+        <w:rPr>
+          <w:rStyle w:val="KeywordTok"/>
+        </w:rPr>
+        <w:t xml:space="preserve">st_read</w:t>
+      </w:r>
+      <w:r>
+        <w:rPr>
+          <w:rStyle w:val="NormalTok"/>
+        </w:rPr>
+        <w:t xml:space="preserve">(</w:t>
+      </w:r>
+      <w:r>
+        <w:rPr>
+          <w:rStyle w:val="StringTok"/>
+        </w:rPr>
+        <w:t xml:space="preserve">"data/nc.shp"</w:t>
+      </w:r>
+      <w:r>
+        <w:rPr>
+          <w:rStyle w:val="NormalTok"/>
+        </w:rPr>
+        <w:t xml:space="preserve">)</w:t>
+      </w:r>
+    </w:p>
+    <w:p>
+      <w:pPr>
+        <w:pStyle w:val="SourceCode"/>
+      </w:pPr>
+      <w:r>
+        <w:rPr>
+          <w:rStyle w:val="VerbatimChar"/>
+        </w:rPr>
+        <w:t xml:space="preserve">## Reading layer `nc' from data source </w:t>
+      </w:r>
+      <w:r>
+        <w:br/>
+      </w:r>
+      <w:r>
+        <w:rPr>
+          <w:rStyle w:val="VerbatimChar"/>
+        </w:rPr>
+        <w:t xml:space="preserve">##   `C:\Users\b1045498\Downloads\Opt_AppDev-R\data\nc.shp' using driver `ESRI Shapefile'</w:t>
+      </w:r>
+      <w:r>
+        <w:br/>
+      </w:r>
+      <w:r>
+        <w:rPr>
+          <w:rStyle w:val="VerbatimChar"/>
+        </w:rPr>
+        <w:t xml:space="preserve">## Simple feature collection with 100 features and 14 fields</w:t>
+      </w:r>
+      <w:r>
+        <w:br/>
+      </w:r>
+      <w:r>
+        <w:rPr>
+          <w:rStyle w:val="VerbatimChar"/>
+        </w:rPr>
+        <w:t xml:space="preserve">## Geometry type: MULTIPOLYGON</w:t>
+      </w:r>
+      <w:r>
+        <w:br/>
+      </w:r>
+      <w:r>
+        <w:rPr>
+          <w:rStyle w:val="VerbatimChar"/>
+        </w:rPr>
+        <w:t xml:space="preserve">## Dimension:     XY</w:t>
+      </w:r>
+      <w:r>
+        <w:br/>
+      </w:r>
+      <w:r>
+        <w:rPr>
+          <w:rStyle w:val="VerbatimChar"/>
+        </w:rPr>
+        <w:t xml:space="preserve">## Bounding box:  xmin: -84.32385 ymin: 33.88199 xmax: -75.45698 ymax: 36.58965</w:t>
+      </w:r>
+      <w:r>
+        <w:br/>
+      </w:r>
+      <w:r>
+        <w:rPr>
+          <w:rStyle w:val="VerbatimChar"/>
+        </w:rPr>
+        <w:t xml:space="preserve">## Geodetic CRS:  NAD27</w:t>
+      </w:r>
+    </w:p>
+    <w:p>
+      <w:pPr>
+        <w:pStyle w:val="SourceCode"/>
+      </w:pPr>
+      <w:r>
+        <w:rPr>
+          <w:rStyle w:val="KeywordTok"/>
+        </w:rPr>
+        <w:t xml:space="preserve">ggplot</w:t>
+      </w:r>
+      <w:r>
+        <w:rPr>
+          <w:rStyle w:val="NormalTok"/>
+        </w:rPr>
+        <w:t xml:space="preserve">(</w:t>
+      </w:r>
+      <w:r>
+        <w:rPr>
+          <w:rStyle w:val="DataTypeTok"/>
+        </w:rPr>
+        <w:t xml:space="preserve">data =</w:t>
+      </w:r>
+      <w:r>
+        <w:rPr>
+          <w:rStyle w:val="NormalTok"/>
+        </w:rPr>
+        <w:t xml:space="preserve"> nc)</w:t>
+      </w:r>
+      <w:r>
+        <w:rPr>
+          <w:rStyle w:val="OperatorTok"/>
+        </w:rPr>
+        <w:t xml:space="preserve">+</w:t>
+      </w:r>
+      <w:r>
+        <w:br/>
+      </w:r>
+      <w:r>
+        <w:rPr>
+          <w:rStyle w:val="StringTok"/>
+        </w:rPr>
+        <w:t xml:space="preserve">    </w:t>
+      </w:r>
+      <w:r>
+        <w:rPr>
+          <w:rStyle w:val="KeywordTok"/>
+        </w:rPr>
+        <w:t xml:space="preserve">geom_sf</w:t>
+      </w:r>
+      <w:r>
+        <w:rPr>
+          <w:rStyle w:val="NormalTok"/>
+        </w:rPr>
+        <w:t xml:space="preserve">() </w:t>
+      </w:r>
+      <w:r>
+        <w:rPr>
+          <w:rStyle w:val="OperatorTok"/>
+        </w:rPr>
+        <w:t xml:space="preserve">+</w:t>
+      </w:r>
+      <w:r>
+        <w:br/>
+      </w:r>
+      <w:r>
+        <w:rPr>
+          <w:rStyle w:val="StringTok"/>
+        </w:rPr>
+        <w:t xml:space="preserve">    </w:t>
+      </w:r>
+      <w:r>
+        <w:rPr>
+          <w:rStyle w:val="KeywordTok"/>
+        </w:rPr>
+        <w:t xml:space="preserve">xlab</w:t>
+      </w:r>
+      <w:r>
+        <w:rPr>
+          <w:rStyle w:val="NormalTok"/>
+        </w:rPr>
+        <w:t xml:space="preserve">(</w:t>
+      </w:r>
+      <w:r>
+        <w:rPr>
+          <w:rStyle w:val="StringTok"/>
+        </w:rPr>
+        <w:t xml:space="preserve">"Longitude"</w:t>
+      </w:r>
+      <w:r>
+        <w:rPr>
+          <w:rStyle w:val="NormalTok"/>
+        </w:rPr>
+        <w:t xml:space="preserve">) </w:t>
+      </w:r>
+      <w:r>
+        <w:rPr>
+          <w:rStyle w:val="OperatorTok"/>
+        </w:rPr>
+        <w:t xml:space="preserve">+</w:t>
+      </w:r>
+      <w:r>
+        <w:rPr>
+          <w:rStyle w:val="StringTok"/>
+        </w:rPr>
+        <w:t xml:space="preserve"> </w:t>
+      </w:r>
+      <w:r>
+        <w:rPr>
+          <w:rStyle w:val="KeywordTok"/>
+        </w:rPr>
+        <w:t xml:space="preserve">ylab</w:t>
+      </w:r>
+      <w:r>
+        <w:rPr>
+          <w:rStyle w:val="NormalTok"/>
+        </w:rPr>
+        <w:t xml:space="preserve">(</w:t>
+      </w:r>
+      <w:r>
+        <w:rPr>
+          <w:rStyle w:val="StringTok"/>
+        </w:rPr>
+        <w:t xml:space="preserve">"Latitude"</w:t>
+      </w:r>
+      <w:r>
+        <w:rPr>
+          <w:rStyle w:val="NormalTok"/>
+        </w:rPr>
+        <w:t xml:space="preserve">) </w:t>
+      </w:r>
+      <w:r>
+        <w:rPr>
+          <w:rStyle w:val="OperatorTok"/>
+        </w:rPr>
+        <w:t xml:space="preserve">+</w:t>
+      </w:r>
+      <w:r>
+        <w:br/>
+      </w:r>
+      <w:r>
+        <w:rPr>
+          <w:rStyle w:val="StringTok"/>
+        </w:rPr>
+        <w:t xml:space="preserve">    </w:t>
+      </w:r>
+      <w:r>
+        <w:rPr>
+          <w:rStyle w:val="KeywordTok"/>
+        </w:rPr>
+        <w:t xml:space="preserve">ggtitle</w:t>
+      </w:r>
+      <w:r>
+        <w:rPr>
+          <w:rStyle w:val="NormalTok"/>
+        </w:rPr>
+        <w:t xml:space="preserve">(</w:t>
+      </w:r>
+      <w:r>
+        <w:rPr>
+          <w:rStyle w:val="StringTok"/>
+        </w:rPr>
+        <w:t xml:space="preserve">"World map"</w:t>
+      </w:r>
+      <w:r>
+        <w:rPr>
+          <w:rStyle w:val="NormalTok"/>
+        </w:rPr>
+        <w:t xml:space="preserve">, </w:t>
+      </w:r>
+      <w:r>
+        <w:rPr>
+          <w:rStyle w:val="DataTypeTok"/>
+        </w:rPr>
+        <w:t xml:space="preserve">subtitle =</w:t>
+      </w:r>
+      <w:r>
+        <w:rPr>
+          <w:rStyle w:val="NormalTok"/>
+        </w:rPr>
+        <w:t xml:space="preserve"> </w:t>
+      </w:r>
+      <w:r>
+        <w:rPr>
+          <w:rStyle w:val="KeywordTok"/>
+        </w:rPr>
+        <w:t xml:space="preserve">paste0</w:t>
+      </w:r>
+      <w:r>
+        <w:rPr>
+          <w:rStyle w:val="NormalTok"/>
+        </w:rPr>
+        <w:t xml:space="preserve">(</w:t>
+      </w:r>
+      <w:r>
+        <w:rPr>
+          <w:rStyle w:val="StringTok"/>
+        </w:rPr>
+        <w:t xml:space="preserve">"("</w:t>
+      </w:r>
+      <w:r>
+        <w:rPr>
+          <w:rStyle w:val="NormalTok"/>
+        </w:rPr>
+        <w:t xml:space="preserve">, </w:t>
+      </w:r>
+      <w:r>
+        <w:rPr>
+          <w:rStyle w:val="KeywordTok"/>
+        </w:rPr>
+        <w:t xml:space="preserve">length</w:t>
+      </w:r>
+      <w:r>
+        <w:rPr>
+          <w:rStyle w:val="NormalTok"/>
+        </w:rPr>
+        <w:t xml:space="preserve">(</w:t>
+      </w:r>
+      <w:r>
+        <w:rPr>
+          <w:rStyle w:val="KeywordTok"/>
+        </w:rPr>
+        <w:t xml:space="preserve">unique</w:t>
+      </w:r>
+      <w:r>
+        <w:rPr>
+          <w:rStyle w:val="NormalTok"/>
+        </w:rPr>
+        <w:t xml:space="preserve">(nc</w:t>
+      </w:r>
+      <w:r>
+        <w:rPr>
+          <w:rStyle w:val="OperatorTok"/>
+        </w:rPr>
+        <w:t xml:space="preserve">$</w:t>
+      </w:r>
+      <w:r>
+        <w:rPr>
+          <w:rStyle w:val="NormalTok"/>
+        </w:rPr>
+        <w:t xml:space="preserve">NAME)), </w:t>
+      </w:r>
+      <w:r>
+        <w:rPr>
+          <w:rStyle w:val="StringTok"/>
+        </w:rPr>
+        <w:t xml:space="preserve">" counties)"</w:t>
+      </w:r>
+      <w:r>
+        <w:rPr>
+          <w:rStyle w:val="NormalTok"/>
+        </w:rPr>
+        <w:t xml:space="preserve">))</w:t>
+      </w:r>
+    </w:p>
+    <w:p>
+      <w:pPr>
+        <w:pStyle w:val="FirstParagraph"/>
+      </w:pPr>
+      <w:r>
+        <w:drawing>
+          <wp:inline>
+            <wp:extent cx="4620126" cy="3696101"/>
+            <wp:effectExtent b="0" l="0" r="0" t="0"/>
+            <wp:docPr descr="" title="" id="1" name="Picture"/>
+            <a:graphic>
+              <a:graphicData uri="http://schemas.openxmlformats.org/drawingml/2006/picture">
+                <pic:pic>
+                  <pic:nvPicPr>
+                    <pic:cNvPr descr="UNIGIS-AppDev-R_files/figure-docx/unnamed-chunk-147-1.png" id="0" name="Picture"/>
+                    <pic:cNvPicPr>
+                      <a:picLocks noChangeArrowheads="1" noChangeAspect="1"/>
+                    </pic:cNvPicPr>
+                  </pic:nvPicPr>
+                  <pic:blipFill>
+                    <a:blip r:embed="rId161"/>
+                    <a:stretch>
+                      <a:fillRect/>
+                    </a:stretch>
+                  </pic:blipFill>
+                  <pic:spPr bwMode="auto">
+                    <a:xfrm>
+                      <a:off x="0" y="0"/>
+                      <a:ext cx="4620126" cy="3696101"/>
+                    </a:xfrm>
+                    <a:prstGeom prst="rect">
+                      <a:avLst/>
+                    </a:prstGeom>
+                    <a:noFill/>
+                    <a:ln w="9525">
+                      <a:noFill/>
+                      <a:headEnd/>
+                      <a:tailEnd/>
+                    </a:ln>
+                  </pic:spPr>
+                </pic:pic>
+              </a:graphicData>
+            </a:graphic>
+          </wp:inline>
+        </w:drawing>
+      </w:r>
+    </w:p>
+    <w:p>
+      <w:pPr>
+        <w:pStyle w:val="SourceCode"/>
+      </w:pPr>
+      <w:r>
+        <w:rPr>
+          <w:rStyle w:val="KeywordTok"/>
+        </w:rPr>
+        <w:t xml:space="preserve">ggplot</w:t>
+      </w:r>
+      <w:r>
+        <w:rPr>
+          <w:rStyle w:val="NormalTok"/>
+        </w:rPr>
+        <w:t xml:space="preserve">(</w:t>
+      </w:r>
+      <w:r>
+        <w:rPr>
+          <w:rStyle w:val="DataTypeTok"/>
+        </w:rPr>
+        <w:t xml:space="preserve">data =</w:t>
+      </w:r>
+      <w:r>
+        <w:rPr>
+          <w:rStyle w:val="NormalTok"/>
+        </w:rPr>
+        <w:t xml:space="preserve"> nc) </w:t>
+      </w:r>
+      <w:r>
+        <w:rPr>
+          <w:rStyle w:val="OperatorTok"/>
+        </w:rPr>
+        <w:t xml:space="preserve">+</w:t>
+      </w:r>
+      <w:r>
+        <w:rPr>
+          <w:rStyle w:val="StringTok"/>
+        </w:rPr>
+        <w:t xml:space="preserve"> </w:t>
+      </w:r>
+      <w:r>
+        <w:br/>
+      </w:r>
+      <w:r>
+        <w:rPr>
+          <w:rStyle w:val="StringTok"/>
+        </w:rPr>
+        <w:t xml:space="preserve">    </w:t>
+      </w:r>
+      <w:r>
+        <w:rPr>
+          <w:rStyle w:val="KeywordTok"/>
+        </w:rPr>
+        <w:t xml:space="preserve">geom_sf</w:t>
+      </w:r>
+      <w:r>
+        <w:rPr>
+          <w:rStyle w:val="NormalTok"/>
+        </w:rPr>
+        <w:t xml:space="preserve">(</w:t>
+      </w:r>
+      <w:r>
+        <w:rPr>
+          <w:rStyle w:val="DataTypeTok"/>
+        </w:rPr>
+        <w:t xml:space="preserve">color =</w:t>
+      </w:r>
+      <w:r>
+        <w:rPr>
+          <w:rStyle w:val="NormalTok"/>
+        </w:rPr>
+        <w:t xml:space="preserve"> </w:t>
+      </w:r>
+      <w:r>
+        <w:rPr>
+          <w:rStyle w:val="StringTok"/>
+        </w:rPr>
+        <w:t xml:space="preserve">"black"</w:t>
+      </w:r>
+      <w:r>
+        <w:rPr>
+          <w:rStyle w:val="NormalTok"/>
+        </w:rPr>
+        <w:t xml:space="preserve">, </w:t>
+      </w:r>
+      <w:r>
+        <w:rPr>
+          <w:rStyle w:val="DataTypeTok"/>
+        </w:rPr>
+        <w:t xml:space="preserve">fill =</w:t>
+      </w:r>
+      <w:r>
+        <w:rPr>
+          <w:rStyle w:val="NormalTok"/>
+        </w:rPr>
+        <w:t xml:space="preserve"> </w:t>
+      </w:r>
+      <w:r>
+        <w:rPr>
+          <w:rStyle w:val="StringTok"/>
+        </w:rPr>
+        <w:t xml:space="preserve">"lightgreen"</w:t>
+      </w:r>
+      <w:r>
+        <w:rPr>
+          <w:rStyle w:val="NormalTok"/>
+        </w:rPr>
+        <w:t xml:space="preserve">)</w:t>
+      </w:r>
+    </w:p>
+    <w:p>
+      <w:pPr>
+        <w:pStyle w:val="FirstParagraph"/>
+      </w:pPr>
+      <w:r>
+        <w:drawing>
+          <wp:inline>
+            <wp:extent cx="4620126" cy="3696101"/>
+            <wp:effectExtent b="0" l="0" r="0" t="0"/>
+            <wp:docPr descr="" title="" id="1" name="Picture"/>
+            <a:graphic>
+              <a:graphicData uri="http://schemas.openxmlformats.org/drawingml/2006/picture">
+                <pic:pic>
+                  <pic:nvPicPr>
+                    <pic:cNvPr descr="UNIGIS-AppDev-R_files/figure-docx/unnamed-chunk-148-1.png" id="0" name="Picture"/>
+                    <pic:cNvPicPr>
+                      <a:picLocks noChangeArrowheads="1" noChangeAspect="1"/>
+                    </pic:cNvPicPr>
+                  </pic:nvPicPr>
+                  <pic:blipFill>
+                    <a:blip r:embed="rId162"/>
+                    <a:stretch>
+                      <a:fillRect/>
+                    </a:stretch>
+                  </pic:blipFill>
+                  <pic:spPr bwMode="auto">
+                    <a:xfrm>
+                      <a:off x="0" y="0"/>
+                      <a:ext cx="4620126" cy="3696101"/>
+                    </a:xfrm>
+                    <a:prstGeom prst="rect">
+                      <a:avLst/>
+                    </a:prstGeom>
+                    <a:noFill/>
+                    <a:ln w="9525">
+                      <a:noFill/>
+                      <a:headEnd/>
+                      <a:tailEnd/>
+                    </a:ln>
+                  </pic:spPr>
+                </pic:pic>
+              </a:graphicData>
+            </a:graphic>
+          </wp:inline>
+        </w:drawing>
+      </w:r>
+    </w:p>
+    <w:p>
+      <w:pPr>
+        <w:pStyle w:val="SourceCode"/>
+      </w:pPr>
+      <w:r>
+        <w:rPr>
+          <w:rStyle w:val="KeywordTok"/>
+        </w:rPr>
+        <w:t xml:space="preserve">ggplot</w:t>
+      </w:r>
+      <w:r>
+        <w:rPr>
+          <w:rStyle w:val="NormalTok"/>
+        </w:rPr>
+        <w:t xml:space="preserve">(</w:t>
+      </w:r>
+      <w:r>
+        <w:rPr>
+          <w:rStyle w:val="DataTypeTok"/>
+        </w:rPr>
+        <w:t xml:space="preserve">data =</w:t>
+      </w:r>
+      <w:r>
+        <w:rPr>
+          <w:rStyle w:val="NormalTok"/>
+        </w:rPr>
+        <w:t xml:space="preserve"> nc) </w:t>
+      </w:r>
+      <w:r>
+        <w:rPr>
+          <w:rStyle w:val="OperatorTok"/>
+        </w:rPr>
+        <w:t xml:space="preserve">+</w:t>
+      </w:r>
+      <w:r>
+        <w:br/>
+      </w:r>
+      <w:r>
+        <w:rPr>
+          <w:rStyle w:val="StringTok"/>
+        </w:rPr>
+        <w:t xml:space="preserve">    </w:t>
+      </w:r>
+      <w:r>
+        <w:rPr>
+          <w:rStyle w:val="KeywordTok"/>
+        </w:rPr>
+        <w:t xml:space="preserve">geom_sf</w:t>
+      </w:r>
+      <w:r>
+        <w:rPr>
+          <w:rStyle w:val="NormalTok"/>
+        </w:rPr>
+        <w:t xml:space="preserve">(</w:t>
+      </w:r>
+      <w:r>
+        <w:rPr>
+          <w:rStyle w:val="KeywordTok"/>
+        </w:rPr>
+        <w:t xml:space="preserve">aes</w:t>
+      </w:r>
+      <w:r>
+        <w:rPr>
+          <w:rStyle w:val="NormalTok"/>
+        </w:rPr>
+        <w:t xml:space="preserve">(</w:t>
+      </w:r>
+      <w:r>
+        <w:rPr>
+          <w:rStyle w:val="DataTypeTok"/>
+        </w:rPr>
+        <w:t xml:space="preserve">fill =</w:t>
+      </w:r>
+      <w:r>
+        <w:rPr>
+          <w:rStyle w:val="NormalTok"/>
+        </w:rPr>
+        <w:t xml:space="preserve"> AREA)) </w:t>
+      </w:r>
+      <w:r>
+        <w:rPr>
+          <w:rStyle w:val="OperatorTok"/>
+        </w:rPr>
+        <w:t xml:space="preserve">+</w:t>
+      </w:r>
+      <w:r>
+        <w:br/>
+      </w:r>
+      <w:r>
+        <w:rPr>
+          <w:rStyle w:val="StringTok"/>
+        </w:rPr>
+        <w:t xml:space="preserve">    </w:t>
+      </w:r>
+      <w:r>
+        <w:rPr>
+          <w:rStyle w:val="KeywordTok"/>
+        </w:rPr>
+        <w:t xml:space="preserve">scale_fill_viridis_c</w:t>
+      </w:r>
+      <w:r>
+        <w:rPr>
+          <w:rStyle w:val="NormalTok"/>
+        </w:rPr>
+        <w:t xml:space="preserve">(</w:t>
+      </w:r>
+      <w:r>
+        <w:rPr>
+          <w:rStyle w:val="DataTypeTok"/>
+        </w:rPr>
+        <w:t xml:space="preserve">option =</w:t>
+      </w:r>
+      <w:r>
+        <w:rPr>
+          <w:rStyle w:val="NormalTok"/>
+        </w:rPr>
+        <w:t xml:space="preserve"> </w:t>
+      </w:r>
+      <w:r>
+        <w:rPr>
+          <w:rStyle w:val="StringTok"/>
+        </w:rPr>
+        <w:t xml:space="preserve">"plasma"</w:t>
+      </w:r>
+      <w:r>
+        <w:rPr>
+          <w:rStyle w:val="NormalTok"/>
+        </w:rPr>
+        <w:t xml:space="preserve">, </w:t>
+      </w:r>
+      <w:r>
+        <w:rPr>
+          <w:rStyle w:val="DataTypeTok"/>
+        </w:rPr>
+        <w:t xml:space="preserve">trans =</w:t>
+      </w:r>
+      <w:r>
+        <w:rPr>
+          <w:rStyle w:val="NormalTok"/>
+        </w:rPr>
+        <w:t xml:space="preserve"> </w:t>
+      </w:r>
+      <w:r>
+        <w:rPr>
+          <w:rStyle w:val="StringTok"/>
+        </w:rPr>
+        <w:t xml:space="preserve">"sqrt"</w:t>
+      </w:r>
+      <w:r>
+        <w:rPr>
+          <w:rStyle w:val="NormalTok"/>
+        </w:rPr>
+        <w:t xml:space="preserve">)</w:t>
+      </w:r>
+    </w:p>
+    <w:p>
+      <w:pPr>
+        <w:pStyle w:val="FirstParagraph"/>
+      </w:pPr>
+      <w:r>
+        <w:drawing>
+          <wp:inline>
+            <wp:extent cx="4620126" cy="3696101"/>
+            <wp:effectExtent b="0" l="0" r="0" t="0"/>
+            <wp:docPr descr="" title="" id="1" name="Picture"/>
+            <a:graphic>
+              <a:graphicData uri="http://schemas.openxmlformats.org/drawingml/2006/picture">
+                <pic:pic>
+                  <pic:nvPicPr>
+                    <pic:cNvPr descr="UNIGIS-AppDev-R_files/figure-docx/unnamed-chunk-149-1.png" id="0" name="Picture"/>
+                    <pic:cNvPicPr>
+                      <a:picLocks noChangeArrowheads="1" noChangeAspect="1"/>
+                    </pic:cNvPicPr>
+                  </pic:nvPicPr>
+                  <pic:blipFill>
+                    <a:blip r:embed="rId163"/>
+                    <a:stretch>
+                      <a:fillRect/>
+                    </a:stretch>
+                  </pic:blipFill>
+                  <pic:spPr bwMode="auto">
+                    <a:xfrm>
+                      <a:off x="0" y="0"/>
+                      <a:ext cx="4620126" cy="3696101"/>
+                    </a:xfrm>
+                    <a:prstGeom prst="rect">
+                      <a:avLst/>
+                    </a:prstGeom>
+                    <a:noFill/>
+                    <a:ln w="9525">
+                      <a:noFill/>
+                      <a:headEnd/>
+                      <a:tailEnd/>
+                    </a:ln>
+                  </pic:spPr>
+                </pic:pic>
+              </a:graphicData>
+            </a:graphic>
+          </wp:inline>
+        </w:drawing>
+      </w:r>
+    </w:p>
+    <w:p>
+      <w:pPr>
+        <w:pStyle w:val="SourceCode"/>
+      </w:pPr>
+      <w:r>
+        <w:rPr>
+          <w:rStyle w:val="KeywordTok"/>
+        </w:rPr>
+        <w:t xml:space="preserve">ggplot</w:t>
+      </w:r>
+      <w:r>
+        <w:rPr>
+          <w:rStyle w:val="NormalTok"/>
+        </w:rPr>
+        <w:t xml:space="preserve">(</w:t>
+      </w:r>
+      <w:r>
+        <w:rPr>
+          <w:rStyle w:val="DataTypeTok"/>
+        </w:rPr>
+        <w:t xml:space="preserve">data =</w:t>
+      </w:r>
+      <w:r>
+        <w:rPr>
+          <w:rStyle w:val="NormalTok"/>
+        </w:rPr>
+        <w:t xml:space="preserve"> nc) </w:t>
+      </w:r>
+      <w:r>
+        <w:rPr>
+          <w:rStyle w:val="OperatorTok"/>
+        </w:rPr>
+        <w:t xml:space="preserve">+</w:t>
+      </w:r>
+      <w:r>
+        <w:br/>
+      </w:r>
+      <w:r>
+        <w:rPr>
+          <w:rStyle w:val="StringTok"/>
+        </w:rPr>
+        <w:t xml:space="preserve">    </w:t>
+      </w:r>
+      <w:r>
+        <w:rPr>
+          <w:rStyle w:val="KeywordTok"/>
+        </w:rPr>
+        <w:t xml:space="preserve">geom_sf</w:t>
+      </w:r>
+      <w:r>
+        <w:rPr>
+          <w:rStyle w:val="NormalTok"/>
+        </w:rPr>
+        <w:t xml:space="preserve">() </w:t>
+      </w:r>
+      <w:r>
+        <w:rPr>
+          <w:rStyle w:val="OperatorTok"/>
+        </w:rPr>
+        <w:t xml:space="preserve">+</w:t>
+      </w:r>
+      <w:r>
+        <w:br/>
+      </w:r>
+      <w:r>
+        <w:rPr>
+          <w:rStyle w:val="StringTok"/>
+        </w:rPr>
+        <w:t xml:space="preserve">    </w:t>
+      </w:r>
+      <w:r>
+        <w:rPr>
+          <w:rStyle w:val="KeywordTok"/>
+        </w:rPr>
+        <w:t xml:space="preserve">coord_sf</w:t>
+      </w:r>
+      <w:r>
+        <w:rPr>
+          <w:rStyle w:val="NormalTok"/>
+        </w:rPr>
+        <w:t xml:space="preserve">(</w:t>
+      </w:r>
+      <w:r>
+        <w:rPr>
+          <w:rStyle w:val="DataTypeTok"/>
+        </w:rPr>
+        <w:t xml:space="preserve">crs =</w:t>
+      </w:r>
+      <w:r>
+        <w:rPr>
+          <w:rStyle w:val="NormalTok"/>
+        </w:rPr>
+        <w:t xml:space="preserve"> </w:t>
+      </w:r>
+      <w:r>
+        <w:rPr>
+          <w:rStyle w:val="StringTok"/>
+        </w:rPr>
+        <w:t xml:space="preserve">"+proj=laea +lat_0=52 +lon_0=10 +x_0=4321000 +y_0=3210000 +ellps=GRS80 +units=m +no_defs "</w:t>
+      </w:r>
+      <w:r>
+        <w:rPr>
+          <w:rStyle w:val="NormalTok"/>
+        </w:rPr>
+        <w:t xml:space="preserve">)</w:t>
+      </w:r>
+    </w:p>
+    <w:p>
+      <w:pPr>
+        <w:pStyle w:val="FirstParagraph"/>
+      </w:pPr>
+      <w:r>
+        <w:drawing>
+          <wp:inline>
+            <wp:extent cx="4620126" cy="3696101"/>
+            <wp:effectExtent b="0" l="0" r="0" t="0"/>
+            <wp:docPr descr="" title="" id="1" name="Picture"/>
+            <a:graphic>
+              <a:graphicData uri="http://schemas.openxmlformats.org/drawingml/2006/picture">
+                <pic:pic>
+                  <pic:nvPicPr>
+                    <pic:cNvPr descr="UNIGIS-AppDev-R_files/figure-docx/unnamed-chunk-150-1.png" id="0" name="Picture"/>
+                    <pic:cNvPicPr>
+                      <a:picLocks noChangeArrowheads="1" noChangeAspect="1"/>
+                    </pic:cNvPicPr>
+                  </pic:nvPicPr>
+                  <pic:blipFill>
+                    <a:blip r:embed="rId164"/>
+                    <a:stretch>
+                      <a:fillRect/>
+                    </a:stretch>
+                  </pic:blipFill>
+                  <pic:spPr bwMode="auto">
+                    <a:xfrm>
+                      <a:off x="0" y="0"/>
+                      <a:ext cx="4620126" cy="3696101"/>
+                    </a:xfrm>
+                    <a:prstGeom prst="rect">
+                      <a:avLst/>
+                    </a:prstGeom>
+                    <a:noFill/>
+                    <a:ln w="9525">
+                      <a:noFill/>
+                      <a:headEnd/>
+                      <a:tailEnd/>
+                    </a:ln>
+                  </pic:spPr>
+                </pic:pic>
+              </a:graphicData>
+            </a:graphic>
+          </wp:inline>
+        </w:drawing>
+      </w:r>
+    </w:p>
+    <w:p>
+      <w:pPr>
+        <w:pStyle w:val="SourceCode"/>
+      </w:pPr>
+      <w:r>
+        <w:rPr>
+          <w:rStyle w:val="KeywordTok"/>
+        </w:rPr>
+        <w:t xml:space="preserve">library</w:t>
+      </w:r>
+      <w:r>
+        <w:rPr>
+          <w:rStyle w:val="NormalTok"/>
+        </w:rPr>
+        <w:t xml:space="preserve">(</w:t>
+      </w:r>
+      <w:r>
+        <w:rPr>
+          <w:rStyle w:val="StringTok"/>
+        </w:rPr>
+        <w:t xml:space="preserve">"ggspatial"</w:t>
+      </w:r>
+      <w:r>
+        <w:rPr>
+          <w:rStyle w:val="NormalTok"/>
+        </w:rPr>
+        <w:t xml:space="preserve">)</w:t>
+      </w:r>
+      <w:r>
+        <w:br/>
+      </w:r>
+      <w:r>
+        <w:rPr>
+          <w:rStyle w:val="KeywordTok"/>
+        </w:rPr>
+        <w:t xml:space="preserve">ggplot</w:t>
+      </w:r>
+      <w:r>
+        <w:rPr>
+          <w:rStyle w:val="NormalTok"/>
+        </w:rPr>
+        <w:t xml:space="preserve">(</w:t>
+      </w:r>
+      <w:r>
+        <w:rPr>
+          <w:rStyle w:val="DataTypeTok"/>
+        </w:rPr>
+        <w:t xml:space="preserve">data =</w:t>
+      </w:r>
+      <w:r>
+        <w:rPr>
+          <w:rStyle w:val="NormalTok"/>
+        </w:rPr>
+        <w:t xml:space="preserve"> nc) </w:t>
+      </w:r>
+      <w:r>
+        <w:rPr>
+          <w:rStyle w:val="OperatorTok"/>
+        </w:rPr>
+        <w:t xml:space="preserve">+</w:t>
+      </w:r>
+      <w:r>
+        <w:br/>
+      </w:r>
+      <w:r>
+        <w:rPr>
+          <w:rStyle w:val="StringTok"/>
+        </w:rPr>
+        <w:t xml:space="preserve">    </w:t>
+      </w:r>
+      <w:r>
+        <w:rPr>
+          <w:rStyle w:val="KeywordTok"/>
+        </w:rPr>
+        <w:t xml:space="preserve">geom_sf</w:t>
+      </w:r>
+      <w:r>
+        <w:rPr>
+          <w:rStyle w:val="NormalTok"/>
+        </w:rPr>
+        <w:t xml:space="preserve">() </w:t>
+      </w:r>
+      <w:r>
+        <w:rPr>
+          <w:rStyle w:val="OperatorTok"/>
+        </w:rPr>
+        <w:t xml:space="preserve">+</w:t>
+      </w:r>
+      <w:r>
+        <w:br/>
+      </w:r>
+      <w:r>
+        <w:rPr>
+          <w:rStyle w:val="StringTok"/>
+        </w:rPr>
+        <w:t xml:space="preserve">    </w:t>
+      </w:r>
+      <w:r>
+        <w:rPr>
+          <w:rStyle w:val="KeywordTok"/>
+        </w:rPr>
+        <w:t xml:space="preserve">annotation_scale</w:t>
+      </w:r>
+      <w:r>
+        <w:rPr>
+          <w:rStyle w:val="NormalTok"/>
+        </w:rPr>
+        <w:t xml:space="preserve">(</w:t>
+      </w:r>
+      <w:r>
+        <w:rPr>
+          <w:rStyle w:val="DataTypeTok"/>
+        </w:rPr>
+        <w:t xml:space="preserve">location =</w:t>
+      </w:r>
+      <w:r>
+        <w:rPr>
+          <w:rStyle w:val="NormalTok"/>
+        </w:rPr>
+        <w:t xml:space="preserve"> </w:t>
+      </w:r>
+      <w:r>
+        <w:rPr>
+          <w:rStyle w:val="StringTok"/>
+        </w:rPr>
+        <w:t xml:space="preserve">"bl"</w:t>
+      </w:r>
+      <w:r>
+        <w:rPr>
+          <w:rStyle w:val="NormalTok"/>
+        </w:rPr>
+        <w:t xml:space="preserve">, </w:t>
+      </w:r>
+      <w:r>
+        <w:rPr>
+          <w:rStyle w:val="DataTypeTok"/>
+        </w:rPr>
+        <w:t xml:space="preserve">width_hint =</w:t>
+      </w:r>
+      <w:r>
+        <w:rPr>
+          <w:rStyle w:val="NormalTok"/>
+        </w:rPr>
+        <w:t xml:space="preserve"> </w:t>
+      </w:r>
+      <w:r>
+        <w:rPr>
+          <w:rStyle w:val="FloatTok"/>
+        </w:rPr>
+        <w:t xml:space="preserve">0.5</w:t>
+      </w:r>
+      <w:r>
+        <w:rPr>
+          <w:rStyle w:val="NormalTok"/>
+        </w:rPr>
+        <w:t xml:space="preserve">) </w:t>
+      </w:r>
+      <w:r>
+        <w:rPr>
+          <w:rStyle w:val="OperatorTok"/>
+        </w:rPr>
+        <w:t xml:space="preserve">+</w:t>
+      </w:r>
+      <w:r>
+        <w:br/>
+      </w:r>
+      <w:r>
+        <w:rPr>
+          <w:rStyle w:val="StringTok"/>
+        </w:rPr>
+        <w:t xml:space="preserve">    </w:t>
+      </w:r>
+      <w:r>
+        <w:rPr>
+          <w:rStyle w:val="KeywordTok"/>
+        </w:rPr>
+        <w:t xml:space="preserve">annotation_north_arrow</w:t>
+      </w:r>
+      <w:r>
+        <w:rPr>
+          <w:rStyle w:val="NormalTok"/>
+        </w:rPr>
+        <w:t xml:space="preserve">(</w:t>
+      </w:r>
+      <w:r>
+        <w:rPr>
+          <w:rStyle w:val="DataTypeTok"/>
+        </w:rPr>
+        <w:t xml:space="preserve">location =</w:t>
+      </w:r>
+      <w:r>
+        <w:rPr>
+          <w:rStyle w:val="NormalTok"/>
+        </w:rPr>
+        <w:t xml:space="preserve"> </w:t>
+      </w:r>
+      <w:r>
+        <w:rPr>
+          <w:rStyle w:val="StringTok"/>
+        </w:rPr>
+        <w:t xml:space="preserve">"bl"</w:t>
+      </w:r>
+      <w:r>
+        <w:rPr>
+          <w:rStyle w:val="NormalTok"/>
+        </w:rPr>
+        <w:t xml:space="preserve">, </w:t>
+      </w:r>
+      <w:r>
+        <w:rPr>
+          <w:rStyle w:val="DataTypeTok"/>
+        </w:rPr>
+        <w:t xml:space="preserve">which_north =</w:t>
+      </w:r>
+      <w:r>
+        <w:rPr>
+          <w:rStyle w:val="NormalTok"/>
+        </w:rPr>
+        <w:t xml:space="preserve"> </w:t>
+      </w:r>
+      <w:r>
+        <w:rPr>
+          <w:rStyle w:val="StringTok"/>
+        </w:rPr>
+        <w:t xml:space="preserve">"true"</w:t>
+      </w:r>
+      <w:r>
+        <w:rPr>
+          <w:rStyle w:val="NormalTok"/>
+        </w:rPr>
+        <w:t xml:space="preserve">, </w:t>
+      </w:r>
+      <w:r>
+        <w:br/>
+      </w:r>
+      <w:r>
+        <w:rPr>
+          <w:rStyle w:val="NormalTok"/>
+        </w:rPr>
+        <w:t xml:space="preserve">        </w:t>
+      </w:r>
+      <w:r>
+        <w:rPr>
+          <w:rStyle w:val="DataTypeTok"/>
+        </w:rPr>
+        <w:t xml:space="preserve">pad_x =</w:t>
+      </w:r>
+      <w:r>
+        <w:rPr>
+          <w:rStyle w:val="NormalTok"/>
+        </w:rPr>
+        <w:t xml:space="preserve"> </w:t>
+      </w:r>
+      <w:r>
+        <w:rPr>
+          <w:rStyle w:val="KeywordTok"/>
+        </w:rPr>
+        <w:t xml:space="preserve">unit</w:t>
+      </w:r>
+      <w:r>
+        <w:rPr>
+          <w:rStyle w:val="NormalTok"/>
+        </w:rPr>
+        <w:t xml:space="preserve">(</w:t>
+      </w:r>
+      <w:r>
+        <w:rPr>
+          <w:rStyle w:val="FloatTok"/>
+        </w:rPr>
+        <w:t xml:space="preserve">0.75</w:t>
+      </w:r>
+      <w:r>
+        <w:rPr>
+          <w:rStyle w:val="NormalTok"/>
+        </w:rPr>
+        <w:t xml:space="preserve">, </w:t>
+      </w:r>
+      <w:r>
+        <w:rPr>
+          <w:rStyle w:val="StringTok"/>
+        </w:rPr>
+        <w:t xml:space="preserve">"in"</w:t>
+      </w:r>
+      <w:r>
+        <w:rPr>
+          <w:rStyle w:val="NormalTok"/>
+        </w:rPr>
+        <w:t xml:space="preserve">), </w:t>
+      </w:r>
+      <w:r>
+        <w:rPr>
+          <w:rStyle w:val="DataTypeTok"/>
+        </w:rPr>
+        <w:t xml:space="preserve">pad_y =</w:t>
+      </w:r>
+      <w:r>
+        <w:rPr>
+          <w:rStyle w:val="NormalTok"/>
+        </w:rPr>
+        <w:t xml:space="preserve"> </w:t>
+      </w:r>
+      <w:r>
+        <w:rPr>
+          <w:rStyle w:val="KeywordTok"/>
+        </w:rPr>
+        <w:t xml:space="preserve">unit</w:t>
+      </w:r>
+      <w:r>
+        <w:rPr>
+          <w:rStyle w:val="NormalTok"/>
+        </w:rPr>
+        <w:t xml:space="preserve">(</w:t>
+      </w:r>
+      <w:r>
+        <w:rPr>
+          <w:rStyle w:val="FloatTok"/>
+        </w:rPr>
+        <w:t xml:space="preserve">0.5</w:t>
+      </w:r>
+      <w:r>
+        <w:rPr>
+          <w:rStyle w:val="NormalTok"/>
+        </w:rPr>
+        <w:t xml:space="preserve">, </w:t>
+      </w:r>
+      <w:r>
+        <w:rPr>
+          <w:rStyle w:val="StringTok"/>
+        </w:rPr>
+        <w:t xml:space="preserve">"in"</w:t>
+      </w:r>
+      <w:r>
+        <w:rPr>
+          <w:rStyle w:val="NormalTok"/>
+        </w:rPr>
+        <w:t xml:space="preserve">),</w:t>
+      </w:r>
+      <w:r>
+        <w:br/>
+      </w:r>
+      <w:r>
+        <w:rPr>
+          <w:rStyle w:val="NormalTok"/>
+        </w:rPr>
+        <w:t xml:space="preserve">        </w:t>
+      </w:r>
+      <w:r>
+        <w:rPr>
+          <w:rStyle w:val="DataTypeTok"/>
+        </w:rPr>
+        <w:t xml:space="preserve">style =</w:t>
+      </w:r>
+      <w:r>
+        <w:rPr>
+          <w:rStyle w:val="NormalTok"/>
+        </w:rPr>
+        <w:t xml:space="preserve"> north_arrow_fancy_orienteering) </w:t>
+      </w:r>
+      <w:r>
+        <w:rPr>
+          <w:rStyle w:val="OperatorTok"/>
+        </w:rPr>
+        <w:t xml:space="preserve">+</w:t>
+      </w:r>
+      <w:r>
+        <w:br/>
+      </w:r>
+      <w:r>
+        <w:rPr>
+          <w:rStyle w:val="StringTok"/>
+        </w:rPr>
+        <w:t xml:space="preserve">    </w:t>
+      </w:r>
+      <w:r>
+        <w:rPr>
+          <w:rStyle w:val="KeywordTok"/>
+        </w:rPr>
+        <w:t xml:space="preserve">coord_sf</w:t>
+      </w:r>
+      <w:r>
+        <w:rPr>
+          <w:rStyle w:val="NormalTok"/>
+        </w:rPr>
+        <w:t xml:space="preserve">(</w:t>
+      </w:r>
+      <w:r>
+        <w:rPr>
+          <w:rStyle w:val="DataTypeTok"/>
+        </w:rPr>
+        <w:t xml:space="preserve">xlim =</w:t>
+      </w:r>
+      <w:r>
+        <w:rPr>
+          <w:rStyle w:val="NormalTok"/>
+        </w:rPr>
+        <w:t xml:space="preserve"> </w:t>
+      </w:r>
+      <w:r>
+        <w:rPr>
+          <w:rStyle w:val="KeywordTok"/>
+        </w:rPr>
+        <w:t xml:space="preserve">c</w:t>
+      </w:r>
+      <w:r>
+        <w:rPr>
+          <w:rStyle w:val="NormalTok"/>
+        </w:rPr>
+        <w:t xml:space="preserve">(</w:t>
+      </w:r>
+      <w:r>
+        <w:rPr>
+          <w:rStyle w:val="OperatorTok"/>
+        </w:rPr>
+        <w:t xml:space="preserve">-</w:t>
+      </w:r>
+      <w:r>
+        <w:rPr>
+          <w:rStyle w:val="FloatTok"/>
+        </w:rPr>
+        <w:t xml:space="preserve">102.15</w:t>
+      </w:r>
+      <w:r>
+        <w:rPr>
+          <w:rStyle w:val="NormalTok"/>
+        </w:rPr>
+        <w:t xml:space="preserve">, </w:t>
+      </w:r>
+      <w:r>
+        <w:rPr>
+          <w:rStyle w:val="FloatTok"/>
+        </w:rPr>
+        <w:t xml:space="preserve">-74.12</w:t>
+      </w:r>
+      <w:r>
+        <w:rPr>
+          <w:rStyle w:val="NormalTok"/>
+        </w:rPr>
+        <w:t xml:space="preserve">), </w:t>
+      </w:r>
+      <w:r>
+        <w:rPr>
+          <w:rStyle w:val="DataTypeTok"/>
+        </w:rPr>
+        <w:t xml:space="preserve">ylim =</w:t>
+      </w:r>
+      <w:r>
+        <w:rPr>
+          <w:rStyle w:val="NormalTok"/>
+        </w:rPr>
+        <w:t xml:space="preserve"> </w:t>
+      </w:r>
+      <w:r>
+        <w:rPr>
+          <w:rStyle w:val="KeywordTok"/>
+        </w:rPr>
+        <w:t xml:space="preserve">c</w:t>
+      </w:r>
+      <w:r>
+        <w:rPr>
+          <w:rStyle w:val="NormalTok"/>
+        </w:rPr>
+        <w:t xml:space="preserve">(</w:t>
+      </w:r>
+      <w:r>
+        <w:rPr>
+          <w:rStyle w:val="FloatTok"/>
+        </w:rPr>
+        <w:t xml:space="preserve">7.65</w:t>
+      </w:r>
+      <w:r>
+        <w:rPr>
+          <w:rStyle w:val="NormalTok"/>
+        </w:rPr>
+        <w:t xml:space="preserve">, </w:t>
+      </w:r>
+      <w:r>
+        <w:rPr>
+          <w:rStyle w:val="FloatTok"/>
+        </w:rPr>
+        <w:t xml:space="preserve">33.97</w:t>
+      </w:r>
+      <w:r>
+        <w:rPr>
+          <w:rStyle w:val="NormalTok"/>
+        </w:rPr>
+        <w:t xml:space="preserve">))</w:t>
+      </w:r>
+    </w:p>
+    <w:p>
+      <w:pPr>
+        <w:pStyle w:val="FirstParagraph"/>
+      </w:pPr>
+      <w:r>
+        <w:drawing>
+          <wp:inline>
+            <wp:extent cx="4620126" cy="3696101"/>
+            <wp:effectExtent b="0" l="0" r="0" t="0"/>
+            <wp:docPr descr="" title="" id="1" name="Picture"/>
+            <a:graphic>
+              <a:graphicData uri="http://schemas.openxmlformats.org/drawingml/2006/picture">
+                <pic:pic>
+                  <pic:nvPicPr>
+                    <pic:cNvPr descr="UNIGIS-AppDev-R_files/figure-docx/unnamed-chunk-151-1.png" id="0" name="Picture"/>
+                    <pic:cNvPicPr>
+                      <a:picLocks noChangeArrowheads="1" noChangeAspect="1"/>
+                    </pic:cNvPicPr>
+                  </pic:nvPicPr>
+                  <pic:blipFill>
+                    <a:blip r:embed="rId165"/>
+                    <a:stretch>
+                      <a:fillRect/>
+                    </a:stretch>
+                  </pic:blipFill>
+                  <pic:spPr bwMode="auto">
+                    <a:xfrm>
+                      <a:off x="0" y="0"/>
+                      <a:ext cx="4620126" cy="3696101"/>
+                    </a:xfrm>
+                    <a:prstGeom prst="rect">
+                      <a:avLst/>
+                    </a:prstGeom>
+                    <a:noFill/>
+                    <a:ln w="9525">
+                      <a:noFill/>
+                      <a:headEnd/>
+                      <a:tailEnd/>
+                    </a:ln>
+                  </pic:spPr>
+                </pic:pic>
+              </a:graphicData>
+            </a:graphic>
+          </wp:inline>
+        </w:drawing>
+      </w:r>
+    </w:p>
+    <w:p>
+      <w:pPr>
+        <w:pStyle w:val="SourceCode"/>
+      </w:pPr>
+      <w:r>
+        <w:rPr>
+          <w:rStyle w:val="NormalTok"/>
+        </w:rPr>
+        <w:t xml:space="preserve">nc_points&lt;-</w:t>
+      </w:r>
+      <w:r>
+        <w:rPr>
+          <w:rStyle w:val="StringTok"/>
+        </w:rPr>
+        <w:t xml:space="preserve"> </w:t>
+      </w:r>
+      <w:r>
+        <w:rPr>
+          <w:rStyle w:val="KeywordTok"/>
+        </w:rPr>
+        <w:t xml:space="preserve">st_centroid</w:t>
+      </w:r>
+      <w:r>
+        <w:rPr>
+          <w:rStyle w:val="NormalTok"/>
+        </w:rPr>
+        <w:t xml:space="preserve">(nc)</w:t>
+      </w:r>
+      <w:r>
+        <w:br/>
+      </w:r>
+      <w:r>
+        <w:rPr>
+          <w:rStyle w:val="NormalTok"/>
+        </w:rPr>
+        <w:t xml:space="preserve">nc_points &lt;-</w:t>
+      </w:r>
+      <w:r>
+        <w:rPr>
+          <w:rStyle w:val="StringTok"/>
+        </w:rPr>
+        <w:t xml:space="preserve"> </w:t>
+      </w:r>
+      <w:r>
+        <w:rPr>
+          <w:rStyle w:val="KeywordTok"/>
+        </w:rPr>
+        <w:t xml:space="preserve">cbind</w:t>
+      </w:r>
+      <w:r>
+        <w:rPr>
+          <w:rStyle w:val="NormalTok"/>
+        </w:rPr>
+        <w:t xml:space="preserve">(nc, </w:t>
+      </w:r>
+      <w:r>
+        <w:rPr>
+          <w:rStyle w:val="KeywordTok"/>
+        </w:rPr>
+        <w:t xml:space="preserve">st_coordinates</w:t>
+      </w:r>
+      <w:r>
+        <w:rPr>
+          <w:rStyle w:val="NormalTok"/>
+        </w:rPr>
+        <w:t xml:space="preserve">(</w:t>
+      </w:r>
+      <w:r>
+        <w:rPr>
+          <w:rStyle w:val="KeywordTok"/>
+        </w:rPr>
+        <w:t xml:space="preserve">st_centroid</w:t>
+      </w:r>
+      <w:r>
+        <w:rPr>
+          <w:rStyle w:val="NormalTok"/>
+        </w:rPr>
+        <w:t xml:space="preserve">(nc</w:t>
+      </w:r>
+      <w:r>
+        <w:rPr>
+          <w:rStyle w:val="OperatorTok"/>
+        </w:rPr>
+        <w:t xml:space="preserve">$</w:t>
+      </w:r>
+      <w:r>
+        <w:rPr>
+          <w:rStyle w:val="NormalTok"/>
+        </w:rPr>
+        <w:t xml:space="preserve">geometry)))</w:t>
+      </w:r>
+      <w:r>
+        <w:br/>
+      </w:r>
+      <w:r>
+        <w:br/>
+      </w:r>
+      <w:r>
+        <w:rPr>
+          <w:rStyle w:val="KeywordTok"/>
+        </w:rPr>
+        <w:t xml:space="preserve">ggplot</w:t>
+      </w:r>
+      <w:r>
+        <w:rPr>
+          <w:rStyle w:val="NormalTok"/>
+        </w:rPr>
+        <w:t xml:space="preserve">(</w:t>
+      </w:r>
+      <w:r>
+        <w:rPr>
+          <w:rStyle w:val="DataTypeTok"/>
+        </w:rPr>
+        <w:t xml:space="preserve">data =</w:t>
+      </w:r>
+      <w:r>
+        <w:rPr>
+          <w:rStyle w:val="NormalTok"/>
+        </w:rPr>
+        <w:t xml:space="preserve"> nc) </w:t>
+      </w:r>
+      <w:r>
+        <w:rPr>
+          <w:rStyle w:val="OperatorTok"/>
+        </w:rPr>
+        <w:t xml:space="preserve">+</w:t>
+      </w:r>
+      <w:r>
+        <w:br/>
+      </w:r>
+      <w:r>
+        <w:rPr>
+          <w:rStyle w:val="KeywordTok"/>
+        </w:rPr>
+        <w:t xml:space="preserve">geom_sf</w:t>
+      </w:r>
+      <w:r>
+        <w:rPr>
+          <w:rStyle w:val="NormalTok"/>
+        </w:rPr>
+        <w:t xml:space="preserve">() </w:t>
+      </w:r>
+      <w:r>
+        <w:rPr>
+          <w:rStyle w:val="OperatorTok"/>
+        </w:rPr>
+        <w:t xml:space="preserve">+</w:t>
+      </w:r>
+      <w:r>
+        <w:br/>
+      </w:r>
+      <w:r>
+        <w:rPr>
+          <w:rStyle w:val="KeywordTok"/>
+        </w:rPr>
+        <w:t xml:space="preserve">geom_text</w:t>
+      </w:r>
+      <w:r>
+        <w:rPr>
+          <w:rStyle w:val="NormalTok"/>
+        </w:rPr>
+        <w:t xml:space="preserve">(</w:t>
+      </w:r>
+      <w:r>
+        <w:rPr>
+          <w:rStyle w:val="DataTypeTok"/>
+        </w:rPr>
+        <w:t xml:space="preserve">data=</w:t>
+      </w:r>
+      <w:r>
+        <w:rPr>
+          <w:rStyle w:val="NormalTok"/>
+        </w:rPr>
+        <w:t xml:space="preserve"> nc_points,</w:t>
+      </w:r>
+      <w:r>
+        <w:rPr>
+          <w:rStyle w:val="KeywordTok"/>
+        </w:rPr>
+        <w:t xml:space="preserve">aes</w:t>
+      </w:r>
+      <w:r>
+        <w:rPr>
+          <w:rStyle w:val="NormalTok"/>
+        </w:rPr>
+        <w:t xml:space="preserve">(</w:t>
+      </w:r>
+      <w:r>
+        <w:rPr>
+          <w:rStyle w:val="DataTypeTok"/>
+        </w:rPr>
+        <w:t xml:space="preserve">x=</w:t>
+      </w:r>
+      <w:r>
+        <w:rPr>
+          <w:rStyle w:val="NormalTok"/>
+        </w:rPr>
+        <w:t xml:space="preserve">X, </w:t>
+      </w:r>
+      <w:r>
+        <w:rPr>
+          <w:rStyle w:val="DataTypeTok"/>
+        </w:rPr>
+        <w:t xml:space="preserve">y=</w:t>
+      </w:r>
+      <w:r>
+        <w:rPr>
+          <w:rStyle w:val="NormalTok"/>
+        </w:rPr>
+        <w:t xml:space="preserve">Y, </w:t>
+      </w:r>
+      <w:r>
+        <w:rPr>
+          <w:rStyle w:val="DataTypeTok"/>
+        </w:rPr>
+        <w:t xml:space="preserve">label=</w:t>
+      </w:r>
+      <w:r>
+        <w:rPr>
+          <w:rStyle w:val="NormalTok"/>
+        </w:rPr>
+        <w:t xml:space="preserve">NAME),</w:t>
+      </w:r>
+      <w:r>
+        <w:br/>
+      </w:r>
+      <w:r>
+        <w:rPr>
+          <w:rStyle w:val="NormalTok"/>
+        </w:rPr>
+        <w:t xml:space="preserve">    </w:t>
+      </w:r>
+      <w:r>
+        <w:rPr>
+          <w:rStyle w:val="DataTypeTok"/>
+        </w:rPr>
+        <w:t xml:space="preserve">color =</w:t>
+      </w:r>
+      <w:r>
+        <w:rPr>
+          <w:rStyle w:val="NormalTok"/>
+        </w:rPr>
+        <w:t xml:space="preserve"> </w:t>
+      </w:r>
+      <w:r>
+        <w:rPr>
+          <w:rStyle w:val="StringTok"/>
+        </w:rPr>
+        <w:t xml:space="preserve">"darkblue"</w:t>
+      </w:r>
+      <w:r>
+        <w:rPr>
+          <w:rStyle w:val="NormalTok"/>
+        </w:rPr>
+        <w:t xml:space="preserve">, </w:t>
+      </w:r>
+      <w:r>
+        <w:rPr>
+          <w:rStyle w:val="DataTypeTok"/>
+        </w:rPr>
+        <w:t xml:space="preserve">fontface =</w:t>
+      </w:r>
+      <w:r>
+        <w:rPr>
+          <w:rStyle w:val="NormalTok"/>
+        </w:rPr>
+        <w:t xml:space="preserve"> </w:t>
+      </w:r>
+      <w:r>
+        <w:rPr>
+          <w:rStyle w:val="StringTok"/>
+        </w:rPr>
+        <w:t xml:space="preserve">"bold"</w:t>
+      </w:r>
+      <w:r>
+        <w:rPr>
+          <w:rStyle w:val="NormalTok"/>
+        </w:rPr>
+        <w:t xml:space="preserve">, </w:t>
+      </w:r>
+      <w:r>
+        <w:rPr>
+          <w:rStyle w:val="DataTypeTok"/>
+        </w:rPr>
+        <w:t xml:space="preserve">check_overlap =</w:t>
+      </w:r>
+      <w:r>
+        <w:rPr>
+          <w:rStyle w:val="NormalTok"/>
+        </w:rPr>
+        <w:t xml:space="preserve"> </w:t>
+      </w:r>
+      <w:r>
+        <w:rPr>
+          <w:rStyle w:val="OtherTok"/>
+        </w:rPr>
+        <w:t xml:space="preserve">FALSE</w:t>
+      </w:r>
+      <w:r>
+        <w:rPr>
+          <w:rStyle w:val="NormalTok"/>
+        </w:rPr>
+        <w:t xml:space="preserve">) </w:t>
+      </w:r>
+      <w:r>
+        <w:rPr>
+          <w:rStyle w:val="OperatorTok"/>
+        </w:rPr>
+        <w:t xml:space="preserve">+</w:t>
+      </w:r>
+      <w:r>
+        <w:br/>
+      </w:r>
+      <w:r>
+        <w:rPr>
+          <w:rStyle w:val="KeywordTok"/>
+        </w:rPr>
+        <w:t xml:space="preserve">annotate</w:t>
+      </w:r>
+      <w:r>
+        <w:rPr>
+          <w:rStyle w:val="NormalTok"/>
+        </w:rPr>
+        <w:t xml:space="preserve">(</w:t>
+      </w:r>
+      <w:r>
+        <w:rPr>
+          <w:rStyle w:val="DataTypeTok"/>
+        </w:rPr>
+        <w:t xml:space="preserve">geom =</w:t>
+      </w:r>
+      <w:r>
+        <w:rPr>
+          <w:rStyle w:val="NormalTok"/>
+        </w:rPr>
+        <w:t xml:space="preserve"> </w:t>
+      </w:r>
+      <w:r>
+        <w:rPr>
+          <w:rStyle w:val="StringTok"/>
+        </w:rPr>
+        <w:t xml:space="preserve">"text"</w:t>
+      </w:r>
+      <w:r>
+        <w:rPr>
+          <w:rStyle w:val="NormalTok"/>
+        </w:rPr>
+        <w:t xml:space="preserve">, </w:t>
+      </w:r>
+      <w:r>
+        <w:rPr>
+          <w:rStyle w:val="DataTypeTok"/>
+        </w:rPr>
+        <w:t xml:space="preserve">x =</w:t>
+      </w:r>
+      <w:r>
+        <w:rPr>
+          <w:rStyle w:val="NormalTok"/>
+        </w:rPr>
+        <w:t xml:space="preserve"> </w:t>
+      </w:r>
+      <w:r>
+        <w:rPr>
+          <w:rStyle w:val="DecValTok"/>
+        </w:rPr>
+        <w:t xml:space="preserve">-90</w:t>
+      </w:r>
+      <w:r>
+        <w:rPr>
+          <w:rStyle w:val="NormalTok"/>
+        </w:rPr>
+        <w:t xml:space="preserve">, </w:t>
+      </w:r>
+      <w:r>
+        <w:rPr>
+          <w:rStyle w:val="DataTypeTok"/>
+        </w:rPr>
+        <w:t xml:space="preserve">y =</w:t>
+      </w:r>
+      <w:r>
+        <w:rPr>
+          <w:rStyle w:val="NormalTok"/>
+        </w:rPr>
+        <w:t xml:space="preserve"> </w:t>
+      </w:r>
+      <w:r>
+        <w:rPr>
+          <w:rStyle w:val="DecValTok"/>
+        </w:rPr>
+        <w:t xml:space="preserve">26</w:t>
+      </w:r>
+      <w:r>
+        <w:rPr>
+          <w:rStyle w:val="NormalTok"/>
+        </w:rPr>
+        <w:t xml:space="preserve">, </w:t>
+      </w:r>
+      <w:r>
+        <w:rPr>
+          <w:rStyle w:val="DataTypeTok"/>
+        </w:rPr>
+        <w:t xml:space="preserve">label =</w:t>
+      </w:r>
+      <w:r>
+        <w:rPr>
+          <w:rStyle w:val="NormalTok"/>
+        </w:rPr>
+        <w:t xml:space="preserve"> </w:t>
+      </w:r>
+      <w:r>
+        <w:rPr>
+          <w:rStyle w:val="StringTok"/>
+        </w:rPr>
+        <w:t xml:space="preserve">"Gulf of Mexico"</w:t>
+      </w:r>
+      <w:r>
+        <w:rPr>
+          <w:rStyle w:val="NormalTok"/>
+        </w:rPr>
+        <w:t xml:space="preserve">, </w:t>
+      </w:r>
+      <w:r>
+        <w:br/>
+      </w:r>
+      <w:r>
+        <w:rPr>
+          <w:rStyle w:val="NormalTok"/>
+        </w:rPr>
+        <w:t xml:space="preserve">    </w:t>
+      </w:r>
+      <w:r>
+        <w:rPr>
+          <w:rStyle w:val="DataTypeTok"/>
+        </w:rPr>
+        <w:t xml:space="preserve">fontface =</w:t>
+      </w:r>
+      <w:r>
+        <w:rPr>
+          <w:rStyle w:val="NormalTok"/>
+        </w:rPr>
+        <w:t xml:space="preserve"> </w:t>
+      </w:r>
+      <w:r>
+        <w:rPr>
+          <w:rStyle w:val="StringTok"/>
+        </w:rPr>
+        <w:t xml:space="preserve">"italic"</w:t>
+      </w:r>
+      <w:r>
+        <w:rPr>
+          <w:rStyle w:val="NormalTok"/>
+        </w:rPr>
+        <w:t xml:space="preserve">, </w:t>
+      </w:r>
+      <w:r>
+        <w:rPr>
+          <w:rStyle w:val="DataTypeTok"/>
+        </w:rPr>
+        <w:t xml:space="preserve">color =</w:t>
+      </w:r>
+      <w:r>
+        <w:rPr>
+          <w:rStyle w:val="NormalTok"/>
+        </w:rPr>
+        <w:t xml:space="preserve"> </w:t>
+      </w:r>
+      <w:r>
+        <w:rPr>
+          <w:rStyle w:val="StringTok"/>
+        </w:rPr>
+        <w:t xml:space="preserve">"grey22"</w:t>
+      </w:r>
+      <w:r>
+        <w:rPr>
+          <w:rStyle w:val="NormalTok"/>
+        </w:rPr>
+        <w:t xml:space="preserve">, </w:t>
+      </w:r>
+      <w:r>
+        <w:rPr>
+          <w:rStyle w:val="DataTypeTok"/>
+        </w:rPr>
+        <w:t xml:space="preserve">size =</w:t>
+      </w:r>
+      <w:r>
+        <w:rPr>
+          <w:rStyle w:val="NormalTok"/>
+        </w:rPr>
+        <w:t xml:space="preserve"> </w:t>
+      </w:r>
+      <w:r>
+        <w:rPr>
+          <w:rStyle w:val="DecValTok"/>
+        </w:rPr>
+        <w:t xml:space="preserve">6</w:t>
+      </w:r>
+      <w:r>
+        <w:rPr>
+          <w:rStyle w:val="NormalTok"/>
+        </w:rPr>
+        <w:t xml:space="preserve">) </w:t>
+      </w:r>
+      <w:r>
+        <w:rPr>
+          <w:rStyle w:val="OperatorTok"/>
+        </w:rPr>
+        <w:t xml:space="preserve">+</w:t>
+      </w:r>
+      <w:r>
+        <w:br/>
+      </w:r>
+      <w:r>
+        <w:rPr>
+          <w:rStyle w:val="KeywordTok"/>
+        </w:rPr>
+        <w:t xml:space="preserve">coord_sf</w:t>
+      </w:r>
+      <w:r>
+        <w:rPr>
+          <w:rStyle w:val="NormalTok"/>
+        </w:rPr>
+        <w:t xml:space="preserve">(</w:t>
+      </w:r>
+      <w:r>
+        <w:rPr>
+          <w:rStyle w:val="DataTypeTok"/>
+        </w:rPr>
+        <w:t xml:space="preserve">xlim =</w:t>
+      </w:r>
+      <w:r>
+        <w:rPr>
+          <w:rStyle w:val="NormalTok"/>
+        </w:rPr>
+        <w:t xml:space="preserve"> </w:t>
+      </w:r>
+      <w:r>
+        <w:rPr>
+          <w:rStyle w:val="KeywordTok"/>
+        </w:rPr>
+        <w:t xml:space="preserve">c</w:t>
+      </w:r>
+      <w:r>
+        <w:rPr>
+          <w:rStyle w:val="NormalTok"/>
+        </w:rPr>
+        <w:t xml:space="preserve">(</w:t>
+      </w:r>
+      <w:r>
+        <w:rPr>
+          <w:rStyle w:val="OperatorTok"/>
+        </w:rPr>
+        <w:t xml:space="preserve">-</w:t>
+      </w:r>
+      <w:r>
+        <w:rPr>
+          <w:rStyle w:val="FloatTok"/>
+        </w:rPr>
+        <w:t xml:space="preserve">102.15</w:t>
+      </w:r>
+      <w:r>
+        <w:rPr>
+          <w:rStyle w:val="NormalTok"/>
+        </w:rPr>
+        <w:t xml:space="preserve">, </w:t>
+      </w:r>
+      <w:r>
+        <w:rPr>
+          <w:rStyle w:val="FloatTok"/>
+        </w:rPr>
+        <w:t xml:space="preserve">-74.12</w:t>
+      </w:r>
+      <w:r>
+        <w:rPr>
+          <w:rStyle w:val="NormalTok"/>
+        </w:rPr>
+        <w:t xml:space="preserve">), </w:t>
+      </w:r>
+      <w:r>
+        <w:rPr>
+          <w:rStyle w:val="DataTypeTok"/>
+        </w:rPr>
+        <w:t xml:space="preserve">ylim =</w:t>
+      </w:r>
+      <w:r>
+        <w:rPr>
+          <w:rStyle w:val="NormalTok"/>
+        </w:rPr>
+        <w:t xml:space="preserve"> </w:t>
+      </w:r>
+      <w:r>
+        <w:rPr>
+          <w:rStyle w:val="KeywordTok"/>
+        </w:rPr>
+        <w:t xml:space="preserve">c</w:t>
+      </w:r>
+      <w:r>
+        <w:rPr>
+          <w:rStyle w:val="NormalTok"/>
+        </w:rPr>
+        <w:t xml:space="preserve">(</w:t>
+      </w:r>
+      <w:r>
+        <w:rPr>
+          <w:rStyle w:val="FloatTok"/>
+        </w:rPr>
+        <w:t xml:space="preserve">7.65</w:t>
+      </w:r>
+      <w:r>
+        <w:rPr>
+          <w:rStyle w:val="NormalTok"/>
+        </w:rPr>
+        <w:t xml:space="preserve">, </w:t>
+      </w:r>
+      <w:r>
+        <w:rPr>
+          <w:rStyle w:val="FloatTok"/>
+        </w:rPr>
+        <w:t xml:space="preserve">33.97</w:t>
+      </w:r>
+      <w:r>
+        <w:rPr>
+          <w:rStyle w:val="NormalTok"/>
+        </w:rPr>
+        <w:t xml:space="preserve">), </w:t>
+      </w:r>
+      <w:r>
+        <w:rPr>
+          <w:rStyle w:val="DataTypeTok"/>
+        </w:rPr>
+        <w:t xml:space="preserve">expand =</w:t>
+      </w:r>
+      <w:r>
+        <w:rPr>
+          <w:rStyle w:val="NormalTok"/>
+        </w:rPr>
+        <w:t xml:space="preserve"> </w:t>
+      </w:r>
+      <w:r>
+        <w:rPr>
+          <w:rStyle w:val="OtherTok"/>
+        </w:rPr>
+        <w:t xml:space="preserve">FALSE</w:t>
+      </w:r>
+      <w:r>
+        <w:rPr>
+          <w:rStyle w:val="NormalTok"/>
+        </w:rPr>
+        <w:t xml:space="preserve">)</w:t>
+      </w:r>
+    </w:p>
+    <w:p>
+      <w:pPr>
+        <w:pStyle w:val="FirstParagraph"/>
+      </w:pPr>
+      <w:r>
+        <w:drawing>
+          <wp:inline>
+            <wp:extent cx="4620126" cy="3696101"/>
+            <wp:effectExtent b="0" l="0" r="0" t="0"/>
+            <wp:docPr descr="" title="" id="1" name="Picture"/>
+            <a:graphic>
+              <a:graphicData uri="http://schemas.openxmlformats.org/drawingml/2006/picture">
+                <pic:pic>
+                  <pic:nvPicPr>
+                    <pic:cNvPr descr="UNIGIS-AppDev-R_files/figure-docx/unnamed-chunk-152-1.png" id="0" name="Picture"/>
+                    <pic:cNvPicPr>
+                      <a:picLocks noChangeArrowheads="1" noChangeAspect="1"/>
+                    </pic:cNvPicPr>
+                  </pic:nvPicPr>
+                  <pic:blipFill>
+                    <a:blip r:embed="rId166"/>
+                    <a:stretch>
+                      <a:fillRect/>
+                    </a:stretch>
+                  </pic:blipFill>
+                  <pic:spPr bwMode="auto">
+                    <a:xfrm>
+                      <a:off x="0" y="0"/>
+                      <a:ext cx="4620126" cy="3696101"/>
+                    </a:xfrm>
+                    <a:prstGeom prst="rect">
+                      <a:avLst/>
+                    </a:prstGeom>
+                    <a:noFill/>
+                    <a:ln w="9525">
+                      <a:noFill/>
+                      <a:headEnd/>
+                      <a:tailEnd/>
+                    </a:ln>
+                  </pic:spPr>
+                </pic:pic>
+              </a:graphicData>
+            </a:graphic>
+          </wp:inline>
+        </w:drawing>
+      </w:r>
+    </w:p>
+    <w:p>
+      <w:pPr>
         <w:pStyle w:val="berschrift1"/>
       </w:pPr>
-      <w:bookmarkStart w:id="160" w:name="references"/>
+      <w:bookmarkStart w:id="167" w:name="references"/>
       <w:r>
         <w:t xml:space="preserve">References</w:t>
       </w:r>
-      <w:bookmarkEnd w:id="160"/>
+      <w:bookmarkEnd w:id="167"/>
     </w:p>
     <w:p>
       <w:pPr>
@@ -34118,7 +36354,7 @@
       <w:r>
         <w:t xml:space="preserve"> </w:t>
       </w:r>
-      <w:hyperlink r:id="rId161">
+      <w:hyperlink r:id="rId168">
         <w:r>
           <w:rPr>
             <w:rStyle w:val="Hyperlink"/>
@@ -34129,7 +36365,7 @@
       <w:r>
         <w:t xml:space="preserve"> </w:t>
       </w:r>
-      <w:hyperlink r:id="rId162">
+      <w:hyperlink r:id="rId169">
         <w:r>
           <w:rPr>
             <w:rStyle w:val="Hyperlink"/>
@@ -34140,7 +36376,7 @@
       <w:r>
         <w:t xml:space="preserve"> </w:t>
       </w:r>
-      <w:hyperlink r:id="rId163">
+      <w:hyperlink r:id="rId170">
         <w:r>
           <w:rPr>
             <w:rStyle w:val="Hyperlink"/>
@@ -34151,7 +36387,7 @@
       <w:r>
         <w:t xml:space="preserve"> </w:t>
       </w:r>
-      <w:hyperlink r:id="rId164">
+      <w:hyperlink r:id="rId171">
         <w:r>
           <w:rPr>
             <w:rStyle w:val="Hyperlink"/>
@@ -34173,7 +36409,7 @@
       <w:r>
         <w:t xml:space="preserve"> </w:t>
       </w:r>
-      <w:hyperlink r:id="rId165">
+      <w:hyperlink r:id="rId172">
         <w:r>
           <w:rPr>
             <w:rStyle w:val="Hyperlink"/>

</xml_diff>

<commit_message>
fix broken shape download
</commit_message>
<xml_diff>
--- a/docs/UNIGIS-AppDev-R.docx
+++ b/docs/UNIGIS-AppDev-R.docx
@@ -47,13 +47,13 @@
         <w:pStyle w:val="Datum"/>
       </w:pPr>
       <w:r>
-        <w:t xml:space="preserve">25</w:t>
-      </w:r>
-      <w:r>
-        <w:t xml:space="preserve"> </w:t>
-      </w:r>
-      <w:r>
-        <w:t xml:space="preserve">Februar,</w:t>
+        <w:t xml:space="preserve">07</w:t>
+      </w:r>
+      <w:r>
+        <w:t xml:space="preserve"> </w:t>
+      </w:r>
+      <w:r>
+        <w:t xml:space="preserve">März,</w:t>
       </w:r>
       <w:r>
         <w:t xml:space="preserve"> </w:t>
@@ -28692,7 +28692,7 @@
         <w:rPr>
           <w:rStyle w:val="VerbatimChar"/>
         </w:rPr>
-        <w:t xml:space="preserve">##   .. ..$ id         : int 801</w:t>
+        <w:t xml:space="preserve">##   .. ..$ id         : int 803</w:t>
       </w:r>
       <w:r>
         <w:br/>
@@ -28710,7 +28710,7 @@
         <w:rPr>
           <w:rStyle w:val="VerbatimChar"/>
         </w:rPr>
-        <w:t xml:space="preserve">##   .. ..$ description: chr "few clouds"</w:t>
+        <w:t xml:space="preserve">##   .. ..$ description: chr "broken clouds"</w:t>
       </w:r>
       <w:r>
         <w:br/>
@@ -28719,7 +28719,7 @@
         <w:rPr>
           <w:rStyle w:val="VerbatimChar"/>
         </w:rPr>
-        <w:t xml:space="preserve">##   .. ..$ icon       : chr "02d"</w:t>
+        <w:t xml:space="preserve">##   .. ..$ icon       : chr "04d"</w:t>
       </w:r>
       <w:r>
         <w:br/>
@@ -28746,7 +28746,7 @@
         <w:rPr>
           <w:rStyle w:val="VerbatimChar"/>
         </w:rPr>
-        <w:t xml:space="preserve">##   ..$ temp      : num 277</w:t>
+        <w:t xml:space="preserve">##   ..$ temp      : num 273</w:t>
       </w:r>
       <w:r>
         <w:br/>
@@ -28755,7 +28755,7 @@
         <w:rPr>
           <w:rStyle w:val="VerbatimChar"/>
         </w:rPr>
-        <w:t xml:space="preserve">##   ..$ feels_like: num 272</w:t>
+        <w:t xml:space="preserve">##   ..$ feels_like: num 269</w:t>
       </w:r>
       <w:r>
         <w:br/>
@@ -28764,7 +28764,7 @@
         <w:rPr>
           <w:rStyle w:val="VerbatimChar"/>
         </w:rPr>
-        <w:t xml:space="preserve">##   ..$ temp_min  : num 273</w:t>
+        <w:t xml:space="preserve">##   ..$ temp_min  : num 272</w:t>
       </w:r>
       <w:r>
         <w:br/>
@@ -28773,7 +28773,7 @@
         <w:rPr>
           <w:rStyle w:val="VerbatimChar"/>
         </w:rPr>
-        <w:t xml:space="preserve">##   ..$ temp_max  : num 279</w:t>
+        <w:t xml:space="preserve">##   ..$ temp_max  : num 277</w:t>
       </w:r>
       <w:r>
         <w:br/>
@@ -28782,7 +28782,7 @@
         <w:rPr>
           <w:rStyle w:val="VerbatimChar"/>
         </w:rPr>
-        <w:t xml:space="preserve">##   ..$ pressure  : int 1024</w:t>
+        <w:t xml:space="preserve">##   ..$ pressure  : int 1022</w:t>
       </w:r>
       <w:r>
         <w:br/>
@@ -28791,7 +28791,7 @@
         <w:rPr>
           <w:rStyle w:val="VerbatimChar"/>
         </w:rPr>
-        <w:t xml:space="preserve">##   ..$ humidity  : int 78</w:t>
+        <w:t xml:space="preserve">##   ..$ humidity  : int 80</w:t>
       </w:r>
       <w:r>
         <w:br/>
@@ -28818,7 +28818,7 @@
         <w:rPr>
           <w:rStyle w:val="VerbatimChar"/>
         </w:rPr>
-        <w:t xml:space="preserve">##   ..$ speed: num 6.17</w:t>
+        <w:t xml:space="preserve">##   ..$ speed: num 3.6</w:t>
       </w:r>
       <w:r>
         <w:br/>
@@ -28827,7 +28827,7 @@
         <w:rPr>
           <w:rStyle w:val="VerbatimChar"/>
         </w:rPr>
-        <w:t xml:space="preserve">##   ..$ deg  : int 290</w:t>
+        <w:t xml:space="preserve">##   ..$ deg  : int 10</w:t>
       </w:r>
       <w:r>
         <w:br/>
@@ -28845,7 +28845,7 @@
         <w:rPr>
           <w:rStyle w:val="VerbatimChar"/>
         </w:rPr>
-        <w:t xml:space="preserve">##   ..$ all: int 20</w:t>
+        <w:t xml:space="preserve">##   ..$ all: int 75</w:t>
       </w:r>
       <w:r>
         <w:br/>
@@ -28854,7 +28854,7 @@
         <w:rPr>
           <w:rStyle w:val="VerbatimChar"/>
         </w:rPr>
-        <w:t xml:space="preserve">##  $ dt        : int 1645804155</w:t>
+        <w:t xml:space="preserve">##  $ dt        : int 1646646728</w:t>
       </w:r>
       <w:r>
         <w:br/>
@@ -28899,7 +28899,7 @@
         <w:rPr>
           <w:rStyle w:val="VerbatimChar"/>
         </w:rPr>
-        <w:t xml:space="preserve">##   ..$ sunrise: int 1645768613</w:t>
+        <w:t xml:space="preserve">##   ..$ sunrise: int 1646631459</w:t>
       </w:r>
       <w:r>
         <w:br/>
@@ -28908,7 +28908,7 @@
         <w:rPr>
           <w:rStyle w:val="VerbatimChar"/>
         </w:rPr>
-        <w:t xml:space="preserve">##   ..$ sunset : int 1645807525</w:t>
+        <w:t xml:space="preserve">##   ..$ sunset : int 1646672433</w:t>
       </w:r>
       <w:r>
         <w:br/>

</xml_diff>

<commit_message>
revision l1-4 according to suggestions Max E.
</commit_message>
<xml_diff>
--- a/docs/UNIGIS-AppDev-R.docx
+++ b/docs/UNIGIS-AppDev-R.docx
@@ -47,7 +47,7 @@
         <w:pStyle w:val="Datum"/>
       </w:pPr>
       <w:r>
-        <w:t xml:space="preserve">07</w:t>
+        <w:t xml:space="preserve">08</w:t>
       </w:r>
       <w:r>
         <w:t xml:space="preserve"> </w:t>
@@ -8206,6 +8206,31 @@
     </w:p>
     <w:p>
       <w:pPr>
+        <w:pStyle w:val="Compact"/>
+      </w:pPr>
+    </w:p>
+    <w:p>
+      <w:pPr>
+        <w:pStyle w:val="Compact"/>
+      </w:pPr>
+      <w:r>
+        <w:t xml:space="preserve">Note that an array could also have only one dimension. Such an array would look like a vector. Nevertheless, it is stored with additional attributes like</w:t>
+      </w:r>
+      <w:r>
+        <w:t xml:space="preserve"> </w:t>
+      </w:r>
+      <w:r>
+        <w:rPr>
+          <w:rStyle w:val="VerbatimChar"/>
+        </w:rPr>
+        <w:t xml:space="preserve">dim</w:t>
+      </w:r>
+      <w:r>
+        <w:t xml:space="preserve">, has different options and behaves differently!</w:t>
+      </w:r>
+    </w:p>
+    <w:p>
+      <w:pPr>
         <w:pStyle w:val="berschrift3"/>
       </w:pPr>
       <w:bookmarkStart w:id="67" w:name="selection"/>
@@ -11774,9 +11799,9 @@
       <w:pPr>
         <w:pStyle w:val="berschrift3"/>
       </w:pPr>
-      <w:bookmarkStart w:id="76" w:name="while"/>
-      <w:r>
-        <w:t xml:space="preserve">4.4.1	While</w:t>
+      <w:bookmarkStart w:id="76" w:name="while-and-repeat"/>
+      <w:r>
+        <w:t xml:space="preserve">4.4.1	While and repeat</w:t>
       </w:r>
       <w:bookmarkEnd w:id="76"/>
     </w:p>
@@ -12212,6 +12237,317 @@
       <w:pPr>
         <w:pStyle w:val="Compact"/>
       </w:pPr>
+    </w:p>
+    <w:p>
+      <w:pPr>
+        <w:pStyle w:val="Textkrper"/>
+      </w:pPr>
+      <w:r>
+        <w:t xml:space="preserve">The same procedure can alternatively be implemented by means of the</w:t>
+      </w:r>
+      <w:r>
+        <w:t xml:space="preserve"> </w:t>
+      </w:r>
+      <w:r>
+        <w:rPr>
+          <w:i/>
+        </w:rPr>
+        <w:t xml:space="preserve">repeat</w:t>
+      </w:r>
+      <w:r>
+        <w:t xml:space="preserve"> </w:t>
+      </w:r>
+      <w:r>
+        <w:t xml:space="preserve">construct:</w:t>
+      </w:r>
+    </w:p>
+    <w:p>
+      <w:pPr>
+        <w:pStyle w:val="SourceCode"/>
+      </w:pPr>
+      <w:r>
+        <w:rPr>
+          <w:rStyle w:val="NormalTok"/>
+        </w:rPr>
+        <w:t xml:space="preserve">current_value &lt;-</w:t>
+      </w:r>
+      <w:r>
+        <w:rPr>
+          <w:rStyle w:val="StringTok"/>
+        </w:rPr>
+        <w:t xml:space="preserve"> </w:t>
+      </w:r>
+      <w:r>
+        <w:rPr>
+          <w:rStyle w:val="DecValTok"/>
+        </w:rPr>
+        <w:t xml:space="preserve">0</w:t>
+      </w:r>
+      <w:r>
+        <w:rPr>
+          <w:rStyle w:val="NormalTok"/>
+        </w:rPr>
+        <w:t xml:space="preserve"> </w:t>
+      </w:r>
+      <w:r>
+        <w:br/>
+      </w:r>
+      <w:r>
+        <w:rPr>
+          <w:rStyle w:val="ControlFlowTok"/>
+        </w:rPr>
+        <w:t xml:space="preserve">repeat</w:t>
+      </w:r>
+      <w:r>
+        <w:rPr>
+          <w:rStyle w:val="NormalTok"/>
+        </w:rPr>
+        <w:t xml:space="preserve"> { </w:t>
+      </w:r>
+      <w:r>
+        <w:br/>
+      </w:r>
+      <w:r>
+        <w:rPr>
+          <w:rStyle w:val="NormalTok"/>
+        </w:rPr>
+        <w:t xml:space="preserve">  </w:t>
+      </w:r>
+      <w:r>
+        <w:rPr>
+          <w:rStyle w:val="KeywordTok"/>
+        </w:rPr>
+        <w:t xml:space="preserve">cat</w:t>
+      </w:r>
+      <w:r>
+        <w:rPr>
+          <w:rStyle w:val="NormalTok"/>
+        </w:rPr>
+        <w:t xml:space="preserve">(</w:t>
+      </w:r>
+      <w:r>
+        <w:rPr>
+          <w:rStyle w:val="StringTok"/>
+        </w:rPr>
+        <w:t xml:space="preserve">"Current value is"</w:t>
+      </w:r>
+      <w:r>
+        <w:rPr>
+          <w:rStyle w:val="NormalTok"/>
+        </w:rPr>
+        <w:t xml:space="preserve">, current_value, </w:t>
+      </w:r>
+      <w:r>
+        <w:rPr>
+          <w:rStyle w:val="StringTok"/>
+        </w:rPr>
+        <w:t xml:space="preserve">"</w:t>
+      </w:r>
+      <w:r>
+        <w:rPr>
+          <w:rStyle w:val="CharTok"/>
+        </w:rPr>
+        <w:t xml:space="preserve">\n</w:t>
+      </w:r>
+      <w:r>
+        <w:rPr>
+          <w:rStyle w:val="StringTok"/>
+        </w:rPr>
+        <w:t xml:space="preserve">"</w:t>
+      </w:r>
+      <w:r>
+        <w:rPr>
+          <w:rStyle w:val="NormalTok"/>
+        </w:rPr>
+        <w:t xml:space="preserve">) </w:t>
+      </w:r>
+      <w:r>
+        <w:br/>
+      </w:r>
+      <w:r>
+        <w:rPr>
+          <w:rStyle w:val="NormalTok"/>
+        </w:rPr>
+        <w:t xml:space="preserve">  current_value =</w:t>
+      </w:r>
+      <w:r>
+        <w:rPr>
+          <w:rStyle w:val="StringTok"/>
+        </w:rPr>
+        <w:t xml:space="preserve"> </w:t>
+      </w:r>
+      <w:r>
+        <w:rPr>
+          <w:rStyle w:val="NormalTok"/>
+        </w:rPr>
+        <w:t xml:space="preserve">current_value </w:t>
+      </w:r>
+      <w:r>
+        <w:rPr>
+          <w:rStyle w:val="OperatorTok"/>
+        </w:rPr>
+        <w:t xml:space="preserve">+</w:t>
+      </w:r>
+      <w:r>
+        <w:rPr>
+          <w:rStyle w:val="StringTok"/>
+        </w:rPr>
+        <w:t xml:space="preserve"> </w:t>
+      </w:r>
+      <w:r>
+        <w:rPr>
+          <w:rStyle w:val="DecValTok"/>
+        </w:rPr>
+        <w:t xml:space="preserve">1</w:t>
+      </w:r>
+      <w:r>
+        <w:rPr>
+          <w:rStyle w:val="NormalTok"/>
+        </w:rPr>
+        <w:t xml:space="preserve"> </w:t>
+      </w:r>
+      <w:r>
+        <w:br/>
+      </w:r>
+      <w:r>
+        <w:rPr>
+          <w:rStyle w:val="ControlFlowTok"/>
+        </w:rPr>
+        <w:t xml:space="preserve">if</w:t>
+      </w:r>
+      <w:r>
+        <w:rPr>
+          <w:rStyle w:val="NormalTok"/>
+        </w:rPr>
+        <w:t xml:space="preserve"> (current_value </w:t>
+      </w:r>
+      <w:r>
+        <w:rPr>
+          <w:rStyle w:val="OperatorTok"/>
+        </w:rPr>
+        <w:t xml:space="preserve">==</w:t>
+      </w:r>
+      <w:r>
+        <w:rPr>
+          <w:rStyle w:val="StringTok"/>
+        </w:rPr>
+        <w:t xml:space="preserve"> </w:t>
+      </w:r>
+      <w:r>
+        <w:rPr>
+          <w:rStyle w:val="DecValTok"/>
+        </w:rPr>
+        <w:t xml:space="preserve">3</w:t>
+      </w:r>
+      <w:r>
+        <w:rPr>
+          <w:rStyle w:val="NormalTok"/>
+        </w:rPr>
+        <w:t xml:space="preserve">){            </w:t>
+      </w:r>
+      <w:r>
+        <w:rPr>
+          <w:rStyle w:val="CommentTok"/>
+        </w:rPr>
+        <w:t xml:space="preserve">#if (variable == 10)... </w:t>
+      </w:r>
+      <w:r>
+        <w:br/>
+      </w:r>
+      <w:r>
+        <w:rPr>
+          <w:rStyle w:val="NormalTok"/>
+        </w:rPr>
+        <w:t xml:space="preserve">  </w:t>
+      </w:r>
+      <w:r>
+        <w:rPr>
+          <w:rStyle w:val="ControlFlowTok"/>
+        </w:rPr>
+        <w:t xml:space="preserve">break</w:t>
+      </w:r>
+      <w:r>
+        <w:rPr>
+          <w:rStyle w:val="NormalTok"/>
+        </w:rPr>
+        <w:t xml:space="preserve">                              </w:t>
+      </w:r>
+      <w:r>
+        <w:rPr>
+          <w:rStyle w:val="CommentTok"/>
+        </w:rPr>
+        <w:t xml:space="preserve">#the loop will break!</w:t>
+      </w:r>
+      <w:r>
+        <w:br/>
+      </w:r>
+      <w:r>
+        <w:rPr>
+          <w:rStyle w:val="NormalTok"/>
+        </w:rPr>
+        <w:t xml:space="preserve">  }</w:t>
+      </w:r>
+      <w:r>
+        <w:br/>
+      </w:r>
+      <w:r>
+        <w:rPr>
+          <w:rStyle w:val="NormalTok"/>
+        </w:rPr>
+        <w:t xml:space="preserve">}</w:t>
+      </w:r>
+    </w:p>
+    <w:p>
+      <w:pPr>
+        <w:pStyle w:val="SourceCode"/>
+      </w:pPr>
+      <w:r>
+        <w:rPr>
+          <w:rStyle w:val="VerbatimChar"/>
+        </w:rPr>
+        <w:t xml:space="preserve">## Current value is 0 </w:t>
+      </w:r>
+      <w:r>
+        <w:br/>
+      </w:r>
+      <w:r>
+        <w:rPr>
+          <w:rStyle w:val="VerbatimChar"/>
+        </w:rPr>
+        <w:t xml:space="preserve">## Current value is 1 </w:t>
+      </w:r>
+      <w:r>
+        <w:br/>
+      </w:r>
+      <w:r>
+        <w:rPr>
+          <w:rStyle w:val="VerbatimChar"/>
+        </w:rPr>
+        <w:t xml:space="preserve">## Current value is 2</w:t>
+      </w:r>
+    </w:p>
+    <w:p>
+      <w:pPr>
+        <w:pStyle w:val="FirstParagraph"/>
+      </w:pPr>
+      <w:r>
+        <w:t xml:space="preserve">The break statement is executed and stops (breaks) the repeat loop (also applicable to while or for loops) once the variable</w:t>
+      </w:r>
+      <w:r>
+        <w:t xml:space="preserve"> </w:t>
+      </w:r>
+      <w:r>
+        <w:rPr>
+          <w:rStyle w:val="VerbatimChar"/>
+        </w:rPr>
+        <w:t xml:space="preserve">current_value</w:t>
+      </w:r>
+      <w:r>
+        <w:t xml:space="preserve"> </w:t>
+      </w:r>
+      <w:r>
+        <w:t xml:space="preserve">is equal to ten.</w:t>
+      </w:r>
     </w:p>
     <w:p>
       <w:pPr>
@@ -26750,7 +27086,7 @@
               <a:graphicData uri="http://schemas.openxmlformats.org/drawingml/2006/picture">
                 <pic:pic>
                   <pic:nvPicPr>
-                    <pic:cNvPr descr="UNIGIS-AppDev-R_files/figure-docx/unnamed-chunk-123-1.png" id="0" name="Picture"/>
+                    <pic:cNvPr descr="UNIGIS-AppDev-R_files/figure-docx/unnamed-chunk-125-1.png" id="0" name="Picture"/>
                     <pic:cNvPicPr>
                       <a:picLocks noChangeArrowheads="1" noChangeAspect="1"/>
                     </pic:cNvPicPr>
@@ -27280,7 +27616,7 @@
               <a:graphicData uri="http://schemas.openxmlformats.org/drawingml/2006/picture">
                 <pic:pic>
                   <pic:nvPicPr>
-                    <pic:cNvPr descr="UNIGIS-AppDev-R_files/figure-docx/unnamed-chunk-125-1.png" id="0" name="Picture"/>
+                    <pic:cNvPr descr="UNIGIS-AppDev-R_files/figure-docx/unnamed-chunk-127-1.png" id="0" name="Picture"/>
                     <pic:cNvPicPr>
                       <a:picLocks noChangeArrowheads="1" noChangeAspect="1"/>
                     </pic:cNvPicPr>
@@ -27653,7 +27989,7 @@
               <a:graphicData uri="http://schemas.openxmlformats.org/drawingml/2006/picture">
                 <pic:pic>
                   <pic:nvPicPr>
-                    <pic:cNvPr descr="UNIGIS-AppDev-R_files/figure-docx/unnamed-chunk-127-1.png" id="0" name="Picture"/>
+                    <pic:cNvPr descr="UNIGIS-AppDev-R_files/figure-docx/unnamed-chunk-129-1.png" id="0" name="Picture"/>
                     <pic:cNvPicPr>
                       <a:picLocks noChangeArrowheads="1" noChangeAspect="1"/>
                     </pic:cNvPicPr>
@@ -28692,7 +29028,7 @@
         <w:rPr>
           <w:rStyle w:val="VerbatimChar"/>
         </w:rPr>
-        <w:t xml:space="preserve">##   .. ..$ id         : int 803</w:t>
+        <w:t xml:space="preserve">##   .. ..$ id         : int 800</w:t>
       </w:r>
       <w:r>
         <w:br/>
@@ -28701,7 +29037,7 @@
         <w:rPr>
           <w:rStyle w:val="VerbatimChar"/>
         </w:rPr>
-        <w:t xml:space="preserve">##   .. ..$ main       : chr "Clouds"</w:t>
+        <w:t xml:space="preserve">##   .. ..$ main       : chr "Clear"</w:t>
       </w:r>
       <w:r>
         <w:br/>
@@ -28710,7 +29046,7 @@
         <w:rPr>
           <w:rStyle w:val="VerbatimChar"/>
         </w:rPr>
-        <w:t xml:space="preserve">##   .. ..$ description: chr "broken clouds"</w:t>
+        <w:t xml:space="preserve">##   .. ..$ description: chr "clear sky"</w:t>
       </w:r>
       <w:r>
         <w:br/>
@@ -28719,7 +29055,7 @@
         <w:rPr>
           <w:rStyle w:val="VerbatimChar"/>
         </w:rPr>
-        <w:t xml:space="preserve">##   .. ..$ icon       : chr "04d"</w:t>
+        <w:t xml:space="preserve">##   .. ..$ icon       : chr "01d"</w:t>
       </w:r>
       <w:r>
         <w:br/>
@@ -28746,7 +29082,7 @@
         <w:rPr>
           <w:rStyle w:val="VerbatimChar"/>
         </w:rPr>
-        <w:t xml:space="preserve">##   ..$ temp      : num 274</w:t>
+        <w:t xml:space="preserve">##   ..$ temp      : num 279</w:t>
       </w:r>
       <w:r>
         <w:br/>
@@ -28755,7 +29091,7 @@
         <w:rPr>
           <w:rStyle w:val="VerbatimChar"/>
         </w:rPr>
-        <w:t xml:space="preserve">##   ..$ feels_like: num 269</w:t>
+        <w:t xml:space="preserve">##   ..$ feels_like: num 276</w:t>
       </w:r>
       <w:r>
         <w:br/>
@@ -28764,7 +29100,7 @@
         <w:rPr>
           <w:rStyle w:val="VerbatimChar"/>
         </w:rPr>
-        <w:t xml:space="preserve">##   ..$ temp_min  : num 273</w:t>
+        <w:t xml:space="preserve">##   ..$ temp_min  : num 278</w:t>
       </w:r>
       <w:r>
         <w:br/>
@@ -28773,7 +29109,7 @@
         <w:rPr>
           <w:rStyle w:val="VerbatimChar"/>
         </w:rPr>
-        <w:t xml:space="preserve">##   ..$ temp_max  : num 277</w:t>
+        <w:t xml:space="preserve">##   ..$ temp_max  : num 280</w:t>
       </w:r>
       <w:r>
         <w:br/>
@@ -28782,7 +29118,7 @@
         <w:rPr>
           <w:rStyle w:val="VerbatimChar"/>
         </w:rPr>
-        <w:t xml:space="preserve">##   ..$ pressure  : int 1023</w:t>
+        <w:t xml:space="preserve">##   ..$ pressure  : int 1020</w:t>
       </w:r>
       <w:r>
         <w:br/>
@@ -28791,7 +29127,7 @@
         <w:rPr>
           <w:rStyle w:val="VerbatimChar"/>
         </w:rPr>
-        <w:t xml:space="preserve">##   ..$ humidity  : int 66</w:t>
+        <w:t xml:space="preserve">##   ..$ humidity  : int 44</w:t>
       </w:r>
       <w:r>
         <w:br/>
@@ -28818,7 +29154,7 @@
         <w:rPr>
           <w:rStyle w:val="VerbatimChar"/>
         </w:rPr>
-        <w:t xml:space="preserve">##   ..$ speed: num 5.66</w:t>
+        <w:t xml:space="preserve">##   ..$ speed: num 4.12</w:t>
       </w:r>
       <w:r>
         <w:br/>
@@ -28827,7 +29163,7 @@
         <w:rPr>
           <w:rStyle w:val="VerbatimChar"/>
         </w:rPr>
-        <w:t xml:space="preserve">##   ..$ deg  : int 10</w:t>
+        <w:t xml:space="preserve">##   ..$ deg  : int 20</w:t>
       </w:r>
       <w:r>
         <w:br/>
@@ -28845,7 +29181,7 @@
         <w:rPr>
           <w:rStyle w:val="VerbatimChar"/>
         </w:rPr>
-        <w:t xml:space="preserve">##   ..$ all: int 75</w:t>
+        <w:t xml:space="preserve">##   ..$ all: int 0</w:t>
       </w:r>
       <w:r>
         <w:br/>
@@ -28854,7 +29190,7 @@
         <w:rPr>
           <w:rStyle w:val="VerbatimChar"/>
         </w:rPr>
-        <w:t xml:space="preserve">##  $ dt        : int 1646654322</w:t>
+        <w:t xml:space="preserve">##  $ dt        : int 1646755335</w:t>
       </w:r>
       <w:r>
         <w:br/>
@@ -28899,7 +29235,7 @@
         <w:rPr>
           <w:rStyle w:val="VerbatimChar"/>
         </w:rPr>
-        <w:t xml:space="preserve">##   ..$ sunrise: int 1646631459</w:t>
+        <w:t xml:space="preserve">##   ..$ sunrise: int 1646717740</w:t>
       </w:r>
       <w:r>
         <w:br/>
@@ -28908,7 +29244,7 @@
         <w:rPr>
           <w:rStyle w:val="VerbatimChar"/>
         </w:rPr>
-        <w:t xml:space="preserve">##   ..$ sunset : int 1646672433</w:t>
+        <w:t xml:space="preserve">##   ..$ sunset : int 1646758922</w:t>
       </w:r>
       <w:r>
         <w:br/>
@@ -31343,7 +31679,7 @@
               <a:graphicData uri="http://schemas.openxmlformats.org/drawingml/2006/picture">
                 <pic:pic>
                   <pic:nvPicPr>
-                    <pic:cNvPr descr="UNIGIS-AppDev-R_files/figure-docx/unnamed-chunk-142-1.png" id="0" name="Picture"/>
+                    <pic:cNvPr descr="UNIGIS-AppDev-R_files/figure-docx/unnamed-chunk-144-1.png" id="0" name="Picture"/>
                     <pic:cNvPicPr>
                       <a:picLocks noChangeArrowheads="1" noChangeAspect="1"/>
                     </pic:cNvPicPr>
@@ -32099,7 +32435,7 @@
               <a:graphicData uri="http://schemas.openxmlformats.org/drawingml/2006/picture">
                 <pic:pic>
                   <pic:nvPicPr>
-                    <pic:cNvPr descr="UNIGIS-AppDev-R_files/figure-docx/unnamed-chunk-143-1.png" id="0" name="Picture"/>
+                    <pic:cNvPr descr="UNIGIS-AppDev-R_files/figure-docx/unnamed-chunk-145-1.png" id="0" name="Picture"/>
                     <pic:cNvPicPr>
                       <a:picLocks noChangeArrowheads="1" noChangeAspect="1"/>
                     </pic:cNvPicPr>
@@ -32968,7 +33304,7 @@
               <a:graphicData uri="http://schemas.openxmlformats.org/drawingml/2006/picture">
                 <pic:pic>
                   <pic:nvPicPr>
-                    <pic:cNvPr descr="UNIGIS-AppDev-R_files/figure-docx/unnamed-chunk-145-1.png" id="0" name="Picture"/>
+                    <pic:cNvPr descr="UNIGIS-AppDev-R_files/figure-docx/unnamed-chunk-147-1.png" id="0" name="Picture"/>
                     <pic:cNvPicPr>
                       <a:picLocks noChangeArrowheads="1" noChangeAspect="1"/>
                     </pic:cNvPicPr>
@@ -34232,7 +34568,7 @@
               <a:graphicData uri="http://schemas.openxmlformats.org/drawingml/2006/picture">
                 <pic:pic>
                   <pic:nvPicPr>
-                    <pic:cNvPr descr="UNIGIS-AppDev-R_files/figure-docx/unnamed-chunk-148-1.png" id="0" name="Picture"/>
+                    <pic:cNvPr descr="UNIGIS-AppDev-R_files/figure-docx/unnamed-chunk-150-1.png" id="0" name="Picture"/>
                     <pic:cNvPicPr>
                       <a:picLocks noChangeArrowheads="1" noChangeAspect="1"/>
                     </pic:cNvPicPr>
@@ -35013,7 +35349,7 @@
               <a:graphicData uri="http://schemas.openxmlformats.org/drawingml/2006/picture">
                 <pic:pic>
                   <pic:nvPicPr>
-                    <pic:cNvPr descr="UNIGIS-AppDev-R_files/figure-docx/unnamed-chunk-150-1.png" id="0" name="Picture"/>
+                    <pic:cNvPr descr="UNIGIS-AppDev-R_files/figure-docx/unnamed-chunk-152-1.png" id="0" name="Picture"/>
                     <pic:cNvPicPr>
                       <a:picLocks noChangeArrowheads="1" noChangeAspect="1"/>
                     </pic:cNvPicPr>
@@ -35291,7 +35627,7 @@
               <a:graphicData uri="http://schemas.openxmlformats.org/drawingml/2006/picture">
                 <pic:pic>
                   <pic:nvPicPr>
-                    <pic:cNvPr descr="UNIGIS-AppDev-R_files/figure-docx/unnamed-chunk-151-1.png" id="0" name="Picture"/>
+                    <pic:cNvPr descr="UNIGIS-AppDev-R_files/figure-docx/unnamed-chunk-153-1.png" id="0" name="Picture"/>
                     <pic:cNvPicPr>
                       <a:picLocks noChangeArrowheads="1" noChangeAspect="1"/>
                     </pic:cNvPicPr>
@@ -35501,7 +35837,7 @@
               <a:graphicData uri="http://schemas.openxmlformats.org/drawingml/2006/picture">
                 <pic:pic>
                   <pic:nvPicPr>
-                    <pic:cNvPr descr="UNIGIS-AppDev-R_files/figure-docx/unnamed-chunk-152-1.png" id="0" name="Picture"/>
+                    <pic:cNvPr descr="UNIGIS-AppDev-R_files/figure-docx/unnamed-chunk-154-1.png" id="0" name="Picture"/>
                     <pic:cNvPicPr>
                       <a:picLocks noChangeArrowheads="1" noChangeAspect="1"/>
                     </pic:cNvPicPr>
@@ -35704,7 +36040,7 @@
               <a:graphicData uri="http://schemas.openxmlformats.org/drawingml/2006/picture">
                 <pic:pic>
                   <pic:nvPicPr>
-                    <pic:cNvPr descr="UNIGIS-AppDev-R_files/figure-docx/unnamed-chunk-153-1.png" id="0" name="Picture"/>
+                    <pic:cNvPr descr="UNIGIS-AppDev-R_files/figure-docx/unnamed-chunk-155-1.png" id="0" name="Picture"/>
                     <pic:cNvPicPr>
                       <a:picLocks noChangeArrowheads="1" noChangeAspect="1"/>
                     </pic:cNvPicPr>
@@ -36301,7 +36637,7 @@
               <a:graphicData uri="http://schemas.openxmlformats.org/drawingml/2006/picture">
                 <pic:pic>
                   <pic:nvPicPr>
-                    <pic:cNvPr descr="UNIGIS-AppDev-R_files/figure-docx/unnamed-chunk-154-1.png" id="0" name="Picture"/>
+                    <pic:cNvPr descr="UNIGIS-AppDev-R_files/figure-docx/unnamed-chunk-156-1.png" id="0" name="Picture"/>
                     <pic:cNvPicPr>
                       <a:picLocks noChangeArrowheads="1" noChangeAspect="1"/>
                     </pic:cNvPicPr>
@@ -37274,7 +37610,7 @@
               <a:graphicData uri="http://schemas.openxmlformats.org/drawingml/2006/picture">
                 <pic:pic>
                   <pic:nvPicPr>
-                    <pic:cNvPr descr="UNIGIS-AppDev-R_files/figure-docx/unnamed-chunk-157-1.png" id="0" name="Picture"/>
+                    <pic:cNvPr descr="UNIGIS-AppDev-R_files/figure-docx/unnamed-chunk-159-1.png" id="0" name="Picture"/>
                     <pic:cNvPicPr>
                       <a:picLocks noChangeArrowheads="1" noChangeAspect="1"/>
                     </pic:cNvPicPr>
@@ -38876,7 +39212,7 @@
               <a:graphicData uri="http://schemas.openxmlformats.org/drawingml/2006/picture">
                 <pic:pic>
                   <pic:nvPicPr>
-                    <pic:cNvPr descr="UNIGIS-AppDev-R_files/figure-docx/unnamed-chunk-158-1.png" id="0" name="Picture"/>
+                    <pic:cNvPr descr="UNIGIS-AppDev-R_files/figure-docx/unnamed-chunk-160-1.png" id="0" name="Picture"/>
                     <pic:cNvPicPr>
                       <a:picLocks noChangeArrowheads="1" noChangeAspect="1"/>
                     </pic:cNvPicPr>

</xml_diff>

<commit_message>
introduced interactive maps (leaflet for R)
</commit_message>
<xml_diff>
--- a/docs/UNIGIS-AppDev-R.docx
+++ b/docs/UNIGIS-AppDev-R.docx
@@ -47,13 +47,13 @@
         <w:pStyle w:val="Datum"/>
       </w:pPr>
       <w:r>
-        <w:t xml:space="preserve">11</w:t>
-      </w:r>
-      <w:r>
-        <w:t xml:space="preserve"> </w:t>
-      </w:r>
-      <w:r>
-        <w:t xml:space="preserve">April,</w:t>
+        <w:t xml:space="preserve">10</w:t>
+      </w:r>
+      <w:r>
+        <w:t xml:space="preserve"> </w:t>
+      </w:r>
+      <w:r>
+        <w:t xml:space="preserve">Mai,</w:t>
       </w:r>
       <w:r>
         <w:t xml:space="preserve"> </w:t>
@@ -29568,7 +29568,7 @@
         <w:rPr>
           <w:rStyle w:val="VerbatimChar"/>
         </w:rPr>
-        <w:t xml:space="preserve">##   .. ..$ id         : int 800</w:t>
+        <w:t xml:space="preserve">##   .. ..$ id         : int 801</w:t>
       </w:r>
       <w:r>
         <w:br/>
@@ -29577,7 +29577,7 @@
         <w:rPr>
           <w:rStyle w:val="VerbatimChar"/>
         </w:rPr>
-        <w:t xml:space="preserve">##   .. ..$ main       : chr "Clear"</w:t>
+        <w:t xml:space="preserve">##   .. ..$ main       : chr "Clouds"</w:t>
       </w:r>
       <w:r>
         <w:br/>
@@ -29586,7 +29586,7 @@
         <w:rPr>
           <w:rStyle w:val="VerbatimChar"/>
         </w:rPr>
-        <w:t xml:space="preserve">##   .. ..$ description: chr "clear sky"</w:t>
+        <w:t xml:space="preserve">##   .. ..$ description: chr "few clouds"</w:t>
       </w:r>
       <w:r>
         <w:br/>
@@ -29595,7 +29595,7 @@
         <w:rPr>
           <w:rStyle w:val="VerbatimChar"/>
         </w:rPr>
-        <w:t xml:space="preserve">##   .. ..$ icon       : chr "01d"</w:t>
+        <w:t xml:space="preserve">##   .. ..$ icon       : chr "02d"</w:t>
       </w:r>
       <w:r>
         <w:br/>
@@ -29622,7 +29622,7 @@
         <w:rPr>
           <w:rStyle w:val="VerbatimChar"/>
         </w:rPr>
-        <w:t xml:space="preserve">##   ..$ temp      : num 276</w:t>
+        <w:t xml:space="preserve">##   ..$ temp      : num 297</w:t>
       </w:r>
       <w:r>
         <w:br/>
@@ -29631,7 +29631,7 @@
         <w:rPr>
           <w:rStyle w:val="VerbatimChar"/>
         </w:rPr>
-        <w:t xml:space="preserve">##   ..$ feels_like: num 272</w:t>
+        <w:t xml:space="preserve">##   ..$ feels_like: num 296</w:t>
       </w:r>
       <w:r>
         <w:br/>
@@ -29640,7 +29640,7 @@
         <w:rPr>
           <w:rStyle w:val="VerbatimChar"/>
         </w:rPr>
-        <w:t xml:space="preserve">##   ..$ temp_min  : num 274</w:t>
+        <w:t xml:space="preserve">##   ..$ temp_min  : num 296</w:t>
       </w:r>
       <w:r>
         <w:br/>
@@ -29649,7 +29649,7 @@
         <w:rPr>
           <w:rStyle w:val="VerbatimChar"/>
         </w:rPr>
-        <w:t xml:space="preserve">##   ..$ temp_max  : num 279</w:t>
+        <w:t xml:space="preserve">##   ..$ temp_max  : num 298</w:t>
       </w:r>
       <w:r>
         <w:br/>
@@ -29667,7 +29667,7 @@
         <w:rPr>
           <w:rStyle w:val="VerbatimChar"/>
         </w:rPr>
-        <w:t xml:space="preserve">##   ..$ humidity  : int 87</w:t>
+        <w:t xml:space="preserve">##   ..$ humidity  : int 43</w:t>
       </w:r>
       <w:r>
         <w:br/>
@@ -29694,7 +29694,7 @@
         <w:rPr>
           <w:rStyle w:val="VerbatimChar"/>
         </w:rPr>
-        <w:t xml:space="preserve">##   ..$ speed: num 4.12</w:t>
+        <w:t xml:space="preserve">##   ..$ speed: num 2.06</w:t>
       </w:r>
       <w:r>
         <w:br/>
@@ -29703,7 +29703,7 @@
         <w:rPr>
           <w:rStyle w:val="VerbatimChar"/>
         </w:rPr>
-        <w:t xml:space="preserve">##   ..$ deg  : int 150</w:t>
+        <w:t xml:space="preserve">##   ..$ deg  : int 330</w:t>
       </w:r>
       <w:r>
         <w:br/>
@@ -29721,7 +29721,7 @@
         <w:rPr>
           <w:rStyle w:val="VerbatimChar"/>
         </w:rPr>
-        <w:t xml:space="preserve">##   ..$ all: int 0</w:t>
+        <w:t xml:space="preserve">##   ..$ all: int 20</w:t>
       </w:r>
       <w:r>
         <w:br/>
@@ -29730,7 +29730,7 @@
         <w:rPr>
           <w:rStyle w:val="VerbatimChar"/>
         </w:rPr>
-        <w:t xml:space="preserve">##  $ dt        : int 1649660857</w:t>
+        <w:t xml:space="preserve">##  $ dt        : int 1652192611</w:t>
       </w:r>
       <w:r>
         <w:br/>
@@ -29775,7 +29775,7 @@
         <w:rPr>
           <w:rStyle w:val="VerbatimChar"/>
         </w:rPr>
-        <w:t xml:space="preserve">##   ..$ sunrise: int 1649651202</w:t>
+        <w:t xml:space="preserve">##   ..$ sunrise: int 1652153809</w:t>
       </w:r>
       <w:r>
         <w:br/>
@@ -29784,7 +29784,7 @@
         <w:rPr>
           <w:rStyle w:val="VerbatimChar"/>
         </w:rPr>
-        <w:t xml:space="preserve">##   ..$ sunset : int 1649699448</w:t>
+        <w:t xml:space="preserve">##   ..$ sunset : int 1652207509</w:t>
       </w:r>
       <w:r>
         <w:br/>
@@ -40047,6 +40047,920 @@
       </w:r>
       <w:r>
         <w:t xml:space="preserve">which shows the most important ggplot operations at a glance.</w:t>
+      </w:r>
+    </w:p>
+    <w:p>
+      <w:pPr>
+        <w:pStyle w:val="berschrift2"/>
+      </w:pPr>
+      <w:bookmarkStart w:id="179" w:name="interactive-maps"/>
+      <w:r>
+        <w:t xml:space="preserve">8.6	Interactive Maps</w:t>
+      </w:r>
+      <w:bookmarkEnd w:id="179"/>
+    </w:p>
+    <w:p>
+      <w:pPr>
+        <w:pStyle w:val="FirstParagraph"/>
+      </w:pPr>
+      <w:r>
+        <w:t xml:space="preserve">The</w:t>
+      </w:r>
+      <w:r>
+        <w:t xml:space="preserve"> </w:t>
+      </w:r>
+      <w:hyperlink r:id="rId180">
+        <w:r>
+          <w:rPr>
+            <w:rStyle w:val="Hyperlink"/>
+          </w:rPr>
+          <w:t xml:space="preserve">Leaflet library for R</w:t>
+        </w:r>
+      </w:hyperlink>
+      <w:r>
+        <w:t xml:space="preserve"> </w:t>
+      </w:r>
+      <w:r>
+        <w:t xml:space="preserve">makes it easy to create interactive web maps. Leaflet is one of the most popular open-source JavaScript libraries used by a number of websites such as</w:t>
+      </w:r>
+      <w:r>
+        <w:t xml:space="preserve"> </w:t>
+      </w:r>
+      <w:hyperlink r:id="rId181">
+        <w:r>
+          <w:rPr>
+            <w:rStyle w:val="Hyperlink"/>
+          </w:rPr>
+          <w:t xml:space="preserve">The New York Times</w:t>
+        </w:r>
+      </w:hyperlink>
+      <w:r>
+        <w:t xml:space="preserve">,</w:t>
+      </w:r>
+      <w:r>
+        <w:t xml:space="preserve"> </w:t>
+      </w:r>
+      <w:hyperlink r:id="rId182">
+        <w:r>
+          <w:rPr>
+            <w:rStyle w:val="Hyperlink"/>
+          </w:rPr>
+          <w:t xml:space="preserve">Flickr</w:t>
+        </w:r>
+      </w:hyperlink>
+      <w:r>
+        <w:t xml:space="preserve"> </w:t>
+      </w:r>
+      <w:r>
+        <w:t xml:space="preserve">or</w:t>
+      </w:r>
+      <w:r>
+        <w:t xml:space="preserve"> </w:t>
+      </w:r>
+      <w:hyperlink r:id="rId183">
+        <w:r>
+          <w:rPr>
+            <w:rStyle w:val="Hyperlink"/>
+          </w:rPr>
+          <w:t xml:space="preserve">OpenStreetMap</w:t>
+        </w:r>
+      </w:hyperlink>
+      <w:r>
+        <w:t xml:space="preserve">.</w:t>
+      </w:r>
+    </w:p>
+    <w:p>
+      <w:pPr>
+        <w:pStyle w:val="Textkrper"/>
+      </w:pPr>
+      <w:r>
+        <w:t xml:space="preserve">The first step in creating a leaflet map is to initialize an empty map widget:</w:t>
+      </w:r>
+    </w:p>
+    <w:p>
+      <w:pPr>
+        <w:pStyle w:val="SourceCode"/>
+      </w:pPr>
+      <w:r>
+        <w:rPr>
+          <w:rStyle w:val="KeywordTok"/>
+        </w:rPr>
+        <w:t xml:space="preserve">library</w:t>
+      </w:r>
+      <w:r>
+        <w:rPr>
+          <w:rStyle w:val="NormalTok"/>
+        </w:rPr>
+        <w:t xml:space="preserve">(leaflet)</w:t>
+      </w:r>
+      <w:r>
+        <w:br/>
+      </w:r>
+      <w:r>
+        <w:rPr>
+          <w:rStyle w:val="NormalTok"/>
+        </w:rPr>
+        <w:t xml:space="preserve">m &lt;-</w:t>
+      </w:r>
+      <w:r>
+        <w:rPr>
+          <w:rStyle w:val="StringTok"/>
+        </w:rPr>
+        <w:t xml:space="preserve"> </w:t>
+      </w:r>
+      <w:r>
+        <w:rPr>
+          <w:rStyle w:val="KeywordTok"/>
+        </w:rPr>
+        <w:t xml:space="preserve">leaflet</w:t>
+      </w:r>
+      <w:r>
+        <w:rPr>
+          <w:rStyle w:val="NormalTok"/>
+        </w:rPr>
+        <w:t xml:space="preserve">()</w:t>
+      </w:r>
+    </w:p>
+    <w:p>
+      <w:pPr>
+        <w:pStyle w:val="FirstParagraph"/>
+      </w:pPr>
+      <w:r>
+        <w:t xml:space="preserve">The map widget can be supplemented with additional layers such as a basemap or clickable markers:</w:t>
+      </w:r>
+    </w:p>
+    <w:p>
+      <w:pPr>
+        <w:pStyle w:val="SourceCode"/>
+      </w:pPr>
+      <w:r>
+        <w:rPr>
+          <w:rStyle w:val="NormalTok"/>
+        </w:rPr>
+        <w:t xml:space="preserve">m </w:t>
+      </w:r>
+      <w:r>
+        <w:rPr>
+          <w:rStyle w:val="OperatorTok"/>
+        </w:rPr>
+        <w:t xml:space="preserve">%&gt;%</w:t>
+      </w:r>
+      <w:r>
+        <w:br/>
+      </w:r>
+      <w:r>
+        <w:rPr>
+          <w:rStyle w:val="StringTok"/>
+        </w:rPr>
+        <w:t xml:space="preserve">  </w:t>
+      </w:r>
+      <w:r>
+        <w:rPr>
+          <w:rStyle w:val="KeywordTok"/>
+        </w:rPr>
+        <w:t xml:space="preserve">addTiles</w:t>
+      </w:r>
+      <w:r>
+        <w:rPr>
+          <w:rStyle w:val="NormalTok"/>
+        </w:rPr>
+        <w:t xml:space="preserve">() </w:t>
+      </w:r>
+      <w:r>
+        <w:rPr>
+          <w:rStyle w:val="OperatorTok"/>
+        </w:rPr>
+        <w:t xml:space="preserve">%&gt;%</w:t>
+      </w:r>
+      <w:r>
+        <w:br/>
+      </w:r>
+      <w:r>
+        <w:rPr>
+          <w:rStyle w:val="StringTok"/>
+        </w:rPr>
+        <w:t xml:space="preserve">  </w:t>
+      </w:r>
+      <w:r>
+        <w:rPr>
+          <w:rStyle w:val="KeywordTok"/>
+        </w:rPr>
+        <w:t xml:space="preserve">addMarkers</w:t>
+      </w:r>
+      <w:r>
+        <w:rPr>
+          <w:rStyle w:val="NormalTok"/>
+        </w:rPr>
+        <w:t xml:space="preserve">(</w:t>
+      </w:r>
+      <w:r>
+        <w:rPr>
+          <w:rStyle w:val="DataTypeTok"/>
+        </w:rPr>
+        <w:t xml:space="preserve">lng=</w:t>
+      </w:r>
+      <w:r>
+        <w:rPr>
+          <w:rStyle w:val="FloatTok"/>
+        </w:rPr>
+        <w:t xml:space="preserve">174.768</w:t>
+      </w:r>
+      <w:r>
+        <w:rPr>
+          <w:rStyle w:val="NormalTok"/>
+        </w:rPr>
+        <w:t xml:space="preserve">, </w:t>
+      </w:r>
+      <w:r>
+        <w:rPr>
+          <w:rStyle w:val="DataTypeTok"/>
+        </w:rPr>
+        <w:t xml:space="preserve">lat=</w:t>
+      </w:r>
+      <w:r>
+        <w:rPr>
+          <w:rStyle w:val="OperatorTok"/>
+        </w:rPr>
+        <w:t xml:space="preserve">-</w:t>
+      </w:r>
+      <w:r>
+        <w:rPr>
+          <w:rStyle w:val="FloatTok"/>
+        </w:rPr>
+        <w:t xml:space="preserve">36.852</w:t>
+      </w:r>
+      <w:r>
+        <w:rPr>
+          <w:rStyle w:val="NormalTok"/>
+        </w:rPr>
+        <w:t xml:space="preserve">, </w:t>
+      </w:r>
+      <w:r>
+        <w:rPr>
+          <w:rStyle w:val="DataTypeTok"/>
+        </w:rPr>
+        <w:t xml:space="preserve">popup=</w:t>
+      </w:r>
+      <w:r>
+        <w:rPr>
+          <w:rStyle w:val="StringTok"/>
+        </w:rPr>
+        <w:t xml:space="preserve">"The birthplace of R"</w:t>
+      </w:r>
+      <w:r>
+        <w:rPr>
+          <w:rStyle w:val="NormalTok"/>
+        </w:rPr>
+        <w:t xml:space="preserve">)</w:t>
+      </w:r>
+    </w:p>
+    <w:bookmarkStart w:id="184" w:name="htmlwidget-453f0f12eb6961892d92"/>
+    <w:bookmarkEnd w:id="184"/>
+    <w:p>
+      <w:pPr>
+        <w:pStyle w:val="FirstParagraph"/>
+      </w:pPr>
+      <w:r>
+        <w:t xml:space="preserve">You may have recognized that layers can be simply appended by means of the pipe operator offered by the magrittr package. This is because most functions in the leaflet package have an argument</w:t>
+      </w:r>
+      <w:r>
+        <w:t xml:space="preserve"> </w:t>
+      </w:r>
+      <w:r>
+        <w:t xml:space="preserve">“</w:t>
+      </w:r>
+      <w:r>
+        <w:t xml:space="preserve">map</w:t>
+      </w:r>
+      <w:r>
+        <w:t xml:space="preserve">”</w:t>
+      </w:r>
+      <w:r>
+        <w:t xml:space="preserve"> </w:t>
+      </w:r>
+      <w:r>
+        <w:t xml:space="preserve">as their first argument.</w:t>
+      </w:r>
+    </w:p>
+    <w:p>
+      <w:pPr>
+        <w:pStyle w:val="Compact"/>
+      </w:pPr>
+    </w:p>
+    <w:p>
+      <w:pPr>
+        <w:pStyle w:val="Compact"/>
+      </w:pPr>
+      <w:r>
+        <w:t xml:space="preserve">The function</w:t>
+      </w:r>
+      <w:r>
+        <w:t xml:space="preserve"> </w:t>
+      </w:r>
+      <w:r>
+        <w:rPr>
+          <w:rStyle w:val="VerbatimChar"/>
+        </w:rPr>
+        <w:t xml:space="preserve">addTiles()</w:t>
+      </w:r>
+      <w:r>
+        <w:t xml:space="preserve"> </w:t>
+      </w:r>
+      <w:r>
+        <w:t xml:space="preserve">per default adds OpenStreetMap map tiles. You may use the function</w:t>
+      </w:r>
+      <w:r>
+        <w:t xml:space="preserve"> </w:t>
+      </w:r>
+      <w:r>
+        <w:rPr>
+          <w:rStyle w:val="VerbatimChar"/>
+        </w:rPr>
+        <w:t xml:space="preserve">addProviderTiles()</w:t>
+      </w:r>
+      <w:r>
+        <w:t xml:space="preserve"> </w:t>
+      </w:r>
+      <w:r>
+        <w:t xml:space="preserve">to add other map tiles. Leaflet supports a large number of</w:t>
+      </w:r>
+      <w:r>
+        <w:t xml:space="preserve"> </w:t>
+      </w:r>
+      <w:hyperlink r:id="rId185">
+        <w:r>
+          <w:rPr>
+            <w:rStyle w:val="Hyperlink"/>
+          </w:rPr>
+          <w:t xml:space="preserve">basemap layers</w:t>
+        </w:r>
+      </w:hyperlink>
+      <w:r>
+        <w:t xml:space="preserve">.</w:t>
+      </w:r>
+    </w:p>
+    <w:p>
+      <w:pPr>
+        <w:pStyle w:val="Textkrper"/>
+      </w:pPr>
+      <w:r>
+        <w:t xml:space="preserve">The same pipe-syntax can be used to add</w:t>
+      </w:r>
+      <w:r>
+        <w:t xml:space="preserve"> </w:t>
+      </w:r>
+      <w:hyperlink r:id="rId186">
+        <w:r>
+          <w:rPr>
+            <w:rStyle w:val="Hyperlink"/>
+          </w:rPr>
+          <w:t xml:space="preserve">Markers</w:t>
+        </w:r>
+      </w:hyperlink>
+      <w:r>
+        <w:t xml:space="preserve"> </w:t>
+      </w:r>
+      <w:r>
+        <w:t xml:space="preserve">and HTML</w:t>
+      </w:r>
+      <w:r>
+        <w:t xml:space="preserve"> </w:t>
+      </w:r>
+      <w:hyperlink r:id="rId187">
+        <w:r>
+          <w:rPr>
+            <w:rStyle w:val="Hyperlink"/>
+          </w:rPr>
+          <w:t xml:space="preserve">Labels</w:t>
+        </w:r>
+      </w:hyperlink>
+      <w:r>
+        <w:t xml:space="preserve"> </w:t>
+      </w:r>
+      <w:r>
+        <w:t xml:space="preserve">or</w:t>
+      </w:r>
+      <w:r>
+        <w:t xml:space="preserve"> </w:t>
+      </w:r>
+      <w:hyperlink r:id="rId187">
+        <w:r>
+          <w:rPr>
+            <w:rStyle w:val="Hyperlink"/>
+          </w:rPr>
+          <w:t xml:space="preserve">Popups</w:t>
+        </w:r>
+      </w:hyperlink>
+      <w:r>
+        <w:t xml:space="preserve">. In the following example, an HTML Popup locates a restaurant:</w:t>
+      </w:r>
+    </w:p>
+    <w:p>
+      <w:pPr>
+        <w:pStyle w:val="SourceCode"/>
+      </w:pPr>
+      <w:r>
+        <w:rPr>
+          <w:rStyle w:val="KeywordTok"/>
+        </w:rPr>
+        <w:t xml:space="preserve">library</w:t>
+      </w:r>
+      <w:r>
+        <w:rPr>
+          <w:rStyle w:val="NormalTok"/>
+        </w:rPr>
+        <w:t xml:space="preserve">(leaflet)</w:t>
+      </w:r>
+      <w:r>
+        <w:br/>
+      </w:r>
+      <w:r>
+        <w:br/>
+      </w:r>
+      <w:r>
+        <w:rPr>
+          <w:rStyle w:val="NormalTok"/>
+        </w:rPr>
+        <w:t xml:space="preserve">content &lt;-</w:t>
+      </w:r>
+      <w:r>
+        <w:rPr>
+          <w:rStyle w:val="StringTok"/>
+        </w:rPr>
+        <w:t xml:space="preserve"> </w:t>
+      </w:r>
+      <w:r>
+        <w:rPr>
+          <w:rStyle w:val="KeywordTok"/>
+        </w:rPr>
+        <w:t xml:space="preserve">paste</w:t>
+      </w:r>
+      <w:r>
+        <w:rPr>
+          <w:rStyle w:val="NormalTok"/>
+        </w:rPr>
+        <w:t xml:space="preserve">(</w:t>
+      </w:r>
+      <w:r>
+        <w:rPr>
+          <w:rStyle w:val="DataTypeTok"/>
+        </w:rPr>
+        <w:t xml:space="preserve">sep =</w:t>
+      </w:r>
+      <w:r>
+        <w:rPr>
+          <w:rStyle w:val="NormalTok"/>
+        </w:rPr>
+        <w:t xml:space="preserve"> </w:t>
+      </w:r>
+      <w:r>
+        <w:rPr>
+          <w:rStyle w:val="StringTok"/>
+        </w:rPr>
+        <w:t xml:space="preserve">"&lt;br/&gt;"</w:t>
+      </w:r>
+      <w:r>
+        <w:rPr>
+          <w:rStyle w:val="NormalTok"/>
+        </w:rPr>
+        <w:t xml:space="preserve">,</w:t>
+      </w:r>
+      <w:r>
+        <w:br/>
+      </w:r>
+      <w:r>
+        <w:rPr>
+          <w:rStyle w:val="NormalTok"/>
+        </w:rPr>
+        <w:t xml:space="preserve">                 </w:t>
+      </w:r>
+      <w:r>
+        <w:rPr>
+          <w:rStyle w:val="StringTok"/>
+        </w:rPr>
+        <w:t xml:space="preserve">"&lt;b&gt;&lt;a href='https://www.techno-z.at/standort-und-service/gastronomie/'&gt;Bistro im Techno_Z&lt;/a&gt;&lt;/b&gt;"</w:t>
+      </w:r>
+      <w:r>
+        <w:rPr>
+          <w:rStyle w:val="NormalTok"/>
+        </w:rPr>
+        <w:t xml:space="preserve">,</w:t>
+      </w:r>
+      <w:r>
+        <w:br/>
+      </w:r>
+      <w:r>
+        <w:rPr>
+          <w:rStyle w:val="NormalTok"/>
+        </w:rPr>
+        <w:t xml:space="preserve">                 </w:t>
+      </w:r>
+      <w:r>
+        <w:rPr>
+          <w:rStyle w:val="StringTok"/>
+        </w:rPr>
+        <w:t xml:space="preserve">"Schillerstrasse 30"</w:t>
+      </w:r>
+      <w:r>
+        <w:rPr>
+          <w:rStyle w:val="NormalTok"/>
+        </w:rPr>
+        <w:t xml:space="preserve">,</w:t>
+      </w:r>
+      <w:r>
+        <w:br/>
+      </w:r>
+      <w:r>
+        <w:rPr>
+          <w:rStyle w:val="NormalTok"/>
+        </w:rPr>
+        <w:t xml:space="preserve">                 </w:t>
+      </w:r>
+      <w:r>
+        <w:rPr>
+          <w:rStyle w:val="StringTok"/>
+        </w:rPr>
+        <w:t xml:space="preserve">"5020 Salzburg"</w:t>
+      </w:r>
+      <w:r>
+        <w:rPr>
+          <w:rStyle w:val="NormalTok"/>
+        </w:rPr>
+        <w:t xml:space="preserve">,</w:t>
+      </w:r>
+      <w:r>
+        <w:br/>
+      </w:r>
+      <w:r>
+        <w:rPr>
+          <w:rStyle w:val="NormalTok"/>
+        </w:rPr>
+        <w:t xml:space="preserve">                 </w:t>
+      </w:r>
+      <w:r>
+        <w:rPr>
+          <w:rStyle w:val="StringTok"/>
+        </w:rPr>
+        <w:t xml:space="preserve">"This is where I had lunch today!"</w:t>
+      </w:r>
+      <w:r>
+        <w:br/>
+      </w:r>
+      <w:r>
+        <w:rPr>
+          <w:rStyle w:val="NormalTok"/>
+        </w:rPr>
+        <w:t xml:space="preserve">)</w:t>
+      </w:r>
+      <w:r>
+        <w:br/>
+      </w:r>
+      <w:r>
+        <w:br/>
+      </w:r>
+      <w:r>
+        <w:rPr>
+          <w:rStyle w:val="KeywordTok"/>
+        </w:rPr>
+        <w:t xml:space="preserve">leaflet</w:t>
+      </w:r>
+      <w:r>
+        <w:rPr>
+          <w:rStyle w:val="NormalTok"/>
+        </w:rPr>
+        <w:t xml:space="preserve">() </w:t>
+      </w:r>
+      <w:r>
+        <w:rPr>
+          <w:rStyle w:val="OperatorTok"/>
+        </w:rPr>
+        <w:t xml:space="preserve">%&gt;%</w:t>
+      </w:r>
+      <w:r>
+        <w:br/>
+      </w:r>
+      <w:r>
+        <w:rPr>
+          <w:rStyle w:val="StringTok"/>
+        </w:rPr>
+        <w:t xml:space="preserve">  </w:t>
+      </w:r>
+      <w:r>
+        <w:rPr>
+          <w:rStyle w:val="KeywordTok"/>
+        </w:rPr>
+        <w:t xml:space="preserve">setView</w:t>
+      </w:r>
+      <w:r>
+        <w:rPr>
+          <w:rStyle w:val="NormalTok"/>
+        </w:rPr>
+        <w:t xml:space="preserve">(</w:t>
+      </w:r>
+      <w:r>
+        <w:rPr>
+          <w:rStyle w:val="DataTypeTok"/>
+        </w:rPr>
+        <w:t xml:space="preserve">lng =</w:t>
+      </w:r>
+      <w:r>
+        <w:rPr>
+          <w:rStyle w:val="NormalTok"/>
+        </w:rPr>
+        <w:t xml:space="preserve"> </w:t>
+      </w:r>
+      <w:r>
+        <w:rPr>
+          <w:rStyle w:val="FloatTok"/>
+        </w:rPr>
+        <w:t xml:space="preserve">13.040030</w:t>
+      </w:r>
+      <w:r>
+        <w:rPr>
+          <w:rStyle w:val="NormalTok"/>
+        </w:rPr>
+        <w:t xml:space="preserve">, </w:t>
+      </w:r>
+      <w:r>
+        <w:rPr>
+          <w:rStyle w:val="DataTypeTok"/>
+        </w:rPr>
+        <w:t xml:space="preserve">lat =</w:t>
+      </w:r>
+      <w:r>
+        <w:rPr>
+          <w:rStyle w:val="NormalTok"/>
+        </w:rPr>
+        <w:t xml:space="preserve"> </w:t>
+      </w:r>
+      <w:r>
+        <w:rPr>
+          <w:rStyle w:val="FloatTok"/>
+        </w:rPr>
+        <w:t xml:space="preserve">47.823112</w:t>
+      </w:r>
+      <w:r>
+        <w:rPr>
+          <w:rStyle w:val="NormalTok"/>
+        </w:rPr>
+        <w:t xml:space="preserve">, </w:t>
+      </w:r>
+      <w:r>
+        <w:rPr>
+          <w:rStyle w:val="DataTypeTok"/>
+        </w:rPr>
+        <w:t xml:space="preserve">zoom =</w:t>
+      </w:r>
+      <w:r>
+        <w:rPr>
+          <w:rStyle w:val="NormalTok"/>
+        </w:rPr>
+        <w:t xml:space="preserve"> </w:t>
+      </w:r>
+      <w:r>
+        <w:rPr>
+          <w:rStyle w:val="DecValTok"/>
+        </w:rPr>
+        <w:t xml:space="preserve">18</w:t>
+      </w:r>
+      <w:r>
+        <w:rPr>
+          <w:rStyle w:val="NormalTok"/>
+        </w:rPr>
+        <w:t xml:space="preserve">) </w:t>
+      </w:r>
+      <w:r>
+        <w:rPr>
+          <w:rStyle w:val="OperatorTok"/>
+        </w:rPr>
+        <w:t xml:space="preserve">%&gt;%</w:t>
+      </w:r>
+      <w:r>
+        <w:br/>
+      </w:r>
+      <w:r>
+        <w:rPr>
+          <w:rStyle w:val="StringTok"/>
+        </w:rPr>
+        <w:t xml:space="preserve">  </w:t>
+      </w:r>
+      <w:r>
+        <w:rPr>
+          <w:rStyle w:val="KeywordTok"/>
+        </w:rPr>
+        <w:t xml:space="preserve">addProviderTiles</w:t>
+      </w:r>
+      <w:r>
+        <w:rPr>
+          <w:rStyle w:val="NormalTok"/>
+        </w:rPr>
+        <w:t xml:space="preserve">(</w:t>
+      </w:r>
+      <w:r>
+        <w:rPr>
+          <w:rStyle w:val="StringTok"/>
+        </w:rPr>
+        <w:t xml:space="preserve">"OpenStreetMap.Mapnik"</w:t>
+      </w:r>
+      <w:r>
+        <w:rPr>
+          <w:rStyle w:val="NormalTok"/>
+        </w:rPr>
+        <w:t xml:space="preserve">) </w:t>
+      </w:r>
+      <w:r>
+        <w:rPr>
+          <w:rStyle w:val="OperatorTok"/>
+        </w:rPr>
+        <w:t xml:space="preserve">%&gt;%</w:t>
+      </w:r>
+      <w:r>
+        <w:br/>
+      </w:r>
+      <w:r>
+        <w:rPr>
+          <w:rStyle w:val="StringTok"/>
+        </w:rPr>
+        <w:t xml:space="preserve">  </w:t>
+      </w:r>
+      <w:r>
+        <w:rPr>
+          <w:rStyle w:val="KeywordTok"/>
+        </w:rPr>
+        <w:t xml:space="preserve">addPopups</w:t>
+      </w:r>
+      <w:r>
+        <w:rPr>
+          <w:rStyle w:val="NormalTok"/>
+        </w:rPr>
+        <w:t xml:space="preserve">(</w:t>
+      </w:r>
+      <w:r>
+        <w:rPr>
+          <w:rStyle w:val="FloatTok"/>
+        </w:rPr>
+        <w:t xml:space="preserve">13.040030</w:t>
+      </w:r>
+      <w:r>
+        <w:rPr>
+          <w:rStyle w:val="NormalTok"/>
+        </w:rPr>
+        <w:t xml:space="preserve">, </w:t>
+      </w:r>
+      <w:r>
+        <w:rPr>
+          <w:rStyle w:val="FloatTok"/>
+        </w:rPr>
+        <w:t xml:space="preserve">47.823112</w:t>
+      </w:r>
+      <w:r>
+        <w:rPr>
+          <w:rStyle w:val="NormalTok"/>
+        </w:rPr>
+        <w:t xml:space="preserve">, content,</w:t>
+      </w:r>
+      <w:r>
+        <w:br/>
+      </w:r>
+      <w:r>
+        <w:rPr>
+          <w:rStyle w:val="NormalTok"/>
+        </w:rPr>
+        <w:t xml:space="preserve">            </w:t>
+      </w:r>
+      <w:r>
+        <w:rPr>
+          <w:rStyle w:val="DataTypeTok"/>
+        </w:rPr>
+        <w:t xml:space="preserve">options =</w:t>
+      </w:r>
+      <w:r>
+        <w:rPr>
+          <w:rStyle w:val="NormalTok"/>
+        </w:rPr>
+        <w:t xml:space="preserve"> </w:t>
+      </w:r>
+      <w:r>
+        <w:rPr>
+          <w:rStyle w:val="KeywordTok"/>
+        </w:rPr>
+        <w:t xml:space="preserve">popupOptions</w:t>
+      </w:r>
+      <w:r>
+        <w:rPr>
+          <w:rStyle w:val="NormalTok"/>
+        </w:rPr>
+        <w:t xml:space="preserve">(</w:t>
+      </w:r>
+      <w:r>
+        <w:rPr>
+          <w:rStyle w:val="DataTypeTok"/>
+        </w:rPr>
+        <w:t xml:space="preserve">closeButton =</w:t>
+      </w:r>
+      <w:r>
+        <w:rPr>
+          <w:rStyle w:val="NormalTok"/>
+        </w:rPr>
+        <w:t xml:space="preserve"> </w:t>
+      </w:r>
+      <w:r>
+        <w:rPr>
+          <w:rStyle w:val="OtherTok"/>
+        </w:rPr>
+        <w:t xml:space="preserve">TRUE</w:t>
+      </w:r>
+      <w:r>
+        <w:rPr>
+          <w:rStyle w:val="NormalTok"/>
+        </w:rPr>
+        <w:t xml:space="preserve">))</w:t>
+      </w:r>
+    </w:p>
+    <w:bookmarkStart w:id="188" w:name="htmlwidget-41dd79c5180f903577cc"/>
+    <w:bookmarkEnd w:id="188"/>
+    <w:p>
+      <w:pPr>
+        <w:pStyle w:val="FirstParagraph"/>
+      </w:pPr>
+      <w:r>
+        <w:t xml:space="preserve">Moreover, leaflet offers numerous methods and functions for</w:t>
+      </w:r>
+      <w:r>
+        <w:t xml:space="preserve"> </w:t>
+      </w:r>
+      <w:hyperlink r:id="rId189">
+        <w:r>
+          <w:rPr>
+            <w:rStyle w:val="Hyperlink"/>
+          </w:rPr>
+          <w:t xml:space="preserve">manipulating the map widget</w:t>
+        </w:r>
+      </w:hyperlink>
+      <w:r>
+        <w:t xml:space="preserve"> </w:t>
+      </w:r>
+      <w:r>
+        <w:t xml:space="preserve">and integrating</w:t>
+      </w:r>
+      <w:r>
+        <w:t xml:space="preserve"> </w:t>
+      </w:r>
+      <w:hyperlink r:id="rId190">
+        <w:r>
+          <w:rPr>
+            <w:rStyle w:val="Hyperlink"/>
+          </w:rPr>
+          <w:t xml:space="preserve">lines and shapes</w:t>
+        </w:r>
+      </w:hyperlink>
+      <w:r>
+        <w:t xml:space="preserve">,</w:t>
+      </w:r>
+      <w:r>
+        <w:t xml:space="preserve"> </w:t>
+      </w:r>
+      <w:hyperlink r:id="rId191">
+        <w:r>
+          <w:rPr>
+            <w:rStyle w:val="Hyperlink"/>
+          </w:rPr>
+          <w:t xml:space="preserve">GeoJSON</w:t>
+        </w:r>
+      </w:hyperlink>
+      <w:r>
+        <w:t xml:space="preserve"> </w:t>
+      </w:r>
+      <w:r>
+        <w:t xml:space="preserve">and</w:t>
+      </w:r>
+      <w:r>
+        <w:t xml:space="preserve"> </w:t>
+      </w:r>
+      <w:hyperlink r:id="rId192">
+        <w:r>
+          <w:rPr>
+            <w:rStyle w:val="Hyperlink"/>
+          </w:rPr>
+          <w:t xml:space="preserve">Raster Images</w:t>
+        </w:r>
+      </w:hyperlink>
+      <w:r>
+        <w:t xml:space="preserve">. To get more information on creating interactive maps with R and leaflet, turn to the</w:t>
+      </w:r>
+      <w:r>
+        <w:t xml:space="preserve"> </w:t>
+      </w:r>
+      <w:hyperlink r:id="rId193">
+        <w:r>
+          <w:rPr>
+            <w:rStyle w:val="Hyperlink"/>
+          </w:rPr>
+          <w:t xml:space="preserve">Documentation</w:t>
+        </w:r>
+      </w:hyperlink>
+      <w:r>
+        <w:t xml:space="preserve">.</w:t>
       </w:r>
     </w:p>
     <w:sectPr>

</xml_diff>

<commit_message>
book with epub updated
</commit_message>
<xml_diff>
--- a/docs/UNIGIS-AppDev-R.docx
+++ b/docs/UNIGIS-AppDev-R.docx
@@ -47,7 +47,7 @@
         <w:pStyle w:val="Datum"/>
       </w:pPr>
       <w:r>
-        <w:t xml:space="preserve">17</w:t>
+        <w:t xml:space="preserve">22</w:t>
       </w:r>
       <w:r>
         <w:t xml:space="preserve"> </w:t>
@@ -29622,7 +29622,7 @@
         <w:rPr>
           <w:rStyle w:val="VerbatimChar"/>
         </w:rPr>
-        <w:t xml:space="preserve">##   ..$ temp      : num 299</w:t>
+        <w:t xml:space="preserve">##   ..$ temp      : num 296</w:t>
       </w:r>
       <w:r>
         <w:br/>
@@ -29631,7 +29631,7 @@
         <w:rPr>
           <w:rStyle w:val="VerbatimChar"/>
         </w:rPr>
-        <w:t xml:space="preserve">##   ..$ feels_like: num 299</w:t>
+        <w:t xml:space="preserve">##   ..$ feels_like: num 296</w:t>
       </w:r>
       <w:r>
         <w:br/>
@@ -29640,7 +29640,7 @@
         <w:rPr>
           <w:rStyle w:val="VerbatimChar"/>
         </w:rPr>
-        <w:t xml:space="preserve">##   ..$ temp_min  : num 299</w:t>
+        <w:t xml:space="preserve">##   ..$ temp_min  : num 294</w:t>
       </w:r>
       <w:r>
         <w:br/>
@@ -29649,7 +29649,7 @@
         <w:rPr>
           <w:rStyle w:val="VerbatimChar"/>
         </w:rPr>
-        <w:t xml:space="preserve">##   ..$ temp_max  : num 301</w:t>
+        <w:t xml:space="preserve">##   ..$ temp_max  : num 296</w:t>
       </w:r>
       <w:r>
         <w:br/>
@@ -29658,7 +29658,7 @@
         <w:rPr>
           <w:rStyle w:val="VerbatimChar"/>
         </w:rPr>
-        <w:t xml:space="preserve">##   ..$ pressure  : int 1024</w:t>
+        <w:t xml:space="preserve">##   ..$ pressure  : int 1012</w:t>
       </w:r>
       <w:r>
         <w:br/>
@@ -29667,7 +29667,7 @@
         <w:rPr>
           <w:rStyle w:val="VerbatimChar"/>
         </w:rPr>
-        <w:t xml:space="preserve">##   ..$ humidity  : int 36</w:t>
+        <w:t xml:space="preserve">##   ..$ humidity  : int 85</w:t>
       </w:r>
       <w:r>
         <w:br/>
@@ -29694,7 +29694,7 @@
         <w:rPr>
           <w:rStyle w:val="VerbatimChar"/>
         </w:rPr>
-        <w:t xml:space="preserve">##   ..$ speed: num 5.66</w:t>
+        <w:t xml:space="preserve">##   ..$ speed: num 3.09</w:t>
       </w:r>
       <w:r>
         <w:br/>
@@ -29703,7 +29703,7 @@
         <w:rPr>
           <w:rStyle w:val="VerbatimChar"/>
         </w:rPr>
-        <w:t xml:space="preserve">##   ..$ deg  : int 310</w:t>
+        <w:t xml:space="preserve">##   ..$ deg  : int 160</w:t>
       </w:r>
       <w:r>
         <w:br/>
@@ -29730,7 +29730,7 @@
         <w:rPr>
           <w:rStyle w:val="VerbatimChar"/>
         </w:rPr>
-        <w:t xml:space="preserve">##  $ dt        : int 1655475749</w:t>
+        <w:t xml:space="preserve">##  $ dt        : int 1655884344</w:t>
       </w:r>
       <w:r>
         <w:br/>
@@ -29775,7 +29775,7 @@
         <w:rPr>
           <w:rStyle w:val="VerbatimChar"/>
         </w:rPr>
-        <w:t xml:space="preserve">##   ..$ sunrise: int 1655435320</w:t>
+        <w:t xml:space="preserve">##   ..$ sunrise: int 1655867359</w:t>
       </w:r>
       <w:r>
         <w:br/>
@@ -29784,7 +29784,7 @@
         <w:rPr>
           <w:rStyle w:val="VerbatimChar"/>
         </w:rPr>
-        <w:t xml:space="preserve">##   ..$ sunset : int 1655492933</w:t>
+        <w:t xml:space="preserve">##   ..$ sunset : int 1655925016</w:t>
       </w:r>
       <w:r>
         <w:br/>
@@ -40314,7 +40314,7 @@
         <w:t xml:space="preserve">)</w:t>
       </w:r>
     </w:p>
-    <w:bookmarkStart w:id="184" w:name="htmlwidget-c6ca5cafa6fd732a0582"/>
+    <w:bookmarkStart w:id="184" w:name="htmlwidget-f421f76d29b0d452b562"/>
     <w:bookmarkEnd w:id="184"/>
     <w:p>
       <w:pPr>
@@ -40877,7 +40877,7 @@
         <w:t xml:space="preserve">))</w:t>
       </w:r>
     </w:p>
-    <w:bookmarkStart w:id="188" w:name="htmlwidget-bcabc32ea49eb31576cd"/>
+    <w:bookmarkStart w:id="188" w:name="htmlwidget-fc148773732336f2c746"/>
     <w:bookmarkEnd w:id="188"/>
     <w:p>
       <w:pPr>

</xml_diff>

<commit_message>
fixed errors, Johannes Bouchain
</commit_message>
<xml_diff>
--- a/docs/UNIGIS-AppDev-R.docx
+++ b/docs/UNIGIS-AppDev-R.docx
@@ -47,13 +47,13 @@
         <w:pStyle w:val="Datum"/>
       </w:pPr>
       <w:r>
-        <w:t xml:space="preserve">23</w:t>
-      </w:r>
-      <w:r>
-        <w:t xml:space="preserve"> </w:t>
-      </w:r>
-      <w:r>
-        <w:t xml:space="preserve">September,</w:t>
+        <w:t xml:space="preserve">03</w:t>
+      </w:r>
+      <w:r>
+        <w:t xml:space="preserve"> </w:t>
+      </w:r>
+      <w:r>
+        <w:t xml:space="preserve">Oktober,</w:t>
       </w:r>
       <w:r>
         <w:t xml:space="preserve"> </w:t>
@@ -11618,7 +11618,7 @@
         <w:t xml:space="preserve">“</w:t>
       </w:r>
       <w:r>
-        <w:t xml:space="preserve">negative</w:t>
+        <w:t xml:space="preserve">Negative</w:t>
       </w:r>
       <w:r>
         <w:t xml:space="preserve">”</w:t>
@@ -12425,7 +12425,7 @@
         <w:rPr>
           <w:rStyle w:val="StringTok"/>
         </w:rPr>
-        <w:t xml:space="preserve">"Their difference is "</w:t>
+        <w:t xml:space="preserve">"Their difference is"</w:t>
       </w:r>
       <w:r>
         <w:rPr>
@@ -12460,7 +12460,7 @@
         <w:rPr>
           <w:rStyle w:val="VerbatimChar"/>
         </w:rPr>
-        <w:t xml:space="preserve">## Their difference is  3</w:t>
+        <w:t xml:space="preserve">## Their difference is 3</w:t>
       </w:r>
     </w:p>
     <w:p>
@@ -13400,13 +13400,13 @@
         <w:rPr>
           <w:rStyle w:val="NormalTok"/>
         </w:rPr>
-        <w:t xml:space="preserve">){            </w:t>
+        <w:t xml:space="preserve">){             </w:t>
       </w:r>
       <w:r>
         <w:rPr>
           <w:rStyle w:val="CommentTok"/>
         </w:rPr>
-        <w:t xml:space="preserve">#if (variable == 10)... </w:t>
+        <w:t xml:space="preserve">#if (variable == 3)... </w:t>
       </w:r>
       <w:r>
         <w:br/>
@@ -13503,7 +13503,7 @@
         <w:t xml:space="preserve"> </w:t>
       </w:r>
       <w:r>
-        <w:t xml:space="preserve">is equal to ten.</w:t>
+        <w:t xml:space="preserve">is equal to three.</w:t>
       </w:r>
     </w:p>
     <w:bookmarkEnd w:id="79"/>
@@ -13711,7 +13711,7 @@
         <w:rPr>
           <w:rStyle w:val="StringTok"/>
         </w:rPr>
-        <w:t xml:space="preserve">"Do you live in"</w:t>
+        <w:t xml:space="preserve">"Do you live in "</w:t>
       </w:r>
       <w:r>
         <w:rPr>
@@ -13741,6 +13741,24 @@
         <w:rPr>
           <w:rStyle w:val="NormalTok"/>
         </w:rPr>
+        <w:t xml:space="preserve">, </w:t>
+      </w:r>
+      <w:r>
+        <w:rPr>
+          <w:rStyle w:val="AttributeTok"/>
+        </w:rPr>
+        <w:t xml:space="preserve">sep=</w:t>
+      </w:r>
+      <w:r>
+        <w:rPr>
+          <w:rStyle w:val="StringTok"/>
+        </w:rPr>
+        <w:t xml:space="preserve">""</w:t>
+      </w:r>
+      <w:r>
+        <w:rPr>
+          <w:rStyle w:val="NormalTok"/>
+        </w:rPr>
         <w:t xml:space="preserve">)</w:t>
       </w:r>
       <w:r>
@@ -13761,7 +13779,7 @@
         <w:rPr>
           <w:rStyle w:val="VerbatimChar"/>
         </w:rPr>
-        <w:t xml:space="preserve">## Do you live in Derby ?</w:t>
+        <w:t xml:space="preserve">## Do you live in Derby?</w:t>
       </w:r>
       <w:r>
         <w:br/>
@@ -13770,7 +13788,7 @@
         <w:rPr>
           <w:rStyle w:val="VerbatimChar"/>
         </w:rPr>
-        <w:t xml:space="preserve">## Do you live in Leicester ?</w:t>
+        <w:t xml:space="preserve">## Do you live in Leicester?</w:t>
       </w:r>
       <w:r>
         <w:br/>
@@ -13779,7 +13797,7 @@
         <w:rPr>
           <w:rStyle w:val="VerbatimChar"/>
         </w:rPr>
-        <w:t xml:space="preserve">## Do you live in Lincoln ?</w:t>
+        <w:t xml:space="preserve">## Do you live in Lincoln?</w:t>
       </w:r>
       <w:r>
         <w:br/>
@@ -13788,7 +13806,7 @@
         <w:rPr>
           <w:rStyle w:val="VerbatimChar"/>
         </w:rPr>
-        <w:t xml:space="preserve">## Do you live in Nottingham ?</w:t>
+        <w:t xml:space="preserve">## Do you live in Nottingham?</w:t>
       </w:r>
     </w:p>
     <w:p>
@@ -15730,7 +15748,7 @@
         <w:rPr>
           <w:rStyle w:val="NormalTok"/>
         </w:rPr>
-        <w:t xml:space="preserve">  }</w:t>
+        <w:t xml:space="preserve">}</w:t>
       </w:r>
     </w:p>
     <w:p>
@@ -27525,7 +27543,7 @@
         <w:rPr>
           <w:rStyle w:val="StringTok"/>
         </w:rPr>
-        <w:t xml:space="preserve">"data/capture-fisheries-vs-aquaculture-noraway.csv"</w:t>
+        <w:t xml:space="preserve">"data/capture-fisheries-vs-aquaculture-norway.csv"</w:t>
       </w:r>
       <w:r>
         <w:rPr>
@@ -30240,7 +30258,7 @@
         <w:rPr>
           <w:rStyle w:val="VerbatimChar"/>
         </w:rPr>
-        <w:t xml:space="preserve">##   .. ..$ id         : int 801</w:t>
+        <w:t xml:space="preserve">##   .. ..$ id         : int 803</w:t>
       </w:r>
       <w:r>
         <w:br/>
@@ -30258,7 +30276,7 @@
         <w:rPr>
           <w:rStyle w:val="VerbatimChar"/>
         </w:rPr>
-        <w:t xml:space="preserve">##   .. ..$ description: chr "few clouds"</w:t>
+        <w:t xml:space="preserve">##   .. ..$ description: chr "broken clouds"</w:t>
       </w:r>
       <w:r>
         <w:br/>
@@ -30267,7 +30285,7 @@
         <w:rPr>
           <w:rStyle w:val="VerbatimChar"/>
         </w:rPr>
-        <w:t xml:space="preserve">##   .. ..$ icon       : chr "02d"</w:t>
+        <w:t xml:space="preserve">##   .. ..$ icon       : chr "04d"</w:t>
       </w:r>
       <w:r>
         <w:br/>
@@ -30294,7 +30312,7 @@
         <w:rPr>
           <w:rStyle w:val="VerbatimChar"/>
         </w:rPr>
-        <w:t xml:space="preserve">##   ..$ temp      : num 292</w:t>
+        <w:t xml:space="preserve">##   ..$ temp      : num 284</w:t>
       </w:r>
       <w:r>
         <w:br/>
@@ -30303,7 +30321,7 @@
         <w:rPr>
           <w:rStyle w:val="VerbatimChar"/>
         </w:rPr>
-        <w:t xml:space="preserve">##   ..$ feels_like: num 292</w:t>
+        <w:t xml:space="preserve">##   ..$ feels_like: num 283</w:t>
       </w:r>
       <w:r>
         <w:br/>
@@ -30312,7 +30330,7 @@
         <w:rPr>
           <w:rStyle w:val="VerbatimChar"/>
         </w:rPr>
-        <w:t xml:space="preserve">##   ..$ temp_min  : num 290</w:t>
+        <w:t xml:space="preserve">##   ..$ temp_min  : num 283</w:t>
       </w:r>
       <w:r>
         <w:br/>
@@ -30321,7 +30339,7 @@
         <w:rPr>
           <w:rStyle w:val="VerbatimChar"/>
         </w:rPr>
-        <w:t xml:space="preserve">##   ..$ temp_max  : num 295</w:t>
+        <w:t xml:space="preserve">##   ..$ temp_max  : num 285</w:t>
       </w:r>
       <w:r>
         <w:br/>
@@ -30330,7 +30348,7 @@
         <w:rPr>
           <w:rStyle w:val="VerbatimChar"/>
         </w:rPr>
-        <w:t xml:space="preserve">##   ..$ pressure  : int 1018</w:t>
+        <w:t xml:space="preserve">##   ..$ pressure  : int 1026</w:t>
       </w:r>
       <w:r>
         <w:br/>
@@ -30339,7 +30357,7 @@
         <w:rPr>
           <w:rStyle w:val="VerbatimChar"/>
         </w:rPr>
-        <w:t xml:space="preserve">##   ..$ humidity  : int 77</w:t>
+        <w:t xml:space="preserve">##   ..$ humidity  : int 94</w:t>
       </w:r>
       <w:r>
         <w:br/>
@@ -30366,7 +30384,7 @@
         <w:rPr>
           <w:rStyle w:val="VerbatimChar"/>
         </w:rPr>
-        <w:t xml:space="preserve">##   ..$ speed: num 2.06</w:t>
+        <w:t xml:space="preserve">##   ..$ speed: num 1.54</w:t>
       </w:r>
       <w:r>
         <w:br/>
@@ -30375,7 +30393,7 @@
         <w:rPr>
           <w:rStyle w:val="VerbatimChar"/>
         </w:rPr>
-        <w:t xml:space="preserve">##   ..$ deg  : int 330</w:t>
+        <w:t xml:space="preserve">##   ..$ deg  : int 250</w:t>
       </w:r>
       <w:r>
         <w:br/>
@@ -30393,7 +30411,7 @@
         <w:rPr>
           <w:rStyle w:val="VerbatimChar"/>
         </w:rPr>
-        <w:t xml:space="preserve">##   ..$ all: int 20</w:t>
+        <w:t xml:space="preserve">##   ..$ all: int 75</w:t>
       </w:r>
       <w:r>
         <w:br/>
@@ -30402,7 +30420,7 @@
         <w:rPr>
           <w:rStyle w:val="VerbatimChar"/>
         </w:rPr>
-        <w:t xml:space="preserve">##  $ dt        : int 1663938989</w:t>
+        <w:t xml:space="preserve">##  $ dt        : int 1664782380</w:t>
       </w:r>
       <w:r>
         <w:br/>
@@ -30447,7 +30465,7 @@
         <w:rPr>
           <w:rStyle w:val="VerbatimChar"/>
         </w:rPr>
-        <w:t xml:space="preserve">##   ..$ sunrise: int 1663908934</w:t>
+        <w:t xml:space="preserve">##   ..$ sunrise: int 1664773756</w:t>
       </w:r>
       <w:r>
         <w:br/>
@@ -30456,7 +30474,7 @@
         <w:rPr>
           <w:rStyle w:val="VerbatimChar"/>
         </w:rPr>
-        <w:t xml:space="preserve">##   ..$ sunset : int 1663952708</w:t>
+        <w:t xml:space="preserve">##   ..$ sunset : int 1664815469</w:t>
       </w:r>
       <w:r>
         <w:br/>
@@ -31666,6 +31684,8 @@
         <w:r>
           <w:rPr>
             <w:rStyle w:val="Hyperlink"/>
+            <w:bCs/>
+            <w:b/>
           </w:rPr>
           <w:t xml:space="preserve">data</w:t>
         </w:r>
@@ -36318,7 +36338,7 @@
         <w:rPr>
           <w:rStyle w:val="NormalTok"/>
         </w:rPr>
-        <w:t xml:space="preserve"> nc)</w:t>
+        <w:t xml:space="preserve"> nc) </w:t>
       </w:r>
       <w:r>
         <w:rPr>

</xml_diff>

<commit_message>
correct function name transmutate to transmute
</commit_message>
<xml_diff>
--- a/docs/UNIGIS-AppDev-R.docx
+++ b/docs/UNIGIS-AppDev-R.docx
@@ -53,13 +53,13 @@
         <w:pStyle w:val="Datum"/>
       </w:pPr>
       <w:r>
-        <w:t xml:space="preserve">28</w:t>
-      </w:r>
-      <w:r>
-        <w:t xml:space="preserve"> </w:t>
-      </w:r>
-      <w:r>
-        <w:t xml:space="preserve">Februar,</w:t>
+        <w:t xml:space="preserve">11</w:t>
+      </w:r>
+      <w:r>
+        <w:t xml:space="preserve"> </w:t>
+      </w:r>
+      <w:r>
+        <w:t xml:space="preserve">Mai,</w:t>
       </w:r>
       <w:r>
         <w:t xml:space="preserve"> </w:t>
@@ -21196,7 +21196,7 @@
         <w:rPr>
           <w:rStyle w:val="VerbatimChar"/>
         </w:rPr>
-        <w:t xml:space="preserve">dplyr::transmutate</w:t>
+        <w:t xml:space="preserve">dplyr::transmute</w:t>
       </w:r>
       <w:r>
         <w:t xml:space="preserve">. What happens to your results?</w:t>
@@ -21233,7 +21233,7 @@
         <w:rPr>
           <w:rStyle w:val="VerbatimChar"/>
         </w:rPr>
-        <w:t xml:space="preserve">transmutate</w:t>
+        <w:t xml:space="preserve">transmute</w:t>
       </w:r>
       <w:r>
         <w:t xml:space="preserve"> </w:t>
@@ -30210,7 +30210,7 @@
         <w:rPr>
           <w:rStyle w:val="VerbatimChar"/>
         </w:rPr>
-        <w:t xml:space="preserve">## List of 13</w:t>
+        <w:t xml:space="preserve">## List of 14</w:t>
       </w:r>
       <w:r>
         <w:br/>
@@ -30246,7 +30246,7 @@
         <w:rPr>
           <w:rStyle w:val="VerbatimChar"/>
         </w:rPr>
-        <w:t xml:space="preserve">##  $ weather   :List of 1</w:t>
+        <w:t xml:space="preserve">##  $ weather   :List of 2</w:t>
       </w:r>
       <w:r>
         <w:br/>
@@ -30264,7 +30264,7 @@
         <w:rPr>
           <w:rStyle w:val="VerbatimChar"/>
         </w:rPr>
-        <w:t xml:space="preserve">##   .. ..$ id         : int 802</w:t>
+        <w:t xml:space="preserve">##   .. ..$ id         : int 501</w:t>
       </w:r>
       <w:r>
         <w:br/>
@@ -30273,7 +30273,7 @@
         <w:rPr>
           <w:rStyle w:val="VerbatimChar"/>
         </w:rPr>
-        <w:t xml:space="preserve">##   .. ..$ main       : chr "Clouds"</w:t>
+        <w:t xml:space="preserve">##   .. ..$ main       : chr "Rain"</w:t>
       </w:r>
       <w:r>
         <w:br/>
@@ -30282,7 +30282,7 @@
         <w:rPr>
           <w:rStyle w:val="VerbatimChar"/>
         </w:rPr>
-        <w:t xml:space="preserve">##   .. ..$ description: chr "scattered clouds"</w:t>
+        <w:t xml:space="preserve">##   .. ..$ description: chr "moderate rain"</w:t>
       </w:r>
       <w:r>
         <w:br/>
@@ -30291,7 +30291,7 @@
         <w:rPr>
           <w:rStyle w:val="VerbatimChar"/>
         </w:rPr>
-        <w:t xml:space="preserve">##   .. ..$ icon       : chr "03d"</w:t>
+        <w:t xml:space="preserve">##   .. ..$ icon       : chr "10d"</w:t>
       </w:r>
       <w:r>
         <w:br/>
@@ -30300,6 +30300,51 @@
         <w:rPr>
           <w:rStyle w:val="VerbatimChar"/>
         </w:rPr>
+        <w:t xml:space="preserve">##   ..$ :List of 4</w:t>
+      </w:r>
+      <w:r>
+        <w:br/>
+      </w:r>
+      <w:r>
+        <w:rPr>
+          <w:rStyle w:val="VerbatimChar"/>
+        </w:rPr>
+        <w:t xml:space="preserve">##   .. ..$ id         : int 701</w:t>
+      </w:r>
+      <w:r>
+        <w:br/>
+      </w:r>
+      <w:r>
+        <w:rPr>
+          <w:rStyle w:val="VerbatimChar"/>
+        </w:rPr>
+        <w:t xml:space="preserve">##   .. ..$ main       : chr "Mist"</w:t>
+      </w:r>
+      <w:r>
+        <w:br/>
+      </w:r>
+      <w:r>
+        <w:rPr>
+          <w:rStyle w:val="VerbatimChar"/>
+        </w:rPr>
+        <w:t xml:space="preserve">##   .. ..$ description: chr "mist"</w:t>
+      </w:r>
+      <w:r>
+        <w:br/>
+      </w:r>
+      <w:r>
+        <w:rPr>
+          <w:rStyle w:val="VerbatimChar"/>
+        </w:rPr>
+        <w:t xml:space="preserve">##   .. ..$ icon       : chr "50d"</w:t>
+      </w:r>
+      <w:r>
+        <w:br/>
+      </w:r>
+      <w:r>
+        <w:rPr>
+          <w:rStyle w:val="VerbatimChar"/>
+        </w:rPr>
         <w:t xml:space="preserve">##  $ base      : chr "stations"</w:t>
       </w:r>
       <w:r>
@@ -30318,7 +30363,7 @@
         <w:rPr>
           <w:rStyle w:val="VerbatimChar"/>
         </w:rPr>
-        <w:t xml:space="preserve">##   ..$ temp      : num 276</w:t>
+        <w:t xml:space="preserve">##   ..$ temp      : num 282</w:t>
       </w:r>
       <w:r>
         <w:br/>
@@ -30327,7 +30372,7 @@
         <w:rPr>
           <w:rStyle w:val="VerbatimChar"/>
         </w:rPr>
-        <w:t xml:space="preserve">##   ..$ feels_like: num 274</w:t>
+        <w:t xml:space="preserve">##   ..$ feels_like: num 281</w:t>
       </w:r>
       <w:r>
         <w:br/>
@@ -30336,7 +30381,7 @@
         <w:rPr>
           <w:rStyle w:val="VerbatimChar"/>
         </w:rPr>
-        <w:t xml:space="preserve">##   ..$ temp_min  : num 275</w:t>
+        <w:t xml:space="preserve">##   ..$ temp_min  : num 281</w:t>
       </w:r>
       <w:r>
         <w:br/>
@@ -30345,7 +30390,7 @@
         <w:rPr>
           <w:rStyle w:val="VerbatimChar"/>
         </w:rPr>
-        <w:t xml:space="preserve">##   ..$ temp_max  : num 281</w:t>
+        <w:t xml:space="preserve">##   ..$ temp_max  : num 284</w:t>
       </w:r>
       <w:r>
         <w:br/>
@@ -30354,7 +30399,7 @@
         <w:rPr>
           <w:rStyle w:val="VerbatimChar"/>
         </w:rPr>
-        <w:t xml:space="preserve">##   ..$ pressure  : int 1023</w:t>
+        <w:t xml:space="preserve">##   ..$ pressure  : int 1015</w:t>
       </w:r>
       <w:r>
         <w:br/>
@@ -30363,7 +30408,7 @@
         <w:rPr>
           <w:rStyle w:val="VerbatimChar"/>
         </w:rPr>
-        <w:t xml:space="preserve">##   ..$ humidity  : int 85</w:t>
+        <w:t xml:space="preserve">##   ..$ humidity  : int 99</w:t>
       </w:r>
       <w:r>
         <w:br/>
@@ -30372,7 +30417,7 @@
         <w:rPr>
           <w:rStyle w:val="VerbatimChar"/>
         </w:rPr>
-        <w:t xml:space="preserve">##  $ visibility: int 10000</w:t>
+        <w:t xml:space="preserve">##  $ visibility: int 4000</w:t>
       </w:r>
       <w:r>
         <w:br/>
@@ -30399,7 +30444,7 @@
         <w:rPr>
           <w:rStyle w:val="VerbatimChar"/>
         </w:rPr>
-        <w:t xml:space="preserve">##   ..$ deg  : int 50</w:t>
+        <w:t xml:space="preserve">##   ..$ deg  : int 30</w:t>
       </w:r>
       <w:r>
         <w:br/>
@@ -30408,6 +30453,24 @@
         <w:rPr>
           <w:rStyle w:val="VerbatimChar"/>
         </w:rPr>
+        <w:t xml:space="preserve">##  $ rain      :List of 1</w:t>
+      </w:r>
+      <w:r>
+        <w:br/>
+      </w:r>
+      <w:r>
+        <w:rPr>
+          <w:rStyle w:val="VerbatimChar"/>
+        </w:rPr>
+        <w:t xml:space="preserve">##   ..$ 1h: num 0.24</w:t>
+      </w:r>
+      <w:r>
+        <w:br/>
+      </w:r>
+      <w:r>
+        <w:rPr>
+          <w:rStyle w:val="VerbatimChar"/>
+        </w:rPr>
         <w:t xml:space="preserve">##  $ clouds    :List of 1</w:t>
       </w:r>
       <w:r>
@@ -30417,7 +30480,7 @@
         <w:rPr>
           <w:rStyle w:val="VerbatimChar"/>
         </w:rPr>
-        <w:t xml:space="preserve">##   ..$ all: int 40</w:t>
+        <w:t xml:space="preserve">##   ..$ all: int 75</w:t>
       </w:r>
       <w:r>
         <w:br/>
@@ -30426,7 +30489,7 @@
         <w:rPr>
           <w:rStyle w:val="VerbatimChar"/>
         </w:rPr>
-        <w:t xml:space="preserve">##  $ dt        : int 1677594774</w:t>
+        <w:t xml:space="preserve">##  $ dt        : int 1683791988</w:t>
       </w:r>
       <w:r>
         <w:br/>
@@ -30471,7 +30534,7 @@
         <w:rPr>
           <w:rStyle w:val="VerbatimChar"/>
         </w:rPr>
-        <w:t xml:space="preserve">##   ..$ sunrise: int 1677563504</w:t>
+        <w:t xml:space="preserve">##   ..$ sunrise: int 1683776147</w:t>
       </w:r>
       <w:r>
         <w:br/>
@@ -30480,7 +30543,7 @@
         <w:rPr>
           <w:rStyle w:val="VerbatimChar"/>
         </w:rPr>
-        <w:t xml:space="preserve">##   ..$ sunset : int 1677602977</w:t>
+        <w:t xml:space="preserve">##   ..$ sunset : int 1683829969</w:t>
       </w:r>
       <w:r>
         <w:br/>
@@ -30489,7 +30552,7 @@
         <w:rPr>
           <w:rStyle w:val="VerbatimChar"/>
         </w:rPr>
-        <w:t xml:space="preserve">##  $ timezone  : int 3600</w:t>
+        <w:t xml:space="preserve">##  $ timezone  : int 7200</w:t>
       </w:r>
       <w:r>
         <w:br/>

</xml_diff>

<commit_message>
add Max as co-author
</commit_message>
<xml_diff>
--- a/docs/UNIGIS-AppDev-R.docx
+++ b/docs/UNIGIS-AppDev-R.docx
@@ -30841,7 +30841,7 @@
     <w:bookmarkEnd w:id="152"/>
     <w:bookmarkEnd w:id="153"/>
     <w:bookmarkEnd w:id="154"/>
-    <w:bookmarkStart w:id="164" w:name="spatial-data-manipulation"/>
+    <w:bookmarkStart w:id="179" w:name="spatial-data-manipulation"/>
     <w:p>
       <w:pPr>
         <w:pStyle w:val="berschrift1"/>
@@ -31366,35 +31366,16 @@
       </w:r>
     </w:p>
     <w:bookmarkEnd w:id="163"/>
-    <w:bookmarkEnd w:id="164"/>
-    <w:bookmarkStart w:id="180" w:name="new-chapter-spatial-data-manipulation"/>
-    <w:p>
-      <w:pPr>
-        <w:pStyle w:val="berschrift1"/>
+    <w:bookmarkStart w:id="164" w:name="introduction-2"/>
+    <w:p>
+      <w:pPr>
+        <w:pStyle w:val="berschrift2"/>
       </w:pPr>
       <w:r>
         <w:rPr>
           <w:rStyle w:val="SectionNumber"/>
         </w:rPr>
-        <w:t xml:space="preserve">9</w:t>
-      </w:r>
-      <w:r>
-        <w:tab/>
-      </w:r>
-      <w:r>
-        <w:t xml:space="preserve">New Chapter: Spatial Data Manipulation</w:t>
-      </w:r>
-    </w:p>
-    <w:bookmarkStart w:id="165" w:name="introduction-2"/>
-    <w:p>
-      <w:pPr>
-        <w:pStyle w:val="berschrift2"/>
-      </w:pPr>
-      <w:r>
-        <w:rPr>
-          <w:rStyle w:val="SectionNumber"/>
-        </w:rPr>
-        <w:t xml:space="preserve">9.1</w:t>
+        <w:t xml:space="preserve">8.10</w:t>
       </w:r>
       <w:r>
         <w:tab/>
@@ -31439,8 +31420,8 @@
         <w:t xml:space="preserve">Introduce the primary packages for this chapter: sf, terra, stars, and spatstat.</w:t>
       </w:r>
     </w:p>
-    <w:bookmarkEnd w:id="165"/>
-    <w:bookmarkStart w:id="166" w:name="filtering-spatial-data"/>
+    <w:bookmarkEnd w:id="164"/>
+    <w:bookmarkStart w:id="165" w:name="filtering-spatial-data"/>
     <w:p>
       <w:pPr>
         <w:pStyle w:val="berschrift2"/>
@@ -31449,7 +31430,7 @@
         <w:rPr>
           <w:rStyle w:val="SectionNumber"/>
         </w:rPr>
-        <w:t xml:space="preserve">9.2</w:t>
+        <w:t xml:space="preserve">8.11</w:t>
       </w:r>
       <w:r>
         <w:tab/>
@@ -31505,8 +31486,8 @@
         <w:t xml:space="preserve"># Example code for filtering sf objects</w:t>
       </w:r>
     </w:p>
-    <w:bookmarkEnd w:id="166"/>
-    <w:bookmarkStart w:id="167" w:name="filtering-rasters-with-terra"/>
+    <w:bookmarkEnd w:id="165"/>
+    <w:bookmarkStart w:id="166" w:name="filtering-rasters-with-terra"/>
     <w:p>
       <w:pPr>
         <w:pStyle w:val="berschrift2"/>
@@ -31515,7 +31496,7 @@
         <w:rPr>
           <w:rStyle w:val="SectionNumber"/>
         </w:rPr>
-        <w:t xml:space="preserve">9.3</w:t>
+        <w:t xml:space="preserve">8.12</w:t>
       </w:r>
       <w:r>
         <w:tab/>
@@ -31547,8 +31528,8 @@
         <w:t xml:space="preserve"># Example code for filtering rasters with terra</w:t>
       </w:r>
     </w:p>
-    <w:bookmarkEnd w:id="167"/>
-    <w:bookmarkStart w:id="168" w:name="X7717c5877c257e10f339d8c2c2a3403a5a7a4f8"/>
+    <w:bookmarkEnd w:id="166"/>
+    <w:bookmarkStart w:id="167" w:name="X7717c5877c257e10f339d8c2c2a3403a5a7a4f8"/>
     <w:p>
       <w:pPr>
         <w:pStyle w:val="berschrift2"/>
@@ -31557,7 +31538,7 @@
         <w:rPr>
           <w:rStyle w:val="SectionNumber"/>
         </w:rPr>
-        <w:t xml:space="preserve">9.4</w:t>
+        <w:t xml:space="preserve">8.13</w:t>
       </w:r>
       <w:r>
         <w:tab/>
@@ -31601,8 +31582,8 @@
         <w:t xml:space="preserve"># Example code for spatial joins with sf</w:t>
       </w:r>
     </w:p>
-    <w:bookmarkEnd w:id="168"/>
-    <w:bookmarkStart w:id="172" w:name="geometric-operations-with-sf"/>
+    <w:bookmarkEnd w:id="167"/>
+    <w:bookmarkStart w:id="171" w:name="geometric-operations-with-sf"/>
     <w:p>
       <w:pPr>
         <w:pStyle w:val="berschrift2"/>
@@ -31611,7 +31592,7 @@
         <w:rPr>
           <w:rStyle w:val="SectionNumber"/>
         </w:rPr>
-        <w:t xml:space="preserve">9.5</w:t>
+        <w:t xml:space="preserve">8.14</w:t>
       </w:r>
       <w:r>
         <w:tab/>
@@ -31620,7 +31601,7 @@
         <w:t xml:space="preserve">Geometric Operations with sf</w:t>
       </w:r>
     </w:p>
-    <w:bookmarkStart w:id="169" w:name="intersect"/>
+    <w:bookmarkStart w:id="168" w:name="intersect"/>
     <w:p>
       <w:pPr>
         <w:pStyle w:val="berschrift3"/>
@@ -31629,7 +31610,7 @@
         <w:rPr>
           <w:rStyle w:val="SectionNumber"/>
         </w:rPr>
-        <w:t xml:space="preserve">9.5.1</w:t>
+        <w:t xml:space="preserve">8.14.1</w:t>
       </w:r>
       <w:r>
         <w:tab/>
@@ -31661,8 +31642,8 @@
         <w:t xml:space="preserve"># Example code for intersect operation with sf</w:t>
       </w:r>
     </w:p>
-    <w:bookmarkEnd w:id="169"/>
-    <w:bookmarkStart w:id="170" w:name="buffer"/>
+    <w:bookmarkEnd w:id="168"/>
+    <w:bookmarkStart w:id="169" w:name="buffer"/>
     <w:p>
       <w:pPr>
         <w:pStyle w:val="berschrift3"/>
@@ -31671,7 +31652,7 @@
         <w:rPr>
           <w:rStyle w:val="SectionNumber"/>
         </w:rPr>
-        <w:t xml:space="preserve">9.5.2</w:t>
+        <w:t xml:space="preserve">8.14.2</w:t>
       </w:r>
       <w:r>
         <w:tab/>
@@ -31703,8 +31684,8 @@
         <w:t xml:space="preserve"># Example code for buffer operation with sf</w:t>
       </w:r>
     </w:p>
-    <w:bookmarkEnd w:id="170"/>
-    <w:bookmarkStart w:id="171" w:name="union-and-difference"/>
+    <w:bookmarkEnd w:id="169"/>
+    <w:bookmarkStart w:id="170" w:name="union-and-difference"/>
     <w:p>
       <w:pPr>
         <w:pStyle w:val="berschrift3"/>
@@ -31713,7 +31694,7 @@
         <w:rPr>
           <w:rStyle w:val="SectionNumber"/>
         </w:rPr>
-        <w:t xml:space="preserve">9.5.3</w:t>
+        <w:t xml:space="preserve">8.14.3</w:t>
       </w:r>
       <w:r>
         <w:tab/>
@@ -31745,9 +31726,9 @@
         <w:t xml:space="preserve"># Example code for union and difference operations with sf</w:t>
       </w:r>
     </w:p>
+    <w:bookmarkEnd w:id="170"/>
     <w:bookmarkEnd w:id="171"/>
-    <w:bookmarkEnd w:id="172"/>
-    <w:bookmarkStart w:id="173" w:name="X69a69f61d782dbb738656a008e2725e3832a503"/>
+    <w:bookmarkStart w:id="172" w:name="X69a69f61d782dbb738656a008e2725e3832a503"/>
     <w:p>
       <w:pPr>
         <w:pStyle w:val="berschrift2"/>
@@ -31756,7 +31737,7 @@
         <w:rPr>
           <w:rStyle w:val="SectionNumber"/>
         </w:rPr>
-        <w:t xml:space="preserve">9.6</w:t>
+        <w:t xml:space="preserve">8.15</w:t>
       </w:r>
       <w:r>
         <w:tab/>
@@ -31800,8 +31781,8 @@
         <w:t xml:space="preserve"># Example code for coordinate transformations with sf and terra</w:t>
       </w:r>
     </w:p>
-    <w:bookmarkEnd w:id="173"/>
-    <w:bookmarkStart w:id="176" w:name="raster-operations-with-terra"/>
+    <w:bookmarkEnd w:id="172"/>
+    <w:bookmarkStart w:id="175" w:name="raster-operations-with-terra"/>
     <w:p>
       <w:pPr>
         <w:pStyle w:val="berschrift2"/>
@@ -31810,7 +31791,7 @@
         <w:rPr>
           <w:rStyle w:val="SectionNumber"/>
         </w:rPr>
-        <w:t xml:space="preserve">9.7</w:t>
+        <w:t xml:space="preserve">8.16</w:t>
       </w:r>
       <w:r>
         <w:tab/>
@@ -31819,7 +31800,7 @@
         <w:t xml:space="preserve">Raster Operations with terra</w:t>
       </w:r>
     </w:p>
-    <w:bookmarkStart w:id="174" w:name="resampling"/>
+    <w:bookmarkStart w:id="173" w:name="resampling"/>
     <w:p>
       <w:pPr>
         <w:pStyle w:val="berschrift3"/>
@@ -31828,7 +31809,7 @@
         <w:rPr>
           <w:rStyle w:val="SectionNumber"/>
         </w:rPr>
-        <w:t xml:space="preserve">9.7.1</w:t>
+        <w:t xml:space="preserve">8.16.1</w:t>
       </w:r>
       <w:r>
         <w:tab/>
@@ -31860,8 +31841,8 @@
         <w:t xml:space="preserve"># Example code for raster resampling with terra</w:t>
       </w:r>
     </w:p>
-    <w:bookmarkEnd w:id="174"/>
-    <w:bookmarkStart w:id="175" w:name="raster-algebra"/>
+    <w:bookmarkEnd w:id="173"/>
+    <w:bookmarkStart w:id="174" w:name="raster-algebra"/>
     <w:p>
       <w:pPr>
         <w:pStyle w:val="berschrift3"/>
@@ -31870,7 +31851,7 @@
         <w:rPr>
           <w:rStyle w:val="SectionNumber"/>
         </w:rPr>
-        <w:t xml:space="preserve">9.7.2</w:t>
+        <w:t xml:space="preserve">8.16.2</w:t>
       </w:r>
       <w:r>
         <w:tab/>
@@ -31902,9 +31883,102 @@
         <w:t xml:space="preserve"># Example code for raster algebra with terra</w:t>
       </w:r>
     </w:p>
+    <w:bookmarkEnd w:id="174"/>
     <w:bookmarkEnd w:id="175"/>
+    <w:bookmarkStart w:id="176" w:name="applied-spatial-statistics-with-spatstat"/>
+    <w:p>
+      <w:pPr>
+        <w:pStyle w:val="berschrift2"/>
+      </w:pPr>
+      <w:r>
+        <w:rPr>
+          <w:rStyle w:val="SectionNumber"/>
+        </w:rPr>
+        <w:t xml:space="preserve">8.17</w:t>
+      </w:r>
+      <w:r>
+        <w:tab/>
+      </w:r>
+      <w:r>
+        <w:t xml:space="preserve">Applied Spatial Statistics with spatstat</w:t>
+      </w:r>
+    </w:p>
+    <w:p>
+      <w:pPr>
+        <w:pStyle w:val="FirstParagraph"/>
+      </w:pPr>
+      <w:r>
+        <w:t xml:space="preserve">(I think, this will be yours Christian :) But it might be a pretty good idea to showcase it in chapter 12, atleast basics.):</w:t>
+      </w:r>
+      <w:r>
+        <w:t xml:space="preserve"> </w:t>
+      </w:r>
+      <w:r>
+        <w:t xml:space="preserve">- Introduction to spatstat:</w:t>
+      </w:r>
+      <w:r>
+        <w:t xml:space="preserve"> </w:t>
+      </w:r>
+      <w:r>
+        <w:t xml:space="preserve">- Briefly introduce the spatstat package and its capabilities in handling advanced spatial statistics.</w:t>
+      </w:r>
+      <w:r>
+        <w:t xml:space="preserve"> </w:t>
+      </w:r>
+      <w:r>
+        <w:t xml:space="preserve">- Point Pattern Analysis (ppa):</w:t>
+      </w:r>
+      <w:r>
+        <w:t xml:space="preserve"> </w:t>
+      </w:r>
+      <w:r>
+        <w:t xml:space="preserve">- Dive deeper into point pattern analysis, discussing its importance and applications in spatial statistics.</w:t>
+      </w:r>
+      <w:r>
+        <w:t xml:space="preserve"> </w:t>
+      </w:r>
+      <w:r>
+        <w:t xml:space="preserve">- Spatial Clustering:</w:t>
+      </w:r>
+      <w:r>
+        <w:t xml:space="preserve"> </w:t>
+      </w:r>
+      <w:r>
+        <w:t xml:space="preserve">- Discuss the concept of spatial clustering and its relevance in identifying patterns in spatial data.</w:t>
+      </w:r>
+      <w:r>
+        <w:t xml:space="preserve"> </w:t>
+      </w:r>
+      <w:r>
+        <w:t xml:space="preserve">- Illustrate with examples how spatstat can be used for spatial clustering analysis.</w:t>
+      </w:r>
+      <w:r>
+        <w:t xml:space="preserve"> </w:t>
+      </w:r>
+      <w:r>
+        <w:t xml:space="preserve">- Nearest Neighbor Analysis:</w:t>
+      </w:r>
+      <w:r>
+        <w:t xml:space="preserve"> </w:t>
+      </w:r>
+      <w:r>
+        <w:t xml:space="preserve">- Introduce Nearest Neighbor as a crucial type of spatial query often used in spatial statistics to analyze the spatial distribution of features.</w:t>
+      </w:r>
+      <w:r>
+        <w:t xml:space="preserve"> </w:t>
+      </w:r>
+      <w:r>
+        <w:t xml:space="preserve">- Discuss its applications in evaluating the spatial arrangement of points, assessing spatial randomness, and identifying - patterns such as clustering or dispersion.</w:t>
+      </w:r>
+      <w:r>
+        <w:t xml:space="preserve"> </w:t>
+      </w:r>
+      <w:r>
+        <w:t xml:space="preserve">- Provide practical examples demonstrating how to perform Nearest Neighbor analysis using spatstat, and discuss the interpretation of the results.</w:t>
+      </w:r>
+    </w:p>
     <w:bookmarkEnd w:id="176"/>
-    <w:bookmarkStart w:id="177" w:name="applied-spatial-statistics-with-spatstat"/>
+    <w:bookmarkStart w:id="177" w:name="comparative-analysis-of-packages"/>
     <w:p>
       <w:pPr>
         <w:pStyle w:val="berschrift2"/>
@@ -31913,100 +31987,7 @@
         <w:rPr>
           <w:rStyle w:val="SectionNumber"/>
         </w:rPr>
-        <w:t xml:space="preserve">9.8</w:t>
-      </w:r>
-      <w:r>
-        <w:tab/>
-      </w:r>
-      <w:r>
-        <w:t xml:space="preserve">Applied Spatial Statistics with spatstat</w:t>
-      </w:r>
-    </w:p>
-    <w:p>
-      <w:pPr>
-        <w:pStyle w:val="FirstParagraph"/>
-      </w:pPr>
-      <w:r>
-        <w:t xml:space="preserve">(I think, this will be yours Christian :) But it might be a pretty good idea to showcase it in chapter 12, atleast basics.):</w:t>
-      </w:r>
-      <w:r>
-        <w:t xml:space="preserve"> </w:t>
-      </w:r>
-      <w:r>
-        <w:t xml:space="preserve">- Introduction to spatstat:</w:t>
-      </w:r>
-      <w:r>
-        <w:t xml:space="preserve"> </w:t>
-      </w:r>
-      <w:r>
-        <w:t xml:space="preserve">- Briefly introduce the spatstat package and its capabilities in handling advanced spatial statistics.</w:t>
-      </w:r>
-      <w:r>
-        <w:t xml:space="preserve"> </w:t>
-      </w:r>
-      <w:r>
-        <w:t xml:space="preserve">- Point Pattern Analysis (ppa):</w:t>
-      </w:r>
-      <w:r>
-        <w:t xml:space="preserve"> </w:t>
-      </w:r>
-      <w:r>
-        <w:t xml:space="preserve">- Dive deeper into point pattern analysis, discussing its importance and applications in spatial statistics.</w:t>
-      </w:r>
-      <w:r>
-        <w:t xml:space="preserve"> </w:t>
-      </w:r>
-      <w:r>
-        <w:t xml:space="preserve">- Spatial Clustering:</w:t>
-      </w:r>
-      <w:r>
-        <w:t xml:space="preserve"> </w:t>
-      </w:r>
-      <w:r>
-        <w:t xml:space="preserve">- Discuss the concept of spatial clustering and its relevance in identifying patterns in spatial data.</w:t>
-      </w:r>
-      <w:r>
-        <w:t xml:space="preserve"> </w:t>
-      </w:r>
-      <w:r>
-        <w:t xml:space="preserve">- Illustrate with examples how spatstat can be used for spatial clustering analysis.</w:t>
-      </w:r>
-      <w:r>
-        <w:t xml:space="preserve"> </w:t>
-      </w:r>
-      <w:r>
-        <w:t xml:space="preserve">- Nearest Neighbor Analysis:</w:t>
-      </w:r>
-      <w:r>
-        <w:t xml:space="preserve"> </w:t>
-      </w:r>
-      <w:r>
-        <w:t xml:space="preserve">- Introduce Nearest Neighbor as a crucial type of spatial query often used in spatial statistics to analyze the spatial distribution of features.</w:t>
-      </w:r>
-      <w:r>
-        <w:t xml:space="preserve"> </w:t>
-      </w:r>
-      <w:r>
-        <w:t xml:space="preserve">- Discuss its applications in evaluating the spatial arrangement of points, assessing spatial randomness, and identifying - patterns such as clustering or dispersion.</w:t>
-      </w:r>
-      <w:r>
-        <w:t xml:space="preserve"> </w:t>
-      </w:r>
-      <w:r>
-        <w:t xml:space="preserve">- Provide practical examples demonstrating how to perform Nearest Neighbor analysis using spatstat, and discuss the interpretation of the results.</w:t>
-      </w:r>
-    </w:p>
-    <w:bookmarkEnd w:id="177"/>
-    <w:bookmarkStart w:id="178" w:name="comparative-analysis-of-packages"/>
-    <w:p>
-      <w:pPr>
-        <w:pStyle w:val="berschrift2"/>
-      </w:pPr>
-      <w:r>
-        <w:rPr>
-          <w:rStyle w:val="SectionNumber"/>
-        </w:rPr>
-        <w:t xml:space="preserve">9.9</w:t>
+        <w:t xml:space="preserve">8.18</w:t>
       </w:r>
       <w:r>
         <w:tab/>
@@ -32027,8 +32008,8 @@
         <w:t xml:space="preserve">After that intense usage of packages, Investigate and compare the performance, ease of use, and capabilities of sf, terra, stars, and spatstat for various spatial operations. Compiled languages (for example via C, C++) and packages and their difference in speed.</w:t>
       </w:r>
     </w:p>
-    <w:bookmarkEnd w:id="178"/>
-    <w:bookmarkStart w:id="179" w:name="exercise"/>
+    <w:bookmarkEnd w:id="177"/>
+    <w:bookmarkStart w:id="178" w:name="exercise"/>
     <w:p>
       <w:pPr>
         <w:pStyle w:val="berschrift2"/>
@@ -32037,7 +32018,7 @@
         <w:rPr>
           <w:rStyle w:val="SectionNumber"/>
         </w:rPr>
-        <w:t xml:space="preserve">9.10</w:t>
+        <w:t xml:space="preserve">8.19</w:t>
       </w:r>
       <w:r>
         <w:tab/>
@@ -32058,9 +32039,9 @@
         <w:t xml:space="preserve">Provide exercises that allow readers to apply the techniques learned in the chapter, ensuring they get hands-on experience with each of the introduced packages.</w:t>
       </w:r>
     </w:p>
+    <w:bookmarkEnd w:id="178"/>
     <w:bookmarkEnd w:id="179"/>
-    <w:bookmarkEnd w:id="180"/>
-    <w:bookmarkStart w:id="224" w:name="read-and-write-data"/>
+    <w:bookmarkStart w:id="223" w:name="read-and-write-data"/>
     <w:p>
       <w:pPr>
         <w:pStyle w:val="berschrift1"/>
@@ -32069,7 +32050,7 @@
         <w:rPr>
           <w:rStyle w:val="SectionNumber"/>
         </w:rPr>
-        <w:t xml:space="preserve">10</w:t>
+        <w:t xml:space="preserve">9</w:t>
       </w:r>
       <w:r>
         <w:tab/>
@@ -32131,7 +32112,7 @@
         <w:t xml:space="preserve">In this lesson you will learn to read and write plain-text and spatial vector file formats. Moreover, we will retrieve online data by means of a data API.</w:t>
       </w:r>
     </w:p>
-    <w:bookmarkStart w:id="187" w:name="read-and-write-tabular-data"/>
+    <w:bookmarkStart w:id="186" w:name="read-and-write-tabular-data"/>
     <w:p>
       <w:pPr>
         <w:pStyle w:val="berschrift2"/>
@@ -32140,7 +32121,7 @@
         <w:rPr>
           <w:rStyle w:val="SectionNumber"/>
         </w:rPr>
-        <w:t xml:space="preserve">10.1</w:t>
+        <w:t xml:space="preserve">9.1</w:t>
       </w:r>
       <w:r>
         <w:tab/>
@@ -32271,7 +32252,7 @@
       <w:r>
         <w:t xml:space="preserve"> </w:t>
       </w:r>
-      <w:hyperlink r:id="rId181">
+      <w:hyperlink r:id="rId180">
         <w:r>
           <w:rPr>
             <w:rStyle w:val="VerbatimChar"/>
@@ -32300,7 +32281,7 @@
       <w:r>
         <w:t xml:space="preserve"> </w:t>
       </w:r>
-      <w:hyperlink r:id="rId182">
+      <w:hyperlink r:id="rId181">
         <w:r>
           <w:rPr>
             <w:rStyle w:val="Hyperlink"/>
@@ -32337,7 +32318,7 @@
       <w:r>
         <w:t xml:space="preserve"> </w:t>
       </w:r>
-      <w:hyperlink r:id="rId183">
+      <w:hyperlink r:id="rId182">
         <w:r>
           <w:rPr>
             <w:rStyle w:val="Hyperlink"/>
@@ -32965,7 +32946,7 @@
       <w:r>
         <w:t xml:space="preserve"> </w:t>
       </w:r>
-      <w:hyperlink r:id="rId184">
+      <w:hyperlink r:id="rId183">
         <w:r>
           <w:rPr>
             <w:rStyle w:val="Hyperlink"/>
@@ -32992,7 +32973,7 @@
       <w:r>
         <w:t xml:space="preserve"> </w:t>
       </w:r>
-      <w:hyperlink r:id="rId185">
+      <w:hyperlink r:id="rId184">
         <w:r>
           <w:rPr>
             <w:rStyle w:val="Hyperlink"/>
@@ -33009,7 +32990,7 @@
       <w:r>
         <w:t xml:space="preserve"> </w:t>
       </w:r>
-      <w:hyperlink r:id="rId186">
+      <w:hyperlink r:id="rId185">
         <w:r>
           <w:rPr>
             <w:rStyle w:val="Hyperlink"/>
@@ -33024,8 +33005,8 @@
         <w:t xml:space="preserve">for SPSS, Stata and SAS data.</w:t>
       </w:r>
     </w:p>
-    <w:bookmarkEnd w:id="187"/>
-    <w:bookmarkStart w:id="205" w:name="read-and-write-vector-data"/>
+    <w:bookmarkEnd w:id="186"/>
+    <w:bookmarkStart w:id="204" w:name="read-and-write-vector-data"/>
     <w:p>
       <w:pPr>
         <w:pStyle w:val="berschrift2"/>
@@ -33034,7 +33015,7 @@
         <w:rPr>
           <w:rStyle w:val="SectionNumber"/>
         </w:rPr>
-        <w:t xml:space="preserve">10.2</w:t>
+        <w:t xml:space="preserve">9.2</w:t>
       </w:r>
       <w:r>
         <w:tab/>
@@ -33124,7 +33105,7 @@
       <w:r>
         <w:t xml:space="preserve"> </w:t>
       </w:r>
-      <w:hyperlink r:id="rId188">
+      <w:hyperlink r:id="rId187">
         <w:r>
           <w:rPr>
             <w:rStyle w:val="Hyperlink"/>
@@ -33138,7 +33119,7 @@
       <w:r>
         <w:t xml:space="preserve">(</w:t>
       </w:r>
-      <w:hyperlink r:id="rId189">
+      <w:hyperlink r:id="rId188">
         <w:r>
           <w:rPr>
             <w:rStyle w:val="Hyperlink"/>
@@ -33283,18 +33264,18 @@
           <wp:inline>
             <wp:extent cx="4620126" cy="3696101"/>
             <wp:effectExtent b="0" l="0" r="0" t="0"/>
-            <wp:docPr descr="" title="" id="191" name="Picture"/>
+            <wp:docPr descr="" title="" id="190" name="Picture"/>
             <a:graphic>
               <a:graphicData uri="http://schemas.openxmlformats.org/drawingml/2006/picture">
                 <pic:pic>
                   <pic:nvPicPr>
-                    <pic:cNvPr descr="UNIGIS-AppDev-R_files/figure-docx/unnamed-chunk-154-1.png" id="192" name="Picture"/>
+                    <pic:cNvPr descr="UNIGIS-AppDev-R_files/figure-docx/unnamed-chunk-154-1.png" id="191" name="Picture"/>
                     <pic:cNvPicPr>
                       <a:picLocks noChangeArrowheads="1" noChangeAspect="1"/>
                     </pic:cNvPicPr>
                   </pic:nvPicPr>
                   <pic:blipFill>
-                    <a:blip r:embed="rId190"/>
+                    <a:blip r:embed="rId189"/>
                     <a:stretch>
                       <a:fillRect/>
                     </a:stretch>
@@ -33793,18 +33774,18 @@
           <wp:inline>
             <wp:extent cx="4620126" cy="3696101"/>
             <wp:effectExtent b="0" l="0" r="0" t="0"/>
-            <wp:docPr descr="" title="" id="194" name="Picture"/>
+            <wp:docPr descr="" title="" id="193" name="Picture"/>
             <a:graphic>
               <a:graphicData uri="http://schemas.openxmlformats.org/drawingml/2006/picture">
                 <pic:pic>
                   <pic:nvPicPr>
-                    <pic:cNvPr descr="UNIGIS-AppDev-R_files/figure-docx/unnamed-chunk-156-1.png" id="195" name="Picture"/>
+                    <pic:cNvPr descr="UNIGIS-AppDev-R_files/figure-docx/unnamed-chunk-156-1.png" id="194" name="Picture"/>
                     <pic:cNvPicPr>
                       <a:picLocks noChangeArrowheads="1" noChangeAspect="1"/>
                     </pic:cNvPicPr>
                   </pic:nvPicPr>
                   <pic:blipFill>
-                    <a:blip r:embed="rId193"/>
+                    <a:blip r:embed="rId192"/>
                     <a:stretch>
                       <a:fillRect/>
                     </a:stretch>
@@ -34154,18 +34135,18 @@
           <wp:inline>
             <wp:extent cx="4620126" cy="3696101"/>
             <wp:effectExtent b="0" l="0" r="0" t="0"/>
-            <wp:docPr descr="" title="" id="197" name="Picture"/>
+            <wp:docPr descr="" title="" id="196" name="Picture"/>
             <a:graphic>
               <a:graphicData uri="http://schemas.openxmlformats.org/drawingml/2006/picture">
                 <pic:pic>
                   <pic:nvPicPr>
-                    <pic:cNvPr descr="UNIGIS-AppDev-R_files/figure-docx/unnamed-chunk-158-1.png" id="198" name="Picture"/>
+                    <pic:cNvPr descr="UNIGIS-AppDev-R_files/figure-docx/unnamed-chunk-158-1.png" id="197" name="Picture"/>
                     <pic:cNvPicPr>
                       <a:picLocks noChangeArrowheads="1" noChangeAspect="1"/>
                     </pic:cNvPicPr>
                   </pic:nvPicPr>
                   <pic:blipFill>
-                    <a:blip r:embed="rId196"/>
+                    <a:blip r:embed="rId195"/>
                     <a:stretch>
                       <a:fillRect/>
                     </a:stretch>
@@ -34207,7 +34188,7 @@
       <w:r>
         <w:t xml:space="preserve"> </w:t>
       </w:r>
-      <w:hyperlink r:id="rId199">
+      <w:hyperlink r:id="rId198">
         <w:r>
           <w:rPr>
             <w:rStyle w:val="Hyperlink"/>
@@ -34224,7 +34205,7 @@
       <w:r>
         <w:t xml:space="preserve"> </w:t>
       </w:r>
-      <w:hyperlink r:id="rId200">
+      <w:hyperlink r:id="rId199">
         <w:r>
           <w:rPr>
             <w:rStyle w:val="Hyperlink"/>
@@ -34246,7 +34227,7 @@
       <w:r>
         <w:t xml:space="preserve"> </w:t>
       </w:r>
-      <w:hyperlink r:id="rId201">
+      <w:hyperlink r:id="rId200">
         <w:r>
           <w:rPr>
             <w:rStyle w:val="Hyperlink"/>
@@ -34339,7 +34320,7 @@
       <w:r>
         <w:t xml:space="preserve"> </w:t>
       </w:r>
-      <w:hyperlink r:id="rId202">
+      <w:hyperlink r:id="rId201">
         <w:r>
           <w:rPr>
             <w:rStyle w:val="Hyperlink"/>
@@ -34364,7 +34345,7 @@
       <w:r>
         <w:t xml:space="preserve"> </w:t>
       </w:r>
-      <w:hyperlink r:id="rId203">
+      <w:hyperlink r:id="rId202">
         <w:r>
           <w:rPr>
             <w:rStyle w:val="Hyperlink"/>
@@ -34391,7 +34372,7 @@
       <w:r>
         <w:t xml:space="preserve"> </w:t>
       </w:r>
-      <w:hyperlink r:id="rId204">
+      <w:hyperlink r:id="rId203">
         <w:r>
           <w:rPr>
             <w:rStyle w:val="Hyperlink"/>
@@ -34403,8 +34384,8 @@
         <w:t xml:space="preserve">)</w:t>
       </w:r>
     </w:p>
-    <w:bookmarkEnd w:id="205"/>
-    <w:bookmarkStart w:id="217" w:name="data-api"/>
+    <w:bookmarkEnd w:id="204"/>
+    <w:bookmarkStart w:id="216" w:name="data-api"/>
     <w:p>
       <w:pPr>
         <w:pStyle w:val="berschrift2"/>
@@ -34413,7 +34394,7 @@
         <w:rPr>
           <w:rStyle w:val="SectionNumber"/>
         </w:rPr>
-        <w:t xml:space="preserve">10.3</w:t>
+        <w:t xml:space="preserve">9.3</w:t>
       </w:r>
       <w:r>
         <w:tab/>
@@ -34454,7 +34435,7 @@
         <w:pStyle w:val="FirstParagraph"/>
       </w:pPr>
       <w:r>
-        <w:t xml:space="preserve">Figure 10.1: Video (3:13 min): REST API concepts and examples.</w:t>
+        <w:t xml:space="preserve">Figure 9.1: Video (3:13 min): REST API concepts and examples.</w:t>
       </w:r>
     </w:p>
     <w:p>
@@ -34579,7 +34560,7 @@
       <w:r>
         <w:t xml:space="preserve"> </w:t>
       </w:r>
-      <w:hyperlink r:id="rId206">
+      <w:hyperlink r:id="rId205">
         <w:r>
           <w:rPr>
             <w:rStyle w:val="Hyperlink"/>
@@ -34596,7 +34577,7 @@
       <w:r>
         <w:t xml:space="preserve"> </w:t>
       </w:r>
-      <w:hyperlink r:id="rId207">
+      <w:hyperlink r:id="rId206">
         <w:r>
           <w:rPr>
             <w:rStyle w:val="Hyperlink"/>
@@ -34613,7 +34594,7 @@
       <w:r>
         <w:t xml:space="preserve"> </w:t>
       </w:r>
-      <w:hyperlink r:id="rId208">
+      <w:hyperlink r:id="rId207">
         <w:r>
           <w:rPr>
             <w:rStyle w:val="Hyperlink"/>
@@ -34627,7 +34608,7 @@
       <w:r>
         <w:t xml:space="preserve"> </w:t>
       </w:r>
-      <w:hyperlink r:id="rId209">
+      <w:hyperlink r:id="rId208">
         <w:r>
           <w:rPr>
             <w:rStyle w:val="Hyperlink"/>
@@ -34641,7 +34622,7 @@
       <w:r>
         <w:t xml:space="preserve"> </w:t>
       </w:r>
-      <w:hyperlink r:id="rId210">
+      <w:hyperlink r:id="rId209">
         <w:r>
           <w:rPr>
             <w:rStyle w:val="Hyperlink"/>
@@ -34925,7 +34906,7 @@
       <w:r>
         <w:t xml:space="preserve"> </w:t>
       </w:r>
-      <w:hyperlink r:id="rId211">
+      <w:hyperlink r:id="rId210">
         <w:r>
           <w:rPr>
             <w:rStyle w:val="Hyperlink"/>
@@ -34950,7 +34931,7 @@
       <w:r>
         <w:t xml:space="preserve"> </w:t>
       </w:r>
-      <w:hyperlink r:id="rId212">
+      <w:hyperlink r:id="rId211">
         <w:r>
           <w:rPr>
             <w:rStyle w:val="Hyperlink"/>
@@ -35259,7 +35240,7 @@
         <w:rPr>
           <w:rStyle w:val="VerbatimChar"/>
         </w:rPr>
-        <w:t xml:space="preserve">##   ..$ temp      : num 300</w:t>
+        <w:t xml:space="preserve">##   ..$ temp      : num 301</w:t>
       </w:r>
       <w:r>
         <w:br/>
@@ -35268,7 +35249,7 @@
         <w:rPr>
           <w:rStyle w:val="VerbatimChar"/>
         </w:rPr>
-        <w:t xml:space="preserve">##   ..$ feels_like: num 301</w:t>
+        <w:t xml:space="preserve">##   ..$ feels_like: num 302</w:t>
       </w:r>
       <w:r>
         <w:br/>
@@ -35277,7 +35258,7 @@
         <w:rPr>
           <w:rStyle w:val="VerbatimChar"/>
         </w:rPr>
-        <w:t xml:space="preserve">##   ..$ temp_min  : num 299</w:t>
+        <w:t xml:space="preserve">##   ..$ temp_min  : num 300</w:t>
       </w:r>
       <w:r>
         <w:br/>
@@ -35304,7 +35285,7 @@
         <w:rPr>
           <w:rStyle w:val="VerbatimChar"/>
         </w:rPr>
-        <w:t xml:space="preserve">##   ..$ humidity  : int 53</w:t>
+        <w:t xml:space="preserve">##   ..$ humidity  : int 51</w:t>
       </w:r>
       <w:r>
         <w:br/>
@@ -35340,7 +35321,7 @@
         <w:rPr>
           <w:rStyle w:val="VerbatimChar"/>
         </w:rPr>
-        <w:t xml:space="preserve">##   ..$ deg  : int 160</w:t>
+        <w:t xml:space="preserve">##   ..$ deg  : int 170</w:t>
       </w:r>
       <w:r>
         <w:br/>
@@ -35367,7 +35348,7 @@
         <w:rPr>
           <w:rStyle w:val="VerbatimChar"/>
         </w:rPr>
-        <w:t xml:space="preserve">##  $ dt        : int 1696334163</w:t>
+        <w:t xml:space="preserve">##  $ dt        : int 1696334617</w:t>
       </w:r>
       <w:r>
         <w:br/>
@@ -35470,7 +35451,7 @@
       <w:r>
         <w:t xml:space="preserve"> </w:t>
       </w:r>
-      <w:hyperlink r:id="rId209">
+      <w:hyperlink r:id="rId208">
         <w:r>
           <w:rPr>
             <w:rStyle w:val="Hyperlink"/>
@@ -35677,7 +35658,7 @@
         <w:rPr>
           <w:rStyle w:val="VerbatimChar"/>
         </w:rPr>
-        <w:t xml:space="preserve">## 1 stations     300.5          301.13        299.16        302.07          1019</w:t>
+        <w:t xml:space="preserve">## 1 stations    301.21          301.76        299.76        302.07          1019</w:t>
       </w:r>
       <w:r>
         <w:br/>
@@ -35695,7 +35676,7 @@
         <w:rPr>
           <w:rStyle w:val="VerbatimChar"/>
         </w:rPr>
-        <w:t xml:space="preserve">## 1            53      10000       2.06      160   0 1696334163        1   6877</w:t>
+        <w:t xml:space="preserve">## 1            51      10000       2.06      170   0 1696334617        1   6877</w:t>
       </w:r>
       <w:r>
         <w:br/>
@@ -35762,7 +35743,7 @@
       <w:pPr>
         <w:pStyle w:val="Textkrper"/>
       </w:pPr>
-      <w:hyperlink r:id="rId213">
+      <w:hyperlink r:id="rId212">
         <w:r>
           <w:rPr>
             <w:rStyle w:val="Hyperlink"/>
@@ -35779,7 +35760,7 @@
       <w:r>
         <w:t xml:space="preserve"> </w:t>
       </w:r>
-      <w:hyperlink r:id="rId214">
+      <w:hyperlink r:id="rId213">
         <w:r>
           <w:rPr>
             <w:rStyle w:val="Hyperlink"/>
@@ -35796,7 +35777,7 @@
       <w:r>
         <w:t xml:space="preserve"> </w:t>
       </w:r>
-      <w:hyperlink r:id="rId215">
+      <w:hyperlink r:id="rId214">
         <w:r>
           <w:rPr>
             <w:rStyle w:val="Hyperlink"/>
@@ -35813,7 +35794,7 @@
       <w:r>
         <w:t xml:space="preserve"> </w:t>
       </w:r>
-      <w:hyperlink r:id="rId216">
+      <w:hyperlink r:id="rId215">
         <w:r>
           <w:rPr>
             <w:rStyle w:val="Hyperlink"/>
@@ -35836,8 +35817,8 @@
         <w:t xml:space="preserve">… more to come!</w:t>
       </w:r>
     </w:p>
-    <w:bookmarkEnd w:id="217"/>
-    <w:bookmarkStart w:id="223" w:name="additional-thoughts-so-far-for-revision"/>
+    <w:bookmarkEnd w:id="216"/>
+    <w:bookmarkStart w:id="222" w:name="additional-thoughts-so-far-for-revision"/>
     <w:p>
       <w:pPr>
         <w:pStyle w:val="berschrift2"/>
@@ -35846,7 +35827,7 @@
         <w:rPr>
           <w:rStyle w:val="SectionNumber"/>
         </w:rPr>
-        <w:t xml:space="preserve">10.4</w:t>
+        <w:t xml:space="preserve">9.4</w:t>
       </w:r>
       <w:r>
         <w:tab/>
@@ -35855,7 +35836,7 @@
         <w:t xml:space="preserve">Additional Thoughts so far for revision</w:t>
       </w:r>
     </w:p>
-    <w:bookmarkStart w:id="218" w:name="advanced-json-handling-with-httr2"/>
+    <w:bookmarkStart w:id="217" w:name="advanced-json-handling-with-httr2"/>
     <w:p>
       <w:pPr>
         <w:pStyle w:val="berschrift3"/>
@@ -35864,7 +35845,7 @@
         <w:rPr>
           <w:rStyle w:val="SectionNumber"/>
         </w:rPr>
-        <w:t xml:space="preserve">10.4.1</w:t>
+        <w:t xml:space="preserve">9.4.1</w:t>
       </w:r>
       <w:r>
         <w:tab/>
@@ -35952,8 +35933,8 @@
         <w:t xml:space="preserve">: Before converting to a data frame, JSON can be converted to a list in R. This can be useful for certain types of analyses or data manipulations.</w:t>
       </w:r>
     </w:p>
-    <w:bookmarkEnd w:id="218"/>
-    <w:bookmarkStart w:id="219" w:name="caching-data-with-httr2"/>
+    <w:bookmarkEnd w:id="217"/>
+    <w:bookmarkStart w:id="218" w:name="caching-data-with-httr2"/>
     <w:p>
       <w:pPr>
         <w:pStyle w:val="berschrift3"/>
@@ -35962,7 +35943,7 @@
         <w:rPr>
           <w:rStyle w:val="SectionNumber"/>
         </w:rPr>
-        <w:t xml:space="preserve">10.4.2</w:t>
+        <w:t xml:space="preserve">9.4.2</w:t>
       </w:r>
       <w:r>
         <w:tab/>
@@ -36087,8 +36068,8 @@
         <w:t xml:space="preserve">to cache API responses.</w:t>
       </w:r>
     </w:p>
-    <w:bookmarkEnd w:id="219"/>
-    <w:bookmarkStart w:id="220" w:name="error-handling-and-retries-with-httr2"/>
+    <w:bookmarkEnd w:id="218"/>
+    <w:bookmarkStart w:id="219" w:name="error-handling-and-retries-with-httr2"/>
     <w:p>
       <w:pPr>
         <w:pStyle w:val="berschrift3"/>
@@ -36097,7 +36078,7 @@
         <w:rPr>
           <w:rStyle w:val="SectionNumber"/>
         </w:rPr>
-        <w:t xml:space="preserve">10.4.3</w:t>
+        <w:t xml:space="preserve">9.4.3</w:t>
       </w:r>
       <w:r>
         <w:tab/>
@@ -36217,8 +36198,8 @@
         <w:t xml:space="preserve">to automatically retry if a request fails.</w:t>
       </w:r>
     </w:p>
-    <w:bookmarkEnd w:id="220"/>
-    <w:bookmarkStart w:id="221" w:name="advanced-api-techniques"/>
+    <w:bookmarkEnd w:id="219"/>
+    <w:bookmarkStart w:id="220" w:name="advanced-api-techniques"/>
     <w:p>
       <w:pPr>
         <w:pStyle w:val="berschrift3"/>
@@ -36227,7 +36208,7 @@
         <w:rPr>
           <w:rStyle w:val="SectionNumber"/>
         </w:rPr>
-        <w:t xml:space="preserve">10.4.4</w:t>
+        <w:t xml:space="preserve">9.4.4</w:t>
       </w:r>
       <w:r>
         <w:tab/>
@@ -36278,8 +36259,8 @@
         <w:t xml:space="preserve">: Explaining what rate limiting is and how to handle it, possibly by introducing pauses in requests or by using caching.</w:t>
       </w:r>
     </w:p>
-    <w:bookmarkEnd w:id="221"/>
-    <w:bookmarkStart w:id="222" w:name="X68f7850fe1873b0ba70a8cd185d3e124592f82a"/>
+    <w:bookmarkEnd w:id="220"/>
+    <w:bookmarkStart w:id="221" w:name="X68f7850fe1873b0ba70a8cd185d3e124592f82a"/>
     <w:p>
       <w:pPr>
         <w:pStyle w:val="berschrift3"/>
@@ -36288,7 +36269,7 @@
         <w:rPr>
           <w:rStyle w:val="SectionNumber"/>
         </w:rPr>
-        <w:t xml:space="preserve">10.4.5</w:t>
+        <w:t xml:space="preserve">9.4.5</w:t>
       </w:r>
       <w:r>
         <w:tab/>
@@ -36418,10 +36399,10 @@
         <w:t xml:space="preserve">: via. Ethical, Legal, Technical Considerations</w:t>
       </w:r>
     </w:p>
+    <w:bookmarkEnd w:id="221"/>
     <w:bookmarkEnd w:id="222"/>
     <w:bookmarkEnd w:id="223"/>
-    <w:bookmarkEnd w:id="224"/>
-    <w:bookmarkStart w:id="302" w:name="data-visualization"/>
+    <w:bookmarkStart w:id="301" w:name="data-visualization"/>
     <w:p>
       <w:pPr>
         <w:pStyle w:val="berschrift1"/>
@@ -36430,7 +36411,7 @@
         <w:rPr>
           <w:rStyle w:val="SectionNumber"/>
         </w:rPr>
-        <w:t xml:space="preserve">11</w:t>
+        <w:t xml:space="preserve">10</w:t>
       </w:r>
       <w:r>
         <w:tab/>
@@ -36449,7 +36430,7 @@
       <w:r>
         <w:t xml:space="preserve"> </w:t>
       </w:r>
-      <w:hyperlink r:id="rId225">
+      <w:hyperlink r:id="rId224">
         <w:r>
           <w:rPr>
             <w:rStyle w:val="Hyperlink"/>
@@ -36529,7 +36510,7 @@
         <w:t xml:space="preserve">.</w:t>
       </w:r>
     </w:p>
-    <w:bookmarkStart w:id="232" w:name="the-grammar-of-graphics"/>
+    <w:bookmarkStart w:id="231" w:name="the-grammar-of-graphics"/>
     <w:p>
       <w:pPr>
         <w:pStyle w:val="berschrift2"/>
@@ -36538,7 +36519,7 @@
         <w:rPr>
           <w:rStyle w:val="SectionNumber"/>
         </w:rPr>
-        <w:t xml:space="preserve">11.1</w:t>
+        <w:t xml:space="preserve">10.1</w:t>
       </w:r>
       <w:r>
         <w:tab/>
@@ -36574,7 +36555,7 @@
       <w:r>
         <w:t xml:space="preserve"> </w:t>
       </w:r>
-      <w:hyperlink r:id="rId226">
+      <w:hyperlink r:id="rId225">
         <w:r>
           <w:rPr>
             <w:rStyle w:val="Hyperlink"/>
@@ -36591,7 +36572,7 @@
       <w:r>
         <w:t xml:space="preserve"> </w:t>
       </w:r>
-      <w:hyperlink r:id="rId227">
+      <w:hyperlink r:id="rId226">
         <w:r>
           <w:rPr>
             <w:rStyle w:val="Hyperlink"/>
@@ -36870,7 +36851,7 @@
         <w:t xml:space="preserve"> </w:t>
       </w:r>
       <w:r>
-        <w:t xml:space="preserve">11.1</w:t>
+        <w:t xml:space="preserve">10.1</w:t>
       </w:r>
       <w:r>
         <w:t xml:space="preserve"> </w:t>
@@ -37002,18 +36983,18 @@
           <wp:inline>
             <wp:extent cx="5969000" cy="5969000"/>
             <wp:effectExtent b="0" l="0" r="0" t="0"/>
-            <wp:docPr descr="Figure 11.1: Visual variables color and size" title="" id="229" name="Picture"/>
+            <wp:docPr descr="Figure 10.1: Visual variables color and size" title="" id="228" name="Picture"/>
             <a:graphic>
               <a:graphicData uri="http://schemas.openxmlformats.org/drawingml/2006/picture">
                 <pic:pic>
                   <pic:nvPicPr>
-                    <pic:cNvPr descr="images/VisualVar.png" id="230" name="Picture"/>
+                    <pic:cNvPr descr="images/VisualVar.png" id="229" name="Picture"/>
                     <pic:cNvPicPr>
                       <a:picLocks noChangeArrowheads="1" noChangeAspect="1"/>
                     </pic:cNvPicPr>
                   </pic:nvPicPr>
                   <pic:blipFill>
-                    <a:blip r:embed="rId228"/>
+                    <a:blip r:embed="rId227"/>
                     <a:stretch>
                       <a:fillRect/>
                     </a:stretch>
@@ -37045,7 +37026,7 @@
         <w:pStyle w:val="ImageCaption"/>
       </w:pPr>
       <w:r>
-        <w:t xml:space="preserve">Figure 11.1: Visual variables color and size</w:t>
+        <w:t xml:space="preserve">Figure 10.1: Visual variables color and size</w:t>
       </w:r>
     </w:p>
     <w:p>
@@ -37071,7 +37052,7 @@
       <w:r>
         <w:t xml:space="preserve"> </w:t>
       </w:r>
-      <w:hyperlink r:id="rId231">
+      <w:hyperlink r:id="rId230">
         <w:r>
           <w:rPr>
             <w:rStyle w:val="Hyperlink"/>
@@ -37086,8 +37067,8 @@
         <w:t xml:space="preserve">by Hadley Wickham.</w:t>
       </w:r>
     </w:p>
-    <w:bookmarkEnd w:id="232"/>
-    <w:bookmarkStart w:id="248" w:name="visualization-of-distributions"/>
+    <w:bookmarkEnd w:id="231"/>
+    <w:bookmarkStart w:id="247" w:name="visualization-of-distributions"/>
     <w:p>
       <w:pPr>
         <w:pStyle w:val="berschrift2"/>
@@ -37096,7 +37077,7 @@
         <w:rPr>
           <w:rStyle w:val="SectionNumber"/>
         </w:rPr>
-        <w:t xml:space="preserve">11.2</w:t>
+        <w:t xml:space="preserve">10.2</w:t>
       </w:r>
       <w:r>
         <w:tab/>
@@ -37171,7 +37152,7 @@
       <w:r>
         <w:t xml:space="preserve"> </w:t>
       </w:r>
-      <w:hyperlink r:id="rId233">
+      <w:hyperlink r:id="rId232">
         <w:r>
           <w:rPr>
             <w:rStyle w:val="Hyperlink"/>
@@ -37266,7 +37247,7 @@
       <w:r>
         <w:t xml:space="preserve"> </w:t>
       </w:r>
-      <w:hyperlink r:id="rId234">
+      <w:hyperlink r:id="rId233">
         <w:r>
           <w:rPr>
             <w:rStyle w:val="Hyperlink"/>
@@ -37284,7 +37265,7 @@
           <w:numId w:val="1080"/>
         </w:numPr>
       </w:pPr>
-      <w:hyperlink r:id="rId235">
+      <w:hyperlink r:id="rId234">
         <w:r>
           <w:rPr>
             <w:rStyle w:val="Hyperlink"/>
@@ -38116,7 +38097,7 @@
       <w:r>
         <w:t xml:space="preserve"> </w:t>
       </w:r>
-      <w:hyperlink r:id="rId236">
+      <w:hyperlink r:id="rId235">
         <w:r>
           <w:rPr>
             <w:rStyle w:val="Hyperlink"/>
@@ -38457,18 +38438,18 @@
           <wp:inline>
             <wp:extent cx="4620126" cy="3696101"/>
             <wp:effectExtent b="0" l="0" r="0" t="0"/>
-            <wp:docPr descr="" title="" id="238" name="Picture"/>
+            <wp:docPr descr="" title="" id="237" name="Picture"/>
             <a:graphic>
               <a:graphicData uri="http://schemas.openxmlformats.org/drawingml/2006/picture">
                 <pic:pic>
                   <pic:nvPicPr>
-                    <pic:cNvPr descr="UNIGIS-AppDev-R_files/figure-docx/unnamed-chunk-173-1.png" id="239" name="Picture"/>
+                    <pic:cNvPr descr="UNIGIS-AppDev-R_files/figure-docx/unnamed-chunk-173-1.png" id="238" name="Picture"/>
                     <pic:cNvPicPr>
                       <a:picLocks noChangeArrowheads="1" noChangeAspect="1"/>
                     </pic:cNvPicPr>
                   </pic:nvPicPr>
                   <pic:blipFill>
-                    <a:blip r:embed="rId237"/>
+                    <a:blip r:embed="rId236"/>
                     <a:stretch>
                       <a:fillRect/>
                     </a:stretch>
@@ -39183,18 +39164,18 @@
           <wp:inline>
             <wp:extent cx="4620126" cy="3696101"/>
             <wp:effectExtent b="0" l="0" r="0" t="0"/>
-            <wp:docPr descr="" title="" id="241" name="Picture"/>
+            <wp:docPr descr="" title="" id="240" name="Picture"/>
             <a:graphic>
               <a:graphicData uri="http://schemas.openxmlformats.org/drawingml/2006/picture">
                 <pic:pic>
                   <pic:nvPicPr>
-                    <pic:cNvPr descr="UNIGIS-AppDev-R_files/figure-docx/unnamed-chunk-174-1.png" id="242" name="Picture"/>
+                    <pic:cNvPr descr="UNIGIS-AppDev-R_files/figure-docx/unnamed-chunk-174-1.png" id="241" name="Picture"/>
                     <pic:cNvPicPr>
                       <a:picLocks noChangeArrowheads="1" noChangeAspect="1"/>
                     </pic:cNvPicPr>
                   </pic:nvPicPr>
                   <pic:blipFill>
-                    <a:blip r:embed="rId240"/>
+                    <a:blip r:embed="rId239"/>
                     <a:stretch>
                       <a:fillRect/>
                     </a:stretch>
@@ -39270,7 +39251,7 @@
       <w:r>
         <w:t xml:space="preserve"> </w:t>
       </w:r>
-      <w:hyperlink r:id="rId243">
+      <w:hyperlink r:id="rId242">
         <w:r>
           <w:rPr>
             <w:rStyle w:val="Hyperlink"/>
@@ -39302,7 +39283,7 @@
       <w:r>
         <w:t xml:space="preserve"> </w:t>
       </w:r>
-      <w:hyperlink r:id="rId244">
+      <w:hyperlink r:id="rId243">
         <w:r>
           <w:rPr>
             <w:rStyle w:val="Hyperlink"/>
@@ -39319,7 +39300,7 @@
       <w:r>
         <w:t xml:space="preserve"> </w:t>
       </w:r>
-      <w:hyperlink r:id="rId245">
+      <w:hyperlink r:id="rId244">
         <w:r>
           <w:rPr>
             <w:rStyle w:val="Hyperlink"/>
@@ -39346,7 +39327,7 @@
       <w:r>
         <w:t xml:space="preserve"> </w:t>
       </w:r>
-      <w:hyperlink r:id="rId246">
+      <w:hyperlink r:id="rId245">
         <w:r>
           <w:rPr>
             <w:rStyle w:val="Hyperlink"/>
@@ -39389,7 +39370,7 @@
       <w:r>
         <w:t xml:space="preserve"> </w:t>
       </w:r>
-      <w:hyperlink r:id="rId233">
+      <w:hyperlink r:id="rId232">
         <w:r>
           <w:rPr>
             <w:rStyle w:val="Hyperlink"/>
@@ -39403,7 +39384,7 @@
       <w:r>
         <w:t xml:space="preserve"> </w:t>
       </w:r>
-      <w:hyperlink r:id="rId247">
+      <w:hyperlink r:id="rId246">
         <w:r>
           <w:rPr>
             <w:rStyle w:val="Hyperlink"/>
@@ -39465,8 +39446,8 @@
         <w:pStyle w:val="Textkrper"/>
       </w:pPr>
     </w:p>
-    <w:bookmarkEnd w:id="248"/>
-    <w:bookmarkStart w:id="258" w:name="boxplots"/>
+    <w:bookmarkEnd w:id="247"/>
+    <w:bookmarkStart w:id="257" w:name="boxplots"/>
     <w:p>
       <w:pPr>
         <w:pStyle w:val="berschrift2"/>
@@ -39475,7 +39456,7 @@
         <w:rPr>
           <w:rStyle w:val="SectionNumber"/>
         </w:rPr>
-        <w:t xml:space="preserve">11.3</w:t>
+        <w:t xml:space="preserve">10.3</w:t>
       </w:r>
       <w:r>
         <w:tab/>
@@ -39494,7 +39475,7 @@
       <w:r>
         <w:t xml:space="preserve"> </w:t>
       </w:r>
-      <w:hyperlink r:id="rId249">
+      <w:hyperlink r:id="rId248">
         <w:r>
           <w:rPr>
             <w:rStyle w:val="VerbatimChar"/>
@@ -39511,7 +39492,7 @@
       <w:r>
         <w:t xml:space="preserve"> </w:t>
       </w:r>
-      <w:hyperlink r:id="rId249">
+      <w:hyperlink r:id="rId248">
         <w:r>
           <w:rPr>
             <w:rStyle w:val="VerbatimChar"/>
@@ -39525,7 +39506,7 @@
       <w:r>
         <w:t xml:space="preserve"> </w:t>
       </w:r>
-      <w:hyperlink r:id="rId250">
+      <w:hyperlink r:id="rId249">
         <w:r>
           <w:rPr>
             <w:rStyle w:val="VerbatimChar"/>
@@ -39539,7 +39520,7 @@
       <w:r>
         <w:t xml:space="preserve"> </w:t>
       </w:r>
-      <w:hyperlink r:id="rId251">
+      <w:hyperlink r:id="rId250">
         <w:r>
           <w:rPr>
             <w:rStyle w:val="Hyperlink"/>
@@ -40035,18 +40016,18 @@
           <wp:inline>
             <wp:extent cx="4620126" cy="3696101"/>
             <wp:effectExtent b="0" l="0" r="0" t="0"/>
-            <wp:docPr descr="" title="" id="253" name="Picture"/>
+            <wp:docPr descr="" title="" id="252" name="Picture"/>
             <a:graphic>
               <a:graphicData uri="http://schemas.openxmlformats.org/drawingml/2006/picture">
                 <pic:pic>
                   <pic:nvPicPr>
-                    <pic:cNvPr descr="UNIGIS-AppDev-R_files/figure-docx/unnamed-chunk-176-1.png" id="254" name="Picture"/>
+                    <pic:cNvPr descr="UNIGIS-AppDev-R_files/figure-docx/unnamed-chunk-176-1.png" id="253" name="Picture"/>
                     <pic:cNvPicPr>
                       <a:picLocks noChangeArrowheads="1" noChangeAspect="1"/>
                     </pic:cNvPicPr>
                   </pic:nvPicPr>
                   <pic:blipFill>
-                    <a:blip r:embed="rId252"/>
+                    <a:blip r:embed="rId251"/>
                     <a:stretch>
                       <a:fillRect/>
                     </a:stretch>
@@ -40096,7 +40077,7 @@
       <w:r>
         <w:t xml:space="preserve"> </w:t>
       </w:r>
-      <w:hyperlink r:id="rId255">
+      <w:hyperlink r:id="rId254">
         <w:r>
           <w:rPr>
             <w:rStyle w:val="Hyperlink"/>
@@ -40131,7 +40112,7 @@
       <w:r>
         <w:t xml:space="preserve"> </w:t>
       </w:r>
-      <w:hyperlink r:id="rId256">
+      <w:hyperlink r:id="rId255">
         <w:r>
           <w:rPr>
             <w:rStyle w:val="Hyperlink"/>
@@ -40242,7 +40223,7 @@
       <w:r>
         <w:t xml:space="preserve"> </w:t>
       </w:r>
-      <w:hyperlink r:id="rId257">
+      <w:hyperlink r:id="rId256">
         <w:r>
           <w:rPr>
             <w:rStyle w:val="Hyperlink"/>
@@ -40254,8 +40235,8 @@
         <w:t xml:space="preserve">!</w:t>
       </w:r>
     </w:p>
-    <w:bookmarkEnd w:id="258"/>
-    <w:bookmarkStart w:id="264" w:name="scatterplots"/>
+    <w:bookmarkEnd w:id="257"/>
+    <w:bookmarkStart w:id="263" w:name="scatterplots"/>
     <w:p>
       <w:pPr>
         <w:pStyle w:val="berschrift2"/>
@@ -40264,7 +40245,7 @@
         <w:rPr>
           <w:rStyle w:val="SectionNumber"/>
         </w:rPr>
-        <w:t xml:space="preserve">11.4</w:t>
+        <w:t xml:space="preserve">10.4</w:t>
       </w:r>
       <w:r>
         <w:tab/>
@@ -41275,18 +41256,18 @@
           <wp:inline>
             <wp:extent cx="4620126" cy="3696101"/>
             <wp:effectExtent b="0" l="0" r="0" t="0"/>
-            <wp:docPr descr="" title="" id="260" name="Picture"/>
+            <wp:docPr descr="" title="" id="259" name="Picture"/>
             <a:graphic>
               <a:graphicData uri="http://schemas.openxmlformats.org/drawingml/2006/picture">
                 <pic:pic>
                   <pic:nvPicPr>
-                    <pic:cNvPr descr="UNIGIS-AppDev-R_files/figure-docx/unnamed-chunk-179-1.png" id="261" name="Picture"/>
+                    <pic:cNvPr descr="UNIGIS-AppDev-R_files/figure-docx/unnamed-chunk-179-1.png" id="260" name="Picture"/>
                     <pic:cNvPicPr>
                       <a:picLocks noChangeArrowheads="1" noChangeAspect="1"/>
                     </pic:cNvPicPr>
                   </pic:nvPicPr>
                   <pic:blipFill>
-                    <a:blip r:embed="rId259"/>
+                    <a:blip r:embed="rId258"/>
                     <a:stretch>
                       <a:fillRect/>
                     </a:stretch>
@@ -41323,7 +41304,7 @@
       <w:r>
         <w:t xml:space="preserve"> </w:t>
       </w:r>
-      <w:hyperlink r:id="rId262">
+      <w:hyperlink r:id="rId261">
         <w:r>
           <w:rPr>
             <w:rStyle w:val="Hyperlink"/>
@@ -41378,7 +41359,7 @@
       <w:pPr>
         <w:pStyle w:val="Textkrper"/>
       </w:pPr>
-      <w:hyperlink r:id="rId263">
+      <w:hyperlink r:id="rId262">
         <w:r>
           <w:rPr>
             <w:rStyle w:val="Hyperlink"/>
@@ -41570,8 +41551,8 @@
         <w:pStyle w:val="FirstParagraph"/>
       </w:pPr>
     </w:p>
-    <w:bookmarkEnd w:id="264"/>
-    <w:bookmarkStart w:id="288" w:name="map-visualization"/>
+    <w:bookmarkEnd w:id="263"/>
+    <w:bookmarkStart w:id="287" w:name="map-visualization"/>
     <w:p>
       <w:pPr>
         <w:pStyle w:val="berschrift2"/>
@@ -41580,7 +41561,7 @@
         <w:rPr>
           <w:rStyle w:val="SectionNumber"/>
         </w:rPr>
-        <w:t xml:space="preserve">11.5</w:t>
+        <w:t xml:space="preserve">10.5</w:t>
       </w:r>
       <w:r>
         <w:tab/>
@@ -41664,7 +41645,7 @@
       <w:r>
         <w:t xml:space="preserve"> </w:t>
       </w:r>
-      <w:hyperlink r:id="rId188">
+      <w:hyperlink r:id="rId187">
         <w:r>
           <w:rPr>
             <w:rStyle w:val="Hyperlink"/>
@@ -41681,7 +41662,7 @@
       <w:r>
         <w:t xml:space="preserve"> </w:t>
       </w:r>
-      <w:hyperlink r:id="rId265">
+      <w:hyperlink r:id="rId264">
         <w:r>
           <w:rPr>
             <w:rStyle w:val="Hyperlink"/>
@@ -42066,18 +42047,18 @@
           <wp:inline>
             <wp:extent cx="4620126" cy="2310063"/>
             <wp:effectExtent b="0" l="0" r="0" t="0"/>
-            <wp:docPr descr="" title="" id="267" name="Picture"/>
+            <wp:docPr descr="" title="" id="266" name="Picture"/>
             <a:graphic>
               <a:graphicData uri="http://schemas.openxmlformats.org/drawingml/2006/picture">
                 <pic:pic>
                   <pic:nvPicPr>
-                    <pic:cNvPr descr="UNIGIS-AppDev-R_files/figure-docx/unnamed-chunk-181-1.png" id="268" name="Picture"/>
+                    <pic:cNvPr descr="UNIGIS-AppDev-R_files/figure-docx/unnamed-chunk-181-1.png" id="267" name="Picture"/>
                     <pic:cNvPicPr>
                       <a:picLocks noChangeArrowheads="1" noChangeAspect="1"/>
                     </pic:cNvPicPr>
                   </pic:nvPicPr>
                   <pic:blipFill>
-                    <a:blip r:embed="rId266"/>
+                    <a:blip r:embed="rId265"/>
                     <a:stretch>
                       <a:fillRect/>
                     </a:stretch>
@@ -42344,18 +42325,18 @@
           <wp:inline>
             <wp:extent cx="4620126" cy="1848050"/>
             <wp:effectExtent b="0" l="0" r="0" t="0"/>
-            <wp:docPr descr="" title="" id="270" name="Picture"/>
+            <wp:docPr descr="" title="" id="269" name="Picture"/>
             <a:graphic>
               <a:graphicData uri="http://schemas.openxmlformats.org/drawingml/2006/picture">
                 <pic:pic>
                   <pic:nvPicPr>
-                    <pic:cNvPr descr="UNIGIS-AppDev-R_files/figure-docx/unnamed-chunk-182-1.png" id="271" name="Picture"/>
+                    <pic:cNvPr descr="UNIGIS-AppDev-R_files/figure-docx/unnamed-chunk-182-1.png" id="270" name="Picture"/>
                     <pic:cNvPicPr>
                       <a:picLocks noChangeArrowheads="1" noChangeAspect="1"/>
                     </pic:cNvPicPr>
                   </pic:nvPicPr>
                   <pic:blipFill>
-                    <a:blip r:embed="rId269"/>
+                    <a:blip r:embed="rId268"/>
                     <a:stretch>
                       <a:fillRect/>
                     </a:stretch>
@@ -42554,18 +42535,18 @@
           <wp:inline>
             <wp:extent cx="4620126" cy="1848050"/>
             <wp:effectExtent b="0" l="0" r="0" t="0"/>
-            <wp:docPr descr="" title="" id="273" name="Picture"/>
+            <wp:docPr descr="" title="" id="272" name="Picture"/>
             <a:graphic>
               <a:graphicData uri="http://schemas.openxmlformats.org/drawingml/2006/picture">
                 <pic:pic>
                   <pic:nvPicPr>
-                    <pic:cNvPr descr="UNIGIS-AppDev-R_files/figure-docx/unnamed-chunk-183-1.png" id="274" name="Picture"/>
+                    <pic:cNvPr descr="UNIGIS-AppDev-R_files/figure-docx/unnamed-chunk-183-1.png" id="273" name="Picture"/>
                     <pic:cNvPicPr>
                       <a:picLocks noChangeArrowheads="1" noChangeAspect="1"/>
                     </pic:cNvPicPr>
                   </pic:nvPicPr>
                   <pic:blipFill>
-                    <a:blip r:embed="rId272"/>
+                    <a:blip r:embed="rId271"/>
                     <a:stretch>
                       <a:fillRect/>
                     </a:stretch>
@@ -42617,7 +42598,7 @@
       <w:r>
         <w:t xml:space="preserve"> </w:t>
       </w:r>
-      <w:hyperlink r:id="rId275">
+      <w:hyperlink r:id="rId274">
         <w:r>
           <w:rPr>
             <w:rStyle w:val="Hyperlink"/>
@@ -42757,18 +42738,18 @@
           <wp:inline>
             <wp:extent cx="4620126" cy="1848050"/>
             <wp:effectExtent b="0" l="0" r="0" t="0"/>
-            <wp:docPr descr="" title="" id="277" name="Picture"/>
+            <wp:docPr descr="" title="" id="276" name="Picture"/>
             <a:graphic>
               <a:graphicData uri="http://schemas.openxmlformats.org/drawingml/2006/picture">
                 <pic:pic>
                   <pic:nvPicPr>
-                    <pic:cNvPr descr="UNIGIS-AppDev-R_files/figure-docx/unnamed-chunk-184-1.png" id="278" name="Picture"/>
+                    <pic:cNvPr descr="UNIGIS-AppDev-R_files/figure-docx/unnamed-chunk-184-1.png" id="277" name="Picture"/>
                     <pic:cNvPicPr>
                       <a:picLocks noChangeArrowheads="1" noChangeAspect="1"/>
                     </pic:cNvPicPr>
                   </pic:nvPicPr>
                   <pic:blipFill>
-                    <a:blip r:embed="rId276"/>
+                    <a:blip r:embed="rId275"/>
                     <a:stretch>
                       <a:fillRect/>
                     </a:stretch>
@@ -43360,18 +43341,18 @@
           <wp:inline>
             <wp:extent cx="4620126" cy="1848050"/>
             <wp:effectExtent b="0" l="0" r="0" t="0"/>
-            <wp:docPr descr="" title="" id="280" name="Picture"/>
+            <wp:docPr descr="" title="" id="279" name="Picture"/>
             <a:graphic>
               <a:graphicData uri="http://schemas.openxmlformats.org/drawingml/2006/picture">
                 <pic:pic>
                   <pic:nvPicPr>
-                    <pic:cNvPr descr="UNIGIS-AppDev-R_files/figure-docx/unnamed-chunk-185-1.png" id="281" name="Picture"/>
+                    <pic:cNvPr descr="UNIGIS-AppDev-R_files/figure-docx/unnamed-chunk-185-1.png" id="280" name="Picture"/>
                     <pic:cNvPicPr>
                       <a:picLocks noChangeArrowheads="1" noChangeAspect="1"/>
                     </pic:cNvPicPr>
                   </pic:nvPicPr>
                   <pic:blipFill>
-                    <a:blip r:embed="rId279"/>
+                    <a:blip r:embed="rId278"/>
                     <a:stretch>
                       <a:fillRect/>
                     </a:stretch>
@@ -44352,18 +44333,18 @@
           <wp:inline>
             <wp:extent cx="4620126" cy="1848050"/>
             <wp:effectExtent b="0" l="0" r="0" t="0"/>
-            <wp:docPr descr="" title="" id="283" name="Picture"/>
+            <wp:docPr descr="" title="" id="282" name="Picture"/>
             <a:graphic>
               <a:graphicData uri="http://schemas.openxmlformats.org/drawingml/2006/picture">
                 <pic:pic>
                   <pic:nvPicPr>
-                    <pic:cNvPr descr="UNIGIS-AppDev-R_files/figure-docx/unnamed-chunk-188-1.png" id="284" name="Picture"/>
+                    <pic:cNvPr descr="UNIGIS-AppDev-R_files/figure-docx/unnamed-chunk-188-1.png" id="283" name="Picture"/>
                     <pic:cNvPicPr>
                       <a:picLocks noChangeArrowheads="1" noChangeAspect="1"/>
                     </pic:cNvPicPr>
                   </pic:nvPicPr>
                   <pic:blipFill>
-                    <a:blip r:embed="rId282"/>
+                    <a:blip r:embed="rId281"/>
                     <a:stretch>
                       <a:fillRect/>
                     </a:stretch>
@@ -45978,18 +45959,18 @@
           <wp:inline>
             <wp:extent cx="4620126" cy="5544151"/>
             <wp:effectExtent b="0" l="0" r="0" t="0"/>
-            <wp:docPr descr="" title="" id="286" name="Picture"/>
+            <wp:docPr descr="" title="" id="285" name="Picture"/>
             <a:graphic>
               <a:graphicData uri="http://schemas.openxmlformats.org/drawingml/2006/picture">
                 <pic:pic>
                   <pic:nvPicPr>
-                    <pic:cNvPr descr="UNIGIS-AppDev-R_files/figure-docx/unnamed-chunk-189-1.png" id="287" name="Picture"/>
+                    <pic:cNvPr descr="UNIGIS-AppDev-R_files/figure-docx/unnamed-chunk-189-1.png" id="286" name="Picture"/>
                     <pic:cNvPicPr>
                       <a:picLocks noChangeArrowheads="1" noChangeAspect="1"/>
                     </pic:cNvPicPr>
                   </pic:nvPicPr>
                   <pic:blipFill>
-                    <a:blip r:embed="rId285"/>
+                    <a:blip r:embed="rId284"/>
                     <a:stretch>
                       <a:fillRect/>
                     </a:stretch>
@@ -46262,8 +46243,8 @@
         <w:t xml:space="preserve">which shows the most important ggplot operations at a glance.</w:t>
       </w:r>
     </w:p>
-    <w:bookmarkEnd w:id="288"/>
-    <w:bookmarkStart w:id="301" w:name="interactive-maps"/>
+    <w:bookmarkEnd w:id="287"/>
+    <w:bookmarkStart w:id="300" w:name="interactive-maps"/>
     <w:p>
       <w:pPr>
         <w:pStyle w:val="berschrift2"/>
@@ -46272,7 +46253,7 @@
         <w:rPr>
           <w:rStyle w:val="SectionNumber"/>
         </w:rPr>
-        <w:t xml:space="preserve">11.6</w:t>
+        <w:t xml:space="preserve">10.6</w:t>
       </w:r>
       <w:r>
         <w:tab/>
@@ -46291,7 +46272,7 @@
       <w:r>
         <w:t xml:space="preserve"> </w:t>
       </w:r>
-      <w:hyperlink r:id="rId289">
+      <w:hyperlink r:id="rId288">
         <w:r>
           <w:rPr>
             <w:rStyle w:val="Hyperlink"/>
@@ -46308,7 +46289,7 @@
       <w:r>
         <w:t xml:space="preserve"> </w:t>
       </w:r>
-      <w:hyperlink r:id="rId290">
+      <w:hyperlink r:id="rId289">
         <w:r>
           <w:rPr>
             <w:rStyle w:val="Hyperlink"/>
@@ -46322,7 +46303,7 @@
       <w:r>
         <w:t xml:space="preserve"> </w:t>
       </w:r>
-      <w:hyperlink r:id="rId291">
+      <w:hyperlink r:id="rId290">
         <w:r>
           <w:rPr>
             <w:rStyle w:val="Hyperlink"/>
@@ -46339,7 +46320,7 @@
       <w:r>
         <w:t xml:space="preserve"> </w:t>
       </w:r>
-      <w:hyperlink r:id="rId292">
+      <w:hyperlink r:id="rId291">
         <w:r>
           <w:rPr>
             <w:rStyle w:val="Hyperlink"/>
@@ -46613,7 +46594,7 @@
       <w:r>
         <w:t xml:space="preserve"> </w:t>
       </w:r>
-      <w:hyperlink r:id="rId293">
+      <w:hyperlink r:id="rId292">
         <w:r>
           <w:rPr>
             <w:rStyle w:val="Hyperlink"/>
@@ -46635,7 +46616,7 @@
       <w:r>
         <w:t xml:space="preserve"> </w:t>
       </w:r>
-      <w:hyperlink r:id="rId294">
+      <w:hyperlink r:id="rId293">
         <w:r>
           <w:rPr>
             <w:rStyle w:val="Hyperlink"/>
@@ -46652,7 +46633,7 @@
       <w:r>
         <w:t xml:space="preserve"> </w:t>
       </w:r>
-      <w:hyperlink r:id="rId295">
+      <w:hyperlink r:id="rId294">
         <w:r>
           <w:rPr>
             <w:rStyle w:val="Hyperlink"/>
@@ -46669,7 +46650,7 @@
       <w:r>
         <w:t xml:space="preserve"> </w:t>
       </w:r>
-      <w:hyperlink r:id="rId295">
+      <w:hyperlink r:id="rId294">
         <w:r>
           <w:rPr>
             <w:rStyle w:val="Hyperlink"/>
@@ -47119,7 +47100,7 @@
       <w:r>
         <w:t xml:space="preserve"> </w:t>
       </w:r>
-      <w:hyperlink r:id="rId296">
+      <w:hyperlink r:id="rId295">
         <w:r>
           <w:rPr>
             <w:rStyle w:val="Hyperlink"/>
@@ -47136,7 +47117,7 @@
       <w:r>
         <w:t xml:space="preserve"> </w:t>
       </w:r>
-      <w:hyperlink r:id="rId297">
+      <w:hyperlink r:id="rId296">
         <w:r>
           <w:rPr>
             <w:rStyle w:val="Hyperlink"/>
@@ -47150,7 +47131,7 @@
       <w:r>
         <w:t xml:space="preserve"> </w:t>
       </w:r>
-      <w:hyperlink r:id="rId298">
+      <w:hyperlink r:id="rId297">
         <w:r>
           <w:rPr>
             <w:rStyle w:val="Hyperlink"/>
@@ -47167,7 +47148,7 @@
       <w:r>
         <w:t xml:space="preserve"> </w:t>
       </w:r>
-      <w:hyperlink r:id="rId299">
+      <w:hyperlink r:id="rId298">
         <w:r>
           <w:rPr>
             <w:rStyle w:val="Hyperlink"/>
@@ -47181,7 +47162,7 @@
       <w:r>
         <w:t xml:space="preserve"> </w:t>
       </w:r>
-      <w:hyperlink r:id="rId300">
+      <w:hyperlink r:id="rId299">
         <w:r>
           <w:rPr>
             <w:rStyle w:val="Hyperlink"/>
@@ -47193,9 +47174,9 @@
         <w:t xml:space="preserve">.</w:t>
       </w:r>
     </w:p>
+    <w:bookmarkEnd w:id="300"/>
     <w:bookmarkEnd w:id="301"/>
-    <w:bookmarkEnd w:id="302"/>
-    <w:bookmarkStart w:id="391" w:name="r-markdown"/>
+    <w:bookmarkStart w:id="390" w:name="r-markdown"/>
     <w:p>
       <w:pPr>
         <w:pStyle w:val="berschrift1"/>
@@ -47204,7 +47185,7 @@
         <w:rPr>
           <w:rStyle w:val="SectionNumber"/>
         </w:rPr>
-        <w:t xml:space="preserve">12</w:t>
+        <w:t xml:space="preserve">11</w:t>
       </w:r>
       <w:r>
         <w:tab/>
@@ -47248,7 +47229,7 @@
       <w:r>
         <w:t xml:space="preserve"> </w:t>
       </w:r>
-      <w:hyperlink r:id="rId303">
+      <w:hyperlink r:id="rId302">
         <w:r>
           <w:rPr>
             <w:rStyle w:val="Hyperlink"/>
@@ -47265,7 +47246,7 @@
       <w:r>
         <w:t xml:space="preserve"> </w:t>
       </w:r>
-      <w:hyperlink r:id="rId304">
+      <w:hyperlink r:id="rId303">
         <w:r>
           <w:rPr>
             <w:rStyle w:val="Hyperlink"/>
@@ -47279,7 +47260,7 @@
       <w:r>
         <w:t xml:space="preserve"> </w:t>
       </w:r>
-      <w:hyperlink r:id="rId305">
+      <w:hyperlink r:id="rId304">
         <w:r>
           <w:rPr>
             <w:rStyle w:val="Hyperlink"/>
@@ -47293,7 +47274,7 @@
       <w:r>
         <w:t xml:space="preserve"> </w:t>
       </w:r>
-      <w:hyperlink r:id="rId306">
+      <w:hyperlink r:id="rId305">
         <w:r>
           <w:rPr>
             <w:rStyle w:val="Hyperlink"/>
@@ -47310,7 +47291,7 @@
       <w:r>
         <w:t xml:space="preserve"> </w:t>
       </w:r>
-      <w:hyperlink r:id="rId307">
+      <w:hyperlink r:id="rId306">
         <w:r>
           <w:rPr>
             <w:rStyle w:val="Hyperlink"/>
@@ -47327,7 +47308,7 @@
       <w:r>
         <w:t xml:space="preserve"> </w:t>
       </w:r>
-      <w:hyperlink r:id="rId308">
+      <w:hyperlink r:id="rId307">
         <w:r>
           <w:rPr>
             <w:rStyle w:val="Hyperlink"/>
@@ -47344,7 +47325,7 @@
       <w:r>
         <w:t xml:space="preserve"> </w:t>
       </w:r>
-      <w:hyperlink r:id="rId309">
+      <w:hyperlink r:id="rId308">
         <w:r>
           <w:rPr>
             <w:rStyle w:val="Hyperlink"/>
@@ -47406,7 +47387,7 @@
       <w:r>
         <w:t xml:space="preserve"> </w:t>
       </w:r>
-      <w:hyperlink r:id="rId304">
+      <w:hyperlink r:id="rId303">
         <w:r>
           <w:rPr>
             <w:rStyle w:val="Hyperlink"/>
@@ -47421,7 +47402,7 @@
         <w:t xml:space="preserve">to safely store, share and administer our results.</w:t>
       </w:r>
     </w:p>
-    <w:bookmarkStart w:id="316" w:name="set-up-your-work-environment"/>
+    <w:bookmarkStart w:id="315" w:name="set-up-your-work-environment"/>
     <w:p>
       <w:pPr>
         <w:pStyle w:val="berschrift2"/>
@@ -47430,7 +47411,7 @@
         <w:rPr>
           <w:rStyle w:val="SectionNumber"/>
         </w:rPr>
-        <w:t xml:space="preserve">12.1</w:t>
+        <w:t xml:space="preserve">11.1</w:t>
       </w:r>
       <w:r>
         <w:tab/>
@@ -47514,7 +47495,7 @@
       <w:r>
         <w:t xml:space="preserve"> </w:t>
       </w:r>
-      <w:hyperlink r:id="rId310">
+      <w:hyperlink r:id="rId309">
         <w:r>
           <w:rPr>
             <w:rStyle w:val="Hyperlink"/>
@@ -47540,7 +47521,7 @@
         </w:numPr>
         <w:pStyle w:val="Compact"/>
       </w:pPr>
-      <w:hyperlink r:id="rId304">
+      <w:hyperlink r:id="rId303">
         <w:r>
           <w:rPr>
             <w:rStyle w:val="Hyperlink"/>
@@ -47560,7 +47541,7 @@
         </w:numPr>
         <w:pStyle w:val="Compact"/>
       </w:pPr>
-      <w:hyperlink r:id="rId311">
+      <w:hyperlink r:id="rId310">
         <w:r>
           <w:rPr>
             <w:rStyle w:val="Hyperlink"/>
@@ -47574,7 +47555,7 @@
       <w:r>
         <w:t xml:space="preserve"> </w:t>
       </w:r>
-      <w:hyperlink r:id="rId312">
+      <w:hyperlink r:id="rId311">
         <w:r>
           <w:rPr>
             <w:rStyle w:val="Hyperlink"/>
@@ -47591,7 +47572,7 @@
       <w:r>
         <w:t xml:space="preserve"> </w:t>
       </w:r>
-      <w:hyperlink r:id="rId313">
+      <w:hyperlink r:id="rId312">
         <w:r>
           <w:rPr>
             <w:rStyle w:val="Hyperlink"/>
@@ -47644,7 +47625,7 @@
         </w:numPr>
         <w:pStyle w:val="Compact"/>
       </w:pPr>
-      <w:hyperlink r:id="rId314">
+      <w:hyperlink r:id="rId313">
         <w:r>
           <w:rPr>
             <w:rStyle w:val="Hyperlink"/>
@@ -47727,7 +47708,7 @@
       <w:r>
         <w:t xml:space="preserve"> </w:t>
       </w:r>
-      <w:hyperlink r:id="rId310">
+      <w:hyperlink r:id="rId309">
         <w:r>
           <w:rPr>
             <w:rStyle w:val="Hyperlink"/>
@@ -47779,7 +47760,7 @@
       <w:r>
         <w:t xml:space="preserve"> </w:t>
       </w:r>
-      <w:hyperlink r:id="rId315">
+      <w:hyperlink r:id="rId314">
         <w:r>
           <w:rPr>
             <w:rStyle w:val="Hyperlink"/>
@@ -47893,8 +47874,8 @@
         <w:t xml:space="preserve">If R Studio prompts you to install any dependencies, follow the instructions and install the necessary libraries. If you encounter any technical issues, please turn to the discussion forum for help.</w:t>
       </w:r>
     </w:p>
-    <w:bookmarkEnd w:id="316"/>
-    <w:bookmarkStart w:id="333" w:name="create-a-local-clone"/>
+    <w:bookmarkEnd w:id="315"/>
+    <w:bookmarkStart w:id="332" w:name="create-a-local-clone"/>
     <w:p>
       <w:pPr>
         <w:pStyle w:val="berschrift2"/>
@@ -47903,7 +47884,7 @@
         <w:rPr>
           <w:rStyle w:val="SectionNumber"/>
         </w:rPr>
-        <w:t xml:space="preserve">12.2</w:t>
+        <w:t xml:space="preserve">11.2</w:t>
       </w:r>
       <w:r>
         <w:tab/>
@@ -47959,7 +47940,7 @@
         <w:t xml:space="preserve"> </w:t>
       </w:r>
       <w:r>
-        <w:t xml:space="preserve">12.1</w:t>
+        <w:t xml:space="preserve">11.1</w:t>
       </w:r>
       <w:r>
         <w:t xml:space="preserve">).</w:t>
@@ -47974,18 +47955,18 @@
           <wp:inline>
             <wp:extent cx="5698155" cy="4052235"/>
             <wp:effectExtent b="0" l="0" r="0" t="0"/>
-            <wp:docPr descr="Figure 12.1: Clone GitHub Repository" title="" id="318" name="Picture"/>
+            <wp:docPr descr="Figure 11.1: Clone GitHub Repository" title="" id="317" name="Picture"/>
             <a:graphic>
               <a:graphicData uri="http://schemas.openxmlformats.org/drawingml/2006/picture">
                 <pic:pic>
                   <pic:nvPicPr>
-                    <pic:cNvPr descr="images/Gitclone.png" id="319" name="Picture"/>
+                    <pic:cNvPr descr="images/Gitclone.png" id="318" name="Picture"/>
                     <pic:cNvPicPr>
                       <a:picLocks noChangeArrowheads="1" noChangeAspect="1"/>
                     </pic:cNvPicPr>
                   </pic:nvPicPr>
                   <pic:blipFill>
-                    <a:blip r:embed="rId317"/>
+                    <a:blip r:embed="rId316"/>
                     <a:stretch>
                       <a:fillRect/>
                     </a:stretch>
@@ -48017,7 +47998,7 @@
         <w:pStyle w:val="ImageCaption"/>
       </w:pPr>
       <w:r>
-        <w:t xml:space="preserve">Figure 12.1: Clone GitHub Repository</w:t>
+        <w:t xml:space="preserve">Figure 11.1: Clone GitHub Repository</w:t>
       </w:r>
     </w:p>
     <w:p>
@@ -48046,7 +48027,7 @@
         <w:t xml:space="preserve"> </w:t>
       </w:r>
       <w:r>
-        <w:t xml:space="preserve">12.2</w:t>
+        <w:t xml:space="preserve">11.2</w:t>
       </w:r>
       <w:r>
         <w:t xml:space="preserve">).</w:t>
@@ -48061,18 +48042,18 @@
           <wp:inline>
             <wp:extent cx="5969000" cy="4959748"/>
             <wp:effectExtent b="0" l="0" r="0" t="0"/>
-            <wp:docPr descr="Figure 12.2: New features in RStudio" title="" id="321" name="Picture"/>
+            <wp:docPr descr="Figure 11.2: New features in RStudio" title="" id="320" name="Picture"/>
             <a:graphic>
               <a:graphicData uri="http://schemas.openxmlformats.org/drawingml/2006/picture">
                 <pic:pic>
                   <pic:nvPicPr>
-                    <pic:cNvPr descr="images/NewFeatures.png" id="322" name="Picture"/>
+                    <pic:cNvPr descr="images/NewFeatures.png" id="321" name="Picture"/>
                     <pic:cNvPicPr>
                       <a:picLocks noChangeArrowheads="1" noChangeAspect="1"/>
                     </pic:cNvPicPr>
                   </pic:nvPicPr>
                   <pic:blipFill>
-                    <a:blip r:embed="rId320"/>
+                    <a:blip r:embed="rId319"/>
                     <a:stretch>
                       <a:fillRect/>
                     </a:stretch>
@@ -48104,7 +48085,7 @@
         <w:pStyle w:val="ImageCaption"/>
       </w:pPr>
       <w:r>
-        <w:t xml:space="preserve">Figure 12.2: New features in RStudio</w:t>
+        <w:t xml:space="preserve">Figure 11.2: New features in RStudio</w:t>
       </w:r>
     </w:p>
     <w:p>
@@ -48123,7 +48104,7 @@
         </w:numPr>
         <w:pStyle w:val="Compact"/>
       </w:pPr>
-      <w:hyperlink r:id="rId323">
+      <w:hyperlink r:id="rId322">
         <w:r>
           <w:rPr>
             <w:rStyle w:val="VerbatimChar"/>
@@ -48146,7 +48127,7 @@
       <w:r>
         <w:t xml:space="preserve"> </w:t>
       </w:r>
-      <w:hyperlink r:id="rId324">
+      <w:hyperlink r:id="rId323">
         <w:r>
           <w:rPr>
             <w:rStyle w:val="Hyperlink"/>
@@ -48175,7 +48156,7 @@
       <w:r>
         <w:t xml:space="preserve"> </w:t>
       </w:r>
-      <w:hyperlink r:id="rId325">
+      <w:hyperlink r:id="rId324">
         <w:r>
           <w:rPr>
             <w:rStyle w:val="Hyperlink"/>
@@ -48194,7 +48175,7 @@
       <w:pPr>
         <w:pStyle w:val="FirstParagraph"/>
       </w:pPr>
-      <w:hyperlink r:id="rId323">
+      <w:hyperlink r:id="rId322">
         <w:r>
           <w:rPr>
             <w:rStyle w:val="VerbatimChar"/>
@@ -48211,7 +48192,7 @@
       <w:r>
         <w:t xml:space="preserve"> </w:t>
       </w:r>
-      <w:hyperlink r:id="rId324">
+      <w:hyperlink r:id="rId323">
         <w:r>
           <w:rPr>
             <w:rStyle w:val="Hyperlink"/>
@@ -48244,7 +48225,7 @@
         <w:t xml:space="preserve"> </w:t>
       </w:r>
       <w:r>
-        <w:t xml:space="preserve">12.3</w:t>
+        <w:t xml:space="preserve">11.3</w:t>
       </w:r>
       <w:r>
         <w:t xml:space="preserve">).</w:t>
@@ -48259,18 +48240,18 @@
           <wp:inline>
             <wp:extent cx="5969000" cy="4959748"/>
             <wp:effectExtent b="0" l="0" r="0" t="0"/>
-            <wp:docPr descr="Figure 12.3: Changes in Git tab" title="" id="327" name="Picture"/>
+            <wp:docPr descr="Figure 11.3: Changes in Git tab" title="" id="326" name="Picture"/>
             <a:graphic>
               <a:graphicData uri="http://schemas.openxmlformats.org/drawingml/2006/picture">
                 <pic:pic>
                   <pic:nvPicPr>
-                    <pic:cNvPr descr="images/Changes.png" id="328" name="Picture"/>
+                    <pic:cNvPr descr="images/Changes.png" id="327" name="Picture"/>
                     <pic:cNvPicPr>
                       <a:picLocks noChangeArrowheads="1" noChangeAspect="1"/>
                     </pic:cNvPicPr>
                   </pic:nvPicPr>
                   <pic:blipFill>
-                    <a:blip r:embed="rId326"/>
+                    <a:blip r:embed="rId325"/>
                     <a:stretch>
                       <a:fillRect/>
                     </a:stretch>
@@ -48302,7 +48283,7 @@
         <w:pStyle w:val="ImageCaption"/>
       </w:pPr>
       <w:r>
-        <w:t xml:space="preserve">Figure 12.3: Changes in Git tab</w:t>
+        <w:t xml:space="preserve">Figure 11.3: Changes in Git tab</w:t>
       </w:r>
     </w:p>
     <w:p>
@@ -48331,7 +48312,7 @@
         <w:t xml:space="preserve"> </w:t>
       </w:r>
       <w:r>
-        <w:t xml:space="preserve">12.4</w:t>
+        <w:t xml:space="preserve">11.4</w:t>
       </w:r>
       <w:r>
         <w:t xml:space="preserve">). At the moment</w:t>
@@ -48389,18 +48370,18 @@
           <wp:inline>
             <wp:extent cx="5969000" cy="4959748"/>
             <wp:effectExtent b="0" l="0" r="0" t="0"/>
-            <wp:docPr descr="Figure 12.4: Switch branch" title="" id="330" name="Picture"/>
+            <wp:docPr descr="Figure 11.4: Switch branch" title="" id="329" name="Picture"/>
             <a:graphic>
               <a:graphicData uri="http://schemas.openxmlformats.org/drawingml/2006/picture">
                 <pic:pic>
                   <pic:nvPicPr>
-                    <pic:cNvPr descr="images/Branches.png" id="331" name="Picture"/>
+                    <pic:cNvPr descr="images/Branches.png" id="330" name="Picture"/>
                     <pic:cNvPicPr>
                       <a:picLocks noChangeArrowheads="1" noChangeAspect="1"/>
                     </pic:cNvPicPr>
                   </pic:nvPicPr>
                   <pic:blipFill>
-                    <a:blip r:embed="rId329"/>
+                    <a:blip r:embed="rId328"/>
                     <a:stretch>
                       <a:fillRect/>
                     </a:stretch>
@@ -48432,7 +48413,7 @@
         <w:pStyle w:val="ImageCaption"/>
       </w:pPr>
       <w:r>
-        <w:t xml:space="preserve">Figure 12.4: Switch branch</w:t>
+        <w:t xml:space="preserve">Figure 11.4: Switch branch</w:t>
       </w:r>
     </w:p>
     <w:p>
@@ -48511,7 +48492,7 @@
       <w:r>
         <w:t xml:space="preserve"> </w:t>
       </w:r>
-      <w:hyperlink r:id="rId332">
+      <w:hyperlink r:id="rId331">
         <w:r>
           <w:rPr>
             <w:rStyle w:val="Hyperlink"/>
@@ -48523,8 +48504,8 @@
         <w:t xml:space="preserve">).</w:t>
       </w:r>
     </w:p>
-    <w:bookmarkEnd w:id="333"/>
-    <w:bookmarkStart w:id="347" w:name="create-a-first-rmarkdown-document"/>
+    <w:bookmarkEnd w:id="332"/>
+    <w:bookmarkStart w:id="346" w:name="create-a-first-rmarkdown-document"/>
     <w:p>
       <w:pPr>
         <w:pStyle w:val="berschrift2"/>
@@ -48533,7 +48514,7 @@
         <w:rPr>
           <w:rStyle w:val="SectionNumber"/>
         </w:rPr>
-        <w:t xml:space="preserve">12.3</w:t>
+        <w:t xml:space="preserve">11.3</w:t>
       </w:r>
       <w:r>
         <w:tab/>
@@ -48651,7 +48632,7 @@
         <w:t xml:space="preserve"> </w:t>
       </w:r>
       <w:r>
-        <w:t xml:space="preserve">12.5</w:t>
+        <w:t xml:space="preserve">11.5</w:t>
       </w:r>
       <w:r>
         <w:t xml:space="preserve">).</w:t>
@@ -48666,18 +48647,18 @@
           <wp:inline>
             <wp:extent cx="5969000" cy="2315972"/>
             <wp:effectExtent b="0" l="0" r="0" t="0"/>
-            <wp:docPr descr="Figure 12.5: R Markdown sample file" title="" id="335" name="Picture"/>
+            <wp:docPr descr="Figure 11.5: R Markdown sample file" title="" id="334" name="Picture"/>
             <a:graphic>
               <a:graphicData uri="http://schemas.openxmlformats.org/drawingml/2006/picture">
                 <pic:pic>
                   <pic:nvPicPr>
-                    <pic:cNvPr descr="images/SampleFile.png" id="336" name="Picture"/>
+                    <pic:cNvPr descr="images/SampleFile.png" id="335" name="Picture"/>
                     <pic:cNvPicPr>
                       <a:picLocks noChangeArrowheads="1" noChangeAspect="1"/>
                     </pic:cNvPicPr>
                   </pic:nvPicPr>
                   <pic:blipFill>
-                    <a:blip r:embed="rId334"/>
+                    <a:blip r:embed="rId333"/>
                     <a:stretch>
                       <a:fillRect/>
                     </a:stretch>
@@ -48709,7 +48690,7 @@
         <w:pStyle w:val="ImageCaption"/>
       </w:pPr>
       <w:r>
-        <w:t xml:space="preserve">Figure 12.5: R Markdown sample file</w:t>
+        <w:t xml:space="preserve">Figure 11.5: R Markdown sample file</w:t>
       </w:r>
     </w:p>
     <w:p>
@@ -48722,7 +48703,7 @@
       <w:r>
         <w:t xml:space="preserve"> </w:t>
       </w:r>
-      <w:hyperlink r:id="rId337">
+      <w:hyperlink r:id="rId336">
         <w:r>
           <w:rPr>
             <w:rStyle w:val="Hyperlink"/>
@@ -48736,7 +48717,7 @@
       <w:r>
         <w:t xml:space="preserve"> </w:t>
       </w:r>
-      <w:hyperlink r:id="rId338">
+      <w:hyperlink r:id="rId337">
         <w:r>
           <w:rPr>
             <w:rStyle w:val="Hyperlink"/>
@@ -48819,7 +48800,7 @@
         <w:t xml:space="preserve"> </w:t>
       </w:r>
       <w:r>
-        <w:t xml:space="preserve">12.5</w:t>
+        <w:t xml:space="preserve">11.5</w:t>
       </w:r>
       <w:r>
         <w:t xml:space="preserve">). The three</w:t>
@@ -48874,7 +48855,7 @@
         <w:t xml:space="preserve"> </w:t>
       </w:r>
       <w:r>
-        <w:t xml:space="preserve">12.6</w:t>
+        <w:t xml:space="preserve">11.6</w:t>
       </w:r>
       <w:r>
         <w:t xml:space="preserve">).</w:t>
@@ -48889,18 +48870,18 @@
           <wp:inline>
             <wp:extent cx="5969000" cy="1254501"/>
             <wp:effectExtent b="0" l="0" r="0" t="0"/>
-            <wp:docPr descr="Figure 12.6: Python Example" title="" id="340" name="Picture"/>
+            <wp:docPr descr="Figure 11.6: Python Example" title="" id="339" name="Picture"/>
             <a:graphic>
               <a:graphicData uri="http://schemas.openxmlformats.org/drawingml/2006/picture">
                 <pic:pic>
                   <pic:nvPicPr>
-                    <pic:cNvPr descr="images/pyexample.png" id="341" name="Picture"/>
+                    <pic:cNvPr descr="images/pyexample.png" id="340" name="Picture"/>
                     <pic:cNvPicPr>
                       <a:picLocks noChangeArrowheads="1" noChangeAspect="1"/>
                     </pic:cNvPicPr>
                   </pic:nvPicPr>
                   <pic:blipFill>
-                    <a:blip r:embed="rId339"/>
+                    <a:blip r:embed="rId338"/>
                     <a:stretch>
                       <a:fillRect/>
                     </a:stretch>
@@ -48932,7 +48913,7 @@
         <w:pStyle w:val="ImageCaption"/>
       </w:pPr>
       <w:r>
-        <w:t xml:space="preserve">Figure 12.6: Python Example</w:t>
+        <w:t xml:space="preserve">Figure 11.6: Python Example</w:t>
       </w:r>
     </w:p>
     <w:p>
@@ -49003,7 +48984,7 @@
       <w:r>
         <w:t xml:space="preserve"> </w:t>
       </w:r>
-      <w:hyperlink r:id="rId342">
+      <w:hyperlink r:id="rId341">
         <w:r>
           <w:rPr>
             <w:rStyle w:val="Hyperlink"/>
@@ -49041,7 +49022,7 @@
         <w:t xml:space="preserve"> </w:t>
       </w:r>
       <w:r>
-        <w:t xml:space="preserve">12.7</w:t>
+        <w:t xml:space="preserve">11.7</w:t>
       </w:r>
       <w:r>
         <w:t xml:space="preserve">).</w:t>
@@ -49056,18 +49037,18 @@
           <wp:inline>
             <wp:extent cx="5969000" cy="2886967"/>
             <wp:effectExtent b="0" l="0" r="0" t="0"/>
-            <wp:docPr descr="Figure 12.7: Knit HTML Output" title="" id="344" name="Picture"/>
+            <wp:docPr descr="Figure 11.7: Knit HTML Output" title="" id="343" name="Picture"/>
             <a:graphic>
               <a:graphicData uri="http://schemas.openxmlformats.org/drawingml/2006/picture">
                 <pic:pic>
                   <pic:nvPicPr>
-                    <pic:cNvPr descr="images/knit.png" id="345" name="Picture"/>
+                    <pic:cNvPr descr="images/knit.png" id="344" name="Picture"/>
                     <pic:cNvPicPr>
                       <a:picLocks noChangeArrowheads="1" noChangeAspect="1"/>
                     </pic:cNvPicPr>
                   </pic:nvPicPr>
                   <pic:blipFill>
-                    <a:blip r:embed="rId343"/>
+                    <a:blip r:embed="rId342"/>
                     <a:stretch>
                       <a:fillRect/>
                     </a:stretch>
@@ -49099,7 +49080,7 @@
         <w:pStyle w:val="ImageCaption"/>
       </w:pPr>
       <w:r>
-        <w:t xml:space="preserve">Figure 12.7: Knit HTML Output</w:t>
+        <w:t xml:space="preserve">Figure 11.7: Knit HTML Output</w:t>
       </w:r>
     </w:p>
     <w:p>
@@ -49128,7 +49109,7 @@
       <w:r>
         <w:t xml:space="preserve"> </w:t>
       </w:r>
-      <w:hyperlink r:id="rId346">
+      <w:hyperlink r:id="rId345">
         <w:r>
           <w:rPr>
             <w:rStyle w:val="Hyperlink"/>
@@ -49186,8 +49167,8 @@
         <w:t xml:space="preserve">an R Markdown document, the .Rmd file is processed by the knitr package, which executes the code chunks and creates a new markdown file containing the code and its output. This markdown file is then processed by pandoc, which creates the final output document in the specified format. This two-step process allows for a wide range of output options and enables you to easily create professional-quality documents from your R Markdown code.</w:t>
       </w:r>
     </w:p>
-    <w:bookmarkEnd w:id="347"/>
-    <w:bookmarkStart w:id="361" w:name="synchronize-with-github"/>
+    <w:bookmarkEnd w:id="346"/>
+    <w:bookmarkStart w:id="360" w:name="synchronize-with-github"/>
     <w:p>
       <w:pPr>
         <w:pStyle w:val="berschrift2"/>
@@ -49196,7 +49177,7 @@
         <w:rPr>
           <w:rStyle w:val="SectionNumber"/>
         </w:rPr>
-        <w:t xml:space="preserve">12.4</w:t>
+        <w:t xml:space="preserve">11.4</w:t>
       </w:r>
       <w:r>
         <w:tab/>
@@ -49291,7 +49272,7 @@
         <w:t xml:space="preserve"> </w:t>
       </w:r>
       <w:r>
-        <w:t xml:space="preserve">12.8</w:t>
+        <w:t xml:space="preserve">11.8</w:t>
       </w:r>
       <w:r>
         <w:t xml:space="preserve">). A message appears indicating that no other changes have been made (</w:t>
@@ -49315,18 +49296,18 @@
           <wp:inline>
             <wp:extent cx="5969000" cy="673084"/>
             <wp:effectExtent b="0" l="0" r="0" t="0"/>
-            <wp:docPr descr="Figure 12.8: Make Pull" title="" id="349" name="Picture"/>
+            <wp:docPr descr="Figure 11.8: Make Pull" title="" id="348" name="Picture"/>
             <a:graphic>
               <a:graphicData uri="http://schemas.openxmlformats.org/drawingml/2006/picture">
                 <pic:pic>
                   <pic:nvPicPr>
-                    <pic:cNvPr descr="images/pull.png" id="350" name="Picture"/>
+                    <pic:cNvPr descr="images/pull.png" id="349" name="Picture"/>
                     <pic:cNvPicPr>
                       <a:picLocks noChangeArrowheads="1" noChangeAspect="1"/>
                     </pic:cNvPicPr>
                   </pic:nvPicPr>
                   <pic:blipFill>
-                    <a:blip r:embed="rId348"/>
+                    <a:blip r:embed="rId347"/>
                     <a:stretch>
                       <a:fillRect/>
                     </a:stretch>
@@ -49358,7 +49339,7 @@
         <w:pStyle w:val="ImageCaption"/>
       </w:pPr>
       <w:r>
-        <w:t xml:space="preserve">Figure 12.8: Make Pull</w:t>
+        <w:t xml:space="preserve">Figure 11.8: Make Pull</w:t>
       </w:r>
     </w:p>
     <w:p>
@@ -49475,7 +49456,7 @@
       <w:r>
         <w:t xml:space="preserve"> </w:t>
       </w:r>
-      <w:hyperlink r:id="rId351">
+      <w:hyperlink r:id="rId350">
         <w:r>
           <w:rPr>
             <w:rStyle w:val="Hyperlink"/>
@@ -49513,7 +49494,7 @@
         <w:t xml:space="preserve"> </w:t>
       </w:r>
       <w:r>
-        <w:t xml:space="preserve">12.9</w:t>
+        <w:t xml:space="preserve">11.9</w:t>
       </w:r>
     </w:p>
     <w:p>
@@ -49525,18 +49506,18 @@
           <wp:inline>
             <wp:extent cx="5969000" cy="4910064"/>
             <wp:effectExtent b="0" l="0" r="0" t="0"/>
-            <wp:docPr descr="Figure 12.9: Make Commit" title="" id="353" name="Picture"/>
+            <wp:docPr descr="Figure 11.9: Make Commit" title="" id="352" name="Picture"/>
             <a:graphic>
               <a:graphicData uri="http://schemas.openxmlformats.org/drawingml/2006/picture">
                 <pic:pic>
                   <pic:nvPicPr>
-                    <pic:cNvPr descr="images/commit.png" id="354" name="Picture"/>
+                    <pic:cNvPr descr="images/commit.png" id="353" name="Picture"/>
                     <pic:cNvPicPr>
                       <a:picLocks noChangeArrowheads="1" noChangeAspect="1"/>
                     </pic:cNvPicPr>
                   </pic:nvPicPr>
                   <pic:blipFill>
-                    <a:blip r:embed="rId352"/>
+                    <a:blip r:embed="rId351"/>
                     <a:stretch>
                       <a:fillRect/>
                     </a:stretch>
@@ -49610,7 +49591,7 @@
         <w:t xml:space="preserve"> </w:t>
       </w:r>
       <w:r>
-        <w:t xml:space="preserve">12.10</w:t>
+        <w:t xml:space="preserve">11.10</w:t>
       </w:r>
       <w:r>
         <w:t xml:space="preserve">).</w:t>
@@ -49625,18 +49606,18 @@
           <wp:inline>
             <wp:extent cx="5958037" cy="394635"/>
             <wp:effectExtent b="0" l="0" r="0" t="0"/>
-            <wp:docPr descr="Figure 12.10: Make Push" title="" id="356" name="Picture"/>
+            <wp:docPr descr="Figure 11.10: Make Push" title="" id="355" name="Picture"/>
             <a:graphic>
               <a:graphicData uri="http://schemas.openxmlformats.org/drawingml/2006/picture">
                 <pic:pic>
                   <pic:nvPicPr>
-                    <pic:cNvPr descr="images/Push.png" id="357" name="Picture"/>
+                    <pic:cNvPr descr="images/Push.png" id="356" name="Picture"/>
                     <pic:cNvPicPr>
                       <a:picLocks noChangeArrowheads="1" noChangeAspect="1"/>
                     </pic:cNvPicPr>
                   </pic:nvPicPr>
                   <pic:blipFill>
-                    <a:blip r:embed="rId355"/>
+                    <a:blip r:embed="rId354"/>
                     <a:stretch>
                       <a:fillRect/>
                     </a:stretch>
@@ -49695,7 +49676,7 @@
         <w:t xml:space="preserve"> </w:t>
       </w:r>
       <w:r>
-        <w:t xml:space="preserve">12.11</w:t>
+        <w:t xml:space="preserve">11.11</w:t>
       </w:r>
       <w:r>
         <w:t xml:space="preserve">).</w:t>
@@ -49710,18 +49691,18 @@
           <wp:inline>
             <wp:extent cx="5969000" cy="1186535"/>
             <wp:effectExtent b="0" l="0" r="0" t="0"/>
-            <wp:docPr descr="Figure 12.11: Commit with message ‘describe sync process in github’ was pushed to the developer branch a minute ago" title="" id="359" name="Picture"/>
+            <wp:docPr descr="Figure 11.11: Commit with message ‘describe sync process in github’ was pushed to the developer branch a minute ago" title="" id="358" name="Picture"/>
             <a:graphic>
               <a:graphicData uri="http://schemas.openxmlformats.org/drawingml/2006/picture">
                 <pic:pic>
                   <pic:nvPicPr>
-                    <pic:cNvPr descr="images/CommitFinished.png" id="360" name="Picture"/>
+                    <pic:cNvPr descr="images/CommitFinished.png" id="359" name="Picture"/>
                     <pic:cNvPicPr>
                       <a:picLocks noChangeArrowheads="1" noChangeAspect="1"/>
                     </pic:cNvPicPr>
                   </pic:nvPicPr>
                   <pic:blipFill>
-                    <a:blip r:embed="rId358"/>
+                    <a:blip r:embed="rId357"/>
                     <a:stretch>
                       <a:fillRect/>
                     </a:stretch>
@@ -49753,7 +49734,7 @@
         <w:pStyle w:val="ImageCaption"/>
       </w:pPr>
       <w:r>
-        <w:t xml:space="preserve">Figure 12.11: Commit with message</w:t>
+        <w:t xml:space="preserve">Figure 11.11: Commit with message</w:t>
       </w:r>
       <w:r>
         <w:t xml:space="preserve"> </w:t>
@@ -49774,8 +49755,8 @@
         <w:t xml:space="preserve">was pushed to the developer branch a minute ago</w:t>
       </w:r>
     </w:p>
-    <w:bookmarkEnd w:id="361"/>
-    <w:bookmarkStart w:id="381" w:name="basic-rmarkdown-syntax"/>
+    <w:bookmarkEnd w:id="360"/>
+    <w:bookmarkStart w:id="380" w:name="basic-rmarkdown-syntax"/>
     <w:p>
       <w:pPr>
         <w:pStyle w:val="berschrift2"/>
@@ -49784,7 +49765,7 @@
         <w:rPr>
           <w:rStyle w:val="SectionNumber"/>
         </w:rPr>
-        <w:t xml:space="preserve">12.5</w:t>
+        <w:t xml:space="preserve">11.5</w:t>
       </w:r>
       <w:r>
         <w:tab/>
@@ -49972,7 +49953,7 @@
         <w:t xml:space="preserve"> </w:t>
       </w:r>
       <w:r>
-        <w:t xml:space="preserve">12.12</w:t>
+        <w:t xml:space="preserve">11.12</w:t>
       </w:r>
       <w:r>
         <w:t xml:space="preserve"> </w:t>
@@ -49990,18 +49971,18 @@
           <wp:inline>
             <wp:extent cx="5969000" cy="1444306"/>
             <wp:effectExtent b="0" l="0" r="0" t="0"/>
-            <wp:docPr descr="Figure 12.12: How Tables are made in Markdown" title="" id="363" name="Picture"/>
+            <wp:docPr descr="Figure 11.12: How Tables are made in Markdown" title="" id="362" name="Picture"/>
             <a:graphic>
               <a:graphicData uri="http://schemas.openxmlformats.org/drawingml/2006/picture">
                 <pic:pic>
                   <pic:nvPicPr>
-                    <pic:cNvPr descr="images/tables.png" id="364" name="Picture"/>
+                    <pic:cNvPr descr="images/tables.png" id="363" name="Picture"/>
                     <pic:cNvPicPr>
                       <a:picLocks noChangeArrowheads="1" noChangeAspect="1"/>
                     </pic:cNvPicPr>
                   </pic:nvPicPr>
                   <pic:blipFill>
-                    <a:blip r:embed="rId362"/>
+                    <a:blip r:embed="rId361"/>
                     <a:stretch>
                       <a:fillRect/>
                     </a:stretch>
@@ -50033,7 +50014,7 @@
         <w:pStyle w:val="ImageCaption"/>
       </w:pPr>
       <w:r>
-        <w:t xml:space="preserve">Figure 12.12: How Tables are made in Markdown</w:t>
+        <w:t xml:space="preserve">Figure 11.12: How Tables are made in Markdown</w:t>
       </w:r>
     </w:p>
     <w:p>
@@ -50334,7 +50315,7 @@
       <w:r>
         <w:t xml:space="preserve"> </w:t>
       </w:r>
-      <w:hyperlink r:id="rId304">
+      <w:hyperlink r:id="rId303">
         <w:r>
           <w:rPr>
             <w:rStyle w:val="Hyperlink"/>
@@ -50683,7 +50664,7 @@
       <w:r>
         <w:t xml:space="preserve"> </w:t>
       </w:r>
-      <w:hyperlink r:id="rId365">
+      <w:hyperlink r:id="rId364">
         <w:r>
           <w:rPr>
             <w:rStyle w:val="Hyperlink"/>
@@ -50710,7 +50691,7 @@
         <w:t xml:space="preserve">for more examples.</w:t>
       </w:r>
     </w:p>
-    <w:bookmarkStart w:id="380" w:name="references-in-rmarkdown"/>
+    <w:bookmarkStart w:id="379" w:name="references-in-rmarkdown"/>
     <w:p>
       <w:pPr>
         <w:pStyle w:val="berschrift3"/>
@@ -50719,7 +50700,7 @@
         <w:rPr>
           <w:rStyle w:val="SectionNumber"/>
         </w:rPr>
-        <w:t xml:space="preserve">12.5.1</w:t>
+        <w:t xml:space="preserve">11.5.1</w:t>
       </w:r>
       <w:r>
         <w:tab/>
@@ -50827,7 +50808,7 @@
         <w:t xml:space="preserve"> </w:t>
       </w:r>
       <w:r>
-        <w:t xml:space="preserve">12.13</w:t>
+        <w:t xml:space="preserve">11.13</w:t>
       </w:r>
       <w:r>
         <w:t xml:space="preserve">).</w:t>
@@ -50842,18 +50823,18 @@
           <wp:inline>
             <wp:extent cx="5587320" cy="5388537"/>
             <wp:effectExtent b="0" l="0" r="0" t="0"/>
-            <wp:docPr descr="Figure 12.13: Enable BibTeX in Firefox 106.0.1" title="" id="367" name="Picture"/>
+            <wp:docPr descr="Figure 11.13: Enable BibTeX in Firefox 106.0.1" title="" id="366" name="Picture"/>
             <a:graphic>
               <a:graphicData uri="http://schemas.openxmlformats.org/drawingml/2006/picture">
                 <pic:pic>
                   <pic:nvPicPr>
-                    <pic:cNvPr descr="images/ScholarSettings.png" id="368" name="Picture"/>
+                    <pic:cNvPr descr="images/ScholarSettings.png" id="367" name="Picture"/>
                     <pic:cNvPicPr>
                       <a:picLocks noChangeArrowheads="1" noChangeAspect="1"/>
                     </pic:cNvPicPr>
                   </pic:nvPicPr>
                   <pic:blipFill>
-                    <a:blip r:embed="rId366"/>
+                    <a:blip r:embed="rId365"/>
                     <a:stretch>
                       <a:fillRect/>
                     </a:stretch>
@@ -50885,7 +50866,7 @@
         <w:pStyle w:val="ImageCaption"/>
       </w:pPr>
       <w:r>
-        <w:t xml:space="preserve">Figure 12.13: Enable BibTeX in Firefox 106.0.1</w:t>
+        <w:t xml:space="preserve">Figure 11.13: Enable BibTeX in Firefox 106.0.1</w:t>
       </w:r>
     </w:p>
     <w:p>
@@ -50927,7 +50908,7 @@
         <w:t xml:space="preserve"> </w:t>
       </w:r>
       <w:r>
-        <w:t xml:space="preserve">12.14</w:t>
+        <w:t xml:space="preserve">11.14</w:t>
       </w:r>
       <w:r>
         <w:t xml:space="preserve">).</w:t>
@@ -50942,18 +50923,18 @@
           <wp:inline>
             <wp:extent cx="5969000" cy="2352432"/>
             <wp:effectExtent b="0" l="0" r="0" t="0"/>
-            <wp:docPr descr="Figure 12.14: BibTeX Link in Firefox 106.0.1" title="" id="370" name="Picture"/>
+            <wp:docPr descr="Figure 11.14: BibTeX Link in Firefox 106.0.1" title="" id="369" name="Picture"/>
             <a:graphic>
               <a:graphicData uri="http://schemas.openxmlformats.org/drawingml/2006/picture">
                 <pic:pic>
                   <pic:nvPicPr>
-                    <pic:cNvPr descr="images/bibtexoption.png" id="371" name="Picture"/>
+                    <pic:cNvPr descr="images/bibtexoption.png" id="370" name="Picture"/>
                     <pic:cNvPicPr>
                       <a:picLocks noChangeArrowheads="1" noChangeAspect="1"/>
                     </pic:cNvPicPr>
                   </pic:nvPicPr>
                   <pic:blipFill>
-                    <a:blip r:embed="rId369"/>
+                    <a:blip r:embed="rId368"/>
                     <a:stretch>
                       <a:fillRect/>
                     </a:stretch>
@@ -50985,7 +50966,7 @@
         <w:pStyle w:val="ImageCaption"/>
       </w:pPr>
       <w:r>
-        <w:t xml:space="preserve">Figure 12.14: BibTeX Link in Firefox 106.0.1</w:t>
+        <w:t xml:space="preserve">Figure 11.14: BibTeX Link in Firefox 106.0.1</w:t>
       </w:r>
     </w:p>
     <w:p>
@@ -51041,7 +51022,7 @@
         <w:t xml:space="preserve"> </w:t>
       </w:r>
       <w:r>
-        <w:t xml:space="preserve">12.15</w:t>
+        <w:t xml:space="preserve">11.15</w:t>
       </w:r>
       <w:r>
         <w:t xml:space="preserve">).</w:t>
@@ -51056,18 +51037,18 @@
           <wp:inline>
             <wp:extent cx="5969000" cy="3075790"/>
             <wp:effectExtent b="0" l="0" r="0" t="0"/>
-            <wp:docPr descr="Figure 12.15: Integrate BibTeX reference in RMarkdown document" title="" id="373" name="Picture"/>
+            <wp:docPr descr="Figure 11.15: Integrate BibTeX reference in RMarkdown document" title="" id="372" name="Picture"/>
             <a:graphic>
               <a:graphicData uri="http://schemas.openxmlformats.org/drawingml/2006/picture">
                 <pic:pic>
                   <pic:nvPicPr>
-                    <pic:cNvPr descr="images/refs.png" id="374" name="Picture"/>
+                    <pic:cNvPr descr="images/refs.png" id="373" name="Picture"/>
                     <pic:cNvPicPr>
                       <a:picLocks noChangeArrowheads="1" noChangeAspect="1"/>
                     </pic:cNvPicPr>
                   </pic:nvPicPr>
                   <pic:blipFill>
-                    <a:blip r:embed="rId372"/>
+                    <a:blip r:embed="rId371"/>
                     <a:stretch>
                       <a:fillRect/>
                     </a:stretch>
@@ -51099,7 +51080,7 @@
         <w:pStyle w:val="ImageCaption"/>
       </w:pPr>
       <w:r>
-        <w:t xml:space="preserve">Figure 12.15: Integrate BibTeX reference in RMarkdown document</w:t>
+        <w:t xml:space="preserve">Figure 11.15: Integrate BibTeX reference in RMarkdown document</w:t>
       </w:r>
     </w:p>
     <w:p>
@@ -51163,7 +51144,7 @@
         <w:t xml:space="preserve"> </w:t>
       </w:r>
       <w:r>
-        <w:t xml:space="preserve">12.16</w:t>
+        <w:t xml:space="preserve">11.16</w:t>
       </w:r>
       <w:r>
         <w:t xml:space="preserve">).</w:t>
@@ -51178,18 +51159,18 @@
           <wp:inline>
             <wp:extent cx="5969000" cy="3925192"/>
             <wp:effectExtent b="0" l="0" r="0" t="0"/>
-            <wp:docPr descr="Figure 12.16: Knit R Markdown as PDF" title="" id="376" name="Picture"/>
+            <wp:docPr descr="Figure 11.16: Knit R Markdown as PDF" title="" id="375" name="Picture"/>
             <a:graphic>
               <a:graphicData uri="http://schemas.openxmlformats.org/drawingml/2006/picture">
                 <pic:pic>
                   <pic:nvPicPr>
-                    <pic:cNvPr descr="images/knit_pdf.png" id="377" name="Picture"/>
+                    <pic:cNvPr descr="images/knit_pdf.png" id="376" name="Picture"/>
                     <pic:cNvPicPr>
                       <a:picLocks noChangeArrowheads="1" noChangeAspect="1"/>
                     </pic:cNvPicPr>
                   </pic:nvPicPr>
                   <pic:blipFill>
-                    <a:blip r:embed="rId375"/>
+                    <a:blip r:embed="rId374"/>
                     <a:stretch>
                       <a:fillRect/>
                     </a:stretch>
@@ -51221,14 +51202,14 @@
         <w:pStyle w:val="ImageCaption"/>
       </w:pPr>
       <w:r>
-        <w:t xml:space="preserve">Figure 12.16: Knit R Markdown as PDF</w:t>
+        <w:t xml:space="preserve">Figure 11.16: Knit R Markdown as PDF</w:t>
       </w:r>
     </w:p>
     <w:p>
       <w:pPr>
         <w:pStyle w:val="Textkrper"/>
       </w:pPr>
-      <w:hyperlink r:id="rId378">
+      <w:hyperlink r:id="rId377">
         <w:r>
           <w:rPr>
             <w:rStyle w:val="Hyperlink"/>
@@ -51258,7 +51239,7 @@
       <w:r>
         <w:t xml:space="preserve"> </w:t>
       </w:r>
-      <w:hyperlink r:id="rId379">
+      <w:hyperlink r:id="rId378">
         <w:r>
           <w:rPr>
             <w:rStyle w:val="Hyperlink"/>
@@ -51270,9 +51251,9 @@
         <w:t xml:space="preserve">.</w:t>
       </w:r>
     </w:p>
+    <w:bookmarkEnd w:id="379"/>
     <w:bookmarkEnd w:id="380"/>
-    <w:bookmarkEnd w:id="381"/>
-    <w:bookmarkStart w:id="386" w:name="speed-up-your-workflows"/>
+    <w:bookmarkStart w:id="385" w:name="speed-up-your-workflows"/>
     <w:p>
       <w:pPr>
         <w:pStyle w:val="berschrift2"/>
@@ -51281,7 +51262,7 @@
         <w:rPr>
           <w:rStyle w:val="SectionNumber"/>
         </w:rPr>
-        <w:t xml:space="preserve">12.6</w:t>
+        <w:t xml:space="preserve">11.6</w:t>
       </w:r>
       <w:r>
         <w:tab/>
@@ -51332,7 +51313,7 @@
       <w:r>
         <w:t xml:space="preserve"> </w:t>
       </w:r>
-      <w:hyperlink r:id="rId382">
+      <w:hyperlink r:id="rId381">
         <w:r>
           <w:rPr>
             <w:rStyle w:val="Hyperlink"/>
@@ -51346,7 +51327,7 @@
       <w:r>
         <w:t xml:space="preserve"> </w:t>
       </w:r>
-      <w:hyperlink r:id="rId383">
+      <w:hyperlink r:id="rId382">
         <w:r>
           <w:rPr>
             <w:rStyle w:val="Hyperlink"/>
@@ -51360,7 +51341,7 @@
       <w:r>
         <w:t xml:space="preserve"> </w:t>
       </w:r>
-      <w:hyperlink r:id="rId384">
+      <w:hyperlink r:id="rId383">
         <w:r>
           <w:rPr>
             <w:rStyle w:val="VerbatimChar"/>
@@ -51387,7 +51368,7 @@
       <w:r>
         <w:t xml:space="preserve"> </w:t>
       </w:r>
-      <w:hyperlink r:id="rId385">
+      <w:hyperlink r:id="rId384">
         <w:r>
           <w:rPr>
             <w:rStyle w:val="Hyperlink"/>
@@ -51447,8 +51428,8 @@
         <w:t xml:space="preserve">Once you have understood the structure of this document, try to supplement the finance data report with an additional spatial indicator (e.g. map of exchange rates from national currencies to Euro).</w:t>
       </w:r>
     </w:p>
-    <w:bookmarkEnd w:id="386"/>
-    <w:bookmarkStart w:id="390" w:name="self-study"/>
+    <w:bookmarkEnd w:id="385"/>
+    <w:bookmarkStart w:id="389" w:name="self-study"/>
     <w:p>
       <w:pPr>
         <w:pStyle w:val="berschrift2"/>
@@ -51457,7 +51438,7 @@
         <w:rPr>
           <w:rStyle w:val="SectionNumber"/>
         </w:rPr>
-        <w:t xml:space="preserve">12.7</w:t>
+        <w:t xml:space="preserve">11.7</w:t>
       </w:r>
       <w:r>
         <w:tab/>
@@ -51492,7 +51473,7 @@
       <w:r>
         <w:t xml:space="preserve"> </w:t>
       </w:r>
-      <w:hyperlink r:id="rId387">
+      <w:hyperlink r:id="rId386">
         <w:r>
           <w:rPr>
             <w:rStyle w:val="Hyperlink"/>
@@ -51517,7 +51498,7 @@
       <w:r>
         <w:t xml:space="preserve"> </w:t>
       </w:r>
-      <w:hyperlink r:id="rId388">
+      <w:hyperlink r:id="rId387">
         <w:r>
           <w:rPr>
             <w:rStyle w:val="Hyperlink"/>
@@ -51534,7 +51515,7 @@
       <w:r>
         <w:t xml:space="preserve"> </w:t>
       </w:r>
-      <w:hyperlink r:id="rId389">
+      <w:hyperlink r:id="rId388">
         <w:r>
           <w:rPr>
             <w:rStyle w:val="Hyperlink"/>
@@ -51575,8 +51556,8 @@
         <w:t xml:space="preserve">By the way, this module is written in BookDown.</w:t>
       </w:r>
     </w:p>
+    <w:bookmarkEnd w:id="389"/>
     <w:bookmarkEnd w:id="390"/>
-    <w:bookmarkEnd w:id="391"/>
     <w:sectPr>
       <w:headerReference r:id="rId10" w:type="even"/>
       <w:headerReference r:id="rId9" w:type="default"/>

</xml_diff>

<commit_message>
rename new exercise as loops with conditional statements
</commit_message>
<xml_diff>
--- a/docs/UNIGIS-AppDev-R.docx
+++ b/docs/UNIGIS-AppDev-R.docx
@@ -15703,7 +15703,7 @@
         <w:rPr>
           <w:rStyle w:val="VerbatimChar"/>
         </w:rPr>
-        <w:t xml:space="preserve">## [1] 0.1105536 0.5395465 0.6272630 0.6294709 0.3948116</w:t>
+        <w:t xml:space="preserve">## [1] 0.84013692 0.12310355 0.01583142 0.36856017 0.02240816</w:t>
       </w:r>
     </w:p>
     <w:p>
@@ -16196,7 +16196,7 @@
     <w:bookmarkEnd w:id="102"/>
     <w:bookmarkEnd w:id="103"/>
     <w:bookmarkEnd w:id="104"/>
-    <w:bookmarkStart w:id="117" w:name="control-structures"/>
+    <w:bookmarkStart w:id="118" w:name="control-structures"/>
     <w:p>
       <w:pPr>
         <w:pStyle w:val="berschrift1"/>
@@ -19438,7 +19438,7 @@
     </w:p>
     <w:bookmarkEnd w:id="111"/>
     <w:bookmarkEnd w:id="112"/>
-    <w:bookmarkStart w:id="116" w:name="loops-with-conditional-statements"/>
+    <w:bookmarkStart w:id="117" w:name="loops-with-conditional-statements"/>
     <w:p>
       <w:pPr>
         <w:pStyle w:val="berschrift2"/>
@@ -20409,17 +20409,35 @@
         <w:pStyle w:val="Textkrper"/>
       </w:pPr>
     </w:p>
+    <w:bookmarkStart w:id="116" w:name="X38203f2ef88795aaeedf6074602ecbd26afbbb8"/>
+    <w:p>
+      <w:pPr>
+        <w:pStyle w:val="berschrift3"/>
+      </w:pPr>
+      <w:r>
+        <w:rPr>
+          <w:rStyle w:val="SectionNumber"/>
+        </w:rPr>
+        <w:t xml:space="preserve">5.5.1</w:t>
+      </w:r>
+      <w:r>
+        <w:tab/>
+      </w:r>
+      <w:r>
+        <w:t xml:space="preserve">Exercise: loops with conditional statements</w:t>
+      </w:r>
+    </w:p>
+    <w:p>
+      <w:pPr>
+        <w:pStyle w:val="FirstParagraph"/>
+      </w:pPr>
+    </w:p>
     <w:p>
       <w:pPr>
         <w:pStyle w:val="Textkrper"/>
       </w:pPr>
-    </w:p>
-    <w:p>
-      <w:pPr>
-        <w:pStyle w:val="Textkrper"/>
-      </w:pPr>
-      <w:r>
-        <w:t xml:space="preserve">As a last exercise in this lesson, you will implement a code that iterates over a two dimensional SpatRaster Object and counts values in the raster grid that exceed a certain threshold:</w:t>
+      <w:r>
+        <w:t xml:space="preserve">As a last exercise in this lesson, you will implement a code that iterates over a two-dimensional SpatRaster Object and counts values in the raster grid that exceed a certain threshold:</w:t>
       </w:r>
     </w:p>
     <w:p>
@@ -20949,7 +20967,7 @@
         <w:pStyle w:val="Textkrper"/>
       </w:pPr>
       <w:r>
-        <w:t xml:space="preserve">As an alternative, the same functionality may be implemented without loop. Instead operations can be vectorized:</w:t>
+        <w:t xml:space="preserve">As an alternative, the same functionality may be implemented without loop. Instead, operations can be vectorized:</w:t>
       </w:r>
     </w:p>
     <w:p>
@@ -21313,7 +21331,7 @@
         <w:rPr>
           <w:rStyle w:val="VerbatimChar"/>
         </w:rPr>
-        <w:t xml:space="preserve">## [1] 185</w:t>
+        <w:t xml:space="preserve">## [1] 211</w:t>
       </w:r>
     </w:p>
     <w:p>
@@ -21321,7 +21339,7 @@
         <w:pStyle w:val="FirstParagraph"/>
       </w:pPr>
       <w:r>
-        <w:t xml:space="preserve">It is apparent from the code example above that avoiding loops in R code makes code shorter and increases performance. Increase the size of your raster grid (e.g. ncol=100, nrow=100) and test respective code realizations to investigate the difference in code performance. More information on vectorization and parallelization of operations can be found</w:t>
+        <w:t xml:space="preserve">It is apparent from the code example above that avoiding loops in R code makes code shorter and increases performance. Increase the size of your raster grid (e.g. ncol=100, nrow=100) and test respective code realizations to investigate the difference in code performance. More information on vectorization and parallelization of operations in R can be found</w:t>
       </w:r>
       <w:r>
         <w:t xml:space="preserve"> </w:t>
@@ -21337,7 +21355,8 @@
     </w:p>
     <w:bookmarkEnd w:id="116"/>
     <w:bookmarkEnd w:id="117"/>
-    <w:bookmarkStart w:id="124" w:name="functions"/>
+    <w:bookmarkEnd w:id="118"/>
+    <w:bookmarkStart w:id="125" w:name="functions"/>
     <w:p>
       <w:pPr>
         <w:pStyle w:val="berschrift1"/>
@@ -21409,7 +21428,7 @@
         <w:t xml:space="preserve">Moreover, you will get to know the difference between variables with global and variables with local scope.</w:t>
       </w:r>
     </w:p>
-    <w:bookmarkStart w:id="118" w:name="defining-functions"/>
+    <w:bookmarkStart w:id="119" w:name="defining-functions"/>
     <w:p>
       <w:pPr>
         <w:pStyle w:val="berschrift2"/>
@@ -21679,8 +21698,8 @@
         <w:t xml:space="preserve">## [1] 4</w:t>
       </w:r>
     </w:p>
-    <w:bookmarkEnd w:id="118"/>
-    <w:bookmarkStart w:id="119" w:name="more-parameters"/>
+    <w:bookmarkEnd w:id="119"/>
+    <w:bookmarkStart w:id="120" w:name="more-parameters"/>
     <w:p>
       <w:pPr>
         <w:pStyle w:val="berschrift2"/>
@@ -21984,8 +22003,8 @@
         <w:t xml:space="preserve">is overwritten.</w:t>
       </w:r>
     </w:p>
-    <w:bookmarkEnd w:id="119"/>
-    <w:bookmarkStart w:id="120" w:name="more-return-values"/>
+    <w:bookmarkEnd w:id="120"/>
+    <w:bookmarkStart w:id="121" w:name="more-return-values"/>
     <w:p>
       <w:pPr>
         <w:pStyle w:val="berschrift2"/>
@@ -22456,8 +22475,8 @@
         <w:t xml:space="preserve">If you execute one of the functions above in a new R Script, you will see that the function appears in the Environment Window of RStudio in the same way as when we define a variable. When the function is invoked by using its identifier, the R interpreter will retrieve the respective function from the memory and execute it.</w:t>
       </w:r>
     </w:p>
-    <w:bookmarkEnd w:id="120"/>
-    <w:bookmarkStart w:id="121" w:name="functions-and-control-structures"/>
+    <w:bookmarkEnd w:id="121"/>
+    <w:bookmarkStart w:id="122" w:name="functions-and-control-structures"/>
     <w:p>
       <w:pPr>
         <w:pStyle w:val="berschrift2"/>
@@ -22902,8 +22921,8 @@
         <w:t xml:space="preserve">Although it is technically feasible, you would normally not define a function within conditional statements or within a loop.</w:t>
       </w:r>
     </w:p>
-    <w:bookmarkEnd w:id="121"/>
-    <w:bookmarkStart w:id="123" w:name="scope"/>
+    <w:bookmarkEnd w:id="122"/>
+    <w:bookmarkStart w:id="124" w:name="scope"/>
     <w:p>
       <w:pPr>
         <w:pStyle w:val="berschrift2"/>
@@ -23558,7 +23577,7 @@
       <w:r>
         <w:t xml:space="preserve"> </w:t>
       </w:r>
-      <w:hyperlink r:id="rId122">
+      <w:hyperlink r:id="rId123">
         <w:r>
           <w:rPr>
             <w:rStyle w:val="Hyperlink"/>
@@ -23573,9 +23592,9 @@
         <w:t xml:space="preserve">contains a concise summary of most important operations at a glance.</w:t>
       </w:r>
     </w:p>
-    <w:bookmarkEnd w:id="123"/>
     <w:bookmarkEnd w:id="124"/>
-    <w:bookmarkStart w:id="148" w:name="data-manipulation"/>
+    <w:bookmarkEnd w:id="125"/>
+    <w:bookmarkStart w:id="149" w:name="data-manipulation"/>
     <w:p>
       <w:pPr>
         <w:pStyle w:val="berschrift1"/>
@@ -23624,7 +23643,7 @@
       <w:r>
         <w:t xml:space="preserve"> </w:t>
       </w:r>
-      <w:hyperlink r:id="rId125">
+      <w:hyperlink r:id="rId126">
         <w:r>
           <w:rPr>
             <w:rStyle w:val="Hyperlink"/>
@@ -23638,7 +23657,7 @@
       <w:r>
         <w:t xml:space="preserve"> </w:t>
       </w:r>
-      <w:hyperlink r:id="rId126">
+      <w:hyperlink r:id="rId127">
         <w:r>
           <w:rPr>
             <w:rStyle w:val="Hyperlink"/>
@@ -23650,7 +23669,7 @@
         <w:t xml:space="preserve">).</w:t>
       </w:r>
     </w:p>
-    <w:bookmarkStart w:id="127" w:name="preparation"/>
+    <w:bookmarkStart w:id="128" w:name="preparation"/>
     <w:p>
       <w:pPr>
         <w:pStyle w:val="berschrift2"/>
@@ -23730,7 +23749,7 @@
       <w:r>
         <w:t xml:space="preserve"> </w:t>
       </w:r>
-      <w:hyperlink r:id="rId125">
+      <w:hyperlink r:id="rId126">
         <w:r>
           <w:rPr>
             <w:rStyle w:val="Hyperlink"/>
@@ -23944,8 +23963,8 @@
         <w:t xml:space="preserve">by writing it to the console.</w:t>
       </w:r>
     </w:p>
-    <w:bookmarkEnd w:id="127"/>
-    <w:bookmarkStart w:id="140" w:name="data-manipulation-1"/>
+    <w:bookmarkEnd w:id="128"/>
+    <w:bookmarkStart w:id="141" w:name="data-manipulation-1"/>
     <w:p>
       <w:pPr>
         <w:pStyle w:val="berschrift2"/>
@@ -24307,7 +24326,7 @@
       <w:r>
         <w:t xml:space="preserve"> </w:t>
       </w:r>
-      <w:hyperlink r:id="rId128">
+      <w:hyperlink r:id="rId129">
         <w:r>
           <w:rPr>
             <w:rStyle w:val="Hyperlink"/>
@@ -24595,7 +24614,7 @@
         <w:t xml:space="preserve">, and space is added at the beginning of new lines. That is very common in R programming (especially when functions have many parameters) as it makes the code more readable.</w:t>
       </w:r>
     </w:p>
-    <w:bookmarkStart w:id="129" w:name="summarise"/>
+    <w:bookmarkStart w:id="130" w:name="summarise"/>
     <w:p>
       <w:pPr>
         <w:pStyle w:val="berschrift3"/>
@@ -24983,8 +25002,8 @@
         </w:tc>
       </w:tr>
     </w:tbl>
-    <w:bookmarkEnd w:id="129"/>
-    <w:bookmarkStart w:id="130" w:name="select-and-filter"/>
+    <w:bookmarkEnd w:id="130"/>
+    <w:bookmarkStart w:id="131" w:name="select-and-filter"/>
     <w:p>
       <w:pPr>
         <w:pStyle w:val="berschrift3"/>
@@ -26325,8 +26344,8 @@
         <w:t xml:space="preserve">step.</w:t>
       </w:r>
     </w:p>
-    <w:bookmarkEnd w:id="130"/>
-    <w:bookmarkStart w:id="131" w:name="mutate"/>
+    <w:bookmarkEnd w:id="131"/>
+    <w:bookmarkStart w:id="132" w:name="mutate"/>
     <w:p>
       <w:pPr>
         <w:pStyle w:val="berschrift3"/>
@@ -27098,8 +27117,8 @@
         <w:pStyle w:val="Textkrper"/>
       </w:pPr>
     </w:p>
-    <w:bookmarkEnd w:id="131"/>
-    <w:bookmarkStart w:id="132" w:name="arrange"/>
+    <w:bookmarkEnd w:id="132"/>
+    <w:bookmarkStart w:id="133" w:name="arrange"/>
     <w:p>
       <w:pPr>
         <w:pStyle w:val="berschrift3"/>
@@ -27600,8 +27619,8 @@
         <w:t xml:space="preserve">rows in a table, based on the existing order.</w:t>
       </w:r>
     </w:p>
-    <w:bookmarkEnd w:id="132"/>
-    <w:bookmarkStart w:id="139" w:name="exercise-data-manipulation"/>
+    <w:bookmarkEnd w:id="133"/>
+    <w:bookmarkStart w:id="140" w:name="exercise-data-manipulation"/>
     <w:p>
       <w:pPr>
         <w:pStyle w:val="berschrift3"/>
@@ -27634,7 +27653,7 @@
       <w:r>
         <w:t xml:space="preserve"> </w:t>
       </w:r>
-      <w:hyperlink r:id="rId133">
+      <w:hyperlink r:id="rId134">
         <w:r>
           <w:rPr>
             <w:rStyle w:val="Hyperlink"/>
@@ -27702,7 +27721,7 @@
       <w:r>
         <w:t xml:space="preserve"> </w:t>
       </w:r>
-      <w:hyperlink r:id="rId134">
+      <w:hyperlink r:id="rId135">
         <w:r>
           <w:rPr>
             <w:rStyle w:val="Hyperlink"/>
@@ -27726,18 +27745,18 @@
           <wp:inline>
             <wp:extent cx="5969000" cy="3778972"/>
             <wp:effectExtent b="0" l="0" r="0" t="0"/>
-            <wp:docPr descr="Figure 7.1: FAO Data Download" title="" id="136" name="Picture"/>
+            <wp:docPr descr="Figure 7.1: FAO Data Download" title="" id="137" name="Picture"/>
             <a:graphic>
               <a:graphicData uri="http://schemas.openxmlformats.org/drawingml/2006/picture">
                 <pic:pic>
                   <pic:nvPicPr>
-                    <pic:cNvPr descr="images/FAODataAfrica.png" id="137" name="Picture"/>
+                    <pic:cNvPr descr="images/FAODataAfrica.png" id="138" name="Picture"/>
                     <pic:cNvPicPr>
                       <a:picLocks noChangeArrowheads="1" noChangeAspect="1"/>
                     </pic:cNvPicPr>
                   </pic:nvPicPr>
                   <pic:blipFill>
-                    <a:blip r:embed="rId135"/>
+                    <a:blip r:embed="rId136"/>
                     <a:stretch>
                       <a:fillRect/>
                     </a:stretch>
@@ -27970,7 +27989,7 @@
       <w:r>
         <w:t xml:space="preserve"> </w:t>
       </w:r>
-      <w:hyperlink r:id="rId138">
+      <w:hyperlink r:id="rId139">
         <w:r>
           <w:rPr>
             <w:rStyle w:val="Hyperlink"/>
@@ -27982,9 +28001,9 @@
         <w:t xml:space="preserve">!</w:t>
       </w:r>
     </w:p>
-    <w:bookmarkEnd w:id="139"/>
     <w:bookmarkEnd w:id="140"/>
-    <w:bookmarkStart w:id="147" w:name="join"/>
+    <w:bookmarkEnd w:id="141"/>
+    <w:bookmarkStart w:id="148" w:name="join"/>
     <w:p>
       <w:pPr>
         <w:pStyle w:val="berschrift2"/>
@@ -28975,7 +28994,7 @@
       <w:r>
         <w:t xml:space="preserve"> </w:t>
       </w:r>
-      <w:hyperlink r:id="rId125">
+      <w:hyperlink r:id="rId126">
         <w:r>
           <w:rPr>
             <w:rStyle w:val="Hyperlink"/>
@@ -29064,18 +29083,18 @@
           <wp:inline>
             <wp:extent cx="5969000" cy="4205785"/>
             <wp:effectExtent b="0" l="0" r="0" t="0"/>
-            <wp:docPr descr="Figure 7.2: Join types" title="" id="142" name="Picture"/>
+            <wp:docPr descr="Figure 7.2: Join types" title="" id="143" name="Picture"/>
             <a:graphic>
               <a:graphicData uri="http://schemas.openxmlformats.org/drawingml/2006/picture">
                 <pic:pic>
                   <pic:nvPicPr>
-                    <pic:cNvPr descr="images/joins.png" id="143" name="Picture"/>
+                    <pic:cNvPr descr="images/joins.png" id="144" name="Picture"/>
                     <pic:cNvPicPr>
                       <a:picLocks noChangeArrowheads="1" noChangeAspect="1"/>
                     </pic:cNvPicPr>
                   </pic:nvPicPr>
                   <pic:blipFill>
-                    <a:blip r:embed="rId141"/>
+                    <a:blip r:embed="rId142"/>
                     <a:stretch>
                       <a:fillRect/>
                     </a:stretch>
@@ -29120,7 +29139,7 @@
       <w:r>
         <w:t xml:space="preserve"> </w:t>
       </w:r>
-      <w:hyperlink r:id="rId144">
+      <w:hyperlink r:id="rId145">
         <w:r>
           <w:rPr>
             <w:rStyle w:val="Hyperlink"/>
@@ -32542,7 +32561,7 @@
         </w:tc>
       </w:tr>
     </w:tbl>
-    <w:bookmarkStart w:id="146" w:name="exercise-join"/>
+    <w:bookmarkStart w:id="147" w:name="exercise-join"/>
     <w:p>
       <w:pPr>
         <w:pStyle w:val="berschrift3"/>
@@ -32650,7 +32669,7 @@
       <w:r>
         <w:t xml:space="preserve"> </w:t>
       </w:r>
-      <w:hyperlink r:id="rId138">
+      <w:hyperlink r:id="rId139">
         <w:r>
           <w:rPr>
             <w:rStyle w:val="Hyperlink"/>
@@ -32837,7 +32856,7 @@
       <w:pPr>
         <w:pStyle w:val="FirstParagraph"/>
       </w:pPr>
-      <w:hyperlink r:id="rId145">
+      <w:hyperlink r:id="rId146">
         <w:r>
           <w:rPr>
             <w:rStyle w:val="Hyperlink"/>
@@ -32882,10 +32901,10 @@
         <w:t xml:space="preserve">which shows the most important dplyr operations at a glance.</w:t>
       </w:r>
     </w:p>
-    <w:bookmarkEnd w:id="146"/>
     <w:bookmarkEnd w:id="147"/>
     <w:bookmarkEnd w:id="148"/>
-    <w:bookmarkStart w:id="178" w:name="spatial-data-manipulation"/>
+    <w:bookmarkEnd w:id="149"/>
+    <w:bookmarkStart w:id="179" w:name="spatial-data-manipulation"/>
     <w:p>
       <w:pPr>
         <w:pStyle w:val="berschrift1"/>
@@ -32903,7 +32922,7 @@
         <w:t xml:space="preserve">Spatial Data Manipulation</w:t>
       </w:r>
     </w:p>
-    <w:bookmarkStart w:id="149" w:name="introduction"/>
+    <w:bookmarkStart w:id="150" w:name="introduction"/>
     <w:p>
       <w:pPr>
         <w:pStyle w:val="berschrift2"/>
@@ -32945,8 +32964,8 @@
         <w:t xml:space="preserve">Quick highlight of the difference between traditional data wrangling and spatial data wrangling.</w:t>
       </w:r>
     </w:p>
-    <w:bookmarkEnd w:id="149"/>
-    <w:bookmarkStart w:id="150" w:name="spatial-aggregation"/>
+    <w:bookmarkEnd w:id="150"/>
+    <w:bookmarkStart w:id="151" w:name="spatial-aggregation"/>
     <w:p>
       <w:pPr>
         <w:pStyle w:val="berschrift2"/>
@@ -32999,8 +33018,8 @@
         <w:t xml:space="preserve"># Example code for spatial aggregation using sf and terra</w:t>
       </w:r>
     </w:p>
-    <w:bookmarkEnd w:id="150"/>
-    <w:bookmarkStart w:id="151" w:name="merging-and-appending-spatial-data"/>
+    <w:bookmarkEnd w:id="151"/>
+    <w:bookmarkStart w:id="152" w:name="merging-and-appending-spatial-data"/>
     <w:p>
       <w:pPr>
         <w:pStyle w:val="berschrift2"/>
@@ -33053,8 +33072,8 @@
         <w:t xml:space="preserve"># Example code for merging and appending using sf</w:t>
       </w:r>
     </w:p>
-    <w:bookmarkEnd w:id="151"/>
-    <w:bookmarkStart w:id="152" w:name="handling-missing-data"/>
+    <w:bookmarkEnd w:id="152"/>
+    <w:bookmarkStart w:id="153" w:name="handling-missing-data"/>
     <w:p>
       <w:pPr>
         <w:pStyle w:val="berschrift2"/>
@@ -33165,8 +33184,8 @@
         <w:t xml:space="preserve"># Example code for handling missing data using tidyverse</w:t>
       </w:r>
     </w:p>
-    <w:bookmarkEnd w:id="152"/>
-    <w:bookmarkStart w:id="153" w:name="spatial-data-cleaning"/>
+    <w:bookmarkEnd w:id="153"/>
+    <w:bookmarkStart w:id="154" w:name="spatial-data-cleaning"/>
     <w:p>
       <w:pPr>
         <w:pStyle w:val="berschrift2"/>
@@ -33219,8 +33238,8 @@
         <w:t xml:space="preserve"># Example code for spatial data cleaning using sf and spatstat</w:t>
       </w:r>
     </w:p>
-    <w:bookmarkEnd w:id="153"/>
-    <w:bookmarkStart w:id="154" w:name="Xe7919565731cdc990efbb79b20b371f16ef4a60"/>
+    <w:bookmarkEnd w:id="154"/>
+    <w:bookmarkStart w:id="155" w:name="Xe7919565731cdc990efbb79b20b371f16ef4a60"/>
     <w:p>
       <w:pPr>
         <w:pStyle w:val="berschrift2"/>
@@ -33273,8 +33292,8 @@
         <w:t xml:space="preserve"># Example code for wrangling multidimensional data using stars</w:t>
       </w:r>
     </w:p>
-    <w:bookmarkEnd w:id="154"/>
-    <w:bookmarkStart w:id="155" w:name="challenges-in-spatial-data-structures"/>
+    <w:bookmarkEnd w:id="155"/>
+    <w:bookmarkStart w:id="156" w:name="challenges-in-spatial-data-structures"/>
     <w:p>
       <w:pPr>
         <w:pStyle w:val="berschrift2"/>
@@ -33316,8 +33335,8 @@
         <w:t xml:space="preserve">Handling different coordinate reference systems (CRS). (If you get for example a old or exotic dataset)</w:t>
       </w:r>
     </w:p>
-    <w:bookmarkEnd w:id="155"/>
-    <w:bookmarkStart w:id="156" w:name="dealing-with-large-spatial-datasets."/>
+    <w:bookmarkEnd w:id="156"/>
+    <w:bookmarkStart w:id="157" w:name="dealing-with-large-spatial-datasets."/>
     <w:p>
       <w:pPr>
         <w:pStyle w:val="berschrift2"/>
@@ -33347,8 +33366,8 @@
         <w:t xml:space="preserve">Dive Deeper: Strategies for optimizing spatial data structures for large datasets and high-performance computing.</w:t>
       </w:r>
     </w:p>
-    <w:bookmarkEnd w:id="156"/>
-    <w:bookmarkStart w:id="157" w:name="Xd5b3c8d3f7810da85e92f5bb88dfce2fa4b45f1"/>
+    <w:bookmarkEnd w:id="157"/>
+    <w:bookmarkStart w:id="158" w:name="Xd5b3c8d3f7810da85e92f5bb88dfce2fa4b45f1"/>
     <w:p>
       <w:pPr>
         <w:pStyle w:val="berschrift2"/>
@@ -33409,8 +33428,8 @@
         </w:pict>
       </w:r>
     </w:p>
-    <w:bookmarkEnd w:id="157"/>
-    <w:bookmarkStart w:id="158" w:name="introduction-1"/>
+    <w:bookmarkEnd w:id="158"/>
+    <w:bookmarkStart w:id="159" w:name="introduction-1"/>
     <w:p>
       <w:pPr>
         <w:pStyle w:val="berschrift2"/>
@@ -33464,8 +33483,8 @@
         <w:t xml:space="preserve">Introduce the primary packages for this chapter: sf, terra, stars, and spatstat.</w:t>
       </w:r>
     </w:p>
-    <w:bookmarkEnd w:id="158"/>
-    <w:bookmarkStart w:id="159" w:name="filtering-spatial-data"/>
+    <w:bookmarkEnd w:id="159"/>
+    <w:bookmarkStart w:id="160" w:name="filtering-spatial-data"/>
     <w:p>
       <w:pPr>
         <w:pStyle w:val="berschrift2"/>
@@ -33530,8 +33549,8 @@
         <w:t xml:space="preserve"># Example code for filtering sf objects</w:t>
       </w:r>
     </w:p>
-    <w:bookmarkEnd w:id="159"/>
-    <w:bookmarkStart w:id="160" w:name="filtering-rasters-with-terra"/>
+    <w:bookmarkEnd w:id="160"/>
+    <w:bookmarkStart w:id="161" w:name="filtering-rasters-with-terra"/>
     <w:p>
       <w:pPr>
         <w:pStyle w:val="berschrift2"/>
@@ -33572,8 +33591,8 @@
         <w:t xml:space="preserve"># Example code for filtering rasters with terra</w:t>
       </w:r>
     </w:p>
-    <w:bookmarkEnd w:id="160"/>
-    <w:bookmarkStart w:id="161" w:name="X7717c5877c257e10f339d8c2c2a3403a5a7a4f8"/>
+    <w:bookmarkEnd w:id="161"/>
+    <w:bookmarkStart w:id="162" w:name="X7717c5877c257e10f339d8c2c2a3403a5a7a4f8"/>
     <w:p>
       <w:pPr>
         <w:pStyle w:val="berschrift2"/>
@@ -33626,8 +33645,8 @@
         <w:t xml:space="preserve"># Example code for spatial joins with sf</w:t>
       </w:r>
     </w:p>
-    <w:bookmarkEnd w:id="161"/>
-    <w:bookmarkStart w:id="165" w:name="geometric-operations-with-sf"/>
+    <w:bookmarkEnd w:id="162"/>
+    <w:bookmarkStart w:id="166" w:name="geometric-operations-with-sf"/>
     <w:p>
       <w:pPr>
         <w:pStyle w:val="berschrift2"/>
@@ -33645,7 +33664,7 @@
         <w:t xml:space="preserve">Geometric Operations with sf</w:t>
       </w:r>
     </w:p>
-    <w:bookmarkStart w:id="162" w:name="intersect"/>
+    <w:bookmarkStart w:id="163" w:name="intersect"/>
     <w:p>
       <w:pPr>
         <w:pStyle w:val="berschrift3"/>
@@ -33686,8 +33705,8 @@
         <w:t xml:space="preserve"># Example code for intersect operation with sf</w:t>
       </w:r>
     </w:p>
-    <w:bookmarkEnd w:id="162"/>
-    <w:bookmarkStart w:id="163" w:name="buffer"/>
+    <w:bookmarkEnd w:id="163"/>
+    <w:bookmarkStart w:id="164" w:name="buffer"/>
     <w:p>
       <w:pPr>
         <w:pStyle w:val="berschrift3"/>
@@ -33728,8 +33747,8 @@
         <w:t xml:space="preserve"># Example code for buffer operation with sf</w:t>
       </w:r>
     </w:p>
-    <w:bookmarkEnd w:id="163"/>
-    <w:bookmarkStart w:id="164" w:name="union-and-difference"/>
+    <w:bookmarkEnd w:id="164"/>
+    <w:bookmarkStart w:id="165" w:name="union-and-difference"/>
     <w:p>
       <w:pPr>
         <w:pStyle w:val="berschrift3"/>
@@ -33770,9 +33789,9 @@
         <w:t xml:space="preserve"># Example code for union and difference operations with sf</w:t>
       </w:r>
     </w:p>
-    <w:bookmarkEnd w:id="164"/>
     <w:bookmarkEnd w:id="165"/>
-    <w:bookmarkStart w:id="166" w:name="X69a69f61d782dbb738656a008e2725e3832a503"/>
+    <w:bookmarkEnd w:id="166"/>
+    <w:bookmarkStart w:id="167" w:name="X69a69f61d782dbb738656a008e2725e3832a503"/>
     <w:p>
       <w:pPr>
         <w:pStyle w:val="berschrift2"/>
@@ -33825,8 +33844,8 @@
         <w:t xml:space="preserve"># Example code for coordinate transformations with sf and terra</w:t>
       </w:r>
     </w:p>
-    <w:bookmarkEnd w:id="166"/>
-    <w:bookmarkStart w:id="169" w:name="raster-operations-with-terra"/>
+    <w:bookmarkEnd w:id="167"/>
+    <w:bookmarkStart w:id="170" w:name="raster-operations-with-terra"/>
     <w:p>
       <w:pPr>
         <w:pStyle w:val="berschrift2"/>
@@ -33844,7 +33863,7 @@
         <w:t xml:space="preserve">Raster Operations with terra</w:t>
       </w:r>
     </w:p>
-    <w:bookmarkStart w:id="167" w:name="resampling"/>
+    <w:bookmarkStart w:id="168" w:name="resampling"/>
     <w:p>
       <w:pPr>
         <w:pStyle w:val="berschrift3"/>
@@ -33885,8 +33904,8 @@
         <w:t xml:space="preserve"># Example code for raster resampling with terra</w:t>
       </w:r>
     </w:p>
-    <w:bookmarkEnd w:id="167"/>
-    <w:bookmarkStart w:id="168" w:name="raster-algebra"/>
+    <w:bookmarkEnd w:id="168"/>
+    <w:bookmarkStart w:id="169" w:name="raster-algebra"/>
     <w:p>
       <w:pPr>
         <w:pStyle w:val="berschrift3"/>
@@ -33927,9 +33946,9 @@
         <w:t xml:space="preserve"># Example code for raster algebra with terra</w:t>
       </w:r>
     </w:p>
-    <w:bookmarkEnd w:id="168"/>
     <w:bookmarkEnd w:id="169"/>
-    <w:bookmarkStart w:id="170" w:name="applied-spatial-statistics-with-spatstat"/>
+    <w:bookmarkEnd w:id="170"/>
+    <w:bookmarkStart w:id="171" w:name="applied-spatial-statistics-with-spatstat"/>
     <w:p>
       <w:pPr>
         <w:pStyle w:val="berschrift2"/>
@@ -34021,8 +34040,8 @@
         <w:t xml:space="preserve">- Provide practical examples demonstrating how to perform Nearest Neighbor analysis using spatstat, and discuss the interpretation of the results.</w:t>
       </w:r>
     </w:p>
-    <w:bookmarkEnd w:id="170"/>
-    <w:bookmarkStart w:id="171" w:name="comparative-analysis-of-packages"/>
+    <w:bookmarkEnd w:id="171"/>
+    <w:bookmarkStart w:id="172" w:name="comparative-analysis-of-packages"/>
     <w:p>
       <w:pPr>
         <w:pStyle w:val="berschrift2"/>
@@ -34052,8 +34071,8 @@
         <w:t xml:space="preserve">After that intense usage of packages, Investigate and compare the performance, ease of use, and capabilities of sf, terra, stars, and spatstat for various spatial operations. Compiled languages (for example via C, C++) and packages and their difference in speed.</w:t>
       </w:r>
     </w:p>
-    <w:bookmarkEnd w:id="171"/>
-    <w:bookmarkStart w:id="172" w:name="exercise"/>
+    <w:bookmarkEnd w:id="172"/>
+    <w:bookmarkStart w:id="173" w:name="exercise"/>
     <w:p>
       <w:pPr>
         <w:pStyle w:val="berschrift2"/>
@@ -34090,8 +34109,8 @@
         </w:pict>
       </w:r>
     </w:p>
-    <w:bookmarkEnd w:id="172"/>
-    <w:bookmarkStart w:id="177" w:name="topological-relationships"/>
+    <w:bookmarkEnd w:id="173"/>
+    <w:bookmarkStart w:id="178" w:name="topological-relationships"/>
     <w:p>
       <w:pPr>
         <w:pStyle w:val="berschrift2"/>
@@ -34169,7 +34188,7 @@
         <w:t xml:space="preserve">Importance of understanding topological relationships in spatial analysis and how one might implement that in R.</w:t>
       </w:r>
     </w:p>
-    <w:bookmarkStart w:id="174" w:name="resampling-raster-data-in-terra"/>
+    <w:bookmarkStart w:id="175" w:name="resampling-raster-data-in-terra"/>
     <w:p>
       <w:pPr>
         <w:pStyle w:val="berschrift3"/>
@@ -34187,7 +34206,7 @@
         <w:t xml:space="preserve">Resampling Raster Data in Terra</w:t>
       </w:r>
     </w:p>
-    <w:bookmarkStart w:id="173" w:name="what-is-resampling"/>
+    <w:bookmarkStart w:id="174" w:name="what-is-resampling"/>
     <w:p>
       <w:pPr>
         <w:pStyle w:val="berschrift4"/>
@@ -34512,9 +34531,9 @@
         </w:pict>
       </w:r>
     </w:p>
-    <w:bookmarkEnd w:id="173"/>
     <w:bookmarkEnd w:id="174"/>
-    <w:bookmarkStart w:id="176" w:name="basic-raster-operations"/>
+    <w:bookmarkEnd w:id="175"/>
+    <w:bookmarkStart w:id="177" w:name="basic-raster-operations"/>
     <w:p>
       <w:pPr>
         <w:pStyle w:val="berschrift3"/>
@@ -34532,7 +34551,7 @@
         <w:t xml:space="preserve">Basic Raster Operations</w:t>
       </w:r>
     </w:p>
-    <w:bookmarkStart w:id="175" w:name="cropping"/>
+    <w:bookmarkStart w:id="176" w:name="cropping"/>
     <w:p>
       <w:pPr>
         <w:pStyle w:val="berschrift4"/>
@@ -34653,11 +34672,11 @@
         <w:t xml:space="preserve">#crop_extent &lt;- ext(-1, 1, -1, 1) # These coordinates #are within the original extent</w:t>
       </w:r>
     </w:p>
-    <w:bookmarkEnd w:id="175"/>
     <w:bookmarkEnd w:id="176"/>
     <w:bookmarkEnd w:id="177"/>
     <w:bookmarkEnd w:id="178"/>
-    <w:bookmarkStart w:id="182" w:name="crop-the-raster"/>
+    <w:bookmarkEnd w:id="179"/>
+    <w:bookmarkStart w:id="183" w:name="crop-the-raster"/>
     <w:p>
       <w:pPr>
         <w:pStyle w:val="berschrift1"/>
@@ -35002,18 +35021,18 @@
           <wp:inline>
             <wp:extent cx="4620126" cy="3696101"/>
             <wp:effectExtent b="0" l="0" r="0" t="0"/>
-            <wp:docPr descr="" title="" id="180" name="Picture"/>
+            <wp:docPr descr="" title="" id="181" name="Picture"/>
             <a:graphic>
               <a:graphicData uri="http://schemas.openxmlformats.org/drawingml/2006/picture">
                 <pic:pic>
                   <pic:nvPicPr>
-                    <pic:cNvPr descr="UNIGIS-AppDev-R_files/figure-docx/unnamed-chunk-168-1.png" id="181" name="Picture"/>
+                    <pic:cNvPr descr="UNIGIS-AppDev-R_files/figure-docx/unnamed-chunk-168-1.png" id="182" name="Picture"/>
                     <pic:cNvPicPr>
                       <a:picLocks noChangeArrowheads="1" noChangeAspect="1"/>
                     </pic:cNvPicPr>
                   </pic:nvPicPr>
                   <pic:blipFill>
-                    <a:blip r:embed="rId179"/>
+                    <a:blip r:embed="rId180"/>
                     <a:stretch>
                       <a:fillRect/>
                     </a:stretch>
@@ -35101,8 +35120,8 @@
         </w:pict>
       </w:r>
     </w:p>
-    <w:bookmarkEnd w:id="182"/>
-    <w:bookmarkStart w:id="226" w:name="read-and-write-data"/>
+    <w:bookmarkEnd w:id="183"/>
+    <w:bookmarkStart w:id="227" w:name="read-and-write-data"/>
     <w:p>
       <w:pPr>
         <w:pStyle w:val="berschrift1"/>
@@ -35173,7 +35192,7 @@
         <w:t xml:space="preserve">In this lesson you will learn to read and write plain-text and spatial vector file formats. Moreover, we will retrieve online data by means of a data API.</w:t>
       </w:r>
     </w:p>
-    <w:bookmarkStart w:id="189" w:name="read-and-write-tabular-data"/>
+    <w:bookmarkStart w:id="190" w:name="read-and-write-tabular-data"/>
     <w:p>
       <w:pPr>
         <w:pStyle w:val="berschrift2"/>
@@ -35313,7 +35332,7 @@
       <w:r>
         <w:t xml:space="preserve"> </w:t>
       </w:r>
-      <w:hyperlink r:id="rId183">
+      <w:hyperlink r:id="rId184">
         <w:r>
           <w:rPr>
             <w:rStyle w:val="VerbatimChar"/>
@@ -35342,7 +35361,7 @@
       <w:r>
         <w:t xml:space="preserve"> </w:t>
       </w:r>
-      <w:hyperlink r:id="rId184">
+      <w:hyperlink r:id="rId185">
         <w:r>
           <w:rPr>
             <w:rStyle w:val="Hyperlink"/>
@@ -35379,7 +35398,7 @@
       <w:r>
         <w:t xml:space="preserve"> </w:t>
       </w:r>
-      <w:hyperlink r:id="rId185">
+      <w:hyperlink r:id="rId186">
         <w:r>
           <w:rPr>
             <w:rStyle w:val="Hyperlink"/>
@@ -36007,7 +36026,7 @@
       <w:r>
         <w:t xml:space="preserve"> </w:t>
       </w:r>
-      <w:hyperlink r:id="rId186">
+      <w:hyperlink r:id="rId187">
         <w:r>
           <w:rPr>
             <w:rStyle w:val="Hyperlink"/>
@@ -36034,7 +36053,7 @@
       <w:r>
         <w:t xml:space="preserve"> </w:t>
       </w:r>
-      <w:hyperlink r:id="rId187">
+      <w:hyperlink r:id="rId188">
         <w:r>
           <w:rPr>
             <w:rStyle w:val="Hyperlink"/>
@@ -36051,7 +36070,7 @@
       <w:r>
         <w:t xml:space="preserve"> </w:t>
       </w:r>
-      <w:hyperlink r:id="rId188">
+      <w:hyperlink r:id="rId189">
         <w:r>
           <w:rPr>
             <w:rStyle w:val="Hyperlink"/>
@@ -36066,8 +36085,8 @@
         <w:t xml:space="preserve">for SPSS, Stata and SAS data.</w:t>
       </w:r>
     </w:p>
-    <w:bookmarkEnd w:id="189"/>
-    <w:bookmarkStart w:id="207" w:name="read-and-write-vector-data"/>
+    <w:bookmarkEnd w:id="190"/>
+    <w:bookmarkStart w:id="208" w:name="read-and-write-vector-data"/>
     <w:p>
       <w:pPr>
         <w:pStyle w:val="berschrift2"/>
@@ -36166,7 +36185,7 @@
       <w:r>
         <w:t xml:space="preserve"> </w:t>
       </w:r>
-      <w:hyperlink r:id="rId190">
+      <w:hyperlink r:id="rId191">
         <w:r>
           <w:rPr>
             <w:rStyle w:val="Hyperlink"/>
@@ -36180,7 +36199,7 @@
       <w:r>
         <w:t xml:space="preserve">(</w:t>
       </w:r>
-      <w:hyperlink r:id="rId191">
+      <w:hyperlink r:id="rId192">
         <w:r>
           <w:rPr>
             <w:rStyle w:val="Hyperlink"/>
@@ -36325,18 +36344,18 @@
           <wp:inline>
             <wp:extent cx="4620126" cy="3696101"/>
             <wp:effectExtent b="0" l="0" r="0" t="0"/>
-            <wp:docPr descr="" title="" id="193" name="Picture"/>
+            <wp:docPr descr="" title="" id="194" name="Picture"/>
             <a:graphic>
               <a:graphicData uri="http://schemas.openxmlformats.org/drawingml/2006/picture">
                 <pic:pic>
                   <pic:nvPicPr>
-                    <pic:cNvPr descr="UNIGIS-AppDev-R_files/figure-docx/unnamed-chunk-172-1.png" id="194" name="Picture"/>
+                    <pic:cNvPr descr="UNIGIS-AppDev-R_files/figure-docx/unnamed-chunk-172-1.png" id="195" name="Picture"/>
                     <pic:cNvPicPr>
                       <a:picLocks noChangeArrowheads="1" noChangeAspect="1"/>
                     </pic:cNvPicPr>
                   </pic:nvPicPr>
                   <pic:blipFill>
-                    <a:blip r:embed="rId192"/>
+                    <a:blip r:embed="rId193"/>
                     <a:stretch>
                       <a:fillRect/>
                     </a:stretch>
@@ -36835,18 +36854,18 @@
           <wp:inline>
             <wp:extent cx="4620126" cy="3696101"/>
             <wp:effectExtent b="0" l="0" r="0" t="0"/>
-            <wp:docPr descr="" title="" id="196" name="Picture"/>
+            <wp:docPr descr="" title="" id="197" name="Picture"/>
             <a:graphic>
               <a:graphicData uri="http://schemas.openxmlformats.org/drawingml/2006/picture">
                 <pic:pic>
                   <pic:nvPicPr>
-                    <pic:cNvPr descr="UNIGIS-AppDev-R_files/figure-docx/unnamed-chunk-174-1.png" id="197" name="Picture"/>
+                    <pic:cNvPr descr="UNIGIS-AppDev-R_files/figure-docx/unnamed-chunk-174-1.png" id="198" name="Picture"/>
                     <pic:cNvPicPr>
                       <a:picLocks noChangeArrowheads="1" noChangeAspect="1"/>
                     </pic:cNvPicPr>
                   </pic:nvPicPr>
                   <pic:blipFill>
-                    <a:blip r:embed="rId195"/>
+                    <a:blip r:embed="rId196"/>
                     <a:stretch>
                       <a:fillRect/>
                     </a:stretch>
@@ -37196,18 +37215,18 @@
           <wp:inline>
             <wp:extent cx="4620126" cy="3696101"/>
             <wp:effectExtent b="0" l="0" r="0" t="0"/>
-            <wp:docPr descr="" title="" id="199" name="Picture"/>
+            <wp:docPr descr="" title="" id="200" name="Picture"/>
             <a:graphic>
               <a:graphicData uri="http://schemas.openxmlformats.org/drawingml/2006/picture">
                 <pic:pic>
                   <pic:nvPicPr>
-                    <pic:cNvPr descr="UNIGIS-AppDev-R_files/figure-docx/unnamed-chunk-176-1.png" id="200" name="Picture"/>
+                    <pic:cNvPr descr="UNIGIS-AppDev-R_files/figure-docx/unnamed-chunk-176-1.png" id="201" name="Picture"/>
                     <pic:cNvPicPr>
                       <a:picLocks noChangeArrowheads="1" noChangeAspect="1"/>
                     </pic:cNvPicPr>
                   </pic:nvPicPr>
                   <pic:blipFill>
-                    <a:blip r:embed="rId198"/>
+                    <a:blip r:embed="rId199"/>
                     <a:stretch>
                       <a:fillRect/>
                     </a:stretch>
@@ -37249,7 +37268,7 @@
       <w:r>
         <w:t xml:space="preserve"> </w:t>
       </w:r>
-      <w:hyperlink r:id="rId201">
+      <w:hyperlink r:id="rId202">
         <w:r>
           <w:rPr>
             <w:rStyle w:val="Hyperlink"/>
@@ -37266,7 +37285,7 @@
       <w:r>
         <w:t xml:space="preserve"> </w:t>
       </w:r>
-      <w:hyperlink r:id="rId202">
+      <w:hyperlink r:id="rId203">
         <w:r>
           <w:rPr>
             <w:rStyle w:val="Hyperlink"/>
@@ -37288,7 +37307,7 @@
       <w:r>
         <w:t xml:space="preserve"> </w:t>
       </w:r>
-      <w:hyperlink r:id="rId203">
+      <w:hyperlink r:id="rId204">
         <w:r>
           <w:rPr>
             <w:rStyle w:val="Hyperlink"/>
@@ -37381,7 +37400,7 @@
       <w:r>
         <w:t xml:space="preserve"> </w:t>
       </w:r>
-      <w:hyperlink r:id="rId204">
+      <w:hyperlink r:id="rId205">
         <w:r>
           <w:rPr>
             <w:rStyle w:val="Hyperlink"/>
@@ -37406,7 +37425,7 @@
       <w:r>
         <w:t xml:space="preserve"> </w:t>
       </w:r>
-      <w:hyperlink r:id="rId205">
+      <w:hyperlink r:id="rId206">
         <w:r>
           <w:rPr>
             <w:rStyle w:val="Hyperlink"/>
@@ -37433,7 +37452,7 @@
       <w:r>
         <w:t xml:space="preserve"> </w:t>
       </w:r>
-      <w:hyperlink r:id="rId206">
+      <w:hyperlink r:id="rId207">
         <w:r>
           <w:rPr>
             <w:rStyle w:val="Hyperlink"/>
@@ -37445,8 +37464,8 @@
         <w:t xml:space="preserve">)</w:t>
       </w:r>
     </w:p>
-    <w:bookmarkEnd w:id="207"/>
-    <w:bookmarkStart w:id="219" w:name="data-api"/>
+    <w:bookmarkEnd w:id="208"/>
+    <w:bookmarkStart w:id="220" w:name="data-api"/>
     <w:p>
       <w:pPr>
         <w:pStyle w:val="berschrift2"/>
@@ -37621,7 +37640,7 @@
       <w:r>
         <w:t xml:space="preserve"> </w:t>
       </w:r>
-      <w:hyperlink r:id="rId208">
+      <w:hyperlink r:id="rId209">
         <w:r>
           <w:rPr>
             <w:rStyle w:val="Hyperlink"/>
@@ -37638,7 +37657,7 @@
       <w:r>
         <w:t xml:space="preserve"> </w:t>
       </w:r>
-      <w:hyperlink r:id="rId209">
+      <w:hyperlink r:id="rId210">
         <w:r>
           <w:rPr>
             <w:rStyle w:val="Hyperlink"/>
@@ -37655,7 +37674,7 @@
       <w:r>
         <w:t xml:space="preserve"> </w:t>
       </w:r>
-      <w:hyperlink r:id="rId210">
+      <w:hyperlink r:id="rId211">
         <w:r>
           <w:rPr>
             <w:rStyle w:val="Hyperlink"/>
@@ -37669,7 +37688,7 @@
       <w:r>
         <w:t xml:space="preserve"> </w:t>
       </w:r>
-      <w:hyperlink r:id="rId211">
+      <w:hyperlink r:id="rId212">
         <w:r>
           <w:rPr>
             <w:rStyle w:val="Hyperlink"/>
@@ -37683,7 +37702,7 @@
       <w:r>
         <w:t xml:space="preserve"> </w:t>
       </w:r>
-      <w:hyperlink r:id="rId212">
+      <w:hyperlink r:id="rId213">
         <w:r>
           <w:rPr>
             <w:rStyle w:val="Hyperlink"/>
@@ -37967,7 +37986,7 @@
       <w:r>
         <w:t xml:space="preserve"> </w:t>
       </w:r>
-      <w:hyperlink r:id="rId213">
+      <w:hyperlink r:id="rId214">
         <w:r>
           <w:rPr>
             <w:rStyle w:val="Hyperlink"/>
@@ -37992,7 +38011,7 @@
       <w:r>
         <w:t xml:space="preserve"> </w:t>
       </w:r>
-      <w:hyperlink r:id="rId214">
+      <w:hyperlink r:id="rId215">
         <w:r>
           <w:rPr>
             <w:rStyle w:val="Hyperlink"/>
@@ -38328,7 +38347,7 @@
         <w:rPr>
           <w:rStyle w:val="VerbatimChar"/>
         </w:rPr>
-        <w:t xml:space="preserve">##   ..$ temp_max  : num 298</w:t>
+        <w:t xml:space="preserve">##   ..$ temp_max  : num 297</w:t>
       </w:r>
       <w:r>
         <w:br/>
@@ -38346,7 +38365,7 @@
         <w:rPr>
           <w:rStyle w:val="VerbatimChar"/>
         </w:rPr>
-        <w:t xml:space="preserve">##   ..$ humidity  : int 70</w:t>
+        <w:t xml:space="preserve">##   ..$ humidity  : int 75</w:t>
       </w:r>
       <w:r>
         <w:br/>
@@ -38409,7 +38428,7 @@
         <w:rPr>
           <w:rStyle w:val="VerbatimChar"/>
         </w:rPr>
-        <w:t xml:space="preserve">##  $ dt        : int 1696947715</w:t>
+        <w:t xml:space="preserve">##  $ dt        : int 1696948324</w:t>
       </w:r>
       <w:r>
         <w:br/>
@@ -38512,7 +38531,7 @@
       <w:r>
         <w:t xml:space="preserve"> </w:t>
       </w:r>
-      <w:hyperlink r:id="rId211">
+      <w:hyperlink r:id="rId212">
         <w:r>
           <w:rPr>
             <w:rStyle w:val="Hyperlink"/>
@@ -38719,7 +38738,7 @@
         <w:rPr>
           <w:rStyle w:val="VerbatimChar"/>
         </w:rPr>
-        <w:t xml:space="preserve">## 1 stations    296.15          296.33        294.76        298.19          1022</w:t>
+        <w:t xml:space="preserve">## 1 stations    295.82           296.1        294.76        297.32          1022</w:t>
       </w:r>
       <w:r>
         <w:br/>
@@ -38737,7 +38756,7 @@
         <w:rPr>
           <w:rStyle w:val="VerbatimChar"/>
         </w:rPr>
-        <w:t xml:space="preserve">## 1            70      10000        3.6      330  20 1696947715        1   6877</w:t>
+        <w:t xml:space="preserve">## 1            75      10000        3.6      330  20 1696948324        1   6877</w:t>
       </w:r>
       <w:r>
         <w:br/>
@@ -38804,7 +38823,7 @@
       <w:pPr>
         <w:pStyle w:val="Textkrper"/>
       </w:pPr>
-      <w:hyperlink r:id="rId215">
+      <w:hyperlink r:id="rId216">
         <w:r>
           <w:rPr>
             <w:rStyle w:val="Hyperlink"/>
@@ -38821,7 +38840,7 @@
       <w:r>
         <w:t xml:space="preserve"> </w:t>
       </w:r>
-      <w:hyperlink r:id="rId216">
+      <w:hyperlink r:id="rId217">
         <w:r>
           <w:rPr>
             <w:rStyle w:val="Hyperlink"/>
@@ -38838,7 +38857,7 @@
       <w:r>
         <w:t xml:space="preserve"> </w:t>
       </w:r>
-      <w:hyperlink r:id="rId217">
+      <w:hyperlink r:id="rId218">
         <w:r>
           <w:rPr>
             <w:rStyle w:val="Hyperlink"/>
@@ -38855,7 +38874,7 @@
       <w:r>
         <w:t xml:space="preserve"> </w:t>
       </w:r>
-      <w:hyperlink r:id="rId218">
+      <w:hyperlink r:id="rId219">
         <w:r>
           <w:rPr>
             <w:rStyle w:val="Hyperlink"/>
@@ -38878,8 +38897,8 @@
         <w:t xml:space="preserve">… more to come!</w:t>
       </w:r>
     </w:p>
-    <w:bookmarkEnd w:id="219"/>
-    <w:bookmarkStart w:id="225" w:name="additional-thoughts-so-far-for-revision"/>
+    <w:bookmarkEnd w:id="220"/>
+    <w:bookmarkStart w:id="226" w:name="additional-thoughts-so-far-for-revision"/>
     <w:p>
       <w:pPr>
         <w:pStyle w:val="berschrift2"/>
@@ -38897,7 +38916,7 @@
         <w:t xml:space="preserve">Additional Thoughts so far for revision</w:t>
       </w:r>
     </w:p>
-    <w:bookmarkStart w:id="220" w:name="advanced-json-handling-with-httr2"/>
+    <w:bookmarkStart w:id="221" w:name="advanced-json-handling-with-httr2"/>
     <w:p>
       <w:pPr>
         <w:pStyle w:val="berschrift3"/>
@@ -38994,8 +39013,8 @@
         <w:t xml:space="preserve">: Before converting to a data frame, JSON can be converted to a list in R. This can be useful for certain types of analyses or data manipulations.</w:t>
       </w:r>
     </w:p>
-    <w:bookmarkEnd w:id="220"/>
-    <w:bookmarkStart w:id="221" w:name="caching-data-with-httr2"/>
+    <w:bookmarkEnd w:id="221"/>
+    <w:bookmarkStart w:id="222" w:name="caching-data-with-httr2"/>
     <w:p>
       <w:pPr>
         <w:pStyle w:val="berschrift3"/>
@@ -39129,8 +39148,8 @@
         <w:t xml:space="preserve">to cache API responses.</w:t>
       </w:r>
     </w:p>
-    <w:bookmarkEnd w:id="221"/>
-    <w:bookmarkStart w:id="222" w:name="error-handling-and-retries-with-httr2"/>
+    <w:bookmarkEnd w:id="222"/>
+    <w:bookmarkStart w:id="223" w:name="error-handling-and-retries-with-httr2"/>
     <w:p>
       <w:pPr>
         <w:pStyle w:val="berschrift3"/>
@@ -39259,8 +39278,8 @@
         <w:t xml:space="preserve">to automatically retry if a request fails.</w:t>
       </w:r>
     </w:p>
-    <w:bookmarkEnd w:id="222"/>
-    <w:bookmarkStart w:id="223" w:name="advanced-api-techniques"/>
+    <w:bookmarkEnd w:id="223"/>
+    <w:bookmarkStart w:id="224" w:name="advanced-api-techniques"/>
     <w:p>
       <w:pPr>
         <w:pStyle w:val="berschrift3"/>
@@ -39320,8 +39339,8 @@
         <w:t xml:space="preserve">: Explaining what rate limiting is and how to handle it, possibly by introducing pauses in requests or by using caching.</w:t>
       </w:r>
     </w:p>
-    <w:bookmarkEnd w:id="223"/>
-    <w:bookmarkStart w:id="224" w:name="X68f7850fe1873b0ba70a8cd185d3e124592f82a"/>
+    <w:bookmarkEnd w:id="224"/>
+    <w:bookmarkStart w:id="225" w:name="X68f7850fe1873b0ba70a8cd185d3e124592f82a"/>
     <w:p>
       <w:pPr>
         <w:pStyle w:val="berschrift3"/>
@@ -39460,10 +39479,10 @@
         <w:t xml:space="preserve">: via. Ethical, Legal, Technical Considerations</w:t>
       </w:r>
     </w:p>
-    <w:bookmarkEnd w:id="224"/>
     <w:bookmarkEnd w:id="225"/>
     <w:bookmarkEnd w:id="226"/>
-    <w:bookmarkStart w:id="304" w:name="data-visualization"/>
+    <w:bookmarkEnd w:id="227"/>
+    <w:bookmarkStart w:id="305" w:name="data-visualization"/>
     <w:p>
       <w:pPr>
         <w:pStyle w:val="berschrift1"/>
@@ -39491,7 +39510,7 @@
       <w:r>
         <w:t xml:space="preserve"> </w:t>
       </w:r>
-      <w:hyperlink r:id="rId227">
+      <w:hyperlink r:id="rId228">
         <w:r>
           <w:rPr>
             <w:rStyle w:val="Hyperlink"/>
@@ -39571,7 +39590,7 @@
         <w:t xml:space="preserve">.</w:t>
       </w:r>
     </w:p>
-    <w:bookmarkStart w:id="234" w:name="the-grammar-of-graphics"/>
+    <w:bookmarkStart w:id="235" w:name="the-grammar-of-graphics"/>
     <w:p>
       <w:pPr>
         <w:pStyle w:val="berschrift2"/>
@@ -39616,7 +39635,7 @@
       <w:r>
         <w:t xml:space="preserve"> </w:t>
       </w:r>
-      <w:hyperlink r:id="rId228">
+      <w:hyperlink r:id="rId229">
         <w:r>
           <w:rPr>
             <w:rStyle w:val="Hyperlink"/>
@@ -39633,7 +39652,7 @@
       <w:r>
         <w:t xml:space="preserve"> </w:t>
       </w:r>
-      <w:hyperlink r:id="rId229">
+      <w:hyperlink r:id="rId230">
         <w:r>
           <w:rPr>
             <w:rStyle w:val="Hyperlink"/>
@@ -40044,18 +40063,18 @@
           <wp:inline>
             <wp:extent cx="5969000" cy="5969000"/>
             <wp:effectExtent b="0" l="0" r="0" t="0"/>
-            <wp:docPr descr="Figure 11.1: Visual variables color and size" title="" id="231" name="Picture"/>
+            <wp:docPr descr="Figure 11.1: Visual variables color and size" title="" id="232" name="Picture"/>
             <a:graphic>
               <a:graphicData uri="http://schemas.openxmlformats.org/drawingml/2006/picture">
                 <pic:pic>
                   <pic:nvPicPr>
-                    <pic:cNvPr descr="images/VisualVar.png" id="232" name="Picture"/>
+                    <pic:cNvPr descr="images/VisualVar.png" id="233" name="Picture"/>
                     <pic:cNvPicPr>
                       <a:picLocks noChangeArrowheads="1" noChangeAspect="1"/>
                     </pic:cNvPicPr>
                   </pic:nvPicPr>
                   <pic:blipFill>
-                    <a:blip r:embed="rId230"/>
+                    <a:blip r:embed="rId231"/>
                     <a:stretch>
                       <a:fillRect/>
                     </a:stretch>
@@ -40113,7 +40132,7 @@
       <w:r>
         <w:t xml:space="preserve"> </w:t>
       </w:r>
-      <w:hyperlink r:id="rId233">
+      <w:hyperlink r:id="rId234">
         <w:r>
           <w:rPr>
             <w:rStyle w:val="Hyperlink"/>
@@ -40128,8 +40147,8 @@
         <w:t xml:space="preserve">by Hadley Wickham.</w:t>
       </w:r>
     </w:p>
-    <w:bookmarkEnd w:id="234"/>
-    <w:bookmarkStart w:id="250" w:name="visualization-of-distributions"/>
+    <w:bookmarkEnd w:id="235"/>
+    <w:bookmarkStart w:id="251" w:name="visualization-of-distributions"/>
     <w:p>
       <w:pPr>
         <w:pStyle w:val="berschrift2"/>
@@ -40213,7 +40232,7 @@
       <w:r>
         <w:t xml:space="preserve"> </w:t>
       </w:r>
-      <w:hyperlink r:id="rId235">
+      <w:hyperlink r:id="rId236">
         <w:r>
           <w:rPr>
             <w:rStyle w:val="Hyperlink"/>
@@ -40308,7 +40327,7 @@
       <w:r>
         <w:t xml:space="preserve"> </w:t>
       </w:r>
-      <w:hyperlink r:id="rId236">
+      <w:hyperlink r:id="rId237">
         <w:r>
           <w:rPr>
             <w:rStyle w:val="Hyperlink"/>
@@ -40326,7 +40345,7 @@
           <w:numId w:val="1070"/>
         </w:numPr>
       </w:pPr>
-      <w:hyperlink r:id="rId237">
+      <w:hyperlink r:id="rId238">
         <w:r>
           <w:rPr>
             <w:rStyle w:val="Hyperlink"/>
@@ -41158,7 +41177,7 @@
       <w:r>
         <w:t xml:space="preserve"> </w:t>
       </w:r>
-      <w:hyperlink r:id="rId238">
+      <w:hyperlink r:id="rId239">
         <w:r>
           <w:rPr>
             <w:rStyle w:val="Hyperlink"/>
@@ -41499,18 +41518,18 @@
           <wp:inline>
             <wp:extent cx="4620126" cy="3696101"/>
             <wp:effectExtent b="0" l="0" r="0" t="0"/>
-            <wp:docPr descr="" title="" id="240" name="Picture"/>
+            <wp:docPr descr="" title="" id="241" name="Picture"/>
             <a:graphic>
               <a:graphicData uri="http://schemas.openxmlformats.org/drawingml/2006/picture">
                 <pic:pic>
                   <pic:nvPicPr>
-                    <pic:cNvPr descr="UNIGIS-AppDev-R_files/figure-docx/unnamed-chunk-191-1.png" id="241" name="Picture"/>
+                    <pic:cNvPr descr="UNIGIS-AppDev-R_files/figure-docx/unnamed-chunk-191-1.png" id="242" name="Picture"/>
                     <pic:cNvPicPr>
                       <a:picLocks noChangeArrowheads="1" noChangeAspect="1"/>
                     </pic:cNvPicPr>
                   </pic:nvPicPr>
                   <pic:blipFill>
-                    <a:blip r:embed="rId239"/>
+                    <a:blip r:embed="rId240"/>
                     <a:stretch>
                       <a:fillRect/>
                     </a:stretch>
@@ -42225,18 +42244,18 @@
           <wp:inline>
             <wp:extent cx="4620126" cy="3696101"/>
             <wp:effectExtent b="0" l="0" r="0" t="0"/>
-            <wp:docPr descr="" title="" id="243" name="Picture"/>
+            <wp:docPr descr="" title="" id="244" name="Picture"/>
             <a:graphic>
               <a:graphicData uri="http://schemas.openxmlformats.org/drawingml/2006/picture">
                 <pic:pic>
                   <pic:nvPicPr>
-                    <pic:cNvPr descr="UNIGIS-AppDev-R_files/figure-docx/unnamed-chunk-192-1.png" id="244" name="Picture"/>
+                    <pic:cNvPr descr="UNIGIS-AppDev-R_files/figure-docx/unnamed-chunk-192-1.png" id="245" name="Picture"/>
                     <pic:cNvPicPr>
                       <a:picLocks noChangeArrowheads="1" noChangeAspect="1"/>
                     </pic:cNvPicPr>
                   </pic:nvPicPr>
                   <pic:blipFill>
-                    <a:blip r:embed="rId242"/>
+                    <a:blip r:embed="rId243"/>
                     <a:stretch>
                       <a:fillRect/>
                     </a:stretch>
@@ -42312,7 +42331,7 @@
       <w:r>
         <w:t xml:space="preserve"> </w:t>
       </w:r>
-      <w:hyperlink r:id="rId245">
+      <w:hyperlink r:id="rId246">
         <w:r>
           <w:rPr>
             <w:rStyle w:val="Hyperlink"/>
@@ -42344,7 +42363,7 @@
       <w:r>
         <w:t xml:space="preserve"> </w:t>
       </w:r>
-      <w:hyperlink r:id="rId246">
+      <w:hyperlink r:id="rId247">
         <w:r>
           <w:rPr>
             <w:rStyle w:val="Hyperlink"/>
@@ -42361,7 +42380,7 @@
       <w:r>
         <w:t xml:space="preserve"> </w:t>
       </w:r>
-      <w:hyperlink r:id="rId247">
+      <w:hyperlink r:id="rId248">
         <w:r>
           <w:rPr>
             <w:rStyle w:val="Hyperlink"/>
@@ -42388,7 +42407,7 @@
       <w:r>
         <w:t xml:space="preserve"> </w:t>
       </w:r>
-      <w:hyperlink r:id="rId248">
+      <w:hyperlink r:id="rId249">
         <w:r>
           <w:rPr>
             <w:rStyle w:val="Hyperlink"/>
@@ -42431,7 +42450,7 @@
       <w:r>
         <w:t xml:space="preserve"> </w:t>
       </w:r>
-      <w:hyperlink r:id="rId235">
+      <w:hyperlink r:id="rId236">
         <w:r>
           <w:rPr>
             <w:rStyle w:val="Hyperlink"/>
@@ -42445,7 +42464,7 @@
       <w:r>
         <w:t xml:space="preserve"> </w:t>
       </w:r>
-      <w:hyperlink r:id="rId249">
+      <w:hyperlink r:id="rId250">
         <w:r>
           <w:rPr>
             <w:rStyle w:val="Hyperlink"/>
@@ -42507,8 +42526,8 @@
         <w:pStyle w:val="Textkrper"/>
       </w:pPr>
     </w:p>
-    <w:bookmarkEnd w:id="250"/>
-    <w:bookmarkStart w:id="260" w:name="boxplots"/>
+    <w:bookmarkEnd w:id="251"/>
+    <w:bookmarkStart w:id="261" w:name="boxplots"/>
     <w:p>
       <w:pPr>
         <w:pStyle w:val="berschrift2"/>
@@ -42536,7 +42555,7 @@
       <w:r>
         <w:t xml:space="preserve"> </w:t>
       </w:r>
-      <w:hyperlink r:id="rId251">
+      <w:hyperlink r:id="rId252">
         <w:r>
           <w:rPr>
             <w:rStyle w:val="VerbatimChar"/>
@@ -42553,7 +42572,7 @@
       <w:r>
         <w:t xml:space="preserve"> </w:t>
       </w:r>
-      <w:hyperlink r:id="rId251">
+      <w:hyperlink r:id="rId252">
         <w:r>
           <w:rPr>
             <w:rStyle w:val="VerbatimChar"/>
@@ -42567,7 +42586,7 @@
       <w:r>
         <w:t xml:space="preserve"> </w:t>
       </w:r>
-      <w:hyperlink r:id="rId252">
+      <w:hyperlink r:id="rId253">
         <w:r>
           <w:rPr>
             <w:rStyle w:val="VerbatimChar"/>
@@ -42581,7 +42600,7 @@
       <w:r>
         <w:t xml:space="preserve"> </w:t>
       </w:r>
-      <w:hyperlink r:id="rId253">
+      <w:hyperlink r:id="rId254">
         <w:r>
           <w:rPr>
             <w:rStyle w:val="Hyperlink"/>
@@ -43077,18 +43096,18 @@
           <wp:inline>
             <wp:extent cx="4620126" cy="3696101"/>
             <wp:effectExtent b="0" l="0" r="0" t="0"/>
-            <wp:docPr descr="" title="" id="255" name="Picture"/>
+            <wp:docPr descr="" title="" id="256" name="Picture"/>
             <a:graphic>
               <a:graphicData uri="http://schemas.openxmlformats.org/drawingml/2006/picture">
                 <pic:pic>
                   <pic:nvPicPr>
-                    <pic:cNvPr descr="UNIGIS-AppDev-R_files/figure-docx/unnamed-chunk-194-1.png" id="256" name="Picture"/>
+                    <pic:cNvPr descr="UNIGIS-AppDev-R_files/figure-docx/unnamed-chunk-194-1.png" id="257" name="Picture"/>
                     <pic:cNvPicPr>
                       <a:picLocks noChangeArrowheads="1" noChangeAspect="1"/>
                     </pic:cNvPicPr>
                   </pic:nvPicPr>
                   <pic:blipFill>
-                    <a:blip r:embed="rId254"/>
+                    <a:blip r:embed="rId255"/>
                     <a:stretch>
                       <a:fillRect/>
                     </a:stretch>
@@ -43138,7 +43157,7 @@
       <w:r>
         <w:t xml:space="preserve"> </w:t>
       </w:r>
-      <w:hyperlink r:id="rId257">
+      <w:hyperlink r:id="rId258">
         <w:r>
           <w:rPr>
             <w:rStyle w:val="Hyperlink"/>
@@ -43173,7 +43192,7 @@
       <w:r>
         <w:t xml:space="preserve"> </w:t>
       </w:r>
-      <w:hyperlink r:id="rId258">
+      <w:hyperlink r:id="rId259">
         <w:r>
           <w:rPr>
             <w:rStyle w:val="Hyperlink"/>
@@ -43284,7 +43303,7 @@
       <w:r>
         <w:t xml:space="preserve"> </w:t>
       </w:r>
-      <w:hyperlink r:id="rId259">
+      <w:hyperlink r:id="rId260">
         <w:r>
           <w:rPr>
             <w:rStyle w:val="Hyperlink"/>
@@ -43296,8 +43315,8 @@
         <w:t xml:space="preserve">!</w:t>
       </w:r>
     </w:p>
-    <w:bookmarkEnd w:id="260"/>
-    <w:bookmarkStart w:id="266" w:name="scatterplots"/>
+    <w:bookmarkEnd w:id="261"/>
+    <w:bookmarkStart w:id="267" w:name="scatterplots"/>
     <w:p>
       <w:pPr>
         <w:pStyle w:val="berschrift2"/>
@@ -44317,18 +44336,18 @@
           <wp:inline>
             <wp:extent cx="4620126" cy="3696101"/>
             <wp:effectExtent b="0" l="0" r="0" t="0"/>
-            <wp:docPr descr="" title="" id="262" name="Picture"/>
+            <wp:docPr descr="" title="" id="263" name="Picture"/>
             <a:graphic>
               <a:graphicData uri="http://schemas.openxmlformats.org/drawingml/2006/picture">
                 <pic:pic>
                   <pic:nvPicPr>
-                    <pic:cNvPr descr="UNIGIS-AppDev-R_files/figure-docx/unnamed-chunk-197-1.png" id="263" name="Picture"/>
+                    <pic:cNvPr descr="UNIGIS-AppDev-R_files/figure-docx/unnamed-chunk-197-1.png" id="264" name="Picture"/>
                     <pic:cNvPicPr>
                       <a:picLocks noChangeArrowheads="1" noChangeAspect="1"/>
                     </pic:cNvPicPr>
                   </pic:nvPicPr>
                   <pic:blipFill>
-                    <a:blip r:embed="rId261"/>
+                    <a:blip r:embed="rId262"/>
                     <a:stretch>
                       <a:fillRect/>
                     </a:stretch>
@@ -44365,7 +44384,7 @@
       <w:r>
         <w:t xml:space="preserve"> </w:t>
       </w:r>
-      <w:hyperlink r:id="rId264">
+      <w:hyperlink r:id="rId265">
         <w:r>
           <w:rPr>
             <w:rStyle w:val="Hyperlink"/>
@@ -44420,7 +44439,7 @@
       <w:pPr>
         <w:pStyle w:val="Textkrper"/>
       </w:pPr>
-      <w:hyperlink r:id="rId265">
+      <w:hyperlink r:id="rId266">
         <w:r>
           <w:rPr>
             <w:rStyle w:val="Hyperlink"/>
@@ -44612,8 +44631,8 @@
         <w:pStyle w:val="FirstParagraph"/>
       </w:pPr>
     </w:p>
-    <w:bookmarkEnd w:id="266"/>
-    <w:bookmarkStart w:id="290" w:name="map-visualization"/>
+    <w:bookmarkEnd w:id="267"/>
+    <w:bookmarkStart w:id="291" w:name="map-visualization"/>
     <w:p>
       <w:pPr>
         <w:pStyle w:val="berschrift2"/>
@@ -44706,7 +44725,7 @@
       <w:r>
         <w:t xml:space="preserve"> </w:t>
       </w:r>
-      <w:hyperlink r:id="rId190">
+      <w:hyperlink r:id="rId191">
         <w:r>
           <w:rPr>
             <w:rStyle w:val="Hyperlink"/>
@@ -44723,7 +44742,7 @@
       <w:r>
         <w:t xml:space="preserve"> </w:t>
       </w:r>
-      <w:hyperlink r:id="rId267">
+      <w:hyperlink r:id="rId268">
         <w:r>
           <w:rPr>
             <w:rStyle w:val="Hyperlink"/>
@@ -45108,18 +45127,18 @@
           <wp:inline>
             <wp:extent cx="4620126" cy="2310063"/>
             <wp:effectExtent b="0" l="0" r="0" t="0"/>
-            <wp:docPr descr="" title="" id="269" name="Picture"/>
+            <wp:docPr descr="" title="" id="270" name="Picture"/>
             <a:graphic>
               <a:graphicData uri="http://schemas.openxmlformats.org/drawingml/2006/picture">
                 <pic:pic>
                   <pic:nvPicPr>
-                    <pic:cNvPr descr="UNIGIS-AppDev-R_files/figure-docx/unnamed-chunk-199-1.png" id="270" name="Picture"/>
+                    <pic:cNvPr descr="UNIGIS-AppDev-R_files/figure-docx/unnamed-chunk-199-1.png" id="271" name="Picture"/>
                     <pic:cNvPicPr>
                       <a:picLocks noChangeArrowheads="1" noChangeAspect="1"/>
                     </pic:cNvPicPr>
                   </pic:nvPicPr>
                   <pic:blipFill>
-                    <a:blip r:embed="rId268"/>
+                    <a:blip r:embed="rId269"/>
                     <a:stretch>
                       <a:fillRect/>
                     </a:stretch>
@@ -45386,18 +45405,18 @@
           <wp:inline>
             <wp:extent cx="4620126" cy="1848050"/>
             <wp:effectExtent b="0" l="0" r="0" t="0"/>
-            <wp:docPr descr="" title="" id="272" name="Picture"/>
+            <wp:docPr descr="" title="" id="273" name="Picture"/>
             <a:graphic>
               <a:graphicData uri="http://schemas.openxmlformats.org/drawingml/2006/picture">
                 <pic:pic>
                   <pic:nvPicPr>
-                    <pic:cNvPr descr="UNIGIS-AppDev-R_files/figure-docx/unnamed-chunk-200-1.png" id="273" name="Picture"/>
+                    <pic:cNvPr descr="UNIGIS-AppDev-R_files/figure-docx/unnamed-chunk-200-1.png" id="274" name="Picture"/>
                     <pic:cNvPicPr>
                       <a:picLocks noChangeArrowheads="1" noChangeAspect="1"/>
                     </pic:cNvPicPr>
                   </pic:nvPicPr>
                   <pic:blipFill>
-                    <a:blip r:embed="rId271"/>
+                    <a:blip r:embed="rId272"/>
                     <a:stretch>
                       <a:fillRect/>
                     </a:stretch>
@@ -45596,18 +45615,18 @@
           <wp:inline>
             <wp:extent cx="4620126" cy="1848050"/>
             <wp:effectExtent b="0" l="0" r="0" t="0"/>
-            <wp:docPr descr="" title="" id="275" name="Picture"/>
+            <wp:docPr descr="" title="" id="276" name="Picture"/>
             <a:graphic>
               <a:graphicData uri="http://schemas.openxmlformats.org/drawingml/2006/picture">
                 <pic:pic>
                   <pic:nvPicPr>
-                    <pic:cNvPr descr="UNIGIS-AppDev-R_files/figure-docx/unnamed-chunk-201-1.png" id="276" name="Picture"/>
+                    <pic:cNvPr descr="UNIGIS-AppDev-R_files/figure-docx/unnamed-chunk-201-1.png" id="277" name="Picture"/>
                     <pic:cNvPicPr>
                       <a:picLocks noChangeArrowheads="1" noChangeAspect="1"/>
                     </pic:cNvPicPr>
                   </pic:nvPicPr>
                   <pic:blipFill>
-                    <a:blip r:embed="rId274"/>
+                    <a:blip r:embed="rId275"/>
                     <a:stretch>
                       <a:fillRect/>
                     </a:stretch>
@@ -45659,7 +45678,7 @@
       <w:r>
         <w:t xml:space="preserve"> </w:t>
       </w:r>
-      <w:hyperlink r:id="rId277">
+      <w:hyperlink r:id="rId278">
         <w:r>
           <w:rPr>
             <w:rStyle w:val="Hyperlink"/>
@@ -45799,18 +45818,18 @@
           <wp:inline>
             <wp:extent cx="4620126" cy="1848050"/>
             <wp:effectExtent b="0" l="0" r="0" t="0"/>
-            <wp:docPr descr="" title="" id="279" name="Picture"/>
+            <wp:docPr descr="" title="" id="280" name="Picture"/>
             <a:graphic>
               <a:graphicData uri="http://schemas.openxmlformats.org/drawingml/2006/picture">
                 <pic:pic>
                   <pic:nvPicPr>
-                    <pic:cNvPr descr="UNIGIS-AppDev-R_files/figure-docx/unnamed-chunk-202-1.png" id="280" name="Picture"/>
+                    <pic:cNvPr descr="UNIGIS-AppDev-R_files/figure-docx/unnamed-chunk-202-1.png" id="281" name="Picture"/>
                     <pic:cNvPicPr>
                       <a:picLocks noChangeArrowheads="1" noChangeAspect="1"/>
                     </pic:cNvPicPr>
                   </pic:nvPicPr>
                   <pic:blipFill>
-                    <a:blip r:embed="rId278"/>
+                    <a:blip r:embed="rId279"/>
                     <a:stretch>
                       <a:fillRect/>
                     </a:stretch>
@@ -46402,18 +46421,18 @@
           <wp:inline>
             <wp:extent cx="4620126" cy="1848050"/>
             <wp:effectExtent b="0" l="0" r="0" t="0"/>
-            <wp:docPr descr="" title="" id="282" name="Picture"/>
+            <wp:docPr descr="" title="" id="283" name="Picture"/>
             <a:graphic>
               <a:graphicData uri="http://schemas.openxmlformats.org/drawingml/2006/picture">
                 <pic:pic>
                   <pic:nvPicPr>
-                    <pic:cNvPr descr="UNIGIS-AppDev-R_files/figure-docx/unnamed-chunk-203-1.png" id="283" name="Picture"/>
+                    <pic:cNvPr descr="UNIGIS-AppDev-R_files/figure-docx/unnamed-chunk-203-1.png" id="284" name="Picture"/>
                     <pic:cNvPicPr>
                       <a:picLocks noChangeArrowheads="1" noChangeAspect="1"/>
                     </pic:cNvPicPr>
                   </pic:nvPicPr>
                   <pic:blipFill>
-                    <a:blip r:embed="rId281"/>
+                    <a:blip r:embed="rId282"/>
                     <a:stretch>
                       <a:fillRect/>
                     </a:stretch>
@@ -47394,18 +47413,18 @@
           <wp:inline>
             <wp:extent cx="4620126" cy="1848050"/>
             <wp:effectExtent b="0" l="0" r="0" t="0"/>
-            <wp:docPr descr="" title="" id="285" name="Picture"/>
+            <wp:docPr descr="" title="" id="286" name="Picture"/>
             <a:graphic>
               <a:graphicData uri="http://schemas.openxmlformats.org/drawingml/2006/picture">
                 <pic:pic>
                   <pic:nvPicPr>
-                    <pic:cNvPr descr="UNIGIS-AppDev-R_files/figure-docx/unnamed-chunk-206-1.png" id="286" name="Picture"/>
+                    <pic:cNvPr descr="UNIGIS-AppDev-R_files/figure-docx/unnamed-chunk-206-1.png" id="287" name="Picture"/>
                     <pic:cNvPicPr>
                       <a:picLocks noChangeArrowheads="1" noChangeAspect="1"/>
                     </pic:cNvPicPr>
                   </pic:nvPicPr>
                   <pic:blipFill>
-                    <a:blip r:embed="rId284"/>
+                    <a:blip r:embed="rId285"/>
                     <a:stretch>
                       <a:fillRect/>
                     </a:stretch>
@@ -49020,18 +49039,18 @@
           <wp:inline>
             <wp:extent cx="4620126" cy="5544151"/>
             <wp:effectExtent b="0" l="0" r="0" t="0"/>
-            <wp:docPr descr="" title="" id="288" name="Picture"/>
+            <wp:docPr descr="" title="" id="289" name="Picture"/>
             <a:graphic>
               <a:graphicData uri="http://schemas.openxmlformats.org/drawingml/2006/picture">
                 <pic:pic>
                   <pic:nvPicPr>
-                    <pic:cNvPr descr="UNIGIS-AppDev-R_files/figure-docx/unnamed-chunk-207-1.png" id="289" name="Picture"/>
+                    <pic:cNvPr descr="UNIGIS-AppDev-R_files/figure-docx/unnamed-chunk-207-1.png" id="290" name="Picture"/>
                     <pic:cNvPicPr>
                       <a:picLocks noChangeArrowheads="1" noChangeAspect="1"/>
                     </pic:cNvPicPr>
                   </pic:nvPicPr>
                   <pic:blipFill>
-                    <a:blip r:embed="rId287"/>
+                    <a:blip r:embed="rId288"/>
                     <a:stretch>
                       <a:fillRect/>
                     </a:stretch>
@@ -49304,8 +49323,8 @@
         <w:t xml:space="preserve">which shows the most important ggplot operations at a glance.</w:t>
       </w:r>
     </w:p>
-    <w:bookmarkEnd w:id="290"/>
-    <w:bookmarkStart w:id="303" w:name="interactive-maps"/>
+    <w:bookmarkEnd w:id="291"/>
+    <w:bookmarkStart w:id="304" w:name="interactive-maps"/>
     <w:p>
       <w:pPr>
         <w:pStyle w:val="berschrift2"/>
@@ -49333,7 +49352,7 @@
       <w:r>
         <w:t xml:space="preserve"> </w:t>
       </w:r>
-      <w:hyperlink r:id="rId291">
+      <w:hyperlink r:id="rId292">
         <w:r>
           <w:rPr>
             <w:rStyle w:val="Hyperlink"/>
@@ -49350,7 +49369,7 @@
       <w:r>
         <w:t xml:space="preserve"> </w:t>
       </w:r>
-      <w:hyperlink r:id="rId292">
+      <w:hyperlink r:id="rId293">
         <w:r>
           <w:rPr>
             <w:rStyle w:val="Hyperlink"/>
@@ -49364,7 +49383,7 @@
       <w:r>
         <w:t xml:space="preserve"> </w:t>
       </w:r>
-      <w:hyperlink r:id="rId293">
+      <w:hyperlink r:id="rId294">
         <w:r>
           <w:rPr>
             <w:rStyle w:val="Hyperlink"/>
@@ -49381,7 +49400,7 @@
       <w:r>
         <w:t xml:space="preserve"> </w:t>
       </w:r>
-      <w:hyperlink r:id="rId294">
+      <w:hyperlink r:id="rId295">
         <w:r>
           <w:rPr>
             <w:rStyle w:val="Hyperlink"/>
@@ -49655,7 +49674,7 @@
       <w:r>
         <w:t xml:space="preserve"> </w:t>
       </w:r>
-      <w:hyperlink r:id="rId295">
+      <w:hyperlink r:id="rId296">
         <w:r>
           <w:rPr>
             <w:rStyle w:val="Hyperlink"/>
@@ -49677,7 +49696,7 @@
       <w:r>
         <w:t xml:space="preserve"> </w:t>
       </w:r>
-      <w:hyperlink r:id="rId296">
+      <w:hyperlink r:id="rId297">
         <w:r>
           <w:rPr>
             <w:rStyle w:val="Hyperlink"/>
@@ -49694,7 +49713,7 @@
       <w:r>
         <w:t xml:space="preserve"> </w:t>
       </w:r>
-      <w:hyperlink r:id="rId297">
+      <w:hyperlink r:id="rId298">
         <w:r>
           <w:rPr>
             <w:rStyle w:val="Hyperlink"/>
@@ -49711,7 +49730,7 @@
       <w:r>
         <w:t xml:space="preserve"> </w:t>
       </w:r>
-      <w:hyperlink r:id="rId297">
+      <w:hyperlink r:id="rId298">
         <w:r>
           <w:rPr>
             <w:rStyle w:val="Hyperlink"/>
@@ -50161,7 +50180,7 @@
       <w:r>
         <w:t xml:space="preserve"> </w:t>
       </w:r>
-      <w:hyperlink r:id="rId298">
+      <w:hyperlink r:id="rId299">
         <w:r>
           <w:rPr>
             <w:rStyle w:val="Hyperlink"/>
@@ -50178,7 +50197,7 @@
       <w:r>
         <w:t xml:space="preserve"> </w:t>
       </w:r>
-      <w:hyperlink r:id="rId299">
+      <w:hyperlink r:id="rId300">
         <w:r>
           <w:rPr>
             <w:rStyle w:val="Hyperlink"/>
@@ -50192,7 +50211,7 @@
       <w:r>
         <w:t xml:space="preserve"> </w:t>
       </w:r>
-      <w:hyperlink r:id="rId300">
+      <w:hyperlink r:id="rId301">
         <w:r>
           <w:rPr>
             <w:rStyle w:val="Hyperlink"/>
@@ -50209,7 +50228,7 @@
       <w:r>
         <w:t xml:space="preserve"> </w:t>
       </w:r>
-      <w:hyperlink r:id="rId301">
+      <w:hyperlink r:id="rId302">
         <w:r>
           <w:rPr>
             <w:rStyle w:val="Hyperlink"/>
@@ -50223,7 +50242,7 @@
       <w:r>
         <w:t xml:space="preserve"> </w:t>
       </w:r>
-      <w:hyperlink r:id="rId302">
+      <w:hyperlink r:id="rId303">
         <w:r>
           <w:rPr>
             <w:rStyle w:val="Hyperlink"/>
@@ -50235,9 +50254,9 @@
         <w:t xml:space="preserve">.</w:t>
       </w:r>
     </w:p>
-    <w:bookmarkEnd w:id="303"/>
     <w:bookmarkEnd w:id="304"/>
-    <w:bookmarkStart w:id="393" w:name="r-markdown"/>
+    <w:bookmarkEnd w:id="305"/>
+    <w:bookmarkStart w:id="394" w:name="r-markdown"/>
     <w:p>
       <w:pPr>
         <w:pStyle w:val="berschrift1"/>
@@ -50290,7 +50309,7 @@
       <w:r>
         <w:t xml:space="preserve"> </w:t>
       </w:r>
-      <w:hyperlink r:id="rId305">
+      <w:hyperlink r:id="rId306">
         <w:r>
           <w:rPr>
             <w:rStyle w:val="Hyperlink"/>
@@ -50307,7 +50326,7 @@
       <w:r>
         <w:t xml:space="preserve"> </w:t>
       </w:r>
-      <w:hyperlink r:id="rId306">
+      <w:hyperlink r:id="rId307">
         <w:r>
           <w:rPr>
             <w:rStyle w:val="Hyperlink"/>
@@ -50321,7 +50340,7 @@
       <w:r>
         <w:t xml:space="preserve"> </w:t>
       </w:r>
-      <w:hyperlink r:id="rId307">
+      <w:hyperlink r:id="rId308">
         <w:r>
           <w:rPr>
             <w:rStyle w:val="Hyperlink"/>
@@ -50335,7 +50354,7 @@
       <w:r>
         <w:t xml:space="preserve"> </w:t>
       </w:r>
-      <w:hyperlink r:id="rId308">
+      <w:hyperlink r:id="rId309">
         <w:r>
           <w:rPr>
             <w:rStyle w:val="Hyperlink"/>
@@ -50352,7 +50371,7 @@
       <w:r>
         <w:t xml:space="preserve"> </w:t>
       </w:r>
-      <w:hyperlink r:id="rId309">
+      <w:hyperlink r:id="rId310">
         <w:r>
           <w:rPr>
             <w:rStyle w:val="Hyperlink"/>
@@ -50369,7 +50388,7 @@
       <w:r>
         <w:t xml:space="preserve"> </w:t>
       </w:r>
-      <w:hyperlink r:id="rId310">
+      <w:hyperlink r:id="rId311">
         <w:r>
           <w:rPr>
             <w:rStyle w:val="Hyperlink"/>
@@ -50386,7 +50405,7 @@
       <w:r>
         <w:t xml:space="preserve"> </w:t>
       </w:r>
-      <w:hyperlink r:id="rId311">
+      <w:hyperlink r:id="rId312">
         <w:r>
           <w:rPr>
             <w:rStyle w:val="Hyperlink"/>
@@ -50448,7 +50467,7 @@
       <w:r>
         <w:t xml:space="preserve"> </w:t>
       </w:r>
-      <w:hyperlink r:id="rId306">
+      <w:hyperlink r:id="rId307">
         <w:r>
           <w:rPr>
             <w:rStyle w:val="Hyperlink"/>
@@ -50463,7 +50482,7 @@
         <w:t xml:space="preserve">to safely store, share and administer our results.</w:t>
       </w:r>
     </w:p>
-    <w:bookmarkStart w:id="318" w:name="set-up-your-work-environment"/>
+    <w:bookmarkStart w:id="319" w:name="set-up-your-work-environment"/>
     <w:p>
       <w:pPr>
         <w:pStyle w:val="berschrift2"/>
@@ -50556,7 +50575,7 @@
       <w:r>
         <w:t xml:space="preserve"> </w:t>
       </w:r>
-      <w:hyperlink r:id="rId312">
+      <w:hyperlink r:id="rId313">
         <w:r>
           <w:rPr>
             <w:rStyle w:val="Hyperlink"/>
@@ -50582,7 +50601,7 @@
         </w:numPr>
         <w:pStyle w:val="Compact"/>
       </w:pPr>
-      <w:hyperlink r:id="rId306">
+      <w:hyperlink r:id="rId307">
         <w:r>
           <w:rPr>
             <w:rStyle w:val="Hyperlink"/>
@@ -50602,7 +50621,7 @@
         </w:numPr>
         <w:pStyle w:val="Compact"/>
       </w:pPr>
-      <w:hyperlink r:id="rId313">
+      <w:hyperlink r:id="rId314">
         <w:r>
           <w:rPr>
             <w:rStyle w:val="Hyperlink"/>
@@ -50616,7 +50635,7 @@
       <w:r>
         <w:t xml:space="preserve"> </w:t>
       </w:r>
-      <w:hyperlink r:id="rId314">
+      <w:hyperlink r:id="rId315">
         <w:r>
           <w:rPr>
             <w:rStyle w:val="Hyperlink"/>
@@ -50633,7 +50652,7 @@
       <w:r>
         <w:t xml:space="preserve"> </w:t>
       </w:r>
-      <w:hyperlink r:id="rId315">
+      <w:hyperlink r:id="rId316">
         <w:r>
           <w:rPr>
             <w:rStyle w:val="Hyperlink"/>
@@ -50686,7 +50705,7 @@
         </w:numPr>
         <w:pStyle w:val="Compact"/>
       </w:pPr>
-      <w:hyperlink r:id="rId316">
+      <w:hyperlink r:id="rId317">
         <w:r>
           <w:rPr>
             <w:rStyle w:val="Hyperlink"/>
@@ -50769,7 +50788,7 @@
       <w:r>
         <w:t xml:space="preserve"> </w:t>
       </w:r>
-      <w:hyperlink r:id="rId312">
+      <w:hyperlink r:id="rId313">
         <w:r>
           <w:rPr>
             <w:rStyle w:val="Hyperlink"/>
@@ -50821,7 +50840,7 @@
       <w:r>
         <w:t xml:space="preserve"> </w:t>
       </w:r>
-      <w:hyperlink r:id="rId317">
+      <w:hyperlink r:id="rId318">
         <w:r>
           <w:rPr>
             <w:rStyle w:val="Hyperlink"/>
@@ -50935,8 +50954,8 @@
         <w:t xml:space="preserve">If R Studio prompts you to install any dependencies, follow the instructions and install the necessary libraries. If you encounter any technical issues, please turn to the discussion forum for help.</w:t>
       </w:r>
     </w:p>
-    <w:bookmarkEnd w:id="318"/>
-    <w:bookmarkStart w:id="335" w:name="create-a-local-clone"/>
+    <w:bookmarkEnd w:id="319"/>
+    <w:bookmarkStart w:id="336" w:name="create-a-local-clone"/>
     <w:p>
       <w:pPr>
         <w:pStyle w:val="berschrift2"/>
@@ -51016,18 +51035,18 @@
           <wp:inline>
             <wp:extent cx="5698155" cy="4052235"/>
             <wp:effectExtent b="0" l="0" r="0" t="0"/>
-            <wp:docPr descr="Figure 12.1: Clone GitHub Repository" title="" id="320" name="Picture"/>
+            <wp:docPr descr="Figure 12.1: Clone GitHub Repository" title="" id="321" name="Picture"/>
             <a:graphic>
               <a:graphicData uri="http://schemas.openxmlformats.org/drawingml/2006/picture">
                 <pic:pic>
                   <pic:nvPicPr>
-                    <pic:cNvPr descr="images/Gitclone.png" id="321" name="Picture"/>
+                    <pic:cNvPr descr="images/Gitclone.png" id="322" name="Picture"/>
                     <pic:cNvPicPr>
                       <a:picLocks noChangeArrowheads="1" noChangeAspect="1"/>
                     </pic:cNvPicPr>
                   </pic:nvPicPr>
                   <pic:blipFill>
-                    <a:blip r:embed="rId319"/>
+                    <a:blip r:embed="rId320"/>
                     <a:stretch>
                       <a:fillRect/>
                     </a:stretch>
@@ -51103,18 +51122,18 @@
           <wp:inline>
             <wp:extent cx="5969000" cy="4959748"/>
             <wp:effectExtent b="0" l="0" r="0" t="0"/>
-            <wp:docPr descr="Figure 12.2: New features in RStudio" title="" id="323" name="Picture"/>
+            <wp:docPr descr="Figure 12.2: New features in RStudio" title="" id="324" name="Picture"/>
             <a:graphic>
               <a:graphicData uri="http://schemas.openxmlformats.org/drawingml/2006/picture">
                 <pic:pic>
                   <pic:nvPicPr>
-                    <pic:cNvPr descr="images/NewFeatures.png" id="324" name="Picture"/>
+                    <pic:cNvPr descr="images/NewFeatures.png" id="325" name="Picture"/>
                     <pic:cNvPicPr>
                       <a:picLocks noChangeArrowheads="1" noChangeAspect="1"/>
                     </pic:cNvPicPr>
                   </pic:nvPicPr>
                   <pic:blipFill>
-                    <a:blip r:embed="rId322"/>
+                    <a:blip r:embed="rId323"/>
                     <a:stretch>
                       <a:fillRect/>
                     </a:stretch>
@@ -51165,7 +51184,7 @@
         </w:numPr>
         <w:pStyle w:val="Compact"/>
       </w:pPr>
-      <w:hyperlink r:id="rId325">
+      <w:hyperlink r:id="rId326">
         <w:r>
           <w:rPr>
             <w:rStyle w:val="VerbatimChar"/>
@@ -51188,7 +51207,7 @@
       <w:r>
         <w:t xml:space="preserve"> </w:t>
       </w:r>
-      <w:hyperlink r:id="rId326">
+      <w:hyperlink r:id="rId327">
         <w:r>
           <w:rPr>
             <w:rStyle w:val="Hyperlink"/>
@@ -51217,7 +51236,7 @@
       <w:r>
         <w:t xml:space="preserve"> </w:t>
       </w:r>
-      <w:hyperlink r:id="rId327">
+      <w:hyperlink r:id="rId328">
         <w:r>
           <w:rPr>
             <w:rStyle w:val="Hyperlink"/>
@@ -51236,7 +51255,7 @@
       <w:pPr>
         <w:pStyle w:val="FirstParagraph"/>
       </w:pPr>
-      <w:hyperlink r:id="rId325">
+      <w:hyperlink r:id="rId326">
         <w:r>
           <w:rPr>
             <w:rStyle w:val="VerbatimChar"/>
@@ -51253,7 +51272,7 @@
       <w:r>
         <w:t xml:space="preserve"> </w:t>
       </w:r>
-      <w:hyperlink r:id="rId326">
+      <w:hyperlink r:id="rId327">
         <w:r>
           <w:rPr>
             <w:rStyle w:val="Hyperlink"/>
@@ -51301,18 +51320,18 @@
           <wp:inline>
             <wp:extent cx="5969000" cy="4959748"/>
             <wp:effectExtent b="0" l="0" r="0" t="0"/>
-            <wp:docPr descr="Figure 12.3: Changes in Git tab" title="" id="329" name="Picture"/>
+            <wp:docPr descr="Figure 12.3: Changes in Git tab" title="" id="330" name="Picture"/>
             <a:graphic>
               <a:graphicData uri="http://schemas.openxmlformats.org/drawingml/2006/picture">
                 <pic:pic>
                   <pic:nvPicPr>
-                    <pic:cNvPr descr="images/Changes.png" id="330" name="Picture"/>
+                    <pic:cNvPr descr="images/Changes.png" id="331" name="Picture"/>
                     <pic:cNvPicPr>
                       <a:picLocks noChangeArrowheads="1" noChangeAspect="1"/>
                     </pic:cNvPicPr>
                   </pic:nvPicPr>
                   <pic:blipFill>
-                    <a:blip r:embed="rId328"/>
+                    <a:blip r:embed="rId329"/>
                     <a:stretch>
                       <a:fillRect/>
                     </a:stretch>
@@ -51431,18 +51450,18 @@
           <wp:inline>
             <wp:extent cx="5969000" cy="4959748"/>
             <wp:effectExtent b="0" l="0" r="0" t="0"/>
-            <wp:docPr descr="Figure 12.4: Switch branch" title="" id="332" name="Picture"/>
+            <wp:docPr descr="Figure 12.4: Switch branch" title="" id="333" name="Picture"/>
             <a:graphic>
               <a:graphicData uri="http://schemas.openxmlformats.org/drawingml/2006/picture">
                 <pic:pic>
                   <pic:nvPicPr>
-                    <pic:cNvPr descr="images/Branches.png" id="333" name="Picture"/>
+                    <pic:cNvPr descr="images/Branches.png" id="334" name="Picture"/>
                     <pic:cNvPicPr>
                       <a:picLocks noChangeArrowheads="1" noChangeAspect="1"/>
                     </pic:cNvPicPr>
                   </pic:nvPicPr>
                   <pic:blipFill>
-                    <a:blip r:embed="rId331"/>
+                    <a:blip r:embed="rId332"/>
                     <a:stretch>
                       <a:fillRect/>
                     </a:stretch>
@@ -51553,7 +51572,7 @@
       <w:r>
         <w:t xml:space="preserve"> </w:t>
       </w:r>
-      <w:hyperlink r:id="rId334">
+      <w:hyperlink r:id="rId335">
         <w:r>
           <w:rPr>
             <w:rStyle w:val="Hyperlink"/>
@@ -51565,8 +51584,8 @@
         <w:t xml:space="preserve">).</w:t>
       </w:r>
     </w:p>
-    <w:bookmarkEnd w:id="335"/>
-    <w:bookmarkStart w:id="349" w:name="create-a-first-rmarkdown-document"/>
+    <w:bookmarkEnd w:id="336"/>
+    <w:bookmarkStart w:id="350" w:name="create-a-first-rmarkdown-document"/>
     <w:p>
       <w:pPr>
         <w:pStyle w:val="berschrift2"/>
@@ -51708,18 +51727,18 @@
           <wp:inline>
             <wp:extent cx="5969000" cy="2315972"/>
             <wp:effectExtent b="0" l="0" r="0" t="0"/>
-            <wp:docPr descr="Figure 12.5: R Markdown sample file" title="" id="337" name="Picture"/>
+            <wp:docPr descr="Figure 12.5: R Markdown sample file" title="" id="338" name="Picture"/>
             <a:graphic>
               <a:graphicData uri="http://schemas.openxmlformats.org/drawingml/2006/picture">
                 <pic:pic>
                   <pic:nvPicPr>
-                    <pic:cNvPr descr="images/SampleFile.png" id="338" name="Picture"/>
+                    <pic:cNvPr descr="images/SampleFile.png" id="339" name="Picture"/>
                     <pic:cNvPicPr>
                       <a:picLocks noChangeArrowheads="1" noChangeAspect="1"/>
                     </pic:cNvPicPr>
                   </pic:nvPicPr>
                   <pic:blipFill>
-                    <a:blip r:embed="rId336"/>
+                    <a:blip r:embed="rId337"/>
                     <a:stretch>
                       <a:fillRect/>
                     </a:stretch>
@@ -51764,7 +51783,7 @@
       <w:r>
         <w:t xml:space="preserve"> </w:t>
       </w:r>
-      <w:hyperlink r:id="rId339">
+      <w:hyperlink r:id="rId340">
         <w:r>
           <w:rPr>
             <w:rStyle w:val="Hyperlink"/>
@@ -51778,7 +51797,7 @@
       <w:r>
         <w:t xml:space="preserve"> </w:t>
       </w:r>
-      <w:hyperlink r:id="rId340">
+      <w:hyperlink r:id="rId341">
         <w:r>
           <w:rPr>
             <w:rStyle w:val="Hyperlink"/>
@@ -51931,18 +51950,18 @@
           <wp:inline>
             <wp:extent cx="5969000" cy="1254501"/>
             <wp:effectExtent b="0" l="0" r="0" t="0"/>
-            <wp:docPr descr="Figure 12.6: Python Example" title="" id="342" name="Picture"/>
+            <wp:docPr descr="Figure 12.6: Python Example" title="" id="343" name="Picture"/>
             <a:graphic>
               <a:graphicData uri="http://schemas.openxmlformats.org/drawingml/2006/picture">
                 <pic:pic>
                   <pic:nvPicPr>
-                    <pic:cNvPr descr="images/pyexample.png" id="343" name="Picture"/>
+                    <pic:cNvPr descr="images/pyexample.png" id="344" name="Picture"/>
                     <pic:cNvPicPr>
                       <a:picLocks noChangeArrowheads="1" noChangeAspect="1"/>
                     </pic:cNvPicPr>
                   </pic:nvPicPr>
                   <pic:blipFill>
-                    <a:blip r:embed="rId341"/>
+                    <a:blip r:embed="rId342"/>
                     <a:stretch>
                       <a:fillRect/>
                     </a:stretch>
@@ -52045,7 +52064,7 @@
       <w:r>
         <w:t xml:space="preserve"> </w:t>
       </w:r>
-      <w:hyperlink r:id="rId344">
+      <w:hyperlink r:id="rId345">
         <w:r>
           <w:rPr>
             <w:rStyle w:val="Hyperlink"/>
@@ -52098,18 +52117,18 @@
           <wp:inline>
             <wp:extent cx="5969000" cy="2886967"/>
             <wp:effectExtent b="0" l="0" r="0" t="0"/>
-            <wp:docPr descr="Figure 12.7: Knit HTML Output" title="" id="346" name="Picture"/>
+            <wp:docPr descr="Figure 12.7: Knit HTML Output" title="" id="347" name="Picture"/>
             <a:graphic>
               <a:graphicData uri="http://schemas.openxmlformats.org/drawingml/2006/picture">
                 <pic:pic>
                   <pic:nvPicPr>
-                    <pic:cNvPr descr="images/knit.png" id="347" name="Picture"/>
+                    <pic:cNvPr descr="images/knit.png" id="348" name="Picture"/>
                     <pic:cNvPicPr>
                       <a:picLocks noChangeArrowheads="1" noChangeAspect="1"/>
                     </pic:cNvPicPr>
                   </pic:nvPicPr>
                   <pic:blipFill>
-                    <a:blip r:embed="rId345"/>
+                    <a:blip r:embed="rId346"/>
                     <a:stretch>
                       <a:fillRect/>
                     </a:stretch>
@@ -52170,7 +52189,7 @@
       <w:r>
         <w:t xml:space="preserve"> </w:t>
       </w:r>
-      <w:hyperlink r:id="rId348">
+      <w:hyperlink r:id="rId349">
         <w:r>
           <w:rPr>
             <w:rStyle w:val="Hyperlink"/>
@@ -52228,8 +52247,8 @@
         <w:t xml:space="preserve">an R Markdown document, the .Rmd file is processed by the knitr package, which executes the code chunks and creates a new markdown file containing the code and its output. This markdown file is then processed by pandoc, which creates the final output document in the specified format. This two-step process allows for a wide range of output options and enables you to easily create professional-quality documents from your R Markdown code.</w:t>
       </w:r>
     </w:p>
-    <w:bookmarkEnd w:id="349"/>
-    <w:bookmarkStart w:id="363" w:name="synchronize-with-github"/>
+    <w:bookmarkEnd w:id="350"/>
+    <w:bookmarkStart w:id="364" w:name="synchronize-with-github"/>
     <w:p>
       <w:pPr>
         <w:pStyle w:val="berschrift2"/>
@@ -52357,18 +52376,18 @@
           <wp:inline>
             <wp:extent cx="5969000" cy="673084"/>
             <wp:effectExtent b="0" l="0" r="0" t="0"/>
-            <wp:docPr descr="Figure 12.8: Make Pull" title="" id="351" name="Picture"/>
+            <wp:docPr descr="Figure 12.8: Make Pull" title="" id="352" name="Picture"/>
             <a:graphic>
               <a:graphicData uri="http://schemas.openxmlformats.org/drawingml/2006/picture">
                 <pic:pic>
                   <pic:nvPicPr>
-                    <pic:cNvPr descr="images/pull.png" id="352" name="Picture"/>
+                    <pic:cNvPr descr="images/pull.png" id="353" name="Picture"/>
                     <pic:cNvPicPr>
                       <a:picLocks noChangeArrowheads="1" noChangeAspect="1"/>
                     </pic:cNvPicPr>
                   </pic:nvPicPr>
                   <pic:blipFill>
-                    <a:blip r:embed="rId350"/>
+                    <a:blip r:embed="rId351"/>
                     <a:stretch>
                       <a:fillRect/>
                     </a:stretch>
@@ -52517,7 +52536,7 @@
       <w:r>
         <w:t xml:space="preserve"> </w:t>
       </w:r>
-      <w:hyperlink r:id="rId353">
+      <w:hyperlink r:id="rId354">
         <w:r>
           <w:rPr>
             <w:rStyle w:val="Hyperlink"/>
@@ -52567,18 +52586,18 @@
           <wp:inline>
             <wp:extent cx="5969000" cy="4910064"/>
             <wp:effectExtent b="0" l="0" r="0" t="0"/>
-            <wp:docPr descr="Figure 12.9: Make Commit" title="" id="355" name="Picture"/>
+            <wp:docPr descr="Figure 12.9: Make Commit" title="" id="356" name="Picture"/>
             <a:graphic>
               <a:graphicData uri="http://schemas.openxmlformats.org/drawingml/2006/picture">
                 <pic:pic>
                   <pic:nvPicPr>
-                    <pic:cNvPr descr="images/commit.png" id="356" name="Picture"/>
+                    <pic:cNvPr descr="images/commit.png" id="357" name="Picture"/>
                     <pic:cNvPicPr>
                       <a:picLocks noChangeArrowheads="1" noChangeAspect="1"/>
                     </pic:cNvPicPr>
                   </pic:nvPicPr>
                   <pic:blipFill>
-                    <a:blip r:embed="rId354"/>
+                    <a:blip r:embed="rId355"/>
                     <a:stretch>
                       <a:fillRect/>
                     </a:stretch>
@@ -52667,18 +52686,18 @@
           <wp:inline>
             <wp:extent cx="5958037" cy="394635"/>
             <wp:effectExtent b="0" l="0" r="0" t="0"/>
-            <wp:docPr descr="Figure 12.10: Make Push" title="" id="358" name="Picture"/>
+            <wp:docPr descr="Figure 12.10: Make Push" title="" id="359" name="Picture"/>
             <a:graphic>
               <a:graphicData uri="http://schemas.openxmlformats.org/drawingml/2006/picture">
                 <pic:pic>
                   <pic:nvPicPr>
-                    <pic:cNvPr descr="images/Push.png" id="359" name="Picture"/>
+                    <pic:cNvPr descr="images/Push.png" id="360" name="Picture"/>
                     <pic:cNvPicPr>
                       <a:picLocks noChangeArrowheads="1" noChangeAspect="1"/>
                     </pic:cNvPicPr>
                   </pic:nvPicPr>
                   <pic:blipFill>
-                    <a:blip r:embed="rId357"/>
+                    <a:blip r:embed="rId358"/>
                     <a:stretch>
                       <a:fillRect/>
                     </a:stretch>
@@ -52752,18 +52771,18 @@
           <wp:inline>
             <wp:extent cx="5969000" cy="1186535"/>
             <wp:effectExtent b="0" l="0" r="0" t="0"/>
-            <wp:docPr descr="Figure 12.11: Commit with message ‘describe sync process in github’ was pushed to the developer branch a minute ago" title="" id="361" name="Picture"/>
+            <wp:docPr descr="Figure 12.11: Commit with message ‘describe sync process in github’ was pushed to the developer branch a minute ago" title="" id="362" name="Picture"/>
             <a:graphic>
               <a:graphicData uri="http://schemas.openxmlformats.org/drawingml/2006/picture">
                 <pic:pic>
                   <pic:nvPicPr>
-                    <pic:cNvPr descr="images/CommitFinished.png" id="362" name="Picture"/>
+                    <pic:cNvPr descr="images/CommitFinished.png" id="363" name="Picture"/>
                     <pic:cNvPicPr>
                       <a:picLocks noChangeArrowheads="1" noChangeAspect="1"/>
                     </pic:cNvPicPr>
                   </pic:nvPicPr>
                   <pic:blipFill>
-                    <a:blip r:embed="rId360"/>
+                    <a:blip r:embed="rId361"/>
                     <a:stretch>
                       <a:fillRect/>
                     </a:stretch>
@@ -52816,8 +52835,8 @@
         <w:t xml:space="preserve">was pushed to the developer branch a minute ago</w:t>
       </w:r>
     </w:p>
-    <w:bookmarkEnd w:id="363"/>
-    <w:bookmarkStart w:id="383" w:name="basic-rmarkdown-syntax"/>
+    <w:bookmarkEnd w:id="364"/>
+    <w:bookmarkStart w:id="384" w:name="basic-rmarkdown-syntax"/>
     <w:p>
       <w:pPr>
         <w:pStyle w:val="berschrift2"/>
@@ -53032,18 +53051,18 @@
           <wp:inline>
             <wp:extent cx="5969000" cy="1444306"/>
             <wp:effectExtent b="0" l="0" r="0" t="0"/>
-            <wp:docPr descr="Figure 12.12: How Tables are made in Markdown" title="" id="365" name="Picture"/>
+            <wp:docPr descr="Figure 12.12: How Tables are made in Markdown" title="" id="366" name="Picture"/>
             <a:graphic>
               <a:graphicData uri="http://schemas.openxmlformats.org/drawingml/2006/picture">
                 <pic:pic>
                   <pic:nvPicPr>
-                    <pic:cNvPr descr="images/tables.png" id="366" name="Picture"/>
+                    <pic:cNvPr descr="images/tables.png" id="367" name="Picture"/>
                     <pic:cNvPicPr>
                       <a:picLocks noChangeArrowheads="1" noChangeAspect="1"/>
                     </pic:cNvPicPr>
                   </pic:nvPicPr>
                   <pic:blipFill>
-                    <a:blip r:embed="rId364"/>
+                    <a:blip r:embed="rId365"/>
                     <a:stretch>
                       <a:fillRect/>
                     </a:stretch>
@@ -53376,7 +53395,7 @@
       <w:r>
         <w:t xml:space="preserve"> </w:t>
       </w:r>
-      <w:hyperlink r:id="rId306">
+      <w:hyperlink r:id="rId307">
         <w:r>
           <w:rPr>
             <w:rStyle w:val="Hyperlink"/>
@@ -53725,7 +53744,7 @@
       <w:r>
         <w:t xml:space="preserve"> </w:t>
       </w:r>
-      <w:hyperlink r:id="rId367">
+      <w:hyperlink r:id="rId368">
         <w:r>
           <w:rPr>
             <w:rStyle w:val="Hyperlink"/>
@@ -53752,7 +53771,7 @@
         <w:t xml:space="preserve">for more examples.</w:t>
       </w:r>
     </w:p>
-    <w:bookmarkStart w:id="382" w:name="references-in-rmarkdown"/>
+    <w:bookmarkStart w:id="383" w:name="references-in-rmarkdown"/>
     <w:p>
       <w:pPr>
         <w:pStyle w:val="berschrift3"/>
@@ -53884,18 +53903,18 @@
           <wp:inline>
             <wp:extent cx="5587320" cy="5388537"/>
             <wp:effectExtent b="0" l="0" r="0" t="0"/>
-            <wp:docPr descr="Figure 12.13: Enable BibTeX in Firefox 106.0.1" title="" id="369" name="Picture"/>
+            <wp:docPr descr="Figure 12.13: Enable BibTeX in Firefox 106.0.1" title="" id="370" name="Picture"/>
             <a:graphic>
               <a:graphicData uri="http://schemas.openxmlformats.org/drawingml/2006/picture">
                 <pic:pic>
                   <pic:nvPicPr>
-                    <pic:cNvPr descr="images/ScholarSettings.png" id="370" name="Picture"/>
+                    <pic:cNvPr descr="images/ScholarSettings.png" id="371" name="Picture"/>
                     <pic:cNvPicPr>
                       <a:picLocks noChangeArrowheads="1" noChangeAspect="1"/>
                     </pic:cNvPicPr>
                   </pic:nvPicPr>
                   <pic:blipFill>
-                    <a:blip r:embed="rId368"/>
+                    <a:blip r:embed="rId369"/>
                     <a:stretch>
                       <a:fillRect/>
                     </a:stretch>
@@ -53984,18 +54003,18 @@
           <wp:inline>
             <wp:extent cx="5969000" cy="2352432"/>
             <wp:effectExtent b="0" l="0" r="0" t="0"/>
-            <wp:docPr descr="Figure 12.14: BibTeX Link in Firefox 106.0.1" title="" id="372" name="Picture"/>
+            <wp:docPr descr="Figure 12.14: BibTeX Link in Firefox 106.0.1" title="" id="373" name="Picture"/>
             <a:graphic>
               <a:graphicData uri="http://schemas.openxmlformats.org/drawingml/2006/picture">
                 <pic:pic>
                   <pic:nvPicPr>
-                    <pic:cNvPr descr="images/bibtexoption.png" id="373" name="Picture"/>
+                    <pic:cNvPr descr="images/bibtexoption.png" id="374" name="Picture"/>
                     <pic:cNvPicPr>
                       <a:picLocks noChangeArrowheads="1" noChangeAspect="1"/>
                     </pic:cNvPicPr>
                   </pic:nvPicPr>
                   <pic:blipFill>
-                    <a:blip r:embed="rId371"/>
+                    <a:blip r:embed="rId372"/>
                     <a:stretch>
                       <a:fillRect/>
                     </a:stretch>
@@ -54098,18 +54117,18 @@
           <wp:inline>
             <wp:extent cx="5969000" cy="3075790"/>
             <wp:effectExtent b="0" l="0" r="0" t="0"/>
-            <wp:docPr descr="Figure 12.15: Integrate BibTeX reference in RMarkdown document" title="" id="375" name="Picture"/>
+            <wp:docPr descr="Figure 12.15: Integrate BibTeX reference in RMarkdown document" title="" id="376" name="Picture"/>
             <a:graphic>
               <a:graphicData uri="http://schemas.openxmlformats.org/drawingml/2006/picture">
                 <pic:pic>
                   <pic:nvPicPr>
-                    <pic:cNvPr descr="images/refs.png" id="376" name="Picture"/>
+                    <pic:cNvPr descr="images/refs.png" id="377" name="Picture"/>
                     <pic:cNvPicPr>
                       <a:picLocks noChangeArrowheads="1" noChangeAspect="1"/>
                     </pic:cNvPicPr>
                   </pic:nvPicPr>
                   <pic:blipFill>
-                    <a:blip r:embed="rId374"/>
+                    <a:blip r:embed="rId375"/>
                     <a:stretch>
                       <a:fillRect/>
                     </a:stretch>
@@ -54220,18 +54239,18 @@
           <wp:inline>
             <wp:extent cx="5969000" cy="3925192"/>
             <wp:effectExtent b="0" l="0" r="0" t="0"/>
-            <wp:docPr descr="Figure 12.16: Knit R Markdown as PDF" title="" id="378" name="Picture"/>
+            <wp:docPr descr="Figure 12.16: Knit R Markdown as PDF" title="" id="379" name="Picture"/>
             <a:graphic>
               <a:graphicData uri="http://schemas.openxmlformats.org/drawingml/2006/picture">
                 <pic:pic>
                   <pic:nvPicPr>
-                    <pic:cNvPr descr="images/knit_pdf.png" id="379" name="Picture"/>
+                    <pic:cNvPr descr="images/knit_pdf.png" id="380" name="Picture"/>
                     <pic:cNvPicPr>
                       <a:picLocks noChangeArrowheads="1" noChangeAspect="1"/>
                     </pic:cNvPicPr>
                   </pic:nvPicPr>
                   <pic:blipFill>
-                    <a:blip r:embed="rId377"/>
+                    <a:blip r:embed="rId378"/>
                     <a:stretch>
                       <a:fillRect/>
                     </a:stretch>
@@ -54270,7 +54289,7 @@
       <w:pPr>
         <w:pStyle w:val="Textkrper"/>
       </w:pPr>
-      <w:hyperlink r:id="rId380">
+      <w:hyperlink r:id="rId381">
         <w:r>
           <w:rPr>
             <w:rStyle w:val="Hyperlink"/>
@@ -54300,7 +54319,7 @@
       <w:r>
         <w:t xml:space="preserve"> </w:t>
       </w:r>
-      <w:hyperlink r:id="rId381">
+      <w:hyperlink r:id="rId382">
         <w:r>
           <w:rPr>
             <w:rStyle w:val="Hyperlink"/>
@@ -54312,9 +54331,9 @@
         <w:t xml:space="preserve">.</w:t>
       </w:r>
     </w:p>
-    <w:bookmarkEnd w:id="382"/>
     <w:bookmarkEnd w:id="383"/>
-    <w:bookmarkStart w:id="388" w:name="speed-up-your-workflows"/>
+    <w:bookmarkEnd w:id="384"/>
+    <w:bookmarkStart w:id="389" w:name="speed-up-your-workflows"/>
     <w:p>
       <w:pPr>
         <w:pStyle w:val="berschrift2"/>
@@ -54374,7 +54393,7 @@
       <w:r>
         <w:t xml:space="preserve"> </w:t>
       </w:r>
-      <w:hyperlink r:id="rId384">
+      <w:hyperlink r:id="rId385">
         <w:r>
           <w:rPr>
             <w:rStyle w:val="Hyperlink"/>
@@ -54388,7 +54407,7 @@
       <w:r>
         <w:t xml:space="preserve"> </w:t>
       </w:r>
-      <w:hyperlink r:id="rId385">
+      <w:hyperlink r:id="rId386">
         <w:r>
           <w:rPr>
             <w:rStyle w:val="Hyperlink"/>
@@ -54402,7 +54421,7 @@
       <w:r>
         <w:t xml:space="preserve"> </w:t>
       </w:r>
-      <w:hyperlink r:id="rId386">
+      <w:hyperlink r:id="rId387">
         <w:r>
           <w:rPr>
             <w:rStyle w:val="VerbatimChar"/>
@@ -54429,7 +54448,7 @@
       <w:r>
         <w:t xml:space="preserve"> </w:t>
       </w:r>
-      <w:hyperlink r:id="rId387">
+      <w:hyperlink r:id="rId388">
         <w:r>
           <w:rPr>
             <w:rStyle w:val="Hyperlink"/>
@@ -54489,8 +54508,8 @@
         <w:t xml:space="preserve">Once you have understood the structure of this document, try to supplement the finance data report with an additional spatial indicator (e.g. map of exchange rates from national currencies to Euro).</w:t>
       </w:r>
     </w:p>
-    <w:bookmarkEnd w:id="388"/>
-    <w:bookmarkStart w:id="392" w:name="self-study"/>
+    <w:bookmarkEnd w:id="389"/>
+    <w:bookmarkStart w:id="393" w:name="self-study"/>
     <w:p>
       <w:pPr>
         <w:pStyle w:val="berschrift2"/>
@@ -54534,7 +54553,7 @@
       <w:r>
         <w:t xml:space="preserve"> </w:t>
       </w:r>
-      <w:hyperlink r:id="rId389">
+      <w:hyperlink r:id="rId390">
         <w:r>
           <w:rPr>
             <w:rStyle w:val="Hyperlink"/>
@@ -54559,7 +54578,7 @@
       <w:r>
         <w:t xml:space="preserve"> </w:t>
       </w:r>
-      <w:hyperlink r:id="rId390">
+      <w:hyperlink r:id="rId391">
         <w:r>
           <w:rPr>
             <w:rStyle w:val="Hyperlink"/>
@@ -54576,7 +54595,7 @@
       <w:r>
         <w:t xml:space="preserve"> </w:t>
       </w:r>
-      <w:hyperlink r:id="rId391">
+      <w:hyperlink r:id="rId392">
         <w:r>
           <w:rPr>
             <w:rStyle w:val="Hyperlink"/>
@@ -54617,8 +54636,8 @@
         <w:t xml:space="preserve">By the way, this module is written in BookDown.</w:t>
       </w:r>
     </w:p>
-    <w:bookmarkEnd w:id="392"/>
     <w:bookmarkEnd w:id="393"/>
+    <w:bookmarkEnd w:id="394"/>
     <w:sectPr>
       <w:headerReference r:id="rId10" w:type="even"/>
       <w:headerReference r:id="rId9" w:type="default"/>

</xml_diff>

<commit_message>
new sub-chapter read and write raster data finished
</commit_message>
<xml_diff>
--- a/docs/UNIGIS-AppDev-R.docx
+++ b/docs/UNIGIS-AppDev-R.docx
@@ -71,7 +71,7 @@
         <w:pStyle w:val="Datum"/>
       </w:pPr>
       <w:r>
-        <w:t xml:space="preserve">11</w:t>
+        <w:t xml:space="preserve">13</w:t>
       </w:r>
       <w:r>
         <w:t xml:space="preserve"> </w:t>
@@ -15768,7 +15768,7 @@
         <w:rPr>
           <w:rStyle w:val="VerbatimChar"/>
         </w:rPr>
-        <w:t xml:space="preserve">## [1] 0.24041846 0.16092238 0.51865963 0.44508474 0.05283289</w:t>
+        <w:t xml:space="preserve">## [1] 0.3857437 0.9229194 0.2300863 0.5679218 0.2947493</w:t>
       </w:r>
     </w:p>
     <w:p>
@@ -21396,7 +21396,7 @@
         <w:rPr>
           <w:rStyle w:val="VerbatimChar"/>
         </w:rPr>
-        <w:t xml:space="preserve">## [1] 195</w:t>
+        <w:t xml:space="preserve">## [1] 200</w:t>
       </w:r>
     </w:p>
     <w:p>
@@ -34787,7 +34787,7 @@
     <w:bookmarkEnd w:id="178"/>
     <w:bookmarkEnd w:id="179"/>
     <w:bookmarkEnd w:id="180"/>
-    <w:bookmarkStart w:id="234" w:name="read-and-write-data"/>
+    <w:bookmarkStart w:id="235" w:name="read-and-write-data"/>
     <w:p>
       <w:pPr>
         <w:pStyle w:val="berschrift1"/>
@@ -37137,7 +37137,7 @@
       </w:r>
     </w:p>
     <w:bookmarkEnd w:id="205"/>
-    <w:bookmarkStart w:id="215" w:name="read-and-write-raster-data"/>
+    <w:bookmarkStart w:id="216" w:name="read-and-write-raster-data"/>
     <w:p>
       <w:pPr>
         <w:pStyle w:val="berschrift2"/>
@@ -37250,11 +37250,21 @@
         <w:pStyle w:val="Textkrper"/>
       </w:pPr>
       <w:r>
-        <w:rPr>
-          <w:iCs/>
-          <w:i/>
-        </w:rPr>
-        <w:t xml:space="preserve">load data</w:t>
+        <w:t xml:space="preserve">The following code reads a GeoTIFF (file is available on</w:t>
+      </w:r>
+      <w:r>
+        <w:t xml:space="preserve"> </w:t>
+      </w:r>
+      <w:hyperlink r:id="rId207">
+        <w:r>
+          <w:rPr>
+            <w:rStyle w:val="Hyperlink"/>
+          </w:rPr>
+          <w:t xml:space="preserve">LeoWorks</w:t>
+        </w:r>
+      </w:hyperlink>
+      <w:r>
+        <w:t xml:space="preserve">, see Venice Optic and GeoTiff - multispectral) into memory and assigns it to a variable named `r``:</w:t>
       </w:r>
     </w:p>
     <w:p>
@@ -37319,7 +37329,7 @@
         <w:rPr>
           <w:rStyle w:val="StringTok"/>
         </w:rPr>
-        <w:t xml:space="preserve">"data/venice.tif"</w:t>
+        <w:t xml:space="preserve">"data/Venice_Sentinel2.tiff"</w:t>
       </w:r>
       <w:r>
         <w:rPr>
@@ -37333,11 +37343,22 @@
         <w:pStyle w:val="FirstParagraph"/>
       </w:pPr>
       <w:r>
-        <w:rPr>
-          <w:iCs/>
-          <w:i/>
-        </w:rPr>
-        <w:t xml:space="preserve">investigate file</w:t>
+        <w:t xml:space="preserve">The function</w:t>
+      </w:r>
+      <w:r>
+        <w:t xml:space="preserve"> </w:t>
+      </w:r>
+      <w:r>
+        <w:rPr>
+          <w:rStyle w:val="VerbatimChar"/>
+        </w:rPr>
+        <w:t xml:space="preserve">hasValues</w:t>
+      </w:r>
+      <w:r>
+        <w:t xml:space="preserve"> </w:t>
+      </w:r>
+      <w:r>
+        <w:t xml:space="preserve">returns a logic value that indicates that in-memory layers actually have cell values:</w:t>
       </w:r>
     </w:p>
     <w:p>
@@ -37408,57 +37429,89 @@
         <w:rPr>
           <w:rStyle w:val="VerbatimChar"/>
         </w:rPr>
-        <w:t xml:space="preserve">## dimensions  : 355, 461, 7  (nrow, ncol, nlyr)</w:t>
-      </w:r>
-      <w:r>
-        <w:br/>
-      </w:r>
-      <w:r>
-        <w:rPr>
-          <w:rStyle w:val="VerbatimChar"/>
-        </w:rPr>
-        <w:t xml:space="preserve">## resolution  : 30, 30  (x, y)</w:t>
-      </w:r>
-      <w:r>
-        <w:br/>
-      </w:r>
-      <w:r>
-        <w:rPr>
-          <w:rStyle w:val="VerbatimChar"/>
-        </w:rPr>
-        <w:t xml:space="preserve">## extent      : 750488.1, 764318.1, 5034242, 5044892  (xmin, xmax, ymin, ymax)</w:t>
-      </w:r>
-      <w:r>
-        <w:br/>
-      </w:r>
-      <w:r>
-        <w:rPr>
-          <w:rStyle w:val="VerbatimChar"/>
-        </w:rPr>
-        <w:t xml:space="preserve">## coord. ref. : WGS 84 / UTM zone 32N (EPSG:32632) </w:t>
-      </w:r>
-      <w:r>
-        <w:br/>
-      </w:r>
-      <w:r>
-        <w:rPr>
-          <w:rStyle w:val="VerbatimChar"/>
-        </w:rPr>
-        <w:t xml:space="preserve">## source      : venice.tif </w:t>
-      </w:r>
-      <w:r>
-        <w:br/>
-      </w:r>
-      <w:r>
-        <w:rPr>
-          <w:rStyle w:val="VerbatimChar"/>
-        </w:rPr>
-        <w:t xml:space="preserve">## names       : venice_1, venice_2, venice_3, venice_4, venice_5, venice_6, ...</w:t>
+        <w:t xml:space="preserve">## dimensions  : 503, 692, 3  (nrow, ncol, nlyr)</w:t>
+      </w:r>
+      <w:r>
+        <w:br/>
+      </w:r>
+      <w:r>
+        <w:rPr>
+          <w:rStyle w:val="VerbatimChar"/>
+        </w:rPr>
+        <w:t xml:space="preserve">## resolution  : 7.025638, 6.675899  (x, y)</w:t>
+      </w:r>
+      <w:r>
+        <w:br/>
+      </w:r>
+      <w:r>
+        <w:rPr>
+          <w:rStyle w:val="VerbatimChar"/>
+        </w:rPr>
+        <w:t xml:space="preserve">## extent      : 288674.2, 293535.9, 5033073, 5036431  (xmin, xmax, ymin, ymax)</w:t>
+      </w:r>
+      <w:r>
+        <w:br/>
+      </w:r>
+      <w:r>
+        <w:rPr>
+          <w:rStyle w:val="VerbatimChar"/>
+        </w:rPr>
+        <w:t xml:space="preserve">## coord. ref. : WGS 84 / UTM zone 33N (EPSG:32633) </w:t>
+      </w:r>
+      <w:r>
+        <w:br/>
+      </w:r>
+      <w:r>
+        <w:rPr>
+          <w:rStyle w:val="VerbatimChar"/>
+        </w:rPr>
+        <w:t xml:space="preserve">## source      : Venice_Sentinel2.tiff </w:t>
+      </w:r>
+      <w:r>
+        <w:br/>
+      </w:r>
+      <w:r>
+        <w:rPr>
+          <w:rStyle w:val="VerbatimChar"/>
+        </w:rPr>
+        <w:t xml:space="preserve">## colors RGB  : 1, 2, 3 </w:t>
+      </w:r>
+      <w:r>
+        <w:br/>
+      </w:r>
+      <w:r>
+        <w:rPr>
+          <w:rStyle w:val="VerbatimChar"/>
+        </w:rPr>
+        <w:t xml:space="preserve">## names       : Venice_Sentinel2_1, Venice_Sentinel2_2, Venice_Sentinel2_3</w:t>
       </w:r>
     </w:p>
     <w:p>
       <w:pPr>
         <w:pStyle w:val="FirstParagraph"/>
+      </w:pPr>
+      <w:r>
+        <w:t xml:space="preserve">Executing the variable name</w:t>
+      </w:r>
+      <w:r>
+        <w:t xml:space="preserve"> </w:t>
+      </w:r>
+      <w:r>
+        <w:rPr>
+          <w:rStyle w:val="VerbatimChar"/>
+        </w:rPr>
+        <w:t xml:space="preserve">r</w:t>
+      </w:r>
+      <w:r>
+        <w:t xml:space="preserve"> </w:t>
+      </w:r>
+      <w:r>
+        <w:t xml:space="preserve">returns additional metadata information, which among others reveals that the image has 7 layers. These layers correspond to the</w:t>
+      </w:r>
+    </w:p>
+    <w:p>
+      <w:pPr>
+        <w:pStyle w:val="Textkrper"/>
       </w:pPr>
       <w:r>
         <w:rPr>
@@ -37578,18 +37631,18 @@
           <wp:inline>
             <wp:extent cx="4620126" cy="3696101"/>
             <wp:effectExtent b="0" l="0" r="0" t="0"/>
-            <wp:docPr descr="" title="" id="208" name="Picture"/>
+            <wp:docPr descr="" title="" id="209" name="Picture"/>
             <a:graphic>
               <a:graphicData uri="http://schemas.openxmlformats.org/drawingml/2006/picture">
                 <pic:pic>
                   <pic:nvPicPr>
-                    <pic:cNvPr descr="UNIGIS-AppDev-R_files/figure-docx/unnamed-chunk-181-1.png" id="209" name="Picture"/>
+                    <pic:cNvPr descr="UNIGIS-AppDev-R_files/figure-docx/unnamed-chunk-181-1.png" id="210" name="Picture"/>
                     <pic:cNvPicPr>
                       <a:picLocks noChangeArrowheads="1" noChangeAspect="1"/>
                     </pic:cNvPicPr>
                   </pic:nvPicPr>
                   <pic:blipFill>
-                    <a:blip r:embed="rId207"/>
+                    <a:blip r:embed="rId208"/>
                     <a:stretch>
                       <a:fillRect/>
                     </a:stretch>
@@ -37634,7 +37687,7 @@
         </w:rPr>
         <w:t xml:space="preserve"> </w:t>
       </w:r>
-      <w:hyperlink r:id="rId210">
+      <w:hyperlink r:id="rId211">
         <w:r>
           <w:rPr>
             <w:rStyle w:val="Hyperlink"/>
@@ -37820,18 +37873,18 @@
           <wp:inline>
             <wp:extent cx="4620126" cy="3696101"/>
             <wp:effectExtent b="0" l="0" r="0" t="0"/>
-            <wp:docPr descr="" title="" id="212" name="Picture"/>
+            <wp:docPr descr="" title="" id="213" name="Picture"/>
             <a:graphic>
               <a:graphicData uri="http://schemas.openxmlformats.org/drawingml/2006/picture">
                 <pic:pic>
                   <pic:nvPicPr>
-                    <pic:cNvPr descr="UNIGIS-AppDev-R_files/figure-docx/unnamed-chunk-183-1.png" id="213" name="Picture"/>
+                    <pic:cNvPr descr="UNIGIS-AppDev-R_files/figure-docx/unnamed-chunk-183-1.png" id="214" name="Picture"/>
                     <pic:cNvPicPr>
                       <a:picLocks noChangeArrowheads="1" noChangeAspect="1"/>
                     </pic:cNvPicPr>
                   </pic:nvPicPr>
                   <pic:blipFill>
-                    <a:blip r:embed="rId211"/>
+                    <a:blip r:embed="rId212"/>
                     <a:stretch>
                       <a:fillRect/>
                     </a:stretch>
@@ -37947,7 +38000,7 @@
         </w:rPr>
         <w:t xml:space="preserve"> </w:t>
       </w:r>
-      <w:hyperlink r:id="rId214">
+      <w:hyperlink r:id="rId215">
         <w:r>
           <w:rPr>
             <w:rStyle w:val="Hyperlink"/>
@@ -37958,8 +38011,8 @@
         </w:r>
       </w:hyperlink>
     </w:p>
-    <w:bookmarkEnd w:id="215"/>
-    <w:bookmarkStart w:id="227" w:name="data-api"/>
+    <w:bookmarkEnd w:id="216"/>
+    <w:bookmarkStart w:id="228" w:name="data-api"/>
     <w:p>
       <w:pPr>
         <w:pStyle w:val="berschrift2"/>
@@ -38134,7 +38187,7 @@
       <w:r>
         <w:t xml:space="preserve"> </w:t>
       </w:r>
-      <w:hyperlink r:id="rId216">
+      <w:hyperlink r:id="rId217">
         <w:r>
           <w:rPr>
             <w:rStyle w:val="Hyperlink"/>
@@ -38151,7 +38204,7 @@
       <w:r>
         <w:t xml:space="preserve"> </w:t>
       </w:r>
-      <w:hyperlink r:id="rId217">
+      <w:hyperlink r:id="rId218">
         <w:r>
           <w:rPr>
             <w:rStyle w:val="Hyperlink"/>
@@ -38168,7 +38221,7 @@
       <w:r>
         <w:t xml:space="preserve"> </w:t>
       </w:r>
-      <w:hyperlink r:id="rId218">
+      <w:hyperlink r:id="rId219">
         <w:r>
           <w:rPr>
             <w:rStyle w:val="Hyperlink"/>
@@ -38182,7 +38235,7 @@
       <w:r>
         <w:t xml:space="preserve"> </w:t>
       </w:r>
-      <w:hyperlink r:id="rId219">
+      <w:hyperlink r:id="rId220">
         <w:r>
           <w:rPr>
             <w:rStyle w:val="Hyperlink"/>
@@ -38196,7 +38249,7 @@
       <w:r>
         <w:t xml:space="preserve"> </w:t>
       </w:r>
-      <w:hyperlink r:id="rId220">
+      <w:hyperlink r:id="rId221">
         <w:r>
           <w:rPr>
             <w:rStyle w:val="Hyperlink"/>
@@ -38480,7 +38533,7 @@
       <w:r>
         <w:t xml:space="preserve"> </w:t>
       </w:r>
-      <w:hyperlink r:id="rId221">
+      <w:hyperlink r:id="rId222">
         <w:r>
           <w:rPr>
             <w:rStyle w:val="Hyperlink"/>
@@ -38505,7 +38558,7 @@
       <w:r>
         <w:t xml:space="preserve"> </w:t>
       </w:r>
-      <w:hyperlink r:id="rId222">
+      <w:hyperlink r:id="rId223">
         <w:r>
           <w:rPr>
             <w:rStyle w:val="Hyperlink"/>
@@ -38760,34 +38813,34 @@
         <w:rPr>
           <w:rStyle w:val="VerbatimChar"/>
         </w:rPr>
-        <w:t xml:space="preserve">##   .. ..$ id         : int 800</w:t>
-      </w:r>
-      <w:r>
-        <w:br/>
-      </w:r>
-      <w:r>
-        <w:rPr>
-          <w:rStyle w:val="VerbatimChar"/>
-        </w:rPr>
-        <w:t xml:space="preserve">##   .. ..$ main       : chr "Clear"</w:t>
-      </w:r>
-      <w:r>
-        <w:br/>
-      </w:r>
-      <w:r>
-        <w:rPr>
-          <w:rStyle w:val="VerbatimChar"/>
-        </w:rPr>
-        <w:t xml:space="preserve">##   .. ..$ description: chr "clear sky"</w:t>
-      </w:r>
-      <w:r>
-        <w:br/>
-      </w:r>
-      <w:r>
-        <w:rPr>
-          <w:rStyle w:val="VerbatimChar"/>
-        </w:rPr>
-        <w:t xml:space="preserve">##   .. ..$ icon       : chr "01d"</w:t>
+        <w:t xml:space="preserve">##   .. ..$ id         : int 804</w:t>
+      </w:r>
+      <w:r>
+        <w:br/>
+      </w:r>
+      <w:r>
+        <w:rPr>
+          <w:rStyle w:val="VerbatimChar"/>
+        </w:rPr>
+        <w:t xml:space="preserve">##   .. ..$ main       : chr "Clouds"</w:t>
+      </w:r>
+      <w:r>
+        <w:br/>
+      </w:r>
+      <w:r>
+        <w:rPr>
+          <w:rStyle w:val="VerbatimChar"/>
+        </w:rPr>
+        <w:t xml:space="preserve">##   .. ..$ description: chr "overcast clouds"</w:t>
+      </w:r>
+      <w:r>
+        <w:br/>
+      </w:r>
+      <w:r>
+        <w:rPr>
+          <w:rStyle w:val="VerbatimChar"/>
+        </w:rPr>
+        <w:t xml:space="preserve">##   .. ..$ icon       : chr "04d"</w:t>
       </w:r>
       <w:r>
         <w:br/>
@@ -38805,61 +38858,79 @@
         <w:rPr>
           <w:rStyle w:val="VerbatimChar"/>
         </w:rPr>
-        <w:t xml:space="preserve">##  $ main      :List of 6</w:t>
-      </w:r>
-      <w:r>
-        <w:br/>
-      </w:r>
-      <w:r>
-        <w:rPr>
-          <w:rStyle w:val="VerbatimChar"/>
-        </w:rPr>
-        <w:t xml:space="preserve">##   ..$ temp      : num 295</w:t>
-      </w:r>
-      <w:r>
-        <w:br/>
-      </w:r>
-      <w:r>
-        <w:rPr>
-          <w:rStyle w:val="VerbatimChar"/>
-        </w:rPr>
-        <w:t xml:space="preserve">##   ..$ feels_like: num 295</w:t>
-      </w:r>
-      <w:r>
-        <w:br/>
-      </w:r>
-      <w:r>
-        <w:rPr>
-          <w:rStyle w:val="VerbatimChar"/>
-        </w:rPr>
-        <w:t xml:space="preserve">##   ..$ temp_min  : num 293</w:t>
-      </w:r>
-      <w:r>
-        <w:br/>
-      </w:r>
-      <w:r>
-        <w:rPr>
-          <w:rStyle w:val="VerbatimChar"/>
-        </w:rPr>
-        <w:t xml:space="preserve">##   ..$ temp_max  : num 298</w:t>
-      </w:r>
-      <w:r>
-        <w:br/>
-      </w:r>
-      <w:r>
-        <w:rPr>
-          <w:rStyle w:val="VerbatimChar"/>
-        </w:rPr>
-        <w:t xml:space="preserve">##   ..$ pressure  : int 1022</w:t>
-      </w:r>
-      <w:r>
-        <w:br/>
-      </w:r>
-      <w:r>
-        <w:rPr>
-          <w:rStyle w:val="VerbatimChar"/>
-        </w:rPr>
-        <w:t xml:space="preserve">##   ..$ humidity  : int 80</w:t>
+        <w:t xml:space="preserve">##  $ main      :List of 8</w:t>
+      </w:r>
+      <w:r>
+        <w:br/>
+      </w:r>
+      <w:r>
+        <w:rPr>
+          <w:rStyle w:val="VerbatimChar"/>
+        </w:rPr>
+        <w:t xml:space="preserve">##   ..$ temp      : num 298</w:t>
+      </w:r>
+      <w:r>
+        <w:br/>
+      </w:r>
+      <w:r>
+        <w:rPr>
+          <w:rStyle w:val="VerbatimChar"/>
+        </w:rPr>
+        <w:t xml:space="preserve">##   ..$ feels_like: num 298</w:t>
+      </w:r>
+      <w:r>
+        <w:br/>
+      </w:r>
+      <w:r>
+        <w:rPr>
+          <w:rStyle w:val="VerbatimChar"/>
+        </w:rPr>
+        <w:t xml:space="preserve">##   ..$ temp_min  : num 296</w:t>
+      </w:r>
+      <w:r>
+        <w:br/>
+      </w:r>
+      <w:r>
+        <w:rPr>
+          <w:rStyle w:val="VerbatimChar"/>
+        </w:rPr>
+        <w:t xml:space="preserve">##   ..$ temp_max  : num 300</w:t>
+      </w:r>
+      <w:r>
+        <w:br/>
+      </w:r>
+      <w:r>
+        <w:rPr>
+          <w:rStyle w:val="VerbatimChar"/>
+        </w:rPr>
+        <w:t xml:space="preserve">##   ..$ pressure  : int 1017</w:t>
+      </w:r>
+      <w:r>
+        <w:br/>
+      </w:r>
+      <w:r>
+        <w:rPr>
+          <w:rStyle w:val="VerbatimChar"/>
+        </w:rPr>
+        <w:t xml:space="preserve">##   ..$ humidity  : int 53</w:t>
+      </w:r>
+      <w:r>
+        <w:br/>
+      </w:r>
+      <w:r>
+        <w:rPr>
+          <w:rStyle w:val="VerbatimChar"/>
+        </w:rPr>
+        <w:t xml:space="preserve">##   ..$ sea_level : int 1017</w:t>
+      </w:r>
+      <w:r>
+        <w:br/>
+      </w:r>
+      <w:r>
+        <w:rPr>
+          <w:rStyle w:val="VerbatimChar"/>
+        </w:rPr>
+        <w:t xml:space="preserve">##   ..$ grnd_level: int 969</w:t>
       </w:r>
       <w:r>
         <w:br/>
@@ -38877,25 +38948,34 @@
         <w:rPr>
           <w:rStyle w:val="VerbatimChar"/>
         </w:rPr>
-        <w:t xml:space="preserve">##  $ wind      :List of 2</w:t>
-      </w:r>
-      <w:r>
-        <w:br/>
-      </w:r>
-      <w:r>
-        <w:rPr>
-          <w:rStyle w:val="VerbatimChar"/>
-        </w:rPr>
-        <w:t xml:space="preserve">##   ..$ speed: num 3.6</w:t>
-      </w:r>
-      <w:r>
-        <w:br/>
-      </w:r>
-      <w:r>
-        <w:rPr>
-          <w:rStyle w:val="VerbatimChar"/>
-        </w:rPr>
-        <w:t xml:space="preserve">##   ..$ deg  : int 150</w:t>
+        <w:t xml:space="preserve">##  $ wind      :List of 3</w:t>
+      </w:r>
+      <w:r>
+        <w:br/>
+      </w:r>
+      <w:r>
+        <w:rPr>
+          <w:rStyle w:val="VerbatimChar"/>
+        </w:rPr>
+        <w:t xml:space="preserve">##   ..$ speed: num 1.05</w:t>
+      </w:r>
+      <w:r>
+        <w:br/>
+      </w:r>
+      <w:r>
+        <w:rPr>
+          <w:rStyle w:val="VerbatimChar"/>
+        </w:rPr>
+        <w:t xml:space="preserve">##   ..$ deg  : int 112</w:t>
+      </w:r>
+      <w:r>
+        <w:br/>
+      </w:r>
+      <w:r>
+        <w:rPr>
+          <w:rStyle w:val="VerbatimChar"/>
+        </w:rPr>
+        <w:t xml:space="preserve">##   ..$ gust : num 2.05</w:t>
       </w:r>
       <w:r>
         <w:br/>
@@ -38913,16 +38993,16 @@
         <w:rPr>
           <w:rStyle w:val="VerbatimChar"/>
         </w:rPr>
-        <w:t xml:space="preserve">##   ..$ all: int 0</w:t>
-      </w:r>
-      <w:r>
-        <w:br/>
-      </w:r>
-      <w:r>
-        <w:rPr>
-          <w:rStyle w:val="VerbatimChar"/>
-        </w:rPr>
-        <w:t xml:space="preserve">##  $ dt        : int 1697017856</w:t>
+        <w:t xml:space="preserve">##   ..$ all: int 100</w:t>
+      </w:r>
+      <w:r>
+        <w:br/>
+      </w:r>
+      <w:r>
+        <w:rPr>
+          <w:rStyle w:val="VerbatimChar"/>
+        </w:rPr>
+        <w:t xml:space="preserve">##  $ dt        : int 1697194494</w:t>
       </w:r>
       <w:r>
         <w:br/>
@@ -38940,16 +39020,16 @@
         <w:rPr>
           <w:rStyle w:val="VerbatimChar"/>
         </w:rPr>
-        <w:t xml:space="preserve">##   ..$ type   : int 1</w:t>
-      </w:r>
-      <w:r>
-        <w:br/>
-      </w:r>
-      <w:r>
-        <w:rPr>
-          <w:rStyle w:val="VerbatimChar"/>
-        </w:rPr>
-        <w:t xml:space="preserve">##   ..$ id     : int 6877</w:t>
+        <w:t xml:space="preserve">##   ..$ type   : int 2</w:t>
+      </w:r>
+      <w:r>
+        <w:br/>
+      </w:r>
+      <w:r>
+        <w:rPr>
+          <w:rStyle w:val="VerbatimChar"/>
+        </w:rPr>
+        <w:t xml:space="preserve">##   ..$ id     : int 2000528</w:t>
       </w:r>
       <w:r>
         <w:br/>
@@ -38967,16 +39047,16 @@
         <w:rPr>
           <w:rStyle w:val="VerbatimChar"/>
         </w:rPr>
-        <w:t xml:space="preserve">##   ..$ sunrise: int 1697001611</w:t>
-      </w:r>
-      <w:r>
-        <w:br/>
-      </w:r>
-      <w:r>
-        <w:rPr>
-          <w:rStyle w:val="VerbatimChar"/>
-        </w:rPr>
-        <w:t xml:space="preserve">##   ..$ sunset : int 1697041738</w:t>
+        <w:t xml:space="preserve">##   ..$ sunrise: int 1697174584</w:t>
+      </w:r>
+      <w:r>
+        <w:br/>
+      </w:r>
+      <w:r>
+        <w:rPr>
+          <w:rStyle w:val="VerbatimChar"/>
+        </w:rPr>
+        <w:t xml:space="preserve">##   ..$ sunset : int 1697214304</w:t>
       </w:r>
       <w:r>
         <w:br/>
@@ -39025,7 +39105,7 @@
       <w:r>
         <w:t xml:space="preserve"> </w:t>
       </w:r>
-      <w:hyperlink r:id="rId219">
+      <w:hyperlink r:id="rId220">
         <w:r>
           <w:rPr>
             <w:rStyle w:val="Hyperlink"/>
@@ -39214,7 +39294,7 @@
         <w:rPr>
           <w:rStyle w:val="VerbatimChar"/>
         </w:rPr>
-        <w:t xml:space="preserve">## 1     13.03     47.81        800        Clear           clear sky          01d</w:t>
+        <w:t xml:space="preserve">## 1     13.03     47.81        804       Clouds     overcast clouds          04d</w:t>
       </w:r>
       <w:r>
         <w:br/>
@@ -39232,43 +39312,61 @@
         <w:rPr>
           <w:rStyle w:val="VerbatimChar"/>
         </w:rPr>
-        <w:t xml:space="preserve">## 1 stations    294.52           294.8        293.16        298.44          1022</w:t>
-      </w:r>
-      <w:r>
-        <w:br/>
-      </w:r>
-      <w:r>
-        <w:rPr>
-          <w:rStyle w:val="VerbatimChar"/>
-        </w:rPr>
-        <w:t xml:space="preserve">##   main.humidity visibility wind.speed wind.deg all         dt sys.type sys.id</w:t>
-      </w:r>
-      <w:r>
-        <w:br/>
-      </w:r>
-      <w:r>
-        <w:rPr>
-          <w:rStyle w:val="VerbatimChar"/>
-        </w:rPr>
-        <w:t xml:space="preserve">## 1            80      10000        3.6      150   0 1697017856        1   6877</w:t>
-      </w:r>
-      <w:r>
-        <w:br/>
-      </w:r>
-      <w:r>
-        <w:rPr>
-          <w:rStyle w:val="VerbatimChar"/>
-        </w:rPr>
-        <w:t xml:space="preserve">##   sys.country sys.sunrise sys.sunset timezone      id     name cod</w:t>
-      </w:r>
-      <w:r>
-        <w:br/>
-      </w:r>
-      <w:r>
-        <w:rPr>
-          <w:rStyle w:val="VerbatimChar"/>
-        </w:rPr>
-        <w:t xml:space="preserve">## 1          AT  1697001611 1697041738     7200 2766824 Salzburg 200</w:t>
+        <w:t xml:space="preserve">## 1 stations    298.31          298.27        296.43         300.1          1017</w:t>
+      </w:r>
+      <w:r>
+        <w:br/>
+      </w:r>
+      <w:r>
+        <w:rPr>
+          <w:rStyle w:val="VerbatimChar"/>
+        </w:rPr>
+        <w:t xml:space="preserve">##   main.humidity main.sea_level main.grnd_level visibility wind.speed wind.deg</w:t>
+      </w:r>
+      <w:r>
+        <w:br/>
+      </w:r>
+      <w:r>
+        <w:rPr>
+          <w:rStyle w:val="VerbatimChar"/>
+        </w:rPr>
+        <w:t xml:space="preserve">## 1            53           1017             969      10000       1.05      112</w:t>
+      </w:r>
+      <w:r>
+        <w:br/>
+      </w:r>
+      <w:r>
+        <w:rPr>
+          <w:rStyle w:val="VerbatimChar"/>
+        </w:rPr>
+        <w:t xml:space="preserve">##   wind.gust all         dt sys.type  sys.id sys.country sys.sunrise sys.sunset</w:t>
+      </w:r>
+      <w:r>
+        <w:br/>
+      </w:r>
+      <w:r>
+        <w:rPr>
+          <w:rStyle w:val="VerbatimChar"/>
+        </w:rPr>
+        <w:t xml:space="preserve">## 1      2.05 100 1697194494        2 2000528          AT  1697174584 1697214304</w:t>
+      </w:r>
+      <w:r>
+        <w:br/>
+      </w:r>
+      <w:r>
+        <w:rPr>
+          <w:rStyle w:val="VerbatimChar"/>
+        </w:rPr>
+        <w:t xml:space="preserve">##   timezone      id     name cod</w:t>
+      </w:r>
+      <w:r>
+        <w:br/>
+      </w:r>
+      <w:r>
+        <w:rPr>
+          <w:rStyle w:val="VerbatimChar"/>
+        </w:rPr>
+        <w:t xml:space="preserve">## 1     7200 2766824 Salzburg 200</w:t>
       </w:r>
     </w:p>
     <w:p>
@@ -39317,7 +39415,7 @@
       <w:pPr>
         <w:pStyle w:val="Textkrper"/>
       </w:pPr>
-      <w:hyperlink r:id="rId223">
+      <w:hyperlink r:id="rId224">
         <w:r>
           <w:rPr>
             <w:rStyle w:val="Hyperlink"/>
@@ -39334,7 +39432,7 @@
       <w:r>
         <w:t xml:space="preserve"> </w:t>
       </w:r>
-      <w:hyperlink r:id="rId224">
+      <w:hyperlink r:id="rId225">
         <w:r>
           <w:rPr>
             <w:rStyle w:val="Hyperlink"/>
@@ -39351,7 +39449,7 @@
       <w:r>
         <w:t xml:space="preserve"> </w:t>
       </w:r>
-      <w:hyperlink r:id="rId225">
+      <w:hyperlink r:id="rId226">
         <w:r>
           <w:rPr>
             <w:rStyle w:val="Hyperlink"/>
@@ -39368,7 +39466,7 @@
       <w:r>
         <w:t xml:space="preserve"> </w:t>
       </w:r>
-      <w:hyperlink r:id="rId226">
+      <w:hyperlink r:id="rId227">
         <w:r>
           <w:rPr>
             <w:rStyle w:val="Hyperlink"/>
@@ -39391,8 +39489,8 @@
         <w:t xml:space="preserve">… more to come!</w:t>
       </w:r>
     </w:p>
-    <w:bookmarkEnd w:id="227"/>
-    <w:bookmarkStart w:id="233" w:name="additional-thoughts-so-far-for-revision"/>
+    <w:bookmarkEnd w:id="228"/>
+    <w:bookmarkStart w:id="234" w:name="additional-thoughts-so-far-for-revision"/>
     <w:p>
       <w:pPr>
         <w:pStyle w:val="berschrift2"/>
@@ -39410,7 +39508,7 @@
         <w:t xml:space="preserve">Additional Thoughts so far for revision</w:t>
       </w:r>
     </w:p>
-    <w:bookmarkStart w:id="228" w:name="advanced-json-handling-with-httr2"/>
+    <w:bookmarkStart w:id="229" w:name="advanced-json-handling-with-httr2"/>
     <w:p>
       <w:pPr>
         <w:pStyle w:val="berschrift3"/>
@@ -39507,8 +39605,8 @@
         <w:t xml:space="preserve">: Before converting to a data frame, JSON can be converted to a list in R. This can be useful for certain types of analyses or data manipulations.</w:t>
       </w:r>
     </w:p>
-    <w:bookmarkEnd w:id="228"/>
-    <w:bookmarkStart w:id="229" w:name="caching-data-with-httr2"/>
+    <w:bookmarkEnd w:id="229"/>
+    <w:bookmarkStart w:id="230" w:name="caching-data-with-httr2"/>
     <w:p>
       <w:pPr>
         <w:pStyle w:val="berschrift3"/>
@@ -39642,8 +39740,8 @@
         <w:t xml:space="preserve">to cache API responses.</w:t>
       </w:r>
     </w:p>
-    <w:bookmarkEnd w:id="229"/>
-    <w:bookmarkStart w:id="230" w:name="error-handling-and-retries-with-httr2"/>
+    <w:bookmarkEnd w:id="230"/>
+    <w:bookmarkStart w:id="231" w:name="error-handling-and-retries-with-httr2"/>
     <w:p>
       <w:pPr>
         <w:pStyle w:val="berschrift3"/>
@@ -39772,8 +39870,8 @@
         <w:t xml:space="preserve">to automatically retry if a request fails.</w:t>
       </w:r>
     </w:p>
-    <w:bookmarkEnd w:id="230"/>
-    <w:bookmarkStart w:id="231" w:name="advanced-api-techniques"/>
+    <w:bookmarkEnd w:id="231"/>
+    <w:bookmarkStart w:id="232" w:name="advanced-api-techniques"/>
     <w:p>
       <w:pPr>
         <w:pStyle w:val="berschrift3"/>
@@ -39833,8 +39931,8 @@
         <w:t xml:space="preserve">: Explaining what rate limiting is and how to handle it, possibly by introducing pauses in requests or by using caching.</w:t>
       </w:r>
     </w:p>
-    <w:bookmarkEnd w:id="231"/>
-    <w:bookmarkStart w:id="232" w:name="X68f7850fe1873b0ba70a8cd185d3e124592f82a"/>
+    <w:bookmarkEnd w:id="232"/>
+    <w:bookmarkStart w:id="233" w:name="X68f7850fe1873b0ba70a8cd185d3e124592f82a"/>
     <w:p>
       <w:pPr>
         <w:pStyle w:val="berschrift3"/>
@@ -39973,10 +40071,10 @@
         <w:t xml:space="preserve">: via. Ethical, Legal, Technical Considerations</w:t>
       </w:r>
     </w:p>
-    <w:bookmarkEnd w:id="232"/>
     <w:bookmarkEnd w:id="233"/>
     <w:bookmarkEnd w:id="234"/>
-    <w:bookmarkStart w:id="312" w:name="data-visualization"/>
+    <w:bookmarkEnd w:id="235"/>
+    <w:bookmarkStart w:id="313" w:name="data-visualization"/>
     <w:p>
       <w:pPr>
         <w:pStyle w:val="berschrift1"/>
@@ -40004,7 +40102,7 @@
       <w:r>
         <w:t xml:space="preserve"> </w:t>
       </w:r>
-      <w:hyperlink r:id="rId235">
+      <w:hyperlink r:id="rId236">
         <w:r>
           <w:rPr>
             <w:rStyle w:val="Hyperlink"/>
@@ -40084,7 +40182,7 @@
         <w:t xml:space="preserve">.</w:t>
       </w:r>
     </w:p>
-    <w:bookmarkStart w:id="242" w:name="the-grammar-of-graphics"/>
+    <w:bookmarkStart w:id="243" w:name="the-grammar-of-graphics"/>
     <w:p>
       <w:pPr>
         <w:pStyle w:val="berschrift2"/>
@@ -40129,7 +40227,7 @@
       <w:r>
         <w:t xml:space="preserve"> </w:t>
       </w:r>
-      <w:hyperlink r:id="rId236">
+      <w:hyperlink r:id="rId237">
         <w:r>
           <w:rPr>
             <w:rStyle w:val="Hyperlink"/>
@@ -40146,7 +40244,7 @@
       <w:r>
         <w:t xml:space="preserve"> </w:t>
       </w:r>
-      <w:hyperlink r:id="rId237">
+      <w:hyperlink r:id="rId238">
         <w:r>
           <w:rPr>
             <w:rStyle w:val="Hyperlink"/>
@@ -40557,18 +40655,18 @@
           <wp:inline>
             <wp:extent cx="5969000" cy="5969000"/>
             <wp:effectExtent b="0" l="0" r="0" t="0"/>
-            <wp:docPr descr="Figure 10.1: Visual variables color and size" title="" id="239" name="Picture"/>
+            <wp:docPr descr="Figure 10.1: Visual variables color and size" title="" id="240" name="Picture"/>
             <a:graphic>
               <a:graphicData uri="http://schemas.openxmlformats.org/drawingml/2006/picture">
                 <pic:pic>
                   <pic:nvPicPr>
-                    <pic:cNvPr descr="images/VisualVar.png" id="240" name="Picture"/>
+                    <pic:cNvPr descr="images/VisualVar.png" id="241" name="Picture"/>
                     <pic:cNvPicPr>
                       <a:picLocks noChangeArrowheads="1" noChangeAspect="1"/>
                     </pic:cNvPicPr>
                   </pic:nvPicPr>
                   <pic:blipFill>
-                    <a:blip r:embed="rId238"/>
+                    <a:blip r:embed="rId239"/>
                     <a:stretch>
                       <a:fillRect/>
                     </a:stretch>
@@ -40626,7 +40724,7 @@
       <w:r>
         <w:t xml:space="preserve"> </w:t>
       </w:r>
-      <w:hyperlink r:id="rId241">
+      <w:hyperlink r:id="rId242">
         <w:r>
           <w:rPr>
             <w:rStyle w:val="Hyperlink"/>
@@ -40641,8 +40739,8 @@
         <w:t xml:space="preserve">by Hadley Wickham.</w:t>
       </w:r>
     </w:p>
-    <w:bookmarkEnd w:id="242"/>
-    <w:bookmarkStart w:id="258" w:name="visualization-of-distributions"/>
+    <w:bookmarkEnd w:id="243"/>
+    <w:bookmarkStart w:id="259" w:name="visualization-of-distributions"/>
     <w:p>
       <w:pPr>
         <w:pStyle w:val="berschrift2"/>
@@ -40726,7 +40824,7 @@
       <w:r>
         <w:t xml:space="preserve"> </w:t>
       </w:r>
-      <w:hyperlink r:id="rId243">
+      <w:hyperlink r:id="rId244">
         <w:r>
           <w:rPr>
             <w:rStyle w:val="Hyperlink"/>
@@ -40821,7 +40919,7 @@
       <w:r>
         <w:t xml:space="preserve"> </w:t>
       </w:r>
-      <w:hyperlink r:id="rId244">
+      <w:hyperlink r:id="rId245">
         <w:r>
           <w:rPr>
             <w:rStyle w:val="Hyperlink"/>
@@ -40839,7 +40937,7 @@
           <w:numId w:val="1069"/>
         </w:numPr>
       </w:pPr>
-      <w:hyperlink r:id="rId245">
+      <w:hyperlink r:id="rId246">
         <w:r>
           <w:rPr>
             <w:rStyle w:val="Hyperlink"/>
@@ -41671,7 +41769,7 @@
       <w:r>
         <w:t xml:space="preserve"> </w:t>
       </w:r>
-      <w:hyperlink r:id="rId246">
+      <w:hyperlink r:id="rId247">
         <w:r>
           <w:rPr>
             <w:rStyle w:val="Hyperlink"/>
@@ -42012,18 +42110,18 @@
           <wp:inline>
             <wp:extent cx="4620126" cy="3696101"/>
             <wp:effectExtent b="0" l="0" r="0" t="0"/>
-            <wp:docPr descr="" title="" id="248" name="Picture"/>
+            <wp:docPr descr="" title="" id="249" name="Picture"/>
             <a:graphic>
               <a:graphicData uri="http://schemas.openxmlformats.org/drawingml/2006/picture">
                 <pic:pic>
                   <pic:nvPicPr>
-                    <pic:cNvPr descr="UNIGIS-AppDev-R_files/figure-docx/unnamed-chunk-196-1.png" id="249" name="Picture"/>
+                    <pic:cNvPr descr="UNIGIS-AppDev-R_files/figure-docx/unnamed-chunk-196-1.png" id="250" name="Picture"/>
                     <pic:cNvPicPr>
                       <a:picLocks noChangeArrowheads="1" noChangeAspect="1"/>
                     </pic:cNvPicPr>
                   </pic:nvPicPr>
                   <pic:blipFill>
-                    <a:blip r:embed="rId247"/>
+                    <a:blip r:embed="rId248"/>
                     <a:stretch>
                       <a:fillRect/>
                     </a:stretch>
@@ -42738,18 +42836,18 @@
           <wp:inline>
             <wp:extent cx="4620126" cy="3696101"/>
             <wp:effectExtent b="0" l="0" r="0" t="0"/>
-            <wp:docPr descr="" title="" id="251" name="Picture"/>
+            <wp:docPr descr="" title="" id="252" name="Picture"/>
             <a:graphic>
               <a:graphicData uri="http://schemas.openxmlformats.org/drawingml/2006/picture">
                 <pic:pic>
                   <pic:nvPicPr>
-                    <pic:cNvPr descr="UNIGIS-AppDev-R_files/figure-docx/unnamed-chunk-197-1.png" id="252" name="Picture"/>
+                    <pic:cNvPr descr="UNIGIS-AppDev-R_files/figure-docx/unnamed-chunk-197-1.png" id="253" name="Picture"/>
                     <pic:cNvPicPr>
                       <a:picLocks noChangeArrowheads="1" noChangeAspect="1"/>
                     </pic:cNvPicPr>
                   </pic:nvPicPr>
                   <pic:blipFill>
-                    <a:blip r:embed="rId250"/>
+                    <a:blip r:embed="rId251"/>
                     <a:stretch>
                       <a:fillRect/>
                     </a:stretch>
@@ -42825,7 +42923,7 @@
       <w:r>
         <w:t xml:space="preserve"> </w:t>
       </w:r>
-      <w:hyperlink r:id="rId253">
+      <w:hyperlink r:id="rId254">
         <w:r>
           <w:rPr>
             <w:rStyle w:val="Hyperlink"/>
@@ -42857,7 +42955,7 @@
       <w:r>
         <w:t xml:space="preserve"> </w:t>
       </w:r>
-      <w:hyperlink r:id="rId254">
+      <w:hyperlink r:id="rId255">
         <w:r>
           <w:rPr>
             <w:rStyle w:val="Hyperlink"/>
@@ -42874,7 +42972,7 @@
       <w:r>
         <w:t xml:space="preserve"> </w:t>
       </w:r>
-      <w:hyperlink r:id="rId255">
+      <w:hyperlink r:id="rId256">
         <w:r>
           <w:rPr>
             <w:rStyle w:val="Hyperlink"/>
@@ -42901,7 +42999,7 @@
       <w:r>
         <w:t xml:space="preserve"> </w:t>
       </w:r>
-      <w:hyperlink r:id="rId256">
+      <w:hyperlink r:id="rId257">
         <w:r>
           <w:rPr>
             <w:rStyle w:val="Hyperlink"/>
@@ -42944,7 +43042,7 @@
       <w:r>
         <w:t xml:space="preserve"> </w:t>
       </w:r>
-      <w:hyperlink r:id="rId243">
+      <w:hyperlink r:id="rId244">
         <w:r>
           <w:rPr>
             <w:rStyle w:val="Hyperlink"/>
@@ -42958,7 +43056,7 @@
       <w:r>
         <w:t xml:space="preserve"> </w:t>
       </w:r>
-      <w:hyperlink r:id="rId257">
+      <w:hyperlink r:id="rId258">
         <w:r>
           <w:rPr>
             <w:rStyle w:val="Hyperlink"/>
@@ -43020,8 +43118,8 @@
         <w:pStyle w:val="Textkrper"/>
       </w:pPr>
     </w:p>
-    <w:bookmarkEnd w:id="258"/>
-    <w:bookmarkStart w:id="268" w:name="boxplots"/>
+    <w:bookmarkEnd w:id="259"/>
+    <w:bookmarkStart w:id="269" w:name="boxplots"/>
     <w:p>
       <w:pPr>
         <w:pStyle w:val="berschrift2"/>
@@ -43049,7 +43147,7 @@
       <w:r>
         <w:t xml:space="preserve"> </w:t>
       </w:r>
-      <w:hyperlink r:id="rId259">
+      <w:hyperlink r:id="rId260">
         <w:r>
           <w:rPr>
             <w:rStyle w:val="VerbatimChar"/>
@@ -43066,7 +43164,7 @@
       <w:r>
         <w:t xml:space="preserve"> </w:t>
       </w:r>
-      <w:hyperlink r:id="rId259">
+      <w:hyperlink r:id="rId260">
         <w:r>
           <w:rPr>
             <w:rStyle w:val="VerbatimChar"/>
@@ -43080,7 +43178,7 @@
       <w:r>
         <w:t xml:space="preserve"> </w:t>
       </w:r>
-      <w:hyperlink r:id="rId260">
+      <w:hyperlink r:id="rId261">
         <w:r>
           <w:rPr>
             <w:rStyle w:val="VerbatimChar"/>
@@ -43094,7 +43192,7 @@
       <w:r>
         <w:t xml:space="preserve"> </w:t>
       </w:r>
-      <w:hyperlink r:id="rId261">
+      <w:hyperlink r:id="rId262">
         <w:r>
           <w:rPr>
             <w:rStyle w:val="Hyperlink"/>
@@ -43590,18 +43688,18 @@
           <wp:inline>
             <wp:extent cx="4620126" cy="3696101"/>
             <wp:effectExtent b="0" l="0" r="0" t="0"/>
-            <wp:docPr descr="" title="" id="263" name="Picture"/>
+            <wp:docPr descr="" title="" id="264" name="Picture"/>
             <a:graphic>
               <a:graphicData uri="http://schemas.openxmlformats.org/drawingml/2006/picture">
                 <pic:pic>
                   <pic:nvPicPr>
-                    <pic:cNvPr descr="UNIGIS-AppDev-R_files/figure-docx/unnamed-chunk-199-1.png" id="264" name="Picture"/>
+                    <pic:cNvPr descr="UNIGIS-AppDev-R_files/figure-docx/unnamed-chunk-199-1.png" id="265" name="Picture"/>
                     <pic:cNvPicPr>
                       <a:picLocks noChangeArrowheads="1" noChangeAspect="1"/>
                     </pic:cNvPicPr>
                   </pic:nvPicPr>
                   <pic:blipFill>
-                    <a:blip r:embed="rId262"/>
+                    <a:blip r:embed="rId263"/>
                     <a:stretch>
                       <a:fillRect/>
                     </a:stretch>
@@ -43651,7 +43749,7 @@
       <w:r>
         <w:t xml:space="preserve"> </w:t>
       </w:r>
-      <w:hyperlink r:id="rId265">
+      <w:hyperlink r:id="rId266">
         <w:r>
           <w:rPr>
             <w:rStyle w:val="Hyperlink"/>
@@ -43686,7 +43784,7 @@
       <w:r>
         <w:t xml:space="preserve"> </w:t>
       </w:r>
-      <w:hyperlink r:id="rId266">
+      <w:hyperlink r:id="rId267">
         <w:r>
           <w:rPr>
             <w:rStyle w:val="Hyperlink"/>
@@ -43797,7 +43895,7 @@
       <w:r>
         <w:t xml:space="preserve"> </w:t>
       </w:r>
-      <w:hyperlink r:id="rId267">
+      <w:hyperlink r:id="rId268">
         <w:r>
           <w:rPr>
             <w:rStyle w:val="Hyperlink"/>
@@ -43809,8 +43907,8 @@
         <w:t xml:space="preserve">!</w:t>
       </w:r>
     </w:p>
-    <w:bookmarkEnd w:id="268"/>
-    <w:bookmarkStart w:id="274" w:name="scatterplots"/>
+    <w:bookmarkEnd w:id="269"/>
+    <w:bookmarkStart w:id="275" w:name="scatterplots"/>
     <w:p>
       <w:pPr>
         <w:pStyle w:val="berschrift2"/>
@@ -44830,18 +44928,18 @@
           <wp:inline>
             <wp:extent cx="4620126" cy="3696101"/>
             <wp:effectExtent b="0" l="0" r="0" t="0"/>
-            <wp:docPr descr="" title="" id="270" name="Picture"/>
+            <wp:docPr descr="" title="" id="271" name="Picture"/>
             <a:graphic>
               <a:graphicData uri="http://schemas.openxmlformats.org/drawingml/2006/picture">
                 <pic:pic>
                   <pic:nvPicPr>
-                    <pic:cNvPr descr="UNIGIS-AppDev-R_files/figure-docx/unnamed-chunk-202-1.png" id="271" name="Picture"/>
+                    <pic:cNvPr descr="UNIGIS-AppDev-R_files/figure-docx/unnamed-chunk-202-1.png" id="272" name="Picture"/>
                     <pic:cNvPicPr>
                       <a:picLocks noChangeArrowheads="1" noChangeAspect="1"/>
                     </pic:cNvPicPr>
                   </pic:nvPicPr>
                   <pic:blipFill>
-                    <a:blip r:embed="rId269"/>
+                    <a:blip r:embed="rId270"/>
                     <a:stretch>
                       <a:fillRect/>
                     </a:stretch>
@@ -44878,7 +44976,7 @@
       <w:r>
         <w:t xml:space="preserve"> </w:t>
       </w:r>
-      <w:hyperlink r:id="rId272">
+      <w:hyperlink r:id="rId273">
         <w:r>
           <w:rPr>
             <w:rStyle w:val="Hyperlink"/>
@@ -44933,7 +45031,7 @@
       <w:pPr>
         <w:pStyle w:val="Textkrper"/>
       </w:pPr>
-      <w:hyperlink r:id="rId273">
+      <w:hyperlink r:id="rId274">
         <w:r>
           <w:rPr>
             <w:rStyle w:val="Hyperlink"/>
@@ -45125,8 +45223,8 @@
         <w:pStyle w:val="FirstParagraph"/>
       </w:pPr>
     </w:p>
-    <w:bookmarkEnd w:id="274"/>
-    <w:bookmarkStart w:id="298" w:name="map-visualization"/>
+    <w:bookmarkEnd w:id="275"/>
+    <w:bookmarkStart w:id="299" w:name="map-visualization"/>
     <w:p>
       <w:pPr>
         <w:pStyle w:val="berschrift2"/>
@@ -45236,7 +45334,7 @@
       <w:r>
         <w:t xml:space="preserve"> </w:t>
       </w:r>
-      <w:hyperlink r:id="rId275">
+      <w:hyperlink r:id="rId276">
         <w:r>
           <w:rPr>
             <w:rStyle w:val="Hyperlink"/>
@@ -45621,18 +45719,18 @@
           <wp:inline>
             <wp:extent cx="4620126" cy="2310063"/>
             <wp:effectExtent b="0" l="0" r="0" t="0"/>
-            <wp:docPr descr="" title="" id="277" name="Picture"/>
+            <wp:docPr descr="" title="" id="278" name="Picture"/>
             <a:graphic>
               <a:graphicData uri="http://schemas.openxmlformats.org/drawingml/2006/picture">
                 <pic:pic>
                   <pic:nvPicPr>
-                    <pic:cNvPr descr="UNIGIS-AppDev-R_files/figure-docx/unnamed-chunk-204-1.png" id="278" name="Picture"/>
+                    <pic:cNvPr descr="UNIGIS-AppDev-R_files/figure-docx/unnamed-chunk-204-1.png" id="279" name="Picture"/>
                     <pic:cNvPicPr>
                       <a:picLocks noChangeArrowheads="1" noChangeAspect="1"/>
                     </pic:cNvPicPr>
                   </pic:nvPicPr>
                   <pic:blipFill>
-                    <a:blip r:embed="rId276"/>
+                    <a:blip r:embed="rId277"/>
                     <a:stretch>
                       <a:fillRect/>
                     </a:stretch>
@@ -45899,18 +45997,18 @@
           <wp:inline>
             <wp:extent cx="4620126" cy="1848050"/>
             <wp:effectExtent b="0" l="0" r="0" t="0"/>
-            <wp:docPr descr="" title="" id="280" name="Picture"/>
+            <wp:docPr descr="" title="" id="281" name="Picture"/>
             <a:graphic>
               <a:graphicData uri="http://schemas.openxmlformats.org/drawingml/2006/picture">
                 <pic:pic>
                   <pic:nvPicPr>
-                    <pic:cNvPr descr="UNIGIS-AppDev-R_files/figure-docx/unnamed-chunk-205-1.png" id="281" name="Picture"/>
+                    <pic:cNvPr descr="UNIGIS-AppDev-R_files/figure-docx/unnamed-chunk-205-1.png" id="282" name="Picture"/>
                     <pic:cNvPicPr>
                       <a:picLocks noChangeArrowheads="1" noChangeAspect="1"/>
                     </pic:cNvPicPr>
                   </pic:nvPicPr>
                   <pic:blipFill>
-                    <a:blip r:embed="rId279"/>
+                    <a:blip r:embed="rId280"/>
                     <a:stretch>
                       <a:fillRect/>
                     </a:stretch>
@@ -46109,18 +46207,18 @@
           <wp:inline>
             <wp:extent cx="4620126" cy="1848050"/>
             <wp:effectExtent b="0" l="0" r="0" t="0"/>
-            <wp:docPr descr="" title="" id="283" name="Picture"/>
+            <wp:docPr descr="" title="" id="284" name="Picture"/>
             <a:graphic>
               <a:graphicData uri="http://schemas.openxmlformats.org/drawingml/2006/picture">
                 <pic:pic>
                   <pic:nvPicPr>
-                    <pic:cNvPr descr="UNIGIS-AppDev-R_files/figure-docx/unnamed-chunk-206-1.png" id="284" name="Picture"/>
+                    <pic:cNvPr descr="UNIGIS-AppDev-R_files/figure-docx/unnamed-chunk-206-1.png" id="285" name="Picture"/>
                     <pic:cNvPicPr>
                       <a:picLocks noChangeArrowheads="1" noChangeAspect="1"/>
                     </pic:cNvPicPr>
                   </pic:nvPicPr>
                   <pic:blipFill>
-                    <a:blip r:embed="rId282"/>
+                    <a:blip r:embed="rId283"/>
                     <a:stretch>
                       <a:fillRect/>
                     </a:stretch>
@@ -46172,7 +46270,7 @@
       <w:r>
         <w:t xml:space="preserve"> </w:t>
       </w:r>
-      <w:hyperlink r:id="rId285">
+      <w:hyperlink r:id="rId286">
         <w:r>
           <w:rPr>
             <w:rStyle w:val="Hyperlink"/>
@@ -46312,18 +46410,18 @@
           <wp:inline>
             <wp:extent cx="4620126" cy="1848050"/>
             <wp:effectExtent b="0" l="0" r="0" t="0"/>
-            <wp:docPr descr="" title="" id="287" name="Picture"/>
+            <wp:docPr descr="" title="" id="288" name="Picture"/>
             <a:graphic>
               <a:graphicData uri="http://schemas.openxmlformats.org/drawingml/2006/picture">
                 <pic:pic>
                   <pic:nvPicPr>
-                    <pic:cNvPr descr="UNIGIS-AppDev-R_files/figure-docx/unnamed-chunk-207-1.png" id="288" name="Picture"/>
+                    <pic:cNvPr descr="UNIGIS-AppDev-R_files/figure-docx/unnamed-chunk-207-1.png" id="289" name="Picture"/>
                     <pic:cNvPicPr>
                       <a:picLocks noChangeArrowheads="1" noChangeAspect="1"/>
                     </pic:cNvPicPr>
                   </pic:nvPicPr>
                   <pic:blipFill>
-                    <a:blip r:embed="rId286"/>
+                    <a:blip r:embed="rId287"/>
                     <a:stretch>
                       <a:fillRect/>
                     </a:stretch>
@@ -46915,18 +47013,18 @@
           <wp:inline>
             <wp:extent cx="4620126" cy="1848050"/>
             <wp:effectExtent b="0" l="0" r="0" t="0"/>
-            <wp:docPr descr="" title="" id="290" name="Picture"/>
+            <wp:docPr descr="" title="" id="291" name="Picture"/>
             <a:graphic>
               <a:graphicData uri="http://schemas.openxmlformats.org/drawingml/2006/picture">
                 <pic:pic>
                   <pic:nvPicPr>
-                    <pic:cNvPr descr="UNIGIS-AppDev-R_files/figure-docx/unnamed-chunk-208-1.png" id="291" name="Picture"/>
+                    <pic:cNvPr descr="UNIGIS-AppDev-R_files/figure-docx/unnamed-chunk-208-1.png" id="292" name="Picture"/>
                     <pic:cNvPicPr>
                       <a:picLocks noChangeArrowheads="1" noChangeAspect="1"/>
                     </pic:cNvPicPr>
                   </pic:nvPicPr>
                   <pic:blipFill>
-                    <a:blip r:embed="rId289"/>
+                    <a:blip r:embed="rId290"/>
                     <a:stretch>
                       <a:fillRect/>
                     </a:stretch>
@@ -47907,18 +48005,18 @@
           <wp:inline>
             <wp:extent cx="4620126" cy="1848050"/>
             <wp:effectExtent b="0" l="0" r="0" t="0"/>
-            <wp:docPr descr="" title="" id="293" name="Picture"/>
+            <wp:docPr descr="" title="" id="294" name="Picture"/>
             <a:graphic>
               <a:graphicData uri="http://schemas.openxmlformats.org/drawingml/2006/picture">
                 <pic:pic>
                   <pic:nvPicPr>
-                    <pic:cNvPr descr="UNIGIS-AppDev-R_files/figure-docx/unnamed-chunk-211-1.png" id="294" name="Picture"/>
+                    <pic:cNvPr descr="UNIGIS-AppDev-R_files/figure-docx/unnamed-chunk-211-1.png" id="295" name="Picture"/>
                     <pic:cNvPicPr>
                       <a:picLocks noChangeArrowheads="1" noChangeAspect="1"/>
                     </pic:cNvPicPr>
                   </pic:nvPicPr>
                   <pic:blipFill>
-                    <a:blip r:embed="rId292"/>
+                    <a:blip r:embed="rId293"/>
                     <a:stretch>
                       <a:fillRect/>
                     </a:stretch>
@@ -49533,18 +49631,18 @@
           <wp:inline>
             <wp:extent cx="4620126" cy="5544151"/>
             <wp:effectExtent b="0" l="0" r="0" t="0"/>
-            <wp:docPr descr="" title="" id="296" name="Picture"/>
+            <wp:docPr descr="" title="" id="297" name="Picture"/>
             <a:graphic>
               <a:graphicData uri="http://schemas.openxmlformats.org/drawingml/2006/picture">
                 <pic:pic>
                   <pic:nvPicPr>
-                    <pic:cNvPr descr="UNIGIS-AppDev-R_files/figure-docx/unnamed-chunk-212-1.png" id="297" name="Picture"/>
+                    <pic:cNvPr descr="UNIGIS-AppDev-R_files/figure-docx/unnamed-chunk-212-1.png" id="298" name="Picture"/>
                     <pic:cNvPicPr>
                       <a:picLocks noChangeArrowheads="1" noChangeAspect="1"/>
                     </pic:cNvPicPr>
                   </pic:nvPicPr>
                   <pic:blipFill>
-                    <a:blip r:embed="rId295"/>
+                    <a:blip r:embed="rId296"/>
                     <a:stretch>
                       <a:fillRect/>
                     </a:stretch>
@@ -49817,8 +49915,8 @@
         <w:t xml:space="preserve">which shows the most important ggplot operations at a glance.</w:t>
       </w:r>
     </w:p>
-    <w:bookmarkEnd w:id="298"/>
-    <w:bookmarkStart w:id="311" w:name="interactive-maps"/>
+    <w:bookmarkEnd w:id="299"/>
+    <w:bookmarkStart w:id="312" w:name="interactive-maps"/>
     <w:p>
       <w:pPr>
         <w:pStyle w:val="berschrift2"/>
@@ -49846,7 +49944,7 @@
       <w:r>
         <w:t xml:space="preserve"> </w:t>
       </w:r>
-      <w:hyperlink r:id="rId299">
+      <w:hyperlink r:id="rId300">
         <w:r>
           <w:rPr>
             <w:rStyle w:val="Hyperlink"/>
@@ -49863,7 +49961,7 @@
       <w:r>
         <w:t xml:space="preserve"> </w:t>
       </w:r>
-      <w:hyperlink r:id="rId300">
+      <w:hyperlink r:id="rId301">
         <w:r>
           <w:rPr>
             <w:rStyle w:val="Hyperlink"/>
@@ -49877,7 +49975,7 @@
       <w:r>
         <w:t xml:space="preserve"> </w:t>
       </w:r>
-      <w:hyperlink r:id="rId301">
+      <w:hyperlink r:id="rId302">
         <w:r>
           <w:rPr>
             <w:rStyle w:val="Hyperlink"/>
@@ -49894,7 +49992,7 @@
       <w:r>
         <w:t xml:space="preserve"> </w:t>
       </w:r>
-      <w:hyperlink r:id="rId302">
+      <w:hyperlink r:id="rId303">
         <w:r>
           <w:rPr>
             <w:rStyle w:val="Hyperlink"/>
@@ -50168,7 +50266,7 @@
       <w:r>
         <w:t xml:space="preserve"> </w:t>
       </w:r>
-      <w:hyperlink r:id="rId303">
+      <w:hyperlink r:id="rId304">
         <w:r>
           <w:rPr>
             <w:rStyle w:val="Hyperlink"/>
@@ -50190,7 +50288,7 @@
       <w:r>
         <w:t xml:space="preserve"> </w:t>
       </w:r>
-      <w:hyperlink r:id="rId304">
+      <w:hyperlink r:id="rId305">
         <w:r>
           <w:rPr>
             <w:rStyle w:val="Hyperlink"/>
@@ -50207,7 +50305,7 @@
       <w:r>
         <w:t xml:space="preserve"> </w:t>
       </w:r>
-      <w:hyperlink r:id="rId305">
+      <w:hyperlink r:id="rId306">
         <w:r>
           <w:rPr>
             <w:rStyle w:val="Hyperlink"/>
@@ -50224,7 +50322,7 @@
       <w:r>
         <w:t xml:space="preserve"> </w:t>
       </w:r>
-      <w:hyperlink r:id="rId305">
+      <w:hyperlink r:id="rId306">
         <w:r>
           <w:rPr>
             <w:rStyle w:val="Hyperlink"/>
@@ -50674,7 +50772,7 @@
       <w:r>
         <w:t xml:space="preserve"> </w:t>
       </w:r>
-      <w:hyperlink r:id="rId306">
+      <w:hyperlink r:id="rId307">
         <w:r>
           <w:rPr>
             <w:rStyle w:val="Hyperlink"/>
@@ -50691,7 +50789,7 @@
       <w:r>
         <w:t xml:space="preserve"> </w:t>
       </w:r>
-      <w:hyperlink r:id="rId307">
+      <w:hyperlink r:id="rId308">
         <w:r>
           <w:rPr>
             <w:rStyle w:val="Hyperlink"/>
@@ -50705,7 +50803,7 @@
       <w:r>
         <w:t xml:space="preserve"> </w:t>
       </w:r>
-      <w:hyperlink r:id="rId308">
+      <w:hyperlink r:id="rId309">
         <w:r>
           <w:rPr>
             <w:rStyle w:val="Hyperlink"/>
@@ -50722,7 +50820,7 @@
       <w:r>
         <w:t xml:space="preserve"> </w:t>
       </w:r>
-      <w:hyperlink r:id="rId309">
+      <w:hyperlink r:id="rId310">
         <w:r>
           <w:rPr>
             <w:rStyle w:val="Hyperlink"/>
@@ -50736,7 +50834,7 @@
       <w:r>
         <w:t xml:space="preserve"> </w:t>
       </w:r>
-      <w:hyperlink r:id="rId310">
+      <w:hyperlink r:id="rId311">
         <w:r>
           <w:rPr>
             <w:rStyle w:val="Hyperlink"/>
@@ -50748,9 +50846,9 @@
         <w:t xml:space="preserve">.</w:t>
       </w:r>
     </w:p>
-    <w:bookmarkEnd w:id="311"/>
     <w:bookmarkEnd w:id="312"/>
-    <w:bookmarkStart w:id="401" w:name="r-markdown"/>
+    <w:bookmarkEnd w:id="313"/>
+    <w:bookmarkStart w:id="402" w:name="r-markdown"/>
     <w:p>
       <w:pPr>
         <w:pStyle w:val="berschrift1"/>
@@ -50803,7 +50901,7 @@
       <w:r>
         <w:t xml:space="preserve"> </w:t>
       </w:r>
-      <w:hyperlink r:id="rId313">
+      <w:hyperlink r:id="rId314">
         <w:r>
           <w:rPr>
             <w:rStyle w:val="Hyperlink"/>
@@ -50820,7 +50918,7 @@
       <w:r>
         <w:t xml:space="preserve"> </w:t>
       </w:r>
-      <w:hyperlink r:id="rId314">
+      <w:hyperlink r:id="rId315">
         <w:r>
           <w:rPr>
             <w:rStyle w:val="Hyperlink"/>
@@ -50834,7 +50932,7 @@
       <w:r>
         <w:t xml:space="preserve"> </w:t>
       </w:r>
-      <w:hyperlink r:id="rId315">
+      <w:hyperlink r:id="rId316">
         <w:r>
           <w:rPr>
             <w:rStyle w:val="Hyperlink"/>
@@ -50848,7 +50946,7 @@
       <w:r>
         <w:t xml:space="preserve"> </w:t>
       </w:r>
-      <w:hyperlink r:id="rId316">
+      <w:hyperlink r:id="rId317">
         <w:r>
           <w:rPr>
             <w:rStyle w:val="Hyperlink"/>
@@ -50865,7 +50963,7 @@
       <w:r>
         <w:t xml:space="preserve"> </w:t>
       </w:r>
-      <w:hyperlink r:id="rId317">
+      <w:hyperlink r:id="rId318">
         <w:r>
           <w:rPr>
             <w:rStyle w:val="Hyperlink"/>
@@ -50882,7 +50980,7 @@
       <w:r>
         <w:t xml:space="preserve"> </w:t>
       </w:r>
-      <w:hyperlink r:id="rId318">
+      <w:hyperlink r:id="rId319">
         <w:r>
           <w:rPr>
             <w:rStyle w:val="Hyperlink"/>
@@ -50899,7 +50997,7 @@
       <w:r>
         <w:t xml:space="preserve"> </w:t>
       </w:r>
-      <w:hyperlink r:id="rId319">
+      <w:hyperlink r:id="rId320">
         <w:r>
           <w:rPr>
             <w:rStyle w:val="Hyperlink"/>
@@ -50961,7 +51059,7 @@
       <w:r>
         <w:t xml:space="preserve"> </w:t>
       </w:r>
-      <w:hyperlink r:id="rId314">
+      <w:hyperlink r:id="rId315">
         <w:r>
           <w:rPr>
             <w:rStyle w:val="Hyperlink"/>
@@ -50976,7 +51074,7 @@
         <w:t xml:space="preserve">to safely store, share and administer our results.</w:t>
       </w:r>
     </w:p>
-    <w:bookmarkStart w:id="326" w:name="set-up-your-work-environment"/>
+    <w:bookmarkStart w:id="327" w:name="set-up-your-work-environment"/>
     <w:p>
       <w:pPr>
         <w:pStyle w:val="berschrift2"/>
@@ -51069,7 +51167,7 @@
       <w:r>
         <w:t xml:space="preserve"> </w:t>
       </w:r>
-      <w:hyperlink r:id="rId320">
+      <w:hyperlink r:id="rId321">
         <w:r>
           <w:rPr>
             <w:rStyle w:val="Hyperlink"/>
@@ -51095,7 +51193,7 @@
         </w:numPr>
         <w:pStyle w:val="Compact"/>
       </w:pPr>
-      <w:hyperlink r:id="rId314">
+      <w:hyperlink r:id="rId315">
         <w:r>
           <w:rPr>
             <w:rStyle w:val="Hyperlink"/>
@@ -51115,7 +51213,7 @@
         </w:numPr>
         <w:pStyle w:val="Compact"/>
       </w:pPr>
-      <w:hyperlink r:id="rId321">
+      <w:hyperlink r:id="rId322">
         <w:r>
           <w:rPr>
             <w:rStyle w:val="Hyperlink"/>
@@ -51129,7 +51227,7 @@
       <w:r>
         <w:t xml:space="preserve"> </w:t>
       </w:r>
-      <w:hyperlink r:id="rId322">
+      <w:hyperlink r:id="rId323">
         <w:r>
           <w:rPr>
             <w:rStyle w:val="Hyperlink"/>
@@ -51146,7 +51244,7 @@
       <w:r>
         <w:t xml:space="preserve"> </w:t>
       </w:r>
-      <w:hyperlink r:id="rId323">
+      <w:hyperlink r:id="rId324">
         <w:r>
           <w:rPr>
             <w:rStyle w:val="Hyperlink"/>
@@ -51199,7 +51297,7 @@
         </w:numPr>
         <w:pStyle w:val="Compact"/>
       </w:pPr>
-      <w:hyperlink r:id="rId324">
+      <w:hyperlink r:id="rId325">
         <w:r>
           <w:rPr>
             <w:rStyle w:val="Hyperlink"/>
@@ -51282,7 +51380,7 @@
       <w:r>
         <w:t xml:space="preserve"> </w:t>
       </w:r>
-      <w:hyperlink r:id="rId320">
+      <w:hyperlink r:id="rId321">
         <w:r>
           <w:rPr>
             <w:rStyle w:val="Hyperlink"/>
@@ -51334,7 +51432,7 @@
       <w:r>
         <w:t xml:space="preserve"> </w:t>
       </w:r>
-      <w:hyperlink r:id="rId325">
+      <w:hyperlink r:id="rId326">
         <w:r>
           <w:rPr>
             <w:rStyle w:val="Hyperlink"/>
@@ -51448,8 +51546,8 @@
         <w:t xml:space="preserve">If R Studio prompts you to install any dependencies, follow the instructions and install the necessary libraries. If you encounter any technical issues, please turn to the discussion forum for help.</w:t>
       </w:r>
     </w:p>
-    <w:bookmarkEnd w:id="326"/>
-    <w:bookmarkStart w:id="343" w:name="create-a-local-clone"/>
+    <w:bookmarkEnd w:id="327"/>
+    <w:bookmarkStart w:id="344" w:name="create-a-local-clone"/>
     <w:p>
       <w:pPr>
         <w:pStyle w:val="berschrift2"/>
@@ -51529,18 +51627,18 @@
           <wp:inline>
             <wp:extent cx="5698155" cy="4052235"/>
             <wp:effectExtent b="0" l="0" r="0" t="0"/>
-            <wp:docPr descr="Figure 11.1: Clone GitHub Repository" title="" id="328" name="Picture"/>
+            <wp:docPr descr="Figure 11.1: Clone GitHub Repository" title="" id="329" name="Picture"/>
             <a:graphic>
               <a:graphicData uri="http://schemas.openxmlformats.org/drawingml/2006/picture">
                 <pic:pic>
                   <pic:nvPicPr>
-                    <pic:cNvPr descr="images/Gitclone.png" id="329" name="Picture"/>
+                    <pic:cNvPr descr="images/Gitclone.png" id="330" name="Picture"/>
                     <pic:cNvPicPr>
                       <a:picLocks noChangeArrowheads="1" noChangeAspect="1"/>
                     </pic:cNvPicPr>
                   </pic:nvPicPr>
                   <pic:blipFill>
-                    <a:blip r:embed="rId327"/>
+                    <a:blip r:embed="rId328"/>
                     <a:stretch>
                       <a:fillRect/>
                     </a:stretch>
@@ -51616,18 +51714,18 @@
           <wp:inline>
             <wp:extent cx="5969000" cy="4959748"/>
             <wp:effectExtent b="0" l="0" r="0" t="0"/>
-            <wp:docPr descr="Figure 11.2: New features in RStudio" title="" id="331" name="Picture"/>
+            <wp:docPr descr="Figure 11.2: New features in RStudio" title="" id="332" name="Picture"/>
             <a:graphic>
               <a:graphicData uri="http://schemas.openxmlformats.org/drawingml/2006/picture">
                 <pic:pic>
                   <pic:nvPicPr>
-                    <pic:cNvPr descr="images/NewFeatures.png" id="332" name="Picture"/>
+                    <pic:cNvPr descr="images/NewFeatures.png" id="333" name="Picture"/>
                     <pic:cNvPicPr>
                       <a:picLocks noChangeArrowheads="1" noChangeAspect="1"/>
                     </pic:cNvPicPr>
                   </pic:nvPicPr>
                   <pic:blipFill>
-                    <a:blip r:embed="rId330"/>
+                    <a:blip r:embed="rId331"/>
                     <a:stretch>
                       <a:fillRect/>
                     </a:stretch>
@@ -51678,7 +51776,7 @@
         </w:numPr>
         <w:pStyle w:val="Compact"/>
       </w:pPr>
-      <w:hyperlink r:id="rId333">
+      <w:hyperlink r:id="rId334">
         <w:r>
           <w:rPr>
             <w:rStyle w:val="VerbatimChar"/>
@@ -51701,7 +51799,7 @@
       <w:r>
         <w:t xml:space="preserve"> </w:t>
       </w:r>
-      <w:hyperlink r:id="rId334">
+      <w:hyperlink r:id="rId335">
         <w:r>
           <w:rPr>
             <w:rStyle w:val="Hyperlink"/>
@@ -51730,7 +51828,7 @@
       <w:r>
         <w:t xml:space="preserve"> </w:t>
       </w:r>
-      <w:hyperlink r:id="rId335">
+      <w:hyperlink r:id="rId336">
         <w:r>
           <w:rPr>
             <w:rStyle w:val="Hyperlink"/>
@@ -51749,7 +51847,7 @@
       <w:pPr>
         <w:pStyle w:val="FirstParagraph"/>
       </w:pPr>
-      <w:hyperlink r:id="rId333">
+      <w:hyperlink r:id="rId334">
         <w:r>
           <w:rPr>
             <w:rStyle w:val="VerbatimChar"/>
@@ -51766,7 +51864,7 @@
       <w:r>
         <w:t xml:space="preserve"> </w:t>
       </w:r>
-      <w:hyperlink r:id="rId334">
+      <w:hyperlink r:id="rId335">
         <w:r>
           <w:rPr>
             <w:rStyle w:val="Hyperlink"/>
@@ -51814,18 +51912,18 @@
           <wp:inline>
             <wp:extent cx="5969000" cy="4959748"/>
             <wp:effectExtent b="0" l="0" r="0" t="0"/>
-            <wp:docPr descr="Figure 11.3: Changes in Git tab" title="" id="337" name="Picture"/>
+            <wp:docPr descr="Figure 11.3: Changes in Git tab" title="" id="338" name="Picture"/>
             <a:graphic>
               <a:graphicData uri="http://schemas.openxmlformats.org/drawingml/2006/picture">
                 <pic:pic>
                   <pic:nvPicPr>
-                    <pic:cNvPr descr="images/Changes.png" id="338" name="Picture"/>
+                    <pic:cNvPr descr="images/Changes.png" id="339" name="Picture"/>
                     <pic:cNvPicPr>
                       <a:picLocks noChangeArrowheads="1" noChangeAspect="1"/>
                     </pic:cNvPicPr>
                   </pic:nvPicPr>
                   <pic:blipFill>
-                    <a:blip r:embed="rId336"/>
+                    <a:blip r:embed="rId337"/>
                     <a:stretch>
                       <a:fillRect/>
                     </a:stretch>
@@ -51944,18 +52042,18 @@
           <wp:inline>
             <wp:extent cx="5969000" cy="4959748"/>
             <wp:effectExtent b="0" l="0" r="0" t="0"/>
-            <wp:docPr descr="Figure 11.4: Switch branch" title="" id="340" name="Picture"/>
+            <wp:docPr descr="Figure 11.4: Switch branch" title="" id="341" name="Picture"/>
             <a:graphic>
               <a:graphicData uri="http://schemas.openxmlformats.org/drawingml/2006/picture">
                 <pic:pic>
                   <pic:nvPicPr>
-                    <pic:cNvPr descr="images/Branches.png" id="341" name="Picture"/>
+                    <pic:cNvPr descr="images/Branches.png" id="342" name="Picture"/>
                     <pic:cNvPicPr>
                       <a:picLocks noChangeArrowheads="1" noChangeAspect="1"/>
                     </pic:cNvPicPr>
                   </pic:nvPicPr>
                   <pic:blipFill>
-                    <a:blip r:embed="rId339"/>
+                    <a:blip r:embed="rId340"/>
                     <a:stretch>
                       <a:fillRect/>
                     </a:stretch>
@@ -52066,7 +52164,7 @@
       <w:r>
         <w:t xml:space="preserve"> </w:t>
       </w:r>
-      <w:hyperlink r:id="rId342">
+      <w:hyperlink r:id="rId343">
         <w:r>
           <w:rPr>
             <w:rStyle w:val="Hyperlink"/>
@@ -52078,8 +52176,8 @@
         <w:t xml:space="preserve">).</w:t>
       </w:r>
     </w:p>
-    <w:bookmarkEnd w:id="343"/>
-    <w:bookmarkStart w:id="357" w:name="create-a-first-rmarkdown-document"/>
+    <w:bookmarkEnd w:id="344"/>
+    <w:bookmarkStart w:id="358" w:name="create-a-first-rmarkdown-document"/>
     <w:p>
       <w:pPr>
         <w:pStyle w:val="berschrift2"/>
@@ -52221,18 +52319,18 @@
           <wp:inline>
             <wp:extent cx="5969000" cy="2315972"/>
             <wp:effectExtent b="0" l="0" r="0" t="0"/>
-            <wp:docPr descr="Figure 11.5: R Markdown sample file" title="" id="345" name="Picture"/>
+            <wp:docPr descr="Figure 11.5: R Markdown sample file" title="" id="346" name="Picture"/>
             <a:graphic>
               <a:graphicData uri="http://schemas.openxmlformats.org/drawingml/2006/picture">
                 <pic:pic>
                   <pic:nvPicPr>
-                    <pic:cNvPr descr="images/SampleFile.png" id="346" name="Picture"/>
+                    <pic:cNvPr descr="images/SampleFile.png" id="347" name="Picture"/>
                     <pic:cNvPicPr>
                       <a:picLocks noChangeArrowheads="1" noChangeAspect="1"/>
                     </pic:cNvPicPr>
                   </pic:nvPicPr>
                   <pic:blipFill>
-                    <a:blip r:embed="rId344"/>
+                    <a:blip r:embed="rId345"/>
                     <a:stretch>
                       <a:fillRect/>
                     </a:stretch>
@@ -52277,7 +52375,7 @@
       <w:r>
         <w:t xml:space="preserve"> </w:t>
       </w:r>
-      <w:hyperlink r:id="rId347">
+      <w:hyperlink r:id="rId348">
         <w:r>
           <w:rPr>
             <w:rStyle w:val="Hyperlink"/>
@@ -52291,7 +52389,7 @@
       <w:r>
         <w:t xml:space="preserve"> </w:t>
       </w:r>
-      <w:hyperlink r:id="rId348">
+      <w:hyperlink r:id="rId349">
         <w:r>
           <w:rPr>
             <w:rStyle w:val="Hyperlink"/>
@@ -52444,18 +52542,18 @@
           <wp:inline>
             <wp:extent cx="5969000" cy="1254501"/>
             <wp:effectExtent b="0" l="0" r="0" t="0"/>
-            <wp:docPr descr="Figure 11.6: Python Example" title="" id="350" name="Picture"/>
+            <wp:docPr descr="Figure 11.6: Python Example" title="" id="351" name="Picture"/>
             <a:graphic>
               <a:graphicData uri="http://schemas.openxmlformats.org/drawingml/2006/picture">
                 <pic:pic>
                   <pic:nvPicPr>
-                    <pic:cNvPr descr="images/pyexample.png" id="351" name="Picture"/>
+                    <pic:cNvPr descr="images/pyexample.png" id="352" name="Picture"/>
                     <pic:cNvPicPr>
                       <a:picLocks noChangeArrowheads="1" noChangeAspect="1"/>
                     </pic:cNvPicPr>
                   </pic:nvPicPr>
                   <pic:blipFill>
-                    <a:blip r:embed="rId349"/>
+                    <a:blip r:embed="rId350"/>
                     <a:stretch>
                       <a:fillRect/>
                     </a:stretch>
@@ -52558,7 +52656,7 @@
       <w:r>
         <w:t xml:space="preserve"> </w:t>
       </w:r>
-      <w:hyperlink r:id="rId352">
+      <w:hyperlink r:id="rId353">
         <w:r>
           <w:rPr>
             <w:rStyle w:val="Hyperlink"/>
@@ -52611,18 +52709,18 @@
           <wp:inline>
             <wp:extent cx="5969000" cy="2886967"/>
             <wp:effectExtent b="0" l="0" r="0" t="0"/>
-            <wp:docPr descr="Figure 11.7: Knit HTML Output" title="" id="354" name="Picture"/>
+            <wp:docPr descr="Figure 11.7: Knit HTML Output" title="" id="355" name="Picture"/>
             <a:graphic>
               <a:graphicData uri="http://schemas.openxmlformats.org/drawingml/2006/picture">
                 <pic:pic>
                   <pic:nvPicPr>
-                    <pic:cNvPr descr="images/knit.png" id="355" name="Picture"/>
+                    <pic:cNvPr descr="images/knit.png" id="356" name="Picture"/>
                     <pic:cNvPicPr>
                       <a:picLocks noChangeArrowheads="1" noChangeAspect="1"/>
                     </pic:cNvPicPr>
                   </pic:nvPicPr>
                   <pic:blipFill>
-                    <a:blip r:embed="rId353"/>
+                    <a:blip r:embed="rId354"/>
                     <a:stretch>
                       <a:fillRect/>
                     </a:stretch>
@@ -52683,7 +52781,7 @@
       <w:r>
         <w:t xml:space="preserve"> </w:t>
       </w:r>
-      <w:hyperlink r:id="rId356">
+      <w:hyperlink r:id="rId357">
         <w:r>
           <w:rPr>
             <w:rStyle w:val="Hyperlink"/>
@@ -52741,8 +52839,8 @@
         <w:t xml:space="preserve">an R Markdown document, the .Rmd file is processed by the knitr package, which executes the code chunks and creates a new markdown file containing the code and its output. This markdown file is then processed by pandoc, which creates the final output document in the specified format. This two-step process allows for a wide range of output options and enables you to easily create professional-quality documents from your R Markdown code.</w:t>
       </w:r>
     </w:p>
-    <w:bookmarkEnd w:id="357"/>
-    <w:bookmarkStart w:id="371" w:name="synchronize-with-github"/>
+    <w:bookmarkEnd w:id="358"/>
+    <w:bookmarkStart w:id="372" w:name="synchronize-with-github"/>
     <w:p>
       <w:pPr>
         <w:pStyle w:val="berschrift2"/>
@@ -52870,18 +52968,18 @@
           <wp:inline>
             <wp:extent cx="5969000" cy="673084"/>
             <wp:effectExtent b="0" l="0" r="0" t="0"/>
-            <wp:docPr descr="Figure 11.8: Make Pull" title="" id="359" name="Picture"/>
+            <wp:docPr descr="Figure 11.8: Make Pull" title="" id="360" name="Picture"/>
             <a:graphic>
               <a:graphicData uri="http://schemas.openxmlformats.org/drawingml/2006/picture">
                 <pic:pic>
                   <pic:nvPicPr>
-                    <pic:cNvPr descr="images/pull.png" id="360" name="Picture"/>
+                    <pic:cNvPr descr="images/pull.png" id="361" name="Picture"/>
                     <pic:cNvPicPr>
                       <a:picLocks noChangeArrowheads="1" noChangeAspect="1"/>
                     </pic:cNvPicPr>
                   </pic:nvPicPr>
                   <pic:blipFill>
-                    <a:blip r:embed="rId358"/>
+                    <a:blip r:embed="rId359"/>
                     <a:stretch>
                       <a:fillRect/>
                     </a:stretch>
@@ -53030,7 +53128,7 @@
       <w:r>
         <w:t xml:space="preserve"> </w:t>
       </w:r>
-      <w:hyperlink r:id="rId361">
+      <w:hyperlink r:id="rId362">
         <w:r>
           <w:rPr>
             <w:rStyle w:val="Hyperlink"/>
@@ -53080,18 +53178,18 @@
           <wp:inline>
             <wp:extent cx="5969000" cy="4910064"/>
             <wp:effectExtent b="0" l="0" r="0" t="0"/>
-            <wp:docPr descr="Figure 11.9: Make Commit" title="" id="363" name="Picture"/>
+            <wp:docPr descr="Figure 11.9: Make Commit" title="" id="364" name="Picture"/>
             <a:graphic>
               <a:graphicData uri="http://schemas.openxmlformats.org/drawingml/2006/picture">
                 <pic:pic>
                   <pic:nvPicPr>
-                    <pic:cNvPr descr="images/commit.png" id="364" name="Picture"/>
+                    <pic:cNvPr descr="images/commit.png" id="365" name="Picture"/>
                     <pic:cNvPicPr>
                       <a:picLocks noChangeArrowheads="1" noChangeAspect="1"/>
                     </pic:cNvPicPr>
                   </pic:nvPicPr>
                   <pic:blipFill>
-                    <a:blip r:embed="rId362"/>
+                    <a:blip r:embed="rId363"/>
                     <a:stretch>
                       <a:fillRect/>
                     </a:stretch>
@@ -53180,18 +53278,18 @@
           <wp:inline>
             <wp:extent cx="5958037" cy="394635"/>
             <wp:effectExtent b="0" l="0" r="0" t="0"/>
-            <wp:docPr descr="Figure 11.10: Make Push" title="" id="366" name="Picture"/>
+            <wp:docPr descr="Figure 11.10: Make Push" title="" id="367" name="Picture"/>
             <a:graphic>
               <a:graphicData uri="http://schemas.openxmlformats.org/drawingml/2006/picture">
                 <pic:pic>
                   <pic:nvPicPr>
-                    <pic:cNvPr descr="images/Push.png" id="367" name="Picture"/>
+                    <pic:cNvPr descr="images/Push.png" id="368" name="Picture"/>
                     <pic:cNvPicPr>
                       <a:picLocks noChangeArrowheads="1" noChangeAspect="1"/>
                     </pic:cNvPicPr>
                   </pic:nvPicPr>
                   <pic:blipFill>
-                    <a:blip r:embed="rId365"/>
+                    <a:blip r:embed="rId366"/>
                     <a:stretch>
                       <a:fillRect/>
                     </a:stretch>
@@ -53265,18 +53363,18 @@
           <wp:inline>
             <wp:extent cx="5969000" cy="1186535"/>
             <wp:effectExtent b="0" l="0" r="0" t="0"/>
-            <wp:docPr descr="Figure 11.11: Commit with message ‘describe sync process in github’ was pushed to the developer branch a minute ago" title="" id="369" name="Picture"/>
+            <wp:docPr descr="Figure 11.11: Commit with message ‘describe sync process in github’ was pushed to the developer branch a minute ago" title="" id="370" name="Picture"/>
             <a:graphic>
               <a:graphicData uri="http://schemas.openxmlformats.org/drawingml/2006/picture">
                 <pic:pic>
                   <pic:nvPicPr>
-                    <pic:cNvPr descr="images/CommitFinished.png" id="370" name="Picture"/>
+                    <pic:cNvPr descr="images/CommitFinished.png" id="371" name="Picture"/>
                     <pic:cNvPicPr>
                       <a:picLocks noChangeArrowheads="1" noChangeAspect="1"/>
                     </pic:cNvPicPr>
                   </pic:nvPicPr>
                   <pic:blipFill>
-                    <a:blip r:embed="rId368"/>
+                    <a:blip r:embed="rId369"/>
                     <a:stretch>
                       <a:fillRect/>
                     </a:stretch>
@@ -53329,8 +53427,8 @@
         <w:t xml:space="preserve">was pushed to the developer branch a minute ago</w:t>
       </w:r>
     </w:p>
-    <w:bookmarkEnd w:id="371"/>
-    <w:bookmarkStart w:id="391" w:name="basic-rmarkdown-syntax"/>
+    <w:bookmarkEnd w:id="372"/>
+    <w:bookmarkStart w:id="392" w:name="basic-rmarkdown-syntax"/>
     <w:p>
       <w:pPr>
         <w:pStyle w:val="berschrift2"/>
@@ -53545,18 +53643,18 @@
           <wp:inline>
             <wp:extent cx="5969000" cy="1444306"/>
             <wp:effectExtent b="0" l="0" r="0" t="0"/>
-            <wp:docPr descr="Figure 11.12: How Tables are made in Markdown" title="" id="373" name="Picture"/>
+            <wp:docPr descr="Figure 11.12: How Tables are made in Markdown" title="" id="374" name="Picture"/>
             <a:graphic>
               <a:graphicData uri="http://schemas.openxmlformats.org/drawingml/2006/picture">
                 <pic:pic>
                   <pic:nvPicPr>
-                    <pic:cNvPr descr="images/tables.png" id="374" name="Picture"/>
+                    <pic:cNvPr descr="images/tables.png" id="375" name="Picture"/>
                     <pic:cNvPicPr>
                       <a:picLocks noChangeArrowheads="1" noChangeAspect="1"/>
                     </pic:cNvPicPr>
                   </pic:nvPicPr>
                   <pic:blipFill>
-                    <a:blip r:embed="rId372"/>
+                    <a:blip r:embed="rId373"/>
                     <a:stretch>
                       <a:fillRect/>
                     </a:stretch>
@@ -53889,7 +53987,7 @@
       <w:r>
         <w:t xml:space="preserve"> </w:t>
       </w:r>
-      <w:hyperlink r:id="rId314">
+      <w:hyperlink r:id="rId315">
         <w:r>
           <w:rPr>
             <w:rStyle w:val="Hyperlink"/>
@@ -54238,7 +54336,7 @@
       <w:r>
         <w:t xml:space="preserve"> </w:t>
       </w:r>
-      <w:hyperlink r:id="rId375">
+      <w:hyperlink r:id="rId376">
         <w:r>
           <w:rPr>
             <w:rStyle w:val="Hyperlink"/>
@@ -54265,7 +54363,7 @@
         <w:t xml:space="preserve">for more examples.</w:t>
       </w:r>
     </w:p>
-    <w:bookmarkStart w:id="390" w:name="references-in-rmarkdown"/>
+    <w:bookmarkStart w:id="391" w:name="references-in-rmarkdown"/>
     <w:p>
       <w:pPr>
         <w:pStyle w:val="berschrift3"/>
@@ -54397,18 +54495,18 @@
           <wp:inline>
             <wp:extent cx="5587320" cy="5388537"/>
             <wp:effectExtent b="0" l="0" r="0" t="0"/>
-            <wp:docPr descr="Figure 11.13: Enable BibTeX in Firefox 106.0.1" title="" id="377" name="Picture"/>
+            <wp:docPr descr="Figure 11.13: Enable BibTeX in Firefox 106.0.1" title="" id="378" name="Picture"/>
             <a:graphic>
               <a:graphicData uri="http://schemas.openxmlformats.org/drawingml/2006/picture">
                 <pic:pic>
                   <pic:nvPicPr>
-                    <pic:cNvPr descr="images/ScholarSettings.png" id="378" name="Picture"/>
+                    <pic:cNvPr descr="images/ScholarSettings.png" id="379" name="Picture"/>
                     <pic:cNvPicPr>
                       <a:picLocks noChangeArrowheads="1" noChangeAspect="1"/>
                     </pic:cNvPicPr>
                   </pic:nvPicPr>
                   <pic:blipFill>
-                    <a:blip r:embed="rId376"/>
+                    <a:blip r:embed="rId377"/>
                     <a:stretch>
                       <a:fillRect/>
                     </a:stretch>
@@ -54497,18 +54595,18 @@
           <wp:inline>
             <wp:extent cx="5969000" cy="2352432"/>
             <wp:effectExtent b="0" l="0" r="0" t="0"/>
-            <wp:docPr descr="Figure 11.14: BibTeX Link in Firefox 106.0.1" title="" id="380" name="Picture"/>
+            <wp:docPr descr="Figure 11.14: BibTeX Link in Firefox 106.0.1" title="" id="381" name="Picture"/>
             <a:graphic>
               <a:graphicData uri="http://schemas.openxmlformats.org/drawingml/2006/picture">
                 <pic:pic>
                   <pic:nvPicPr>
-                    <pic:cNvPr descr="images/bibtexoption.png" id="381" name="Picture"/>
+                    <pic:cNvPr descr="images/bibtexoption.png" id="382" name="Picture"/>
                     <pic:cNvPicPr>
                       <a:picLocks noChangeArrowheads="1" noChangeAspect="1"/>
                     </pic:cNvPicPr>
                   </pic:nvPicPr>
                   <pic:blipFill>
-                    <a:blip r:embed="rId379"/>
+                    <a:blip r:embed="rId380"/>
                     <a:stretch>
                       <a:fillRect/>
                     </a:stretch>
@@ -54611,18 +54709,18 @@
           <wp:inline>
             <wp:extent cx="5969000" cy="3075790"/>
             <wp:effectExtent b="0" l="0" r="0" t="0"/>
-            <wp:docPr descr="Figure 11.15: Integrate BibTeX reference in RMarkdown document" title="" id="383" name="Picture"/>
+            <wp:docPr descr="Figure 11.15: Integrate BibTeX reference in RMarkdown document" title="" id="384" name="Picture"/>
             <a:graphic>
               <a:graphicData uri="http://schemas.openxmlformats.org/drawingml/2006/picture">
                 <pic:pic>
                   <pic:nvPicPr>
-                    <pic:cNvPr descr="images/refs.png" id="384" name="Picture"/>
+                    <pic:cNvPr descr="images/refs.png" id="385" name="Picture"/>
                     <pic:cNvPicPr>
                       <a:picLocks noChangeArrowheads="1" noChangeAspect="1"/>
                     </pic:cNvPicPr>
                   </pic:nvPicPr>
                   <pic:blipFill>
-                    <a:blip r:embed="rId382"/>
+                    <a:blip r:embed="rId383"/>
                     <a:stretch>
                       <a:fillRect/>
                     </a:stretch>
@@ -54733,18 +54831,18 @@
           <wp:inline>
             <wp:extent cx="5969000" cy="3925192"/>
             <wp:effectExtent b="0" l="0" r="0" t="0"/>
-            <wp:docPr descr="Figure 11.16: Knit R Markdown as PDF" title="" id="386" name="Picture"/>
+            <wp:docPr descr="Figure 11.16: Knit R Markdown as PDF" title="" id="387" name="Picture"/>
             <a:graphic>
               <a:graphicData uri="http://schemas.openxmlformats.org/drawingml/2006/picture">
                 <pic:pic>
                   <pic:nvPicPr>
-                    <pic:cNvPr descr="images/knit_pdf.png" id="387" name="Picture"/>
+                    <pic:cNvPr descr="images/knit_pdf.png" id="388" name="Picture"/>
                     <pic:cNvPicPr>
                       <a:picLocks noChangeArrowheads="1" noChangeAspect="1"/>
                     </pic:cNvPicPr>
                   </pic:nvPicPr>
                   <pic:blipFill>
-                    <a:blip r:embed="rId385"/>
+                    <a:blip r:embed="rId386"/>
                     <a:stretch>
                       <a:fillRect/>
                     </a:stretch>
@@ -54783,7 +54881,7 @@
       <w:pPr>
         <w:pStyle w:val="Textkrper"/>
       </w:pPr>
-      <w:hyperlink r:id="rId388">
+      <w:hyperlink r:id="rId389">
         <w:r>
           <w:rPr>
             <w:rStyle w:val="Hyperlink"/>
@@ -54813,7 +54911,7 @@
       <w:r>
         <w:t xml:space="preserve"> </w:t>
       </w:r>
-      <w:hyperlink r:id="rId389">
+      <w:hyperlink r:id="rId390">
         <w:r>
           <w:rPr>
             <w:rStyle w:val="Hyperlink"/>
@@ -54825,9 +54923,9 @@
         <w:t xml:space="preserve">.</w:t>
       </w:r>
     </w:p>
-    <w:bookmarkEnd w:id="390"/>
     <w:bookmarkEnd w:id="391"/>
-    <w:bookmarkStart w:id="396" w:name="speed-up-your-workflows"/>
+    <w:bookmarkEnd w:id="392"/>
+    <w:bookmarkStart w:id="397" w:name="speed-up-your-workflows"/>
     <w:p>
       <w:pPr>
         <w:pStyle w:val="berschrift2"/>
@@ -54887,7 +54985,7 @@
       <w:r>
         <w:t xml:space="preserve"> </w:t>
       </w:r>
-      <w:hyperlink r:id="rId392">
+      <w:hyperlink r:id="rId393">
         <w:r>
           <w:rPr>
             <w:rStyle w:val="Hyperlink"/>
@@ -54901,7 +54999,7 @@
       <w:r>
         <w:t xml:space="preserve"> </w:t>
       </w:r>
-      <w:hyperlink r:id="rId393">
+      <w:hyperlink r:id="rId394">
         <w:r>
           <w:rPr>
             <w:rStyle w:val="Hyperlink"/>
@@ -54915,7 +55013,7 @@
       <w:r>
         <w:t xml:space="preserve"> </w:t>
       </w:r>
-      <w:hyperlink r:id="rId394">
+      <w:hyperlink r:id="rId395">
         <w:r>
           <w:rPr>
             <w:rStyle w:val="VerbatimChar"/>
@@ -54942,7 +55040,7 @@
       <w:r>
         <w:t xml:space="preserve"> </w:t>
       </w:r>
-      <w:hyperlink r:id="rId395">
+      <w:hyperlink r:id="rId396">
         <w:r>
           <w:rPr>
             <w:rStyle w:val="Hyperlink"/>
@@ -55002,8 +55100,8 @@
         <w:t xml:space="preserve">Once you have understood the structure of this document, try to supplement the finance data report with an additional spatial indicator (e.g. map of exchange rates from national currencies to Euro).</w:t>
       </w:r>
     </w:p>
-    <w:bookmarkEnd w:id="396"/>
-    <w:bookmarkStart w:id="400" w:name="self-study"/>
+    <w:bookmarkEnd w:id="397"/>
+    <w:bookmarkStart w:id="401" w:name="self-study"/>
     <w:p>
       <w:pPr>
         <w:pStyle w:val="berschrift2"/>
@@ -55047,7 +55145,7 @@
       <w:r>
         <w:t xml:space="preserve"> </w:t>
       </w:r>
-      <w:hyperlink r:id="rId397">
+      <w:hyperlink r:id="rId398">
         <w:r>
           <w:rPr>
             <w:rStyle w:val="Hyperlink"/>
@@ -55072,7 +55170,7 @@
       <w:r>
         <w:t xml:space="preserve"> </w:t>
       </w:r>
-      <w:hyperlink r:id="rId398">
+      <w:hyperlink r:id="rId399">
         <w:r>
           <w:rPr>
             <w:rStyle w:val="Hyperlink"/>
@@ -55089,7 +55187,7 @@
       <w:r>
         <w:t xml:space="preserve"> </w:t>
       </w:r>
-      <w:hyperlink r:id="rId399">
+      <w:hyperlink r:id="rId400">
         <w:r>
           <w:rPr>
             <w:rStyle w:val="Hyperlink"/>
@@ -55130,8 +55228,8 @@
         <w:t xml:space="preserve">By the way, this module is written in BookDown.</w:t>
       </w:r>
     </w:p>
-    <w:bookmarkEnd w:id="400"/>
     <w:bookmarkEnd w:id="401"/>
+    <w:bookmarkEnd w:id="402"/>
     <w:sectPr>
       <w:headerReference r:id="rId10" w:type="even"/>
       <w:headerReference r:id="rId9" w:type="default"/>

</xml_diff>

<commit_message>
remove pdf and epub format
</commit_message>
<xml_diff>
--- a/docs/UNIGIS-AppDev-R.docx
+++ b/docs/UNIGIS-AppDev-R.docx
@@ -71,19 +71,19 @@
         <w:pStyle w:val="Datum"/>
       </w:pPr>
       <w:r>
-        <w:t xml:space="preserve">22</w:t>
-      </w:r>
-      <w:r>
-        <w:t xml:space="preserve"> </w:t>
-      </w:r>
-      <w:r>
-        <w:t xml:space="preserve">Dezember,</w:t>
-      </w:r>
-      <w:r>
-        <w:t xml:space="preserve"> </w:t>
-      </w:r>
-      <w:r>
-        <w:t xml:space="preserve">2023</w:t>
+        <w:t xml:space="preserve">28</w:t>
+      </w:r>
+      <w:r>
+        <w:t xml:space="preserve"> </w:t>
+      </w:r>
+      <w:r>
+        <w:t xml:space="preserve">Mai,</w:t>
+      </w:r>
+      <w:r>
+        <w:t xml:space="preserve"> </w:t>
+      </w:r>
+      <w:r>
+        <w:t xml:space="preserve">2024</w:t>
       </w:r>
     </w:p>
     <w:sdt>
@@ -209,6 +209,40 @@
     </w:p>
     <w:p>
       <w:pPr>
+        <w:pStyle w:val="Textkrper"/>
+      </w:pPr>
+      <w:r>
+        <w:rPr>
+          <w:bCs/>
+          <w:b/>
+        </w:rPr>
+        <w:t xml:space="preserve">Important Note for Learners:</w:t>
+      </w:r>
+    </w:p>
+    <w:p>
+      <w:pPr>
+        <w:pStyle w:val="Textkrper"/>
+      </w:pPr>
+      <w:r>
+        <w:t xml:space="preserve">To fully engage with the exercises and assignments in this module, it’s essential to obtain an API key from Open Weather. The API key is required for accessing weather data, a crucial component of our practical exercises, particularly in Lesson 8. You can register and obtain your API key</w:t>
+      </w:r>
+      <w:r>
+        <w:t xml:space="preserve"> </w:t>
+      </w:r>
+      <w:hyperlink r:id="rId20">
+        <w:r>
+          <w:rPr>
+            <w:rStyle w:val="Hyperlink"/>
+          </w:rPr>
+          <w:t xml:space="preserve">here</w:t>
+        </w:r>
+      </w:hyperlink>
+      <w:r>
+        <w:t xml:space="preserve">. Please ensure you have this key ready before starting the relevant sections. This is especially important for UNIGIS students who will need it for the module assignments.</w:t>
+      </w:r>
+    </w:p>
+    <w:p>
+      <w:pPr>
         <w:pStyle w:val="Blocktext"/>
       </w:pPr>
       <w:r>
@@ -217,7 +251,7 @@
       <w:r>
         <w:t xml:space="preserve"> </w:t>
       </w:r>
-      <w:hyperlink r:id="rId20">
+      <w:hyperlink r:id="rId21">
         <w:r>
           <w:rPr>
             <w:rStyle w:val="Hyperlink"/>
@@ -230,40 +264,6 @@
       </w:r>
       <w:r>
         <w:t xml:space="preserve">at the University of Salzburg.</w:t>
-      </w:r>
-    </w:p>
-    <w:p>
-      <w:pPr>
-        <w:pStyle w:val="FirstParagraph"/>
-      </w:pPr>
-      <w:r>
-        <w:rPr>
-          <w:bCs/>
-          <w:b/>
-        </w:rPr>
-        <w:t xml:space="preserve">Important Note for Learners:</w:t>
-      </w:r>
-    </w:p>
-    <w:p>
-      <w:pPr>
-        <w:pStyle w:val="Textkrper"/>
-      </w:pPr>
-      <w:r>
-        <w:t xml:space="preserve">To fully engage with the exercises and assignments in this module, it’s essential to obtain an API key from Open Weather. The API key is required for accessing weather data, a crucial component of our practical exercises, particularly in Lesson 8. You can register and obtain your API key</w:t>
-      </w:r>
-      <w:r>
-        <w:t xml:space="preserve"> </w:t>
-      </w:r>
-      <w:hyperlink r:id="rId21">
-        <w:r>
-          <w:rPr>
-            <w:rStyle w:val="Hyperlink"/>
-          </w:rPr>
-          <w:t xml:space="preserve">here</w:t>
-        </w:r>
-      </w:hyperlink>
-      <w:r>
-        <w:t xml:space="preserve">. Please ensure you have this key ready before starting the relevant sections. This is especially important for UNIGIS students who will need it for the module assignments.</w:t>
       </w:r>
     </w:p>
     <w:bookmarkEnd w:id="22"/>
@@ -5841,115 +5841,187 @@
         <w:rPr>
           <w:rStyle w:val="VerbatimChar"/>
         </w:rPr>
-        <w:t xml:space="preserve">##  [1] "%&gt;%"             "boundary"        "coll"            "fixed"          </w:t>
-      </w:r>
-      <w:r>
-        <w:br/>
-      </w:r>
-      <w:r>
-        <w:rPr>
-          <w:rStyle w:val="VerbatimChar"/>
-        </w:rPr>
-        <w:t xml:space="preserve">##  [5] "fruit"           "invert_match"    "regex"           "sentences"      </w:t>
-      </w:r>
-      <w:r>
-        <w:br/>
-      </w:r>
-      <w:r>
-        <w:rPr>
-          <w:rStyle w:val="VerbatimChar"/>
-        </w:rPr>
-        <w:t xml:space="preserve">##  [9] "str_c"           "str_conv"        "str_count"       "str_detect"     </w:t>
-      </w:r>
-      <w:r>
-        <w:br/>
-      </w:r>
-      <w:r>
-        <w:rPr>
-          <w:rStyle w:val="VerbatimChar"/>
-        </w:rPr>
-        <w:t xml:space="preserve">## [13] "str_dup"         "str_ends"        "str_extract"     "str_extract_all"</w:t>
-      </w:r>
-      <w:r>
-        <w:br/>
-      </w:r>
-      <w:r>
-        <w:rPr>
-          <w:rStyle w:val="VerbatimChar"/>
-        </w:rPr>
-        <w:t xml:space="preserve">## [17] "str_flatten"     "str_glue"        "str_glue_data"   "str_interp"     </w:t>
-      </w:r>
-      <w:r>
-        <w:br/>
-      </w:r>
-      <w:r>
-        <w:rPr>
-          <w:rStyle w:val="VerbatimChar"/>
-        </w:rPr>
-        <w:t xml:space="preserve">## [21] "str_length"      "str_locate"      "str_locate_all"  "str_match"      </w:t>
-      </w:r>
-      <w:r>
-        <w:br/>
-      </w:r>
-      <w:r>
-        <w:rPr>
-          <w:rStyle w:val="VerbatimChar"/>
-        </w:rPr>
-        <w:t xml:space="preserve">## [25] "str_match_all"   "str_order"       "str_pad"         "str_remove"     </w:t>
-      </w:r>
-      <w:r>
-        <w:br/>
-      </w:r>
-      <w:r>
-        <w:rPr>
-          <w:rStyle w:val="VerbatimChar"/>
-        </w:rPr>
-        <w:t xml:space="preserve">## [29] "str_remove_all"  "str_replace"     "str_replace_all" "str_replace_na" </w:t>
-      </w:r>
-      <w:r>
-        <w:br/>
-      </w:r>
-      <w:r>
-        <w:rPr>
-          <w:rStyle w:val="VerbatimChar"/>
-        </w:rPr>
-        <w:t xml:space="preserve">## [33] "str_sort"        "str_split"       "str_split_fixed" "str_squish"     </w:t>
-      </w:r>
-      <w:r>
-        <w:br/>
-      </w:r>
-      <w:r>
-        <w:rPr>
-          <w:rStyle w:val="VerbatimChar"/>
-        </w:rPr>
-        <w:t xml:space="preserve">## [37] "str_starts"      "str_sub"         "str_sub&lt;-"       "str_subset"     </w:t>
-      </w:r>
-      <w:r>
-        <w:br/>
-      </w:r>
-      <w:r>
-        <w:rPr>
-          <w:rStyle w:val="VerbatimChar"/>
-        </w:rPr>
-        <w:t xml:space="preserve">## [41] "str_to_lower"    "str_to_sentence" "str_to_title"    "str_to_upper"   </w:t>
-      </w:r>
-      <w:r>
-        <w:br/>
-      </w:r>
-      <w:r>
-        <w:rPr>
-          <w:rStyle w:val="VerbatimChar"/>
-        </w:rPr>
-        <w:t xml:space="preserve">## [45] "str_trim"        "str_trunc"       "str_view"        "str_view_all"   </w:t>
-      </w:r>
-      <w:r>
-        <w:br/>
-      </w:r>
-      <w:r>
-        <w:rPr>
-          <w:rStyle w:val="VerbatimChar"/>
-        </w:rPr>
-        <w:t xml:space="preserve">## [49] "str_which"       "str_wrap"        "word"            "words"</w:t>
+        <w:t xml:space="preserve">##  [1] "%&gt;%"               "boundary"          "coll"             </w:t>
+      </w:r>
+      <w:r>
+        <w:br/>
+      </w:r>
+      <w:r>
+        <w:rPr>
+          <w:rStyle w:val="VerbatimChar"/>
+        </w:rPr>
+        <w:t xml:space="preserve">##  [4] "fixed"             "fruit"             "invert_match"     </w:t>
+      </w:r>
+      <w:r>
+        <w:br/>
+      </w:r>
+      <w:r>
+        <w:rPr>
+          <w:rStyle w:val="VerbatimChar"/>
+        </w:rPr>
+        <w:t xml:space="preserve">##  [7] "regex"             "sentences"         "str_c"            </w:t>
+      </w:r>
+      <w:r>
+        <w:br/>
+      </w:r>
+      <w:r>
+        <w:rPr>
+          <w:rStyle w:val="VerbatimChar"/>
+        </w:rPr>
+        <w:t xml:space="preserve">## [10] "str_conv"          "str_count"         "str_detect"       </w:t>
+      </w:r>
+      <w:r>
+        <w:br/>
+      </w:r>
+      <w:r>
+        <w:rPr>
+          <w:rStyle w:val="VerbatimChar"/>
+        </w:rPr>
+        <w:t xml:space="preserve">## [13] "str_dup"           "str_ends"          "str_equal"        </w:t>
+      </w:r>
+      <w:r>
+        <w:br/>
+      </w:r>
+      <w:r>
+        <w:rPr>
+          <w:rStyle w:val="VerbatimChar"/>
+        </w:rPr>
+        <w:t xml:space="preserve">## [16] "str_escape"        "str_extract"       "str_extract_all"  </w:t>
+      </w:r>
+      <w:r>
+        <w:br/>
+      </w:r>
+      <w:r>
+        <w:rPr>
+          <w:rStyle w:val="VerbatimChar"/>
+        </w:rPr>
+        <w:t xml:space="preserve">## [19] "str_flatten"       "str_flatten_comma" "str_glue"         </w:t>
+      </w:r>
+      <w:r>
+        <w:br/>
+      </w:r>
+      <w:r>
+        <w:rPr>
+          <w:rStyle w:val="VerbatimChar"/>
+        </w:rPr>
+        <w:t xml:space="preserve">## [22] "str_glue_data"     "str_interp"        "str_length"       </w:t>
+      </w:r>
+      <w:r>
+        <w:br/>
+      </w:r>
+      <w:r>
+        <w:rPr>
+          <w:rStyle w:val="VerbatimChar"/>
+        </w:rPr>
+        <w:t xml:space="preserve">## [25] "str_like"          "str_locate"        "str_locate_all"   </w:t>
+      </w:r>
+      <w:r>
+        <w:br/>
+      </w:r>
+      <w:r>
+        <w:rPr>
+          <w:rStyle w:val="VerbatimChar"/>
+        </w:rPr>
+        <w:t xml:space="preserve">## [28] "str_match"         "str_match_all"     "str_order"        </w:t>
+      </w:r>
+      <w:r>
+        <w:br/>
+      </w:r>
+      <w:r>
+        <w:rPr>
+          <w:rStyle w:val="VerbatimChar"/>
+        </w:rPr>
+        <w:t xml:space="preserve">## [31] "str_pad"           "str_rank"          "str_remove"       </w:t>
+      </w:r>
+      <w:r>
+        <w:br/>
+      </w:r>
+      <w:r>
+        <w:rPr>
+          <w:rStyle w:val="VerbatimChar"/>
+        </w:rPr>
+        <w:t xml:space="preserve">## [34] "str_remove_all"    "str_replace"       "str_replace_all"  </w:t>
+      </w:r>
+      <w:r>
+        <w:br/>
+      </w:r>
+      <w:r>
+        <w:rPr>
+          <w:rStyle w:val="VerbatimChar"/>
+        </w:rPr>
+        <w:t xml:space="preserve">## [37] "str_replace_na"    "str_sort"          "str_split"        </w:t>
+      </w:r>
+      <w:r>
+        <w:br/>
+      </w:r>
+      <w:r>
+        <w:rPr>
+          <w:rStyle w:val="VerbatimChar"/>
+        </w:rPr>
+        <w:t xml:space="preserve">## [40] "str_split_1"       "str_split_fixed"   "str_split_i"      </w:t>
+      </w:r>
+      <w:r>
+        <w:br/>
+      </w:r>
+      <w:r>
+        <w:rPr>
+          <w:rStyle w:val="VerbatimChar"/>
+        </w:rPr>
+        <w:t xml:space="preserve">## [43] "str_squish"        "str_starts"        "str_sub"          </w:t>
+      </w:r>
+      <w:r>
+        <w:br/>
+      </w:r>
+      <w:r>
+        <w:rPr>
+          <w:rStyle w:val="VerbatimChar"/>
+        </w:rPr>
+        <w:t xml:space="preserve">## [46] "str_sub_all"       "str_sub&lt;-"         "str_subset"       </w:t>
+      </w:r>
+      <w:r>
+        <w:br/>
+      </w:r>
+      <w:r>
+        <w:rPr>
+          <w:rStyle w:val="VerbatimChar"/>
+        </w:rPr>
+        <w:t xml:space="preserve">## [49] "str_to_lower"      "str_to_sentence"   "str_to_title"     </w:t>
+      </w:r>
+      <w:r>
+        <w:br/>
+      </w:r>
+      <w:r>
+        <w:rPr>
+          <w:rStyle w:val="VerbatimChar"/>
+        </w:rPr>
+        <w:t xml:space="preserve">## [52] "str_to_upper"      "str_trim"          "str_trunc"        </w:t>
+      </w:r>
+      <w:r>
+        <w:br/>
+      </w:r>
+      <w:r>
+        <w:rPr>
+          <w:rStyle w:val="VerbatimChar"/>
+        </w:rPr>
+        <w:t xml:space="preserve">## [55] "str_unique"        "str_view"          "str_view_all"     </w:t>
+      </w:r>
+      <w:r>
+        <w:br/>
+      </w:r>
+      <w:r>
+        <w:rPr>
+          <w:rStyle w:val="VerbatimChar"/>
+        </w:rPr>
+        <w:t xml:space="preserve">## [58] "str_which"         "str_width"         "str_wrap"         </w:t>
+      </w:r>
+      <w:r>
+        <w:br/>
+      </w:r>
+      <w:r>
+        <w:rPr>
+          <w:rStyle w:val="VerbatimChar"/>
+        </w:rPr>
+        <w:t xml:space="preserve">## [61] "word"              "words"</w:t>
       </w:r>
     </w:p>
     <w:bookmarkEnd w:id="64"/>
@@ -12901,6 +12973,17 @@
       </w:pPr>
       <w:r>
         <w:rPr>
+          <w:rStyle w:val="VerbatimChar"/>
+        </w:rPr>
+        <w:t xml:space="preserve">## Warning: Paket 'sf' wurde unter R Version 4.2.3 erstellt</w:t>
+      </w:r>
+    </w:p>
+    <w:p>
+      <w:pPr>
+        <w:pStyle w:val="SourceCode"/>
+      </w:pPr>
+      <w:r>
+        <w:rPr>
           <w:rStyle w:val="CommentTok"/>
         </w:rPr>
         <w:t xml:space="preserve"># Create a point</w:t>
@@ -17266,7 +17349,7 @@
         <w:rPr>
           <w:rStyle w:val="VerbatimChar"/>
         </w:rPr>
-        <w:t xml:space="preserve">## [1] 0.7126774 0.6364210 0.3448200 0.5533109 0.7684088</w:t>
+        <w:t xml:space="preserve">## [1] 0.6640718 0.9813069 0.7288301 0.2333729 0.9712862</w:t>
       </w:r>
     </w:p>
     <w:p>
@@ -23345,7 +23428,7 @@
         <w:rPr>
           <w:rStyle w:val="VerbatimChar"/>
         </w:rPr>
-        <w:t xml:space="preserve">## [1] 217</w:t>
+        <w:t xml:space="preserve">## [1] 198</w:t>
       </w:r>
     </w:p>
     <w:p>
@@ -26699,7 +26782,7 @@
         <w:pStyle w:val="Textkrper"/>
       </w:pPr>
       <w:r>
-        <w:t xml:space="preserve">In most instances the structure of the available data will not meet the specific requirements to perform the analyses you are interested in. Data analysts typically spend most of their time cleaning, filtering, restructuring data as well as harmonizing and joining data from different sources.</w:t>
+        <w:t xml:space="preserve">In most instances, the structure of the available data will not meet the specific requirements needed to perform the analyses you are interested in. Data analysts typically spend most of their time cleaning, filtering, restructuring data as well as harmonizing and joining data from different sources.</w:t>
       </w:r>
     </w:p>
     <w:p>
@@ -26776,7 +26859,7 @@
         <w:pStyle w:val="FirstParagraph"/>
       </w:pPr>
       <w:r>
-        <w:t xml:space="preserve">If not yet installed on your machine, install the libraries</w:t>
+        <w:t xml:space="preserve">If not already installed on your machine, install both the</w:t>
       </w:r>
       <w:r>
         <w:t xml:space="preserve"> </w:t>
@@ -26791,7 +26874,7 @@
         <w:t xml:space="preserve"> </w:t>
       </w:r>
       <w:r>
-        <w:t xml:space="preserve">as well as</w:t>
+        <w:t xml:space="preserve">and</w:t>
       </w:r>
       <w:r>
         <w:t xml:space="preserve"> </w:t>
@@ -26806,7 +26889,25 @@
         <w:t xml:space="preserve"> </w:t>
       </w:r>
       <w:r>
-        <w:t xml:space="preserve">(see Libraries in lesson</w:t>
+        <w:t xml:space="preserve">libraries. (see</w:t>
+      </w:r>
+      <w:r>
+        <w:t xml:space="preserve"> </w:t>
+      </w:r>
+      <w:r>
+        <w:t xml:space="preserve">“</w:t>
+      </w:r>
+      <w:r>
+        <w:t xml:space="preserve">libraries</w:t>
+      </w:r>
+      <w:r>
+        <w:t xml:space="preserve">”</w:t>
+      </w:r>
+      <w:r>
+        <w:t xml:space="preserve"> </w:t>
+      </w:r>
+      <w:r>
+        <w:t xml:space="preserve">in lesson</w:t>
       </w:r>
       <w:r>
         <w:t xml:space="preserve"> </w:t>
@@ -26816,7 +26917,7 @@
           <w:rPr>
             <w:rStyle w:val="Hyperlink"/>
           </w:rPr>
-          <w:t xml:space="preserve">Core concepts</w:t>
+          <w:t xml:space="preserve">2</w:t>
         </w:r>
       </w:hyperlink>
       <w:r>
@@ -26828,7 +26929,7 @@
         <w:pStyle w:val="Textkrper"/>
       </w:pPr>
       <w:r>
-        <w:t xml:space="preserve">The code below, loads a sample dataset (a</w:t>
+        <w:t xml:space="preserve">The code below loads a sample dataset (a</w:t>
       </w:r>
       <w:r>
         <w:t xml:space="preserve"> </w:t>
@@ -26969,7 +27070,7 @@
         <w:t xml:space="preserve">nycflights13</w:t>
       </w:r>
       <w:r>
-        <w:t xml:space="preserve">. This helps avoiding ambiguities in the case functions from different loaded libraries have identical names.</w:t>
+        <w:t xml:space="preserve">. This helps avoid ambiguities when functions from different loaded libraries have the same names.</w:t>
       </w:r>
     </w:p>
     <w:p>
@@ -27071,7 +27172,7 @@
         <w:pStyle w:val="FirstParagraph"/>
       </w:pPr>
       <w:r>
-        <w:t xml:space="preserve">The library</w:t>
+        <w:t xml:space="preserve">The</w:t>
       </w:r>
       <w:r>
         <w:t xml:space="preserve"> </w:t>
@@ -27086,7 +27187,7 @@
         <w:t xml:space="preserve"> </w:t>
       </w:r>
       <w:r>
-        <w:t xml:space="preserve">provides a number of functions to investigate basic characteristics of inputs. For instance, the function</w:t>
+        <w:t xml:space="preserve">library provides a number of functions to investigate the basic characteristics of inputs. For instance, the function</w:t>
       </w:r>
       <w:r>
         <w:t xml:space="preserve"> </w:t>
@@ -27333,7 +27434,7 @@
         <w:t xml:space="preserve"> </w:t>
       </w:r>
       <w:r>
-        <w:t xml:space="preserve">syntax. It links a sequence of analysis steps, passing</w:t>
+        <w:t xml:space="preserve">syntax. The operator links a sequence of analysis steps, passing</w:t>
       </w:r>
       <w:r>
         <w:t xml:space="preserve"> </w:t>
@@ -30460,7 +30561,7 @@
         <w:t xml:space="preserve"> </w:t>
       </w:r>
       <w:r>
-        <w:t xml:space="preserve">by</w:t>
+        <w:t xml:space="preserve">with</w:t>
       </w:r>
       <w:r>
         <w:t xml:space="preserve"> </w:t>
@@ -30571,7 +30672,7 @@
         <w:t xml:space="preserve"> </w:t>
       </w:r>
       <w:r>
-        <w:t xml:space="preserve">sorts a tibble or data frame by ascending order of the values in the specified column. If a negative sign is specified before the column name, the descending order is used. The code below would produce a table showing all the rows when ordered by descending order of air time.</w:t>
+        <w:t xml:space="preserve">sorts a `tibble or data frame in ascending order based on the values in the specified column. If a negative sign is specified before the column name, the descending order is used. The code below would produce a table showing all the rows when ordered by descending order of air time.</w:t>
       </w:r>
     </w:p>
     <w:p>
@@ -31966,7 +32067,7 @@
         <w:t xml:space="preserve"> </w:t>
       </w:r>
       <w:r>
-        <w:t xml:space="preserve">(see below) through a join operation on the columns containing the city names.</w:t>
+        <w:t xml:space="preserve">(see below) through the join operation on the columns containing the city names.</w:t>
       </w:r>
     </w:p>
     <w:p>
@@ -32510,7 +32611,7 @@
         </w:r>
       </w:hyperlink>
       <w:r>
-        <w:t xml:space="preserve">. This step is needed as the function</w:t>
+        <w:t xml:space="preserve">. This step is necessary because the</w:t>
       </w:r>
       <w:r>
         <w:t xml:space="preserve"> </w:t>
@@ -32525,7 +32626,7 @@
         <w:t xml:space="preserve"> </w:t>
       </w:r>
       <w:r>
-        <w:t xml:space="preserve">takes</w:t>
+        <w:t xml:space="preserve">function requires</w:t>
       </w:r>
       <w:r>
         <w:t xml:space="preserve"> </w:t>
@@ -32540,7 +32641,7 @@
         <w:t xml:space="preserve"> </w:t>
       </w:r>
       <w:r>
-        <w:t xml:space="preserve">as an input.</w:t>
+        <w:t xml:space="preserve">as input.</w:t>
       </w:r>
     </w:p>
     <w:p>
@@ -36105,7 +36206,7 @@
         <w:pStyle w:val="Textkrper"/>
       </w:pPr>
       <w:r>
-        <w:t xml:space="preserve">In the previous exercise we have created a table that shows national African sorghum production in 2019. In this exercise we will join crop production statistics with a table that contains national boundaries and visualize sorghum production quantities in a simple map.</w:t>
+        <w:t xml:space="preserve">In the previous exercise, we created a table that shows national African sorghum production in 2019. In this exercise we will join crop production statistics with a table that contains national boundaries and visualize sorghum production quantities in a simple map.</w:t>
       </w:r>
     </w:p>
     <w:p>
@@ -36245,7 +36346,7 @@
       <w:hyperlink r:id="rId150">
         <w:r>
           <w:rPr>
-            <w:rStyle w:val="Hyperlink"/>
+            <w:rStyle w:val="VerbatimChar"/>
           </w:rPr>
           <w:t xml:space="preserve">map_data</w:t>
         </w:r>
@@ -36277,7 +36378,7 @@
       <w:hyperlink r:id="rId151">
         <w:r>
           <w:rPr>
-            <w:rStyle w:val="Hyperlink"/>
+            <w:rStyle w:val="VerbatimChar"/>
           </w:rPr>
           <w:t xml:space="preserve">maps</w:t>
         </w:r>
@@ -36700,7 +36801,7 @@
         <w:t xml:space="preserve"> </w:t>
       </w:r>
       <w:r>
-        <w:t xml:space="preserve">function reads a comma delimited CSV file from the path provided as the first argument.</w:t>
+        <w:t xml:space="preserve">function reads a comma-delimited CSV file from the path provided as the first argument.</w:t>
       </w:r>
     </w:p>
     <w:p>
@@ -36734,7 +36835,7 @@
         <w:rPr>
           <w:rStyle w:val="VerbatimChar"/>
         </w:rPr>
-        <w:t xml:space="preserve">writes_csv</w:t>
+        <w:t xml:space="preserve">write_csv</w:t>
       </w:r>
       <w:r>
         <w:t xml:space="preserve"> </w:t>
@@ -37477,22 +37578,7 @@
         <w:pStyle w:val="Textkrper"/>
       </w:pPr>
       <w:r>
-        <w:t xml:space="preserve">Remember: We have used the</w:t>
-      </w:r>
-      <w:r>
-        <w:t xml:space="preserve"> </w:t>
-      </w:r>
-      <w:r>
-        <w:rPr>
-          <w:rStyle w:val="VerbatimChar"/>
-        </w:rPr>
-        <w:t xml:space="preserve">sf-library</w:t>
-      </w:r>
-      <w:r>
-        <w:t xml:space="preserve"> </w:t>
-      </w:r>
-      <w:r>
-        <w:t xml:space="preserve">in lesson</w:t>
+        <w:t xml:space="preserve">Remember: In lesson</w:t>
       </w:r>
       <w:r>
         <w:t xml:space="preserve"> </w:t>
@@ -37506,10 +37592,22 @@
         </w:r>
       </w:hyperlink>
       <w:r>
-        <w:t xml:space="preserve"> </w:t>
-      </w:r>
-      <w:r>
-        <w:t xml:space="preserve">to build vector geometries from scratch, investigate their properties and assign and transform coordinate reference systems. The name sf stands for</w:t>
+        <w:t xml:space="preserve">, we used the</w:t>
+      </w:r>
+      <w:r>
+        <w:t xml:space="preserve"> </w:t>
+      </w:r>
+      <w:r>
+        <w:rPr>
+          <w:rStyle w:val="VerbatimChar"/>
+        </w:rPr>
+        <w:t xml:space="preserve">sf</w:t>
+      </w:r>
+      <w:r>
+        <w:t xml:space="preserve"> </w:t>
+      </w:r>
+      <w:r>
+        <w:t xml:space="preserve">library to build vector geometries from scratch. Investigate their properties and assign and transform coordinate reference systems. The name sf stands for</w:t>
       </w:r>
       <w:r>
         <w:t xml:space="preserve"> </w:t>
@@ -39012,10 +39110,7 @@
         </w:r>
       </w:hyperlink>
       <w:r>
-        <w:t xml:space="preserve"> </w:t>
-      </w:r>
-      <w:r>
-        <w:t xml:space="preserve">we have used</w:t>
+        <w:t xml:space="preserve">, we used the</w:t>
       </w:r>
       <w:r>
         <w:t xml:space="preserve"> </w:t>
@@ -39030,7 +39125,7 @@
         <w:t xml:space="preserve"> </w:t>
       </w:r>
       <w:r>
-        <w:t xml:space="preserve">to build</w:t>
+        <w:t xml:space="preserve">library to build</w:t>
       </w:r>
       <w:r>
         <w:t xml:space="preserve"> </w:t>
@@ -39381,7 +39476,7 @@
         <w:pStyle w:val="FirstParagraph"/>
       </w:pPr>
       <w:r>
-        <w:t xml:space="preserve">Layers 1-3 correspond to color bands red, green and blue. In order to plot the true color sentinel imagery, we can use</w:t>
+        <w:t xml:space="preserve">Layers 1-3 correspond to color bands red, green, and blue. In order to plot the true color sentinel imagery, we can use</w:t>
       </w:r>
       <w:r>
         <w:t xml:space="preserve"> </w:t>
@@ -39847,7 +39942,7 @@
         <w:pStyle w:val="Textkrper"/>
       </w:pPr>
       <w:r>
-        <w:t xml:space="preserve">The most important take away messages are:</w:t>
+        <w:t xml:space="preserve">The most important takeaway messages are:</w:t>
       </w:r>
     </w:p>
     <w:p>
@@ -39859,7 +39954,7 @@
         <w:pStyle w:val="Compact"/>
       </w:pPr>
       <w:r>
-        <w:t xml:space="preserve">With a REST API web data is accessible through a URL (Client-Server call via HTTP protocol)</w:t>
+        <w:t xml:space="preserve">With a REST API, web data is accessible through a URL (Client-Server call via HTTP protocol)</w:t>
       </w:r>
     </w:p>
     <w:p>
@@ -40112,7 +40207,7 @@
       <w:r>
         <w:t xml:space="preserve"> </w:t>
       </w:r>
-      <w:hyperlink r:id="rId21">
+      <w:hyperlink r:id="rId20">
         <w:r>
           <w:rPr>
             <w:rStyle w:val="Hyperlink"/>
@@ -40997,52 +41092,52 @@
         <w:rPr>
           <w:rStyle w:val="VerbatimChar"/>
         </w:rPr>
-        <w:t xml:space="preserve">##   ..$ temp      : num 279</w:t>
-      </w:r>
-      <w:r>
-        <w:br/>
-      </w:r>
-      <w:r>
-        <w:rPr>
-          <w:rStyle w:val="VerbatimChar"/>
-        </w:rPr>
-        <w:t xml:space="preserve">##   ..$ feels_like: num 274</w:t>
-      </w:r>
-      <w:r>
-        <w:br/>
-      </w:r>
-      <w:r>
-        <w:rPr>
-          <w:rStyle w:val="VerbatimChar"/>
-        </w:rPr>
-        <w:t xml:space="preserve">##   ..$ temp_min  : num 278</w:t>
-      </w:r>
-      <w:r>
-        <w:br/>
-      </w:r>
-      <w:r>
-        <w:rPr>
-          <w:rStyle w:val="VerbatimChar"/>
-        </w:rPr>
-        <w:t xml:space="preserve">##   ..$ temp_max  : num 280</w:t>
-      </w:r>
-      <w:r>
-        <w:br/>
-      </w:r>
-      <w:r>
-        <w:rPr>
-          <w:rStyle w:val="VerbatimChar"/>
-        </w:rPr>
-        <w:t xml:space="preserve">##   ..$ pressure  : int 1001</w:t>
-      </w:r>
-      <w:r>
-        <w:br/>
-      </w:r>
-      <w:r>
-        <w:rPr>
-          <w:rStyle w:val="VerbatimChar"/>
-        </w:rPr>
-        <w:t xml:space="preserve">##   ..$ humidity  : int 86</w:t>
+        <w:t xml:space="preserve">##   ..$ temp      : num 287</w:t>
+      </w:r>
+      <w:r>
+        <w:br/>
+      </w:r>
+      <w:r>
+        <w:rPr>
+          <w:rStyle w:val="VerbatimChar"/>
+        </w:rPr>
+        <w:t xml:space="preserve">##   ..$ feels_like: num 287</w:t>
+      </w:r>
+      <w:r>
+        <w:br/>
+      </w:r>
+      <w:r>
+        <w:rPr>
+          <w:rStyle w:val="VerbatimChar"/>
+        </w:rPr>
+        <w:t xml:space="preserve">##   ..$ temp_min  : num 287</w:t>
+      </w:r>
+      <w:r>
+        <w:br/>
+      </w:r>
+      <w:r>
+        <w:rPr>
+          <w:rStyle w:val="VerbatimChar"/>
+        </w:rPr>
+        <w:t xml:space="preserve">##   ..$ temp_max  : num 289</w:t>
+      </w:r>
+      <w:r>
+        <w:br/>
+      </w:r>
+      <w:r>
+        <w:rPr>
+          <w:rStyle w:val="VerbatimChar"/>
+        </w:rPr>
+        <w:t xml:space="preserve">##   ..$ pressure  : int 1022</w:t>
+      </w:r>
+      <w:r>
+        <w:br/>
+      </w:r>
+      <w:r>
+        <w:rPr>
+          <w:rStyle w:val="VerbatimChar"/>
+        </w:rPr>
+        <w:t xml:space="preserve">##   ..$ humidity  : int 90</w:t>
       </w:r>
       <w:r>
         <w:br/>
@@ -41060,34 +41155,25 @@
         <w:rPr>
           <w:rStyle w:val="VerbatimChar"/>
         </w:rPr>
-        <w:t xml:space="preserve">##  $ wind      :List of 3</w:t>
-      </w:r>
-      <w:r>
-        <w:br/>
-      </w:r>
-      <w:r>
-        <w:rPr>
-          <w:rStyle w:val="VerbatimChar"/>
-        </w:rPr>
-        <w:t xml:space="preserve">##   ..$ speed: num 9.26</w:t>
-      </w:r>
-      <w:r>
-        <w:br/>
-      </w:r>
-      <w:r>
-        <w:rPr>
-          <w:rStyle w:val="VerbatimChar"/>
-        </w:rPr>
-        <w:t xml:space="preserve">##   ..$ deg  : int 270</w:t>
-      </w:r>
-      <w:r>
-        <w:br/>
-      </w:r>
-      <w:r>
-        <w:rPr>
-          <w:rStyle w:val="VerbatimChar"/>
-        </w:rPr>
-        <w:t xml:space="preserve">##   ..$ gust : num 17.5</w:t>
+        <w:t xml:space="preserve">##  $ wind      :List of 2</w:t>
+      </w:r>
+      <w:r>
+        <w:br/>
+      </w:r>
+      <w:r>
+        <w:rPr>
+          <w:rStyle w:val="VerbatimChar"/>
+        </w:rPr>
+        <w:t xml:space="preserve">##   ..$ speed: num 1.03</w:t>
+      </w:r>
+      <w:r>
+        <w:br/>
+      </w:r>
+      <w:r>
+        <w:rPr>
+          <w:rStyle w:val="VerbatimChar"/>
+        </w:rPr>
+        <w:t xml:space="preserve">##   ..$ deg  : int 0</w:t>
       </w:r>
       <w:r>
         <w:br/>
@@ -41105,7 +41191,7 @@
         <w:rPr>
           <w:rStyle w:val="VerbatimChar"/>
         </w:rPr>
-        <w:t xml:space="preserve">##   ..$ 1h: num 0.49</w:t>
+        <w:t xml:space="preserve">##   ..$ 1h: num 0.32</w:t>
       </w:r>
       <w:r>
         <w:br/>
@@ -41132,7 +41218,7 @@
         <w:rPr>
           <w:rStyle w:val="VerbatimChar"/>
         </w:rPr>
-        <w:t xml:space="preserve">##  $ dt        : int 1703256182</w:t>
+        <w:t xml:space="preserve">##  $ dt        : int 1716895836</w:t>
       </w:r>
       <w:r>
         <w:br/>
@@ -41177,25 +41263,25 @@
         <w:rPr>
           <w:rStyle w:val="VerbatimChar"/>
         </w:rPr>
-        <w:t xml:space="preserve">##   ..$ sunrise: int 1703228065</w:t>
-      </w:r>
-      <w:r>
-        <w:br/>
-      </w:r>
-      <w:r>
-        <w:rPr>
-          <w:rStyle w:val="VerbatimChar"/>
-        </w:rPr>
-        <w:t xml:space="preserve">##   ..$ sunset : int 1703258280</w:t>
-      </w:r>
-      <w:r>
-        <w:br/>
-      </w:r>
-      <w:r>
-        <w:rPr>
-          <w:rStyle w:val="VerbatimChar"/>
-        </w:rPr>
-        <w:t xml:space="preserve">##  $ timezone  : int 3600</w:t>
+        <w:t xml:space="preserve">##   ..$ sunrise: int 1716866175</w:t>
+      </w:r>
+      <w:r>
+        <w:br/>
+      </w:r>
+      <w:r>
+        <w:rPr>
+          <w:rStyle w:val="VerbatimChar"/>
+        </w:rPr>
+        <w:t xml:space="preserve">##   ..$ sunset : int 1716922469</w:t>
+      </w:r>
+      <w:r>
+        <w:br/>
+      </w:r>
+      <w:r>
+        <w:rPr>
+          <w:rStyle w:val="VerbatimChar"/>
+        </w:rPr>
+        <w:t xml:space="preserve">##  $ timezone  : int 7200</w:t>
       </w:r>
       <w:r>
         <w:br/>
@@ -41821,7 +41907,7 @@
         <w:pStyle w:val="FirstParagraph"/>
       </w:pPr>
       <w:r>
-        <w:t xml:space="preserve">We will work with vector data to identify agricultural land parcels in European Union countries correctly. The Austrian Agricultural Agency (</w:t>
+        <w:t xml:space="preserve">We will work with vector data to correctly identify agricultural land parcels in European Union countries. The Austrian Agricultural Agency (</w:t>
       </w:r>
       <w:hyperlink r:id="rId197">
         <w:r>
@@ -41902,7 +41988,7 @@
         <w:pStyle w:val="Textkrper"/>
       </w:pPr>
       <w:r>
-        <w:t xml:space="preserve">efore loading the data into an R script, examine the API’s contents. Visit the web service’s</w:t>
+        <w:t xml:space="preserve">Before loading the data into an R script, examine the API’s contents. Visit the web service’s</w:t>
       </w:r>
       <w:r>
         <w:t xml:space="preserve"> </w:t>
@@ -42543,25 +42629,25 @@
         <w:rPr>
           <w:rStyle w:val="VerbatimChar"/>
         </w:rPr>
-        <w:t xml:space="preserve">## $ gml_geom          &lt;chr&gt; "[B@715ced58", "[B@4f084ce8", "[B@43000117", "[B@704…</w:t>
-      </w:r>
-      <w:r>
-        <w:br/>
-      </w:r>
-      <w:r>
-        <w:rPr>
-          <w:rStyle w:val="VerbatimChar"/>
-        </w:rPr>
-        <w:t xml:space="preserve">## $ gml_length        &lt;dbl&gt; 780, 786, 581, 550, 654, 753, 821, 586, 1090, 1398, …</w:t>
-      </w:r>
-      <w:r>
-        <w:br/>
-      </w:r>
-      <w:r>
-        <w:rPr>
-          <w:rStyle w:val="VerbatimChar"/>
-        </w:rPr>
-        <w:t xml:space="preserve">## $ geom_date_created &lt;chr&gt; "2022-10-01T04:48:31+02:00", "2022-10-01T04:48:30+02…</w:t>
+        <w:t xml:space="preserve">## $ gml_geom          &lt;chr&gt; "[B@49a7a45b", "[B@6d304b98", "[B@288796e8", "[B@3fd…</w:t>
+      </w:r>
+      <w:r>
+        <w:br/>
+      </w:r>
+      <w:r>
+        <w:rPr>
+          <w:rStyle w:val="VerbatimChar"/>
+        </w:rPr>
+        <w:t xml:space="preserve">## $ gml_length        &lt;dbl&gt; 786, 581, 550, 780, 754, 1160, 1090, 382, 448, 1535,…</w:t>
+      </w:r>
+      <w:r>
+        <w:br/>
+      </w:r>
+      <w:r>
+        <w:rPr>
+          <w:rStyle w:val="VerbatimChar"/>
+        </w:rPr>
+        <w:t xml:space="preserve">## $ geom_date_created &lt;chr&gt; "2022-10-01T04:48:30+02:00", "2022-10-01T05:16:44+02…</w:t>
       </w:r>
       <w:r>
         <w:br/>
@@ -42579,25 +42665,25 @@
         <w:rPr>
           <w:rStyle w:val="VerbatimChar"/>
         </w:rPr>
-        <w:t xml:space="preserve">## $ fnar_code         &lt;chr&gt; "A", "A", "G", "A", "A", "A", "A", "A", "A", "A", "A…</w:t>
-      </w:r>
-      <w:r>
-        <w:br/>
-      </w:r>
-      <w:r>
-        <w:rPr>
-          <w:rStyle w:val="VerbatimChar"/>
-        </w:rPr>
-        <w:t xml:space="preserve">## $ gml_identifier    &lt;chr&gt; "https://data.inspire.gv.at/0095/b78613e2-f6dc-4b9f-…</w:t>
-      </w:r>
-      <w:r>
-        <w:br/>
-      </w:r>
-      <w:r>
-        <w:rPr>
-          <w:rStyle w:val="VerbatimChar"/>
-        </w:rPr>
-        <w:t xml:space="preserve">## $ fs_kennung        &lt;dbl&gt; 103931769, 103931764, 103931719, 103931731, 10384752…</w:t>
+        <w:t xml:space="preserve">## $ fnar_code         &lt;chr&gt; "A", "G", "A", "A", "A", "A", "A", "G", "A", "A", "A…</w:t>
+      </w:r>
+      <w:r>
+        <w:br/>
+      </w:r>
+      <w:r>
+        <w:rPr>
+          <w:rStyle w:val="VerbatimChar"/>
+        </w:rPr>
+        <w:t xml:space="preserve">## $ gml_identifier    &lt;chr&gt; "https://data.inspire.gv.at/0095/5f147bb9-7fe5-41ba-…</w:t>
+      </w:r>
+      <w:r>
+        <w:br/>
+      </w:r>
+      <w:r>
+        <w:rPr>
+          <w:rStyle w:val="VerbatimChar"/>
+        </w:rPr>
+        <w:t xml:space="preserve">## $ fs_kennung        &lt;dbl&gt; 103931764, 103931719, 103931731, 103931769, 10384647…</w:t>
       </w:r>
       <w:r>
         <w:br/>
@@ -42615,52 +42701,52 @@
         <w:rPr>
           <w:rStyle w:val="VerbatimChar"/>
         </w:rPr>
-        <w:t xml:space="preserve">## $ gml_id            &lt;chr&gt; "AT.0095.b78613e2-f6dc-4b9f-901c-dfe13122dd54.elu.Ex…</w:t>
-      </w:r>
-      <w:r>
-        <w:br/>
-      </w:r>
-      <w:r>
-        <w:rPr>
-          <w:rStyle w:val="VerbatimChar"/>
-        </w:rPr>
-        <w:t xml:space="preserve">## $ inspire_id        &lt;chr&gt; "https://data.inspire.gv.at/0095/b78613e2-f6dc-4b9f-…</w:t>
-      </w:r>
-      <w:r>
-        <w:br/>
-      </w:r>
-      <w:r>
-        <w:rPr>
-          <w:rStyle w:val="VerbatimChar"/>
-        </w:rPr>
-        <w:t xml:space="preserve">## $ fnar_bezeichnung  &lt;chr&gt; "ACKERLAND", "ACKERLAND", "GRÜNLAND", "ACKERLAND", "…</w:t>
-      </w:r>
-      <w:r>
-        <w:br/>
-      </w:r>
-      <w:r>
-        <w:rPr>
-          <w:rStyle w:val="VerbatimChar"/>
-        </w:rPr>
-        <w:t xml:space="preserve">## $ fs_flaeche_ha     &lt;dbl&gt; 1.3901947, 2.5482919, 0.1207026, 0.5280404, 7.014424…</w:t>
-      </w:r>
-      <w:r>
-        <w:br/>
-      </w:r>
-      <w:r>
-        <w:rPr>
-          <w:rStyle w:val="VerbatimChar"/>
-        </w:rPr>
-        <w:t xml:space="preserve">## $ geo_id            &lt;dbl&gt; 12267794, 12267790, 12286832, 12286835, 12295745, 12…</w:t>
-      </w:r>
-      <w:r>
-        <w:br/>
-      </w:r>
-      <w:r>
-        <w:rPr>
-          <w:rStyle w:val="VerbatimChar"/>
-        </w:rPr>
-        <w:t xml:space="preserve">## $ geometry          &lt;POLYGON [°]&gt; POLYGON ((14.01298 48.02145..., POLYGON ((14…</w:t>
+        <w:t xml:space="preserve">## $ gml_id            &lt;chr&gt; "AT.0095.5f147bb9-7fe5-41ba-a91e-0a3595c8335e.elu.Ex…</w:t>
+      </w:r>
+      <w:r>
+        <w:br/>
+      </w:r>
+      <w:r>
+        <w:rPr>
+          <w:rStyle w:val="VerbatimChar"/>
+        </w:rPr>
+        <w:t xml:space="preserve">## $ inspire_id        &lt;chr&gt; "https://data.inspire.gv.at/0095/5f147bb9-7fe5-41ba-…</w:t>
+      </w:r>
+      <w:r>
+        <w:br/>
+      </w:r>
+      <w:r>
+        <w:rPr>
+          <w:rStyle w:val="VerbatimChar"/>
+        </w:rPr>
+        <w:t xml:space="preserve">## $ fnar_bezeichnung  &lt;chr&gt; "ACKERLAND", "GRÜNLAND", "ACKERLAND", "ACKERLAND", "…</w:t>
+      </w:r>
+      <w:r>
+        <w:br/>
+      </w:r>
+      <w:r>
+        <w:rPr>
+          <w:rStyle w:val="VerbatimChar"/>
+        </w:rPr>
+        <w:t xml:space="preserve">## $ fs_flaeche_ha     &lt;dbl&gt; 2.54829187, 0.12070263, 0.52804037, 1.39019474, 1.26…</w:t>
+      </w:r>
+      <w:r>
+        <w:br/>
+      </w:r>
+      <w:r>
+        <w:rPr>
+          <w:rStyle w:val="VerbatimChar"/>
+        </w:rPr>
+        <w:t xml:space="preserve">## $ geo_id            &lt;dbl&gt; 12267790, 12286832, 12286835, 12267794, 12315820, 12…</w:t>
+      </w:r>
+      <w:r>
+        <w:br/>
+      </w:r>
+      <w:r>
+        <w:rPr>
+          <w:rStyle w:val="VerbatimChar"/>
+        </w:rPr>
+        <w:t xml:space="preserve">## $ geometry          &lt;POLYGON [°]&gt; POLYGON ((14.01765 48.01724..., POLYGON ((14…</w:t>
       </w:r>
     </w:p>
     <w:p>
@@ -42718,7 +42804,7 @@
         <w:t xml:space="preserve"> </w:t>
       </w:r>
       <w:r>
-        <w:t xml:space="preserve">sf-object, use the following code::</w:t>
+        <w:t xml:space="preserve">sf-object, use the following code:</w:t>
       </w:r>
     </w:p>
     <w:p>
@@ -42900,7 +42986,7 @@
         <w:pStyle w:val="Textkrper"/>
       </w:pPr>
       <w:r>
-        <w:t xml:space="preserve">1.390195</w:t>
+        <w:t xml:space="preserve">2.5482919</w:t>
       </w:r>
     </w:p>
     <w:p>
@@ -42908,7 +42994,7 @@
         <w:pStyle w:val="Textkrper"/>
       </w:pPr>
       <w:r>
-        <w:t xml:space="preserve">12267794</w:t>
+        <w:t xml:space="preserve">12267790</w:t>
       </w:r>
     </w:p>
     <w:p>
@@ -42916,7 +43002,7 @@
         <w:pStyle w:val="Textkrper"/>
       </w:pPr>
       <w:r>
-        <w:t xml:space="preserve">POLYGON ((14.01298 48.02145…</w:t>
+        <w:t xml:space="preserve">POLYGON ((14.01765 48.01724…</w:t>
       </w:r>
     </w:p>
     <w:p>
@@ -42924,7 +43010,7 @@
         <w:pStyle w:val="Textkrper"/>
       </w:pPr>
       <w:r>
-        <w:t xml:space="preserve">ACKERLAND</w:t>
+        <w:t xml:space="preserve">GRÜNLAND</w:t>
       </w:r>
     </w:p>
     <w:p>
@@ -42932,7 +43018,7 @@
         <w:pStyle w:val="Textkrper"/>
       </w:pPr>
       <w:r>
-        <w:t xml:space="preserve">2.548292</w:t>
+        <w:t xml:space="preserve">0.1207026</w:t>
       </w:r>
     </w:p>
     <w:p>
@@ -42940,6 +43026,688 @@
         <w:pStyle w:val="Textkrper"/>
       </w:pPr>
       <w:r>
+        <w:t xml:space="preserve">12286832</w:t>
+      </w:r>
+    </w:p>
+    <w:p>
+      <w:pPr>
+        <w:pStyle w:val="Textkrper"/>
+      </w:pPr>
+      <w:r>
+        <w:t xml:space="preserve">POLYGON ((14.01353 48.02075…</w:t>
+      </w:r>
+    </w:p>
+    <w:p>
+      <w:pPr>
+        <w:pStyle w:val="Textkrper"/>
+      </w:pPr>
+      <w:r>
+        <w:t xml:space="preserve">Field names and entries are in German. To rename them, use the base R function</w:t>
+      </w:r>
+      <w:r>
+        <w:t xml:space="preserve"> </w:t>
+      </w:r>
+      <w:r>
+        <w:rPr>
+          <w:rStyle w:val="VerbatimChar"/>
+        </w:rPr>
+        <w:t xml:space="preserve">colnames()</w:t>
+      </w:r>
+      <w:r>
+        <w:t xml:space="preserve">:</w:t>
+      </w:r>
+    </w:p>
+    <w:p>
+      <w:pPr>
+        <w:pStyle w:val="SourceCode"/>
+      </w:pPr>
+      <w:r>
+        <w:rPr>
+          <w:rStyle w:val="CommentTok"/>
+        </w:rPr>
+        <w:t xml:space="preserve"># Subset of invekos object</w:t>
+      </w:r>
+      <w:r>
+        <w:br/>
+      </w:r>
+      <w:r>
+        <w:rPr>
+          <w:rStyle w:val="NormalTok"/>
+        </w:rPr>
+        <w:t xml:space="preserve">invekos.sub </w:t>
+      </w:r>
+      <w:r>
+        <w:rPr>
+          <w:rStyle w:val="OtherTok"/>
+        </w:rPr>
+        <w:t xml:space="preserve">&lt;-</w:t>
+      </w:r>
+      <w:r>
+        <w:rPr>
+          <w:rStyle w:val="NormalTok"/>
+        </w:rPr>
+        <w:t xml:space="preserve"> invekos </w:t>
+      </w:r>
+      <w:r>
+        <w:rPr>
+          <w:rStyle w:val="SpecialCharTok"/>
+        </w:rPr>
+        <w:t xml:space="preserve">%&gt;%</w:t>
+      </w:r>
+      <w:r>
+        <w:br/>
+      </w:r>
+      <w:r>
+        <w:rPr>
+          <w:rStyle w:val="NormalTok"/>
+        </w:rPr>
+        <w:t xml:space="preserve">  dplyr</w:t>
+      </w:r>
+      <w:r>
+        <w:rPr>
+          <w:rStyle w:val="SpecialCharTok"/>
+        </w:rPr>
+        <w:t xml:space="preserve">::</w:t>
+      </w:r>
+      <w:r>
+        <w:rPr>
+          <w:rStyle w:val="FunctionTok"/>
+        </w:rPr>
+        <w:t xml:space="preserve">select</w:t>
+      </w:r>
+      <w:r>
+        <w:rPr>
+          <w:rStyle w:val="NormalTok"/>
+        </w:rPr>
+        <w:t xml:space="preserve">(fnar_bezeichnung, fs_flaeche_ha, geo_id, geometry)</w:t>
+      </w:r>
+      <w:r>
+        <w:br/>
+      </w:r>
+      <w:r>
+        <w:br/>
+      </w:r>
+      <w:r>
+        <w:rPr>
+          <w:rStyle w:val="CommentTok"/>
+        </w:rPr>
+        <w:t xml:space="preserve"># Renaming fields</w:t>
+      </w:r>
+      <w:r>
+        <w:br/>
+      </w:r>
+      <w:r>
+        <w:rPr>
+          <w:rStyle w:val="FunctionTok"/>
+        </w:rPr>
+        <w:t xml:space="preserve">colnames</w:t>
+      </w:r>
+      <w:r>
+        <w:rPr>
+          <w:rStyle w:val="NormalTok"/>
+        </w:rPr>
+        <w:t xml:space="preserve">(invekos.sub)[</w:t>
+      </w:r>
+      <w:r>
+        <w:rPr>
+          <w:rStyle w:val="DecValTok"/>
+        </w:rPr>
+        <w:t xml:space="preserve">1</w:t>
+      </w:r>
+      <w:r>
+        <w:rPr>
+          <w:rStyle w:val="NormalTok"/>
+        </w:rPr>
+        <w:t xml:space="preserve">] </w:t>
+      </w:r>
+      <w:r>
+        <w:rPr>
+          <w:rStyle w:val="OtherTok"/>
+        </w:rPr>
+        <w:t xml:space="preserve">&lt;-</w:t>
+      </w:r>
+      <w:r>
+        <w:rPr>
+          <w:rStyle w:val="NormalTok"/>
+        </w:rPr>
+        <w:t xml:space="preserve"> </w:t>
+      </w:r>
+      <w:r>
+        <w:rPr>
+          <w:rStyle w:val="StringTok"/>
+        </w:rPr>
+        <w:t xml:space="preserve">"land_use"</w:t>
+      </w:r>
+      <w:r>
+        <w:br/>
+      </w:r>
+      <w:r>
+        <w:rPr>
+          <w:rStyle w:val="FunctionTok"/>
+        </w:rPr>
+        <w:t xml:space="preserve">colnames</w:t>
+      </w:r>
+      <w:r>
+        <w:rPr>
+          <w:rStyle w:val="NormalTok"/>
+        </w:rPr>
+        <w:t xml:space="preserve">(invekos.sub)[</w:t>
+      </w:r>
+      <w:r>
+        <w:rPr>
+          <w:rStyle w:val="DecValTok"/>
+        </w:rPr>
+        <w:t xml:space="preserve">2</w:t>
+      </w:r>
+      <w:r>
+        <w:rPr>
+          <w:rStyle w:val="NormalTok"/>
+        </w:rPr>
+        <w:t xml:space="preserve">] </w:t>
+      </w:r>
+      <w:r>
+        <w:rPr>
+          <w:rStyle w:val="OtherTok"/>
+        </w:rPr>
+        <w:t xml:space="preserve">&lt;-</w:t>
+      </w:r>
+      <w:r>
+        <w:rPr>
+          <w:rStyle w:val="NormalTok"/>
+        </w:rPr>
+        <w:t xml:space="preserve"> </w:t>
+      </w:r>
+      <w:r>
+        <w:rPr>
+          <w:rStyle w:val="StringTok"/>
+        </w:rPr>
+        <w:t xml:space="preserve">"area_ha"</w:t>
+      </w:r>
+    </w:p>
+    <w:p>
+      <w:pPr>
+        <w:pStyle w:val="FirstParagraph"/>
+      </w:pPr>
+      <w:r>
+        <w:t xml:space="preserve">Entries are renamed using</w:t>
+      </w:r>
+      <w:r>
+        <w:t xml:space="preserve"> </w:t>
+      </w:r>
+      <w:r>
+        <w:rPr>
+          <w:rStyle w:val="VerbatimChar"/>
+        </w:rPr>
+        <w:t xml:space="preserve">dplyr</w:t>
+      </w:r>
+      <w:r>
+        <w:t xml:space="preserve">’s</w:t>
+      </w:r>
+      <w:r>
+        <w:t xml:space="preserve"> </w:t>
+      </w:r>
+      <w:r>
+        <w:rPr>
+          <w:rStyle w:val="VerbatimChar"/>
+        </w:rPr>
+        <w:t xml:space="preserve">mutate</w:t>
+      </w:r>
+      <w:r>
+        <w:t xml:space="preserve"> </w:t>
+      </w:r>
+      <w:r>
+        <w:t xml:space="preserve">and</w:t>
+      </w:r>
+      <w:r>
+        <w:t xml:space="preserve"> </w:t>
+      </w:r>
+      <w:r>
+        <w:rPr>
+          <w:rStyle w:val="VerbatimChar"/>
+        </w:rPr>
+        <w:t xml:space="preserve">case_when</w:t>
+      </w:r>
+      <w:r>
+        <w:t xml:space="preserve"> </w:t>
+      </w:r>
+      <w:r>
+        <w:t xml:space="preserve">functions:</w:t>
+      </w:r>
+    </w:p>
+    <w:p>
+      <w:pPr>
+        <w:pStyle w:val="SourceCode"/>
+      </w:pPr>
+      <w:r>
+        <w:rPr>
+          <w:rStyle w:val="FunctionTok"/>
+        </w:rPr>
+        <w:t xml:space="preserve">unique</w:t>
+      </w:r>
+      <w:r>
+        <w:rPr>
+          <w:rStyle w:val="NormalTok"/>
+        </w:rPr>
+        <w:t xml:space="preserve">(invekos.sub</w:t>
+      </w:r>
+      <w:r>
+        <w:rPr>
+          <w:rStyle w:val="SpecialCharTok"/>
+        </w:rPr>
+        <w:t xml:space="preserve">$</w:t>
+      </w:r>
+      <w:r>
+        <w:rPr>
+          <w:rStyle w:val="NormalTok"/>
+        </w:rPr>
+        <w:t xml:space="preserve">land_use)  </w:t>
+      </w:r>
+      <w:r>
+        <w:rPr>
+          <w:rStyle w:val="CommentTok"/>
+        </w:rPr>
+        <w:t xml:space="preserve"># Unique entries in 'land_use'</w:t>
+      </w:r>
+    </w:p>
+    <w:p>
+      <w:pPr>
+        <w:pStyle w:val="SourceCode"/>
+      </w:pPr>
+      <w:r>
+        <w:rPr>
+          <w:rStyle w:val="VerbatimChar"/>
+        </w:rPr>
+        <w:t xml:space="preserve">## [1] "ACKERLAND" "GRÜNLAND"</w:t>
+      </w:r>
+    </w:p>
+    <w:p>
+      <w:pPr>
+        <w:pStyle w:val="SourceCode"/>
+      </w:pPr>
+      <w:r>
+        <w:rPr>
+          <w:rStyle w:val="CommentTok"/>
+        </w:rPr>
+        <w:t xml:space="preserve"># Renaming entries 'ACKERLAND' and 'GRÜNLAND'</w:t>
+      </w:r>
+      <w:r>
+        <w:br/>
+      </w:r>
+      <w:r>
+        <w:rPr>
+          <w:rStyle w:val="NormalTok"/>
+        </w:rPr>
+        <w:t xml:space="preserve">invekos.sub </w:t>
+      </w:r>
+      <w:r>
+        <w:rPr>
+          <w:rStyle w:val="OtherTok"/>
+        </w:rPr>
+        <w:t xml:space="preserve">&lt;-</w:t>
+      </w:r>
+      <w:r>
+        <w:rPr>
+          <w:rStyle w:val="NormalTok"/>
+        </w:rPr>
+        <w:t xml:space="preserve"> dplyr</w:t>
+      </w:r>
+      <w:r>
+        <w:rPr>
+          <w:rStyle w:val="SpecialCharTok"/>
+        </w:rPr>
+        <w:t xml:space="preserve">::</w:t>
+      </w:r>
+      <w:r>
+        <w:rPr>
+          <w:rStyle w:val="FunctionTok"/>
+        </w:rPr>
+        <w:t xml:space="preserve">mutate</w:t>
+      </w:r>
+      <w:r>
+        <w:rPr>
+          <w:rStyle w:val="NormalTok"/>
+        </w:rPr>
+        <w:t xml:space="preserve">(invekos.sub, </w:t>
+      </w:r>
+      <w:r>
+        <w:rPr>
+          <w:rStyle w:val="AttributeTok"/>
+        </w:rPr>
+        <w:t xml:space="preserve">land_use =</w:t>
+      </w:r>
+      <w:r>
+        <w:rPr>
+          <w:rStyle w:val="NormalTok"/>
+        </w:rPr>
+        <w:t xml:space="preserve"> </w:t>
+      </w:r>
+      <w:r>
+        <w:br/>
+      </w:r>
+      <w:r>
+        <w:rPr>
+          <w:rStyle w:val="NormalTok"/>
+        </w:rPr>
+        <w:t xml:space="preserve">                               </w:t>
+      </w:r>
+      <w:r>
+        <w:rPr>
+          <w:rStyle w:val="FunctionTok"/>
+        </w:rPr>
+        <w:t xml:space="preserve">case_when</w:t>
+      </w:r>
+      <w:r>
+        <w:rPr>
+          <w:rStyle w:val="NormalTok"/>
+        </w:rPr>
+        <w:t xml:space="preserve">(land_use </w:t>
+      </w:r>
+      <w:r>
+        <w:rPr>
+          <w:rStyle w:val="SpecialCharTok"/>
+        </w:rPr>
+        <w:t xml:space="preserve">==</w:t>
+      </w:r>
+      <w:r>
+        <w:rPr>
+          <w:rStyle w:val="NormalTok"/>
+        </w:rPr>
+        <w:t xml:space="preserve"> </w:t>
+      </w:r>
+      <w:r>
+        <w:rPr>
+          <w:rStyle w:val="StringTok"/>
+        </w:rPr>
+        <w:t xml:space="preserve">'ACKERLAND'</w:t>
+      </w:r>
+      <w:r>
+        <w:rPr>
+          <w:rStyle w:val="NormalTok"/>
+        </w:rPr>
+        <w:t xml:space="preserve"> </w:t>
+      </w:r>
+      <w:r>
+        <w:rPr>
+          <w:rStyle w:val="SpecialCharTok"/>
+        </w:rPr>
+        <w:t xml:space="preserve">~</w:t>
+      </w:r>
+      <w:r>
+        <w:rPr>
+          <w:rStyle w:val="NormalTok"/>
+        </w:rPr>
+        <w:t xml:space="preserve"> </w:t>
+      </w:r>
+      <w:r>
+        <w:rPr>
+          <w:rStyle w:val="StringTok"/>
+        </w:rPr>
+        <w:t xml:space="preserve">'arable land'</w:t>
+      </w:r>
+      <w:r>
+        <w:rPr>
+          <w:rStyle w:val="NormalTok"/>
+        </w:rPr>
+        <w:t xml:space="preserve">,</w:t>
+      </w:r>
+      <w:r>
+        <w:br/>
+      </w:r>
+      <w:r>
+        <w:rPr>
+          <w:rStyle w:val="NormalTok"/>
+        </w:rPr>
+        <w:t xml:space="preserve">                               land_use </w:t>
+      </w:r>
+      <w:r>
+        <w:rPr>
+          <w:rStyle w:val="SpecialCharTok"/>
+        </w:rPr>
+        <w:t xml:space="preserve">==</w:t>
+      </w:r>
+      <w:r>
+        <w:rPr>
+          <w:rStyle w:val="NormalTok"/>
+        </w:rPr>
+        <w:t xml:space="preserve"> </w:t>
+      </w:r>
+      <w:r>
+        <w:rPr>
+          <w:rStyle w:val="StringTok"/>
+        </w:rPr>
+        <w:t xml:space="preserve">'GRÜNLAND'</w:t>
+      </w:r>
+      <w:r>
+        <w:rPr>
+          <w:rStyle w:val="NormalTok"/>
+        </w:rPr>
+        <w:t xml:space="preserve"> </w:t>
+      </w:r>
+      <w:r>
+        <w:rPr>
+          <w:rStyle w:val="SpecialCharTok"/>
+        </w:rPr>
+        <w:t xml:space="preserve">~</w:t>
+      </w:r>
+      <w:r>
+        <w:rPr>
+          <w:rStyle w:val="NormalTok"/>
+        </w:rPr>
+        <w:t xml:space="preserve"> </w:t>
+      </w:r>
+      <w:r>
+        <w:rPr>
+          <w:rStyle w:val="StringTok"/>
+        </w:rPr>
+        <w:t xml:space="preserve">'grassland'</w:t>
+      </w:r>
+      <w:r>
+        <w:rPr>
+          <w:rStyle w:val="NormalTok"/>
+        </w:rPr>
+        <w:t xml:space="preserve">, </w:t>
+      </w:r>
+      <w:r>
+        <w:rPr>
+          <w:rStyle w:val="ConstantTok"/>
+        </w:rPr>
+        <w:t xml:space="preserve">TRUE</w:t>
+      </w:r>
+      <w:r>
+        <w:rPr>
+          <w:rStyle w:val="NormalTok"/>
+        </w:rPr>
+        <w:t xml:space="preserve"> </w:t>
+      </w:r>
+      <w:r>
+        <w:rPr>
+          <w:rStyle w:val="SpecialCharTok"/>
+        </w:rPr>
+        <w:t xml:space="preserve">~</w:t>
+      </w:r>
+      <w:r>
+        <w:rPr>
+          <w:rStyle w:val="NormalTok"/>
+        </w:rPr>
+        <w:t xml:space="preserve"> </w:t>
+      </w:r>
+      <w:r>
+        <w:rPr>
+          <w:rStyle w:val="StringTok"/>
+        </w:rPr>
+        <w:t xml:space="preserve">'Other'</w:t>
+      </w:r>
+      <w:r>
+        <w:rPr>
+          <w:rStyle w:val="NormalTok"/>
+        </w:rPr>
+        <w:t xml:space="preserve">))</w:t>
+      </w:r>
+      <w:r>
+        <w:br/>
+      </w:r>
+      <w:r>
+        <w:br/>
+      </w:r>
+      <w:r>
+        <w:rPr>
+          <w:rStyle w:val="CommentTok"/>
+        </w:rPr>
+        <w:t xml:space="preserve"># Display result</w:t>
+      </w:r>
+      <w:r>
+        <w:br/>
+      </w:r>
+      <w:r>
+        <w:rPr>
+          <w:rStyle w:val="NormalTok"/>
+        </w:rPr>
+        <w:t xml:space="preserve">invekos.sub </w:t>
+      </w:r>
+      <w:r>
+        <w:rPr>
+          <w:rStyle w:val="SpecialCharTok"/>
+        </w:rPr>
+        <w:t xml:space="preserve">%&gt;%</w:t>
+      </w:r>
+      <w:r>
+        <w:br/>
+      </w:r>
+      <w:r>
+        <w:rPr>
+          <w:rStyle w:val="NormalTok"/>
+        </w:rPr>
+        <w:t xml:space="preserve">  </w:t>
+      </w:r>
+      <w:r>
+        <w:rPr>
+          <w:rStyle w:val="FunctionTok"/>
+        </w:rPr>
+        <w:t xml:space="preserve">head</w:t>
+      </w:r>
+      <w:r>
+        <w:rPr>
+          <w:rStyle w:val="NormalTok"/>
+        </w:rPr>
+        <w:t xml:space="preserve">(</w:t>
+      </w:r>
+      <w:r>
+        <w:rPr>
+          <w:rStyle w:val="DecValTok"/>
+        </w:rPr>
+        <w:t xml:space="preserve">2</w:t>
+      </w:r>
+      <w:r>
+        <w:rPr>
+          <w:rStyle w:val="NormalTok"/>
+        </w:rPr>
+        <w:t xml:space="preserve">) </w:t>
+      </w:r>
+      <w:r>
+        <w:rPr>
+          <w:rStyle w:val="SpecialCharTok"/>
+        </w:rPr>
+        <w:t xml:space="preserve">%&gt;%</w:t>
+      </w:r>
+      <w:r>
+        <w:br/>
+      </w:r>
+      <w:r>
+        <w:rPr>
+          <w:rStyle w:val="NormalTok"/>
+        </w:rPr>
+        <w:t xml:space="preserve">  knitr</w:t>
+      </w:r>
+      <w:r>
+        <w:rPr>
+          <w:rStyle w:val="SpecialCharTok"/>
+        </w:rPr>
+        <w:t xml:space="preserve">::</w:t>
+      </w:r>
+      <w:r>
+        <w:rPr>
+          <w:rStyle w:val="FunctionTok"/>
+        </w:rPr>
+        <w:t xml:space="preserve">kable</w:t>
+      </w:r>
+      <w:r>
+        <w:rPr>
+          <w:rStyle w:val="NormalTok"/>
+        </w:rPr>
+        <w:t xml:space="preserve">(., </w:t>
+      </w:r>
+      <w:r>
+        <w:rPr>
+          <w:rStyle w:val="AttributeTok"/>
+        </w:rPr>
+        <w:t xml:space="preserve">format=</w:t>
+      </w:r>
+      <w:r>
+        <w:rPr>
+          <w:rStyle w:val="StringTok"/>
+        </w:rPr>
+        <w:t xml:space="preserve">"html"</w:t>
+      </w:r>
+      <w:r>
+        <w:rPr>
+          <w:rStyle w:val="NormalTok"/>
+        </w:rPr>
+        <w:t xml:space="preserve">)</w:t>
+      </w:r>
+    </w:p>
+    <w:p>
+      <w:pPr>
+        <w:pStyle w:val="FirstParagraph"/>
+      </w:pPr>
+      <w:r>
+        <w:t xml:space="preserve">land_use</w:t>
+      </w:r>
+    </w:p>
+    <w:p>
+      <w:pPr>
+        <w:pStyle w:val="Textkrper"/>
+      </w:pPr>
+      <w:r>
+        <w:t xml:space="preserve">area_ha</w:t>
+      </w:r>
+    </w:p>
+    <w:p>
+      <w:pPr>
+        <w:pStyle w:val="Textkrper"/>
+      </w:pPr>
+      <w:r>
+        <w:t xml:space="preserve">geo_id</w:t>
+      </w:r>
+    </w:p>
+    <w:p>
+      <w:pPr>
+        <w:pStyle w:val="Textkrper"/>
+      </w:pPr>
+      <w:r>
+        <w:t xml:space="preserve">geometry</w:t>
+      </w:r>
+    </w:p>
+    <w:p>
+      <w:pPr>
+        <w:pStyle w:val="Textkrper"/>
+      </w:pPr>
+      <w:r>
+        <w:t xml:space="preserve">arable land</w:t>
+      </w:r>
+    </w:p>
+    <w:p>
+      <w:pPr>
+        <w:pStyle w:val="Textkrper"/>
+      </w:pPr>
+      <w:r>
+        <w:t xml:space="preserve">2.5482919</w:t>
+      </w:r>
+    </w:p>
+    <w:p>
+      <w:pPr>
+        <w:pStyle w:val="Textkrper"/>
+      </w:pPr>
+      <w:r>
         <w:t xml:space="preserve">12267790</w:t>
       </w:r>
     </w:p>
@@ -42956,19 +43724,54 @@
         <w:pStyle w:val="Textkrper"/>
       </w:pPr>
       <w:r>
-        <w:t xml:space="preserve">Field names and entries are in German. To rename them, use the base R function</w:t>
-      </w:r>
-      <w:r>
-        <w:t xml:space="preserve"> </w:t>
-      </w:r>
-      <w:r>
-        <w:rPr>
-          <w:rStyle w:val="VerbatimChar"/>
-        </w:rPr>
-        <w:t xml:space="preserve">colnames()</w:t>
-      </w:r>
-      <w:r>
-        <w:t xml:space="preserve">:</w:t>
+        <w:t xml:space="preserve">grassland</w:t>
+      </w:r>
+    </w:p>
+    <w:p>
+      <w:pPr>
+        <w:pStyle w:val="Textkrper"/>
+      </w:pPr>
+      <w:r>
+        <w:t xml:space="preserve">0.1207026</w:t>
+      </w:r>
+    </w:p>
+    <w:p>
+      <w:pPr>
+        <w:pStyle w:val="Textkrper"/>
+      </w:pPr>
+      <w:r>
+        <w:t xml:space="preserve">12286832</w:t>
+      </w:r>
+    </w:p>
+    <w:p>
+      <w:pPr>
+        <w:pStyle w:val="Textkrper"/>
+      </w:pPr>
+      <w:r>
+        <w:t xml:space="preserve">POLYGON ((14.01353 48.02075…</w:t>
+      </w:r>
+    </w:p>
+    <w:p>
+      <w:pPr>
+        <w:pStyle w:val="Textkrper"/>
+      </w:pPr>
+      <w:r>
+        <w:t xml:space="preserve">For an initial visual impression, plot the sf-object using the base R</w:t>
+      </w:r>
+      <w:r>
+        <w:t xml:space="preserve"> </w:t>
+      </w:r>
+      <w:r>
+        <w:rPr>
+          <w:rStyle w:val="VerbatimChar"/>
+        </w:rPr>
+        <w:t xml:space="preserve">plot()</w:t>
+      </w:r>
+      <w:r>
+        <w:t xml:space="preserve"> </w:t>
+      </w:r>
+      <w:r>
+        <w:t xml:space="preserve">function:</w:t>
       </w:r>
     </w:p>
     <w:p>
@@ -42977,527 +43780,87 @@
       </w:pPr>
       <w:r>
         <w:rPr>
-          <w:rStyle w:val="CommentTok"/>
-        </w:rPr>
-        <w:t xml:space="preserve"># Subset of invekos object</w:t>
-      </w:r>
-      <w:r>
-        <w:br/>
-      </w:r>
-      <w:r>
-        <w:rPr>
-          <w:rStyle w:val="NormalTok"/>
-        </w:rPr>
-        <w:t xml:space="preserve">invekos.sub </w:t>
-      </w:r>
-      <w:r>
-        <w:rPr>
-          <w:rStyle w:val="OtherTok"/>
-        </w:rPr>
-        <w:t xml:space="preserve">&lt;-</w:t>
-      </w:r>
-      <w:r>
-        <w:rPr>
-          <w:rStyle w:val="NormalTok"/>
-        </w:rPr>
-        <w:t xml:space="preserve"> invekos </w:t>
-      </w:r>
-      <w:r>
-        <w:rPr>
-          <w:rStyle w:val="SpecialCharTok"/>
-        </w:rPr>
-        <w:t xml:space="preserve">%&gt;%</w:t>
-      </w:r>
-      <w:r>
-        <w:br/>
-      </w:r>
-      <w:r>
-        <w:rPr>
-          <w:rStyle w:val="NormalTok"/>
-        </w:rPr>
-        <w:t xml:space="preserve">  dplyr</w:t>
-      </w:r>
-      <w:r>
-        <w:rPr>
-          <w:rStyle w:val="SpecialCharTok"/>
-        </w:rPr>
-        <w:t xml:space="preserve">::</w:t>
-      </w:r>
-      <w:r>
-        <w:rPr>
           <w:rStyle w:val="FunctionTok"/>
         </w:rPr>
-        <w:t xml:space="preserve">select</w:t>
-      </w:r>
-      <w:r>
-        <w:rPr>
-          <w:rStyle w:val="NormalTok"/>
-        </w:rPr>
-        <w:t xml:space="preserve">(fnar_bezeichnung, fs_flaeche_ha, geo_id, geometry)</w:t>
-      </w:r>
-      <w:r>
-        <w:br/>
-      </w:r>
-      <w:r>
-        <w:br/>
-      </w:r>
-      <w:r>
-        <w:rPr>
-          <w:rStyle w:val="CommentTok"/>
-        </w:rPr>
-        <w:t xml:space="preserve"># Renaming fields</w:t>
-      </w:r>
-      <w:r>
-        <w:br/>
+        <w:t xml:space="preserve">plot</w:t>
+      </w:r>
+      <w:r>
+        <w:rPr>
+          <w:rStyle w:val="NormalTok"/>
+        </w:rPr>
+        <w:t xml:space="preserve">(invekos.sub[</w:t>
+      </w:r>
+      <w:r>
+        <w:rPr>
+          <w:rStyle w:val="DecValTok"/>
+        </w:rPr>
+        <w:t xml:space="preserve">1</w:t>
+      </w:r>
+      <w:r>
+        <w:rPr>
+          <w:rStyle w:val="NormalTok"/>
+        </w:rPr>
+        <w:t xml:space="preserve">], </w:t>
+      </w:r>
+      <w:r>
+        <w:rPr>
+          <w:rStyle w:val="AttributeTok"/>
+        </w:rPr>
+        <w:t xml:space="preserve">main=</w:t>
+      </w:r>
+      <w:r>
+        <w:rPr>
+          <w:rStyle w:val="StringTok"/>
+        </w:rPr>
+        <w:t xml:space="preserve">"Land Use"</w:t>
+      </w:r>
+      <w:r>
+        <w:rPr>
+          <w:rStyle w:val="NormalTok"/>
+        </w:rPr>
+        <w:t xml:space="preserve">, </w:t>
+      </w:r>
+      <w:r>
+        <w:rPr>
+          <w:rStyle w:val="AttributeTok"/>
+        </w:rPr>
+        <w:t xml:space="preserve">key.pos =</w:t>
+      </w:r>
+      <w:r>
+        <w:rPr>
+          <w:rStyle w:val="NormalTok"/>
+        </w:rPr>
+        <w:t xml:space="preserve"> </w:t>
+      </w:r>
+      <w:r>
+        <w:rPr>
+          <w:rStyle w:val="DecValTok"/>
+        </w:rPr>
+        <w:t xml:space="preserve">1</w:t>
+      </w:r>
+      <w:r>
+        <w:rPr>
+          <w:rStyle w:val="NormalTok"/>
+        </w:rPr>
+        <w:t xml:space="preserve">, </w:t>
+      </w:r>
+      <w:r>
+        <w:rPr>
+          <w:rStyle w:val="AttributeTok"/>
+        </w:rPr>
+        <w:t xml:space="preserve">key.width =</w:t>
+      </w:r>
+      <w:r>
+        <w:rPr>
+          <w:rStyle w:val="NormalTok"/>
+        </w:rPr>
+        <w:t xml:space="preserve"> </w:t>
       </w:r>
       <w:r>
         <w:rPr>
           <w:rStyle w:val="FunctionTok"/>
         </w:rPr>
-        <w:t xml:space="preserve">colnames</w:t>
-      </w:r>
-      <w:r>
-        <w:rPr>
-          <w:rStyle w:val="NormalTok"/>
-        </w:rPr>
-        <w:t xml:space="preserve">(invekos.sub)[</w:t>
-      </w:r>
-      <w:r>
-        <w:rPr>
-          <w:rStyle w:val="DecValTok"/>
-        </w:rPr>
-        <w:t xml:space="preserve">1</w:t>
-      </w:r>
-      <w:r>
-        <w:rPr>
-          <w:rStyle w:val="NormalTok"/>
-        </w:rPr>
-        <w:t xml:space="preserve">] </w:t>
-      </w:r>
-      <w:r>
-        <w:rPr>
-          <w:rStyle w:val="OtherTok"/>
-        </w:rPr>
-        <w:t xml:space="preserve">&lt;-</w:t>
-      </w:r>
-      <w:r>
-        <w:rPr>
-          <w:rStyle w:val="NormalTok"/>
-        </w:rPr>
-        <w:t xml:space="preserve"> </w:t>
-      </w:r>
-      <w:r>
-        <w:rPr>
-          <w:rStyle w:val="StringTok"/>
-        </w:rPr>
-        <w:t xml:space="preserve">"land_use"</w:t>
-      </w:r>
-      <w:r>
-        <w:br/>
-      </w:r>
-      <w:r>
-        <w:rPr>
-          <w:rStyle w:val="FunctionTok"/>
-        </w:rPr>
-        <w:t xml:space="preserve">colnames</w:t>
-      </w:r>
-      <w:r>
-        <w:rPr>
-          <w:rStyle w:val="NormalTok"/>
-        </w:rPr>
-        <w:t xml:space="preserve">(invekos.sub)[</w:t>
-      </w:r>
-      <w:r>
-        <w:rPr>
-          <w:rStyle w:val="DecValTok"/>
-        </w:rPr>
-        <w:t xml:space="preserve">2</w:t>
-      </w:r>
-      <w:r>
-        <w:rPr>
-          <w:rStyle w:val="NormalTok"/>
-        </w:rPr>
-        <w:t xml:space="preserve">] </w:t>
-      </w:r>
-      <w:r>
-        <w:rPr>
-          <w:rStyle w:val="OtherTok"/>
-        </w:rPr>
-        <w:t xml:space="preserve">&lt;-</w:t>
-      </w:r>
-      <w:r>
-        <w:rPr>
-          <w:rStyle w:val="NormalTok"/>
-        </w:rPr>
-        <w:t xml:space="preserve"> </w:t>
-      </w:r>
-      <w:r>
-        <w:rPr>
-          <w:rStyle w:val="StringTok"/>
-        </w:rPr>
-        <w:t xml:space="preserve">"area_ha"</w:t>
-      </w:r>
-    </w:p>
-    <w:p>
-      <w:pPr>
-        <w:pStyle w:val="FirstParagraph"/>
-      </w:pPr>
-      <w:r>
-        <w:t xml:space="preserve">Entries are renamed using</w:t>
-      </w:r>
-      <w:r>
-        <w:t xml:space="preserve"> </w:t>
-      </w:r>
-      <w:r>
-        <w:rPr>
-          <w:rStyle w:val="VerbatimChar"/>
-        </w:rPr>
-        <w:t xml:space="preserve">dplyr</w:t>
-      </w:r>
-      <w:r>
-        <w:t xml:space="preserve">’s</w:t>
-      </w:r>
-      <w:r>
-        <w:t xml:space="preserve"> </w:t>
-      </w:r>
-      <w:r>
-        <w:rPr>
-          <w:rStyle w:val="VerbatimChar"/>
-        </w:rPr>
-        <w:t xml:space="preserve">mutate</w:t>
-      </w:r>
-      <w:r>
-        <w:t xml:space="preserve"> </w:t>
-      </w:r>
-      <w:r>
-        <w:t xml:space="preserve">and</w:t>
-      </w:r>
-      <w:r>
-        <w:t xml:space="preserve"> </w:t>
-      </w:r>
-      <w:r>
-        <w:rPr>
-          <w:rStyle w:val="VerbatimChar"/>
-        </w:rPr>
-        <w:t xml:space="preserve">case_when</w:t>
-      </w:r>
-      <w:r>
-        <w:t xml:space="preserve"> </w:t>
-      </w:r>
-      <w:r>
-        <w:t xml:space="preserve">functions:</w:t>
-      </w:r>
-    </w:p>
-    <w:p>
-      <w:pPr>
-        <w:pStyle w:val="SourceCode"/>
-      </w:pPr>
-      <w:r>
-        <w:rPr>
-          <w:rStyle w:val="FunctionTok"/>
-        </w:rPr>
-        <w:t xml:space="preserve">unique</w:t>
-      </w:r>
-      <w:r>
-        <w:rPr>
-          <w:rStyle w:val="NormalTok"/>
-        </w:rPr>
-        <w:t xml:space="preserve">(invekos.sub</w:t>
-      </w:r>
-      <w:r>
-        <w:rPr>
-          <w:rStyle w:val="SpecialCharTok"/>
-        </w:rPr>
-        <w:t xml:space="preserve">$</w:t>
-      </w:r>
-      <w:r>
-        <w:rPr>
-          <w:rStyle w:val="NormalTok"/>
-        </w:rPr>
-        <w:t xml:space="preserve">land_use)  </w:t>
-      </w:r>
-      <w:r>
-        <w:rPr>
-          <w:rStyle w:val="CommentTok"/>
-        </w:rPr>
-        <w:t xml:space="preserve"># Unique entries in 'land_use'</w:t>
-      </w:r>
-    </w:p>
-    <w:p>
-      <w:pPr>
-        <w:pStyle w:val="SourceCode"/>
-      </w:pPr>
-      <w:r>
-        <w:rPr>
-          <w:rStyle w:val="VerbatimChar"/>
-        </w:rPr>
-        <w:t xml:space="preserve">## [1] "ACKERLAND" "GRÜNLAND"</w:t>
-      </w:r>
-    </w:p>
-    <w:p>
-      <w:pPr>
-        <w:pStyle w:val="SourceCode"/>
-      </w:pPr>
-      <w:r>
-        <w:rPr>
-          <w:rStyle w:val="CommentTok"/>
-        </w:rPr>
-        <w:t xml:space="preserve"># Renaming entries 'ACKERLAND' and 'GRÜNLAND'</w:t>
-      </w:r>
-      <w:r>
-        <w:br/>
-      </w:r>
-      <w:r>
-        <w:rPr>
-          <w:rStyle w:val="NormalTok"/>
-        </w:rPr>
-        <w:t xml:space="preserve">invekos.sub </w:t>
-      </w:r>
-      <w:r>
-        <w:rPr>
-          <w:rStyle w:val="OtherTok"/>
-        </w:rPr>
-        <w:t xml:space="preserve">&lt;-</w:t>
-      </w:r>
-      <w:r>
-        <w:rPr>
-          <w:rStyle w:val="NormalTok"/>
-        </w:rPr>
-        <w:t xml:space="preserve"> dplyr</w:t>
-      </w:r>
-      <w:r>
-        <w:rPr>
-          <w:rStyle w:val="SpecialCharTok"/>
-        </w:rPr>
-        <w:t xml:space="preserve">::</w:t>
-      </w:r>
-      <w:r>
-        <w:rPr>
-          <w:rStyle w:val="FunctionTok"/>
-        </w:rPr>
-        <w:t xml:space="preserve">mutate</w:t>
-      </w:r>
-      <w:r>
-        <w:rPr>
-          <w:rStyle w:val="NormalTok"/>
-        </w:rPr>
-        <w:t xml:space="preserve">(invekos.sub, </w:t>
-      </w:r>
-      <w:r>
-        <w:rPr>
-          <w:rStyle w:val="AttributeTok"/>
-        </w:rPr>
-        <w:t xml:space="preserve">land_use =</w:t>
-      </w:r>
-      <w:r>
-        <w:rPr>
-          <w:rStyle w:val="NormalTok"/>
-        </w:rPr>
-        <w:t xml:space="preserve"> </w:t>
-      </w:r>
-      <w:r>
-        <w:br/>
-      </w:r>
-      <w:r>
-        <w:rPr>
-          <w:rStyle w:val="NormalTok"/>
-        </w:rPr>
-        <w:t xml:space="preserve">                               </w:t>
-      </w:r>
-      <w:r>
-        <w:rPr>
-          <w:rStyle w:val="FunctionTok"/>
-        </w:rPr>
-        <w:t xml:space="preserve">case_when</w:t>
-      </w:r>
-      <w:r>
-        <w:rPr>
-          <w:rStyle w:val="NormalTok"/>
-        </w:rPr>
-        <w:t xml:space="preserve">(land_use </w:t>
-      </w:r>
-      <w:r>
-        <w:rPr>
-          <w:rStyle w:val="SpecialCharTok"/>
-        </w:rPr>
-        <w:t xml:space="preserve">==</w:t>
-      </w:r>
-      <w:r>
-        <w:rPr>
-          <w:rStyle w:val="NormalTok"/>
-        </w:rPr>
-        <w:t xml:space="preserve"> </w:t>
-      </w:r>
-      <w:r>
-        <w:rPr>
-          <w:rStyle w:val="StringTok"/>
-        </w:rPr>
-        <w:t xml:space="preserve">'ACKERLAND'</w:t>
-      </w:r>
-      <w:r>
-        <w:rPr>
-          <w:rStyle w:val="NormalTok"/>
-        </w:rPr>
-        <w:t xml:space="preserve"> </w:t>
-      </w:r>
-      <w:r>
-        <w:rPr>
-          <w:rStyle w:val="SpecialCharTok"/>
-        </w:rPr>
-        <w:t xml:space="preserve">~</w:t>
-      </w:r>
-      <w:r>
-        <w:rPr>
-          <w:rStyle w:val="NormalTok"/>
-        </w:rPr>
-        <w:t xml:space="preserve"> </w:t>
-      </w:r>
-      <w:r>
-        <w:rPr>
-          <w:rStyle w:val="StringTok"/>
-        </w:rPr>
-        <w:t xml:space="preserve">'arable land'</w:t>
-      </w:r>
-      <w:r>
-        <w:rPr>
-          <w:rStyle w:val="NormalTok"/>
-        </w:rPr>
-        <w:t xml:space="preserve">,</w:t>
-      </w:r>
-      <w:r>
-        <w:br/>
-      </w:r>
-      <w:r>
-        <w:rPr>
-          <w:rStyle w:val="NormalTok"/>
-        </w:rPr>
-        <w:t xml:space="preserve">                               land_use </w:t>
-      </w:r>
-      <w:r>
-        <w:rPr>
-          <w:rStyle w:val="SpecialCharTok"/>
-        </w:rPr>
-        <w:t xml:space="preserve">==</w:t>
-      </w:r>
-      <w:r>
-        <w:rPr>
-          <w:rStyle w:val="NormalTok"/>
-        </w:rPr>
-        <w:t xml:space="preserve"> </w:t>
-      </w:r>
-      <w:r>
-        <w:rPr>
-          <w:rStyle w:val="StringTok"/>
-        </w:rPr>
-        <w:t xml:space="preserve">'GRÜNLAND'</w:t>
-      </w:r>
-      <w:r>
-        <w:rPr>
-          <w:rStyle w:val="NormalTok"/>
-        </w:rPr>
-        <w:t xml:space="preserve"> </w:t>
-      </w:r>
-      <w:r>
-        <w:rPr>
-          <w:rStyle w:val="SpecialCharTok"/>
-        </w:rPr>
-        <w:t xml:space="preserve">~</w:t>
-      </w:r>
-      <w:r>
-        <w:rPr>
-          <w:rStyle w:val="NormalTok"/>
-        </w:rPr>
-        <w:t xml:space="preserve"> </w:t>
-      </w:r>
-      <w:r>
-        <w:rPr>
-          <w:rStyle w:val="StringTok"/>
-        </w:rPr>
-        <w:t xml:space="preserve">'grassland'</w:t>
-      </w:r>
-      <w:r>
-        <w:rPr>
-          <w:rStyle w:val="NormalTok"/>
-        </w:rPr>
-        <w:t xml:space="preserve">, </w:t>
-      </w:r>
-      <w:r>
-        <w:rPr>
-          <w:rStyle w:val="ConstantTok"/>
-        </w:rPr>
-        <w:t xml:space="preserve">TRUE</w:t>
-      </w:r>
-      <w:r>
-        <w:rPr>
-          <w:rStyle w:val="NormalTok"/>
-        </w:rPr>
-        <w:t xml:space="preserve"> </w:t>
-      </w:r>
-      <w:r>
-        <w:rPr>
-          <w:rStyle w:val="SpecialCharTok"/>
-        </w:rPr>
-        <w:t xml:space="preserve">~</w:t>
-      </w:r>
-      <w:r>
-        <w:rPr>
-          <w:rStyle w:val="NormalTok"/>
-        </w:rPr>
-        <w:t xml:space="preserve"> </w:t>
-      </w:r>
-      <w:r>
-        <w:rPr>
-          <w:rStyle w:val="StringTok"/>
-        </w:rPr>
-        <w:t xml:space="preserve">'Other'</w:t>
-      </w:r>
-      <w:r>
-        <w:rPr>
-          <w:rStyle w:val="NormalTok"/>
-        </w:rPr>
-        <w:t xml:space="preserve">))</w:t>
-      </w:r>
-      <w:r>
-        <w:br/>
-      </w:r>
-      <w:r>
-        <w:br/>
-      </w:r>
-      <w:r>
-        <w:rPr>
-          <w:rStyle w:val="CommentTok"/>
-        </w:rPr>
-        <w:t xml:space="preserve"># Display result</w:t>
-      </w:r>
-      <w:r>
-        <w:br/>
-      </w:r>
-      <w:r>
-        <w:rPr>
-          <w:rStyle w:val="NormalTok"/>
-        </w:rPr>
-        <w:t xml:space="preserve">invekos.sub </w:t>
-      </w:r>
-      <w:r>
-        <w:rPr>
-          <w:rStyle w:val="SpecialCharTok"/>
-        </w:rPr>
-        <w:t xml:space="preserve">%&gt;%</w:t>
-      </w:r>
-      <w:r>
-        <w:br/>
-      </w:r>
-      <w:r>
-        <w:rPr>
-          <w:rStyle w:val="NormalTok"/>
-        </w:rPr>
-        <w:t xml:space="preserve">  </w:t>
-      </w:r>
-      <w:r>
-        <w:rPr>
-          <w:rStyle w:val="FunctionTok"/>
-        </w:rPr>
-        <w:t xml:space="preserve">head</w:t>
+        <w:t xml:space="preserve">lcm</w:t>
       </w:r>
       <w:r>
         <w:rPr>
@@ -43507,286 +43870,9 @@
       </w:r>
       <w:r>
         <w:rPr>
-          <w:rStyle w:val="DecValTok"/>
-        </w:rPr>
-        <w:t xml:space="preserve">2</w:t>
-      </w:r>
-      <w:r>
-        <w:rPr>
-          <w:rStyle w:val="NormalTok"/>
-        </w:rPr>
-        <w:t xml:space="preserve">) </w:t>
-      </w:r>
-      <w:r>
-        <w:rPr>
-          <w:rStyle w:val="SpecialCharTok"/>
-        </w:rPr>
-        <w:t xml:space="preserve">%&gt;%</w:t>
-      </w:r>
-      <w:r>
-        <w:br/>
-      </w:r>
-      <w:r>
-        <w:rPr>
-          <w:rStyle w:val="NormalTok"/>
-        </w:rPr>
-        <w:t xml:space="preserve">  knitr</w:t>
-      </w:r>
-      <w:r>
-        <w:rPr>
-          <w:rStyle w:val="SpecialCharTok"/>
-        </w:rPr>
-        <w:t xml:space="preserve">::</w:t>
-      </w:r>
-      <w:r>
-        <w:rPr>
-          <w:rStyle w:val="FunctionTok"/>
-        </w:rPr>
-        <w:t xml:space="preserve">kable</w:t>
-      </w:r>
-      <w:r>
-        <w:rPr>
-          <w:rStyle w:val="NormalTok"/>
-        </w:rPr>
-        <w:t xml:space="preserve">(., </w:t>
-      </w:r>
-      <w:r>
-        <w:rPr>
-          <w:rStyle w:val="AttributeTok"/>
-        </w:rPr>
-        <w:t xml:space="preserve">format=</w:t>
-      </w:r>
-      <w:r>
-        <w:rPr>
-          <w:rStyle w:val="StringTok"/>
-        </w:rPr>
-        <w:t xml:space="preserve">"html"</w:t>
-      </w:r>
-      <w:r>
-        <w:rPr>
-          <w:rStyle w:val="NormalTok"/>
-        </w:rPr>
-        <w:t xml:space="preserve">)</w:t>
-      </w:r>
-    </w:p>
-    <w:p>
-      <w:pPr>
-        <w:pStyle w:val="FirstParagraph"/>
-      </w:pPr>
-      <w:r>
-        <w:t xml:space="preserve">land_use</w:t>
-      </w:r>
-    </w:p>
-    <w:p>
-      <w:pPr>
-        <w:pStyle w:val="Textkrper"/>
-      </w:pPr>
-      <w:r>
-        <w:t xml:space="preserve">area_ha</w:t>
-      </w:r>
-    </w:p>
-    <w:p>
-      <w:pPr>
-        <w:pStyle w:val="Textkrper"/>
-      </w:pPr>
-      <w:r>
-        <w:t xml:space="preserve">geo_id</w:t>
-      </w:r>
-    </w:p>
-    <w:p>
-      <w:pPr>
-        <w:pStyle w:val="Textkrper"/>
-      </w:pPr>
-      <w:r>
-        <w:t xml:space="preserve">geometry</w:t>
-      </w:r>
-    </w:p>
-    <w:p>
-      <w:pPr>
-        <w:pStyle w:val="Textkrper"/>
-      </w:pPr>
-      <w:r>
-        <w:t xml:space="preserve">arable land</w:t>
-      </w:r>
-    </w:p>
-    <w:p>
-      <w:pPr>
-        <w:pStyle w:val="Textkrper"/>
-      </w:pPr>
-      <w:r>
-        <w:t xml:space="preserve">1.390195</w:t>
-      </w:r>
-    </w:p>
-    <w:p>
-      <w:pPr>
-        <w:pStyle w:val="Textkrper"/>
-      </w:pPr>
-      <w:r>
-        <w:t xml:space="preserve">12267794</w:t>
-      </w:r>
-    </w:p>
-    <w:p>
-      <w:pPr>
-        <w:pStyle w:val="Textkrper"/>
-      </w:pPr>
-      <w:r>
-        <w:t xml:space="preserve">POLYGON ((14.01298 48.02145…</w:t>
-      </w:r>
-    </w:p>
-    <w:p>
-      <w:pPr>
-        <w:pStyle w:val="Textkrper"/>
-      </w:pPr>
-      <w:r>
-        <w:t xml:space="preserve">arable land</w:t>
-      </w:r>
-    </w:p>
-    <w:p>
-      <w:pPr>
-        <w:pStyle w:val="Textkrper"/>
-      </w:pPr>
-      <w:r>
-        <w:t xml:space="preserve">2.548292</w:t>
-      </w:r>
-    </w:p>
-    <w:p>
-      <w:pPr>
-        <w:pStyle w:val="Textkrper"/>
-      </w:pPr>
-      <w:r>
-        <w:t xml:space="preserve">12267790</w:t>
-      </w:r>
-    </w:p>
-    <w:p>
-      <w:pPr>
-        <w:pStyle w:val="Textkrper"/>
-      </w:pPr>
-      <w:r>
-        <w:t xml:space="preserve">POLYGON ((14.01765 48.01724…</w:t>
-      </w:r>
-    </w:p>
-    <w:p>
-      <w:pPr>
-        <w:pStyle w:val="Textkrper"/>
-      </w:pPr>
-      <w:r>
-        <w:t xml:space="preserve">For an initial visual impression, plot the sf-object using the base R</w:t>
-      </w:r>
-      <w:r>
-        <w:t xml:space="preserve"> </w:t>
-      </w:r>
-      <w:r>
-        <w:rPr>
-          <w:rStyle w:val="VerbatimChar"/>
-        </w:rPr>
-        <w:t xml:space="preserve">plot()</w:t>
-      </w:r>
-      <w:r>
-        <w:t xml:space="preserve"> </w:t>
-      </w:r>
-      <w:r>
-        <w:t xml:space="preserve">function:</w:t>
-      </w:r>
-    </w:p>
-    <w:p>
-      <w:pPr>
-        <w:pStyle w:val="SourceCode"/>
-      </w:pPr>
-      <w:r>
-        <w:rPr>
-          <w:rStyle w:val="FunctionTok"/>
-        </w:rPr>
-        <w:t xml:space="preserve">plot</w:t>
-      </w:r>
-      <w:r>
-        <w:rPr>
-          <w:rStyle w:val="NormalTok"/>
-        </w:rPr>
-        <w:t xml:space="preserve">(invekos.sub[</w:t>
-      </w:r>
-      <w:r>
-        <w:rPr>
-          <w:rStyle w:val="DecValTok"/>
-        </w:rPr>
-        <w:t xml:space="preserve">1</w:t>
-      </w:r>
-      <w:r>
-        <w:rPr>
-          <w:rStyle w:val="NormalTok"/>
-        </w:rPr>
-        <w:t xml:space="preserve">], </w:t>
-      </w:r>
-      <w:r>
-        <w:rPr>
-          <w:rStyle w:val="AttributeTok"/>
-        </w:rPr>
-        <w:t xml:space="preserve">main=</w:t>
-      </w:r>
-      <w:r>
-        <w:rPr>
-          <w:rStyle w:val="StringTok"/>
-        </w:rPr>
-        <w:t xml:space="preserve">"Land Use"</w:t>
-      </w:r>
-      <w:r>
-        <w:rPr>
-          <w:rStyle w:val="NormalTok"/>
-        </w:rPr>
-        <w:t xml:space="preserve">, </w:t>
-      </w:r>
-      <w:r>
-        <w:rPr>
-          <w:rStyle w:val="AttributeTok"/>
-        </w:rPr>
-        <w:t xml:space="preserve">key.pos =</w:t>
-      </w:r>
-      <w:r>
-        <w:rPr>
-          <w:rStyle w:val="NormalTok"/>
-        </w:rPr>
-        <w:t xml:space="preserve"> </w:t>
-      </w:r>
-      <w:r>
-        <w:rPr>
-          <w:rStyle w:val="DecValTok"/>
-        </w:rPr>
-        <w:t xml:space="preserve">1</w:t>
-      </w:r>
-      <w:r>
-        <w:rPr>
-          <w:rStyle w:val="NormalTok"/>
-        </w:rPr>
-        <w:t xml:space="preserve">, </w:t>
-      </w:r>
-      <w:r>
-        <w:rPr>
-          <w:rStyle w:val="AttributeTok"/>
-        </w:rPr>
-        <w:t xml:space="preserve">key.width =</w:t>
-      </w:r>
-      <w:r>
-        <w:rPr>
-          <w:rStyle w:val="NormalTok"/>
-        </w:rPr>
-        <w:t xml:space="preserve"> </w:t>
-      </w:r>
-      <w:r>
-        <w:rPr>
-          <w:rStyle w:val="FunctionTok"/>
-        </w:rPr>
-        <w:t xml:space="preserve">lcm</w:t>
-      </w:r>
-      <w:r>
-        <w:rPr>
-          <w:rStyle w:val="NormalTok"/>
-        </w:rPr>
-        <w:t xml:space="preserve">(</w:t>
-      </w:r>
-      <w:r>
-        <w:rPr>
           <w:rStyle w:val="FloatTok"/>
         </w:rPr>
-        <w:t xml:space="preserve">1.3</w:t>
+        <w:t xml:space="preserve">1.8</w:t>
       </w:r>
       <w:r>
         <w:rPr>
@@ -44929,7 +45015,7 @@
         <w:rPr>
           <w:rStyle w:val="FloatTok"/>
         </w:rPr>
-        <w:t xml:space="preserve">1.3</w:t>
+        <w:t xml:space="preserve">1.8</w:t>
       </w:r>
       <w:r>
         <w:rPr>
@@ -44990,7 +45076,22 @@
         <w:pStyle w:val="Blocktext"/>
       </w:pPr>
       <w:r>
-        <w:t xml:space="preserve">Note the use of curly brackets in plot() function. This is required because the dot notation (.) cannot directly index a piped value. For a deeper explanation, see this</w:t>
+        <w:t xml:space="preserve">Note the use of curly brackets in the</w:t>
+      </w:r>
+      <w:r>
+        <w:t xml:space="preserve"> </w:t>
+      </w:r>
+      <w:r>
+        <w:rPr>
+          <w:rStyle w:val="VerbatimChar"/>
+        </w:rPr>
+        <w:t xml:space="preserve">plot()</w:t>
+      </w:r>
+      <w:r>
+        <w:t xml:space="preserve"> </w:t>
+      </w:r>
+      <w:r>
+        <w:t xml:space="preserve">function. This is required because the dot notation (.) cannot directly index a piped value. For a deeper explanation, see this</w:t>
       </w:r>
       <w:r>
         <w:t xml:space="preserve"> </w:t>
@@ -45195,88 +45296,88 @@
         <w:rPr>
           <w:rStyle w:val="VerbatimChar"/>
         </w:rPr>
-        <w:t xml:space="preserve">##  1: 1, 3</w:t>
-      </w:r>
-      <w:r>
-        <w:br/>
-      </w:r>
-      <w:r>
-        <w:rPr>
-          <w:rStyle w:val="VerbatimChar"/>
-        </w:rPr>
-        <w:t xml:space="preserve">##  2: 2, 22, 62</w:t>
-      </w:r>
-      <w:r>
-        <w:br/>
-      </w:r>
-      <w:r>
-        <w:rPr>
-          <w:rStyle w:val="VerbatimChar"/>
-        </w:rPr>
-        <w:t xml:space="preserve">##  3: 1, 3, 21</w:t>
-      </w:r>
-      <w:r>
-        <w:br/>
-      </w:r>
-      <w:r>
-        <w:rPr>
-          <w:rStyle w:val="VerbatimChar"/>
-        </w:rPr>
-        <w:t xml:space="preserve">##  4: 4, 64, 74</w:t>
-      </w:r>
-      <w:r>
-        <w:br/>
-      </w:r>
-      <w:r>
-        <w:rPr>
-          <w:rStyle w:val="VerbatimChar"/>
-        </w:rPr>
-        <w:t xml:space="preserve">##  5: 5, 72</w:t>
-      </w:r>
-      <w:r>
-        <w:br/>
-      </w:r>
-      <w:r>
-        <w:rPr>
-          <w:rStyle w:val="VerbatimChar"/>
-        </w:rPr>
-        <w:t xml:space="preserve">##  6: 6, 38</w:t>
-      </w:r>
-      <w:r>
-        <w:br/>
-      </w:r>
-      <w:r>
-        <w:rPr>
-          <w:rStyle w:val="VerbatimChar"/>
-        </w:rPr>
-        <w:t xml:space="preserve">##  7: 7, 34</w:t>
-      </w:r>
-      <w:r>
-        <w:br/>
-      </w:r>
-      <w:r>
-        <w:rPr>
-          <w:rStyle w:val="VerbatimChar"/>
-        </w:rPr>
-        <w:t xml:space="preserve">##  8: 8, 34</w:t>
-      </w:r>
-      <w:r>
-        <w:br/>
-      </w:r>
-      <w:r>
-        <w:rPr>
-          <w:rStyle w:val="VerbatimChar"/>
-        </w:rPr>
-        <w:t xml:space="preserve">##  9: 9, 37, 59, 60</w:t>
-      </w:r>
-      <w:r>
-        <w:br/>
-      </w:r>
-      <w:r>
-        <w:rPr>
-          <w:rStyle w:val="VerbatimChar"/>
-        </w:rPr>
-        <w:t xml:space="preserve">##  10: 10, 65</w:t>
+        <w:t xml:space="preserve">##  1: 1, 17, 62</w:t>
+      </w:r>
+      <w:r>
+        <w:br/>
+      </w:r>
+      <w:r>
+        <w:rPr>
+          <w:rStyle w:val="VerbatimChar"/>
+        </w:rPr>
+        <w:t xml:space="preserve">##  2: 2, 4, 16</w:t>
+      </w:r>
+      <w:r>
+        <w:br/>
+      </w:r>
+      <w:r>
+        <w:rPr>
+          <w:rStyle w:val="VerbatimChar"/>
+        </w:rPr>
+        <w:t xml:space="preserve">##  3: 3, 64, 83</w:t>
+      </w:r>
+      <w:r>
+        <w:br/>
+      </w:r>
+      <w:r>
+        <w:rPr>
+          <w:rStyle w:val="VerbatimChar"/>
+        </w:rPr>
+        <w:t xml:space="preserve">##  4: 2, 4</w:t>
+      </w:r>
+      <w:r>
+        <w:br/>
+      </w:r>
+      <w:r>
+        <w:rPr>
+          <w:rStyle w:val="VerbatimChar"/>
+        </w:rPr>
+        <w:t xml:space="preserve">##  5: 5</w:t>
+      </w:r>
+      <w:r>
+        <w:br/>
+      </w:r>
+      <w:r>
+        <w:rPr>
+          <w:rStyle w:val="VerbatimChar"/>
+        </w:rPr>
+        <w:t xml:space="preserve">##  6: 6, 36</w:t>
+      </w:r>
+      <w:r>
+        <w:br/>
+      </w:r>
+      <w:r>
+        <w:rPr>
+          <w:rStyle w:val="VerbatimChar"/>
+        </w:rPr>
+        <w:t xml:space="preserve">##  7: 7, 8, 66, 99</w:t>
+      </w:r>
+      <w:r>
+        <w:br/>
+      </w:r>
+      <w:r>
+        <w:rPr>
+          <w:rStyle w:val="VerbatimChar"/>
+        </w:rPr>
+        <w:t xml:space="preserve">##  8: 7, 8</w:t>
+      </w:r>
+      <w:r>
+        <w:br/>
+      </w:r>
+      <w:r>
+        <w:rPr>
+          <w:rStyle w:val="VerbatimChar"/>
+        </w:rPr>
+        <w:t xml:space="preserve">##  9: 9, 28, 30, 54</w:t>
+      </w:r>
+      <w:r>
+        <w:br/>
+      </w:r>
+      <w:r>
+        <w:rPr>
+          <w:rStyle w:val="VerbatimChar"/>
+        </w:rPr>
+        <w:t xml:space="preserve">##  10: 10, 74</w:t>
       </w:r>
     </w:p>
     <w:p>
@@ -46312,16 +46413,16 @@
         <w:rPr>
           <w:rStyle w:val="VerbatimChar"/>
         </w:rPr>
-        <w:t xml:space="preserve">##  [1]  144.0013 1283.0019  520.2177  467.6981  560.8686 1020.5189  856.5999</w:t>
-      </w:r>
-      <w:r>
-        <w:br/>
-      </w:r>
-      <w:r>
-        <w:rPr>
-          <w:rStyle w:val="VerbatimChar"/>
-        </w:rPr>
-        <w:t xml:space="preserve">##  [8]  854.8551  529.5946 1382.2158</w:t>
+        <w:t xml:space="preserve">##  [1]  255.9825  642.4693  547.6458  621.1653 1326.6061 1230.1068  510.2196</w:t>
+      </w:r>
+      <w:r>
+        <w:br/>
+      </w:r>
+      <w:r>
+        <w:rPr>
+          <w:rStyle w:val="VerbatimChar"/>
+        </w:rPr>
+        <w:t xml:space="preserve">##  [8]  587.8220  926.4913  492.0585</w:t>
       </w:r>
     </w:p>
     <w:p>
@@ -47051,7 +47152,7 @@
         <w:t xml:space="preserve"> </w:t>
       </w:r>
       <w:r>
-        <w:t xml:space="preserve">geometrical operations.</w:t>
+        <w:t xml:space="preserve">Geometrical operations.</w:t>
       </w:r>
     </w:p>
     <w:p>
@@ -47320,7 +47421,7 @@
         <w:pStyle w:val="FirstParagraph"/>
       </w:pPr>
       <w:r>
-        <w:t xml:space="preserve">Resampling alters the spatial resolution of a raster dataset, which is necessary for aligning multiple rasters with different resolutions or adjusting the detail level in an analysis.</w:t>
+        <w:t xml:space="preserve">Resampling is crucial for working with raster datasets. It alters the spatial resolution, allowing you to align multiple rasters with different resolutions. Additionally, it adjusts the level of detail necessary for your analysis.</w:t>
       </w:r>
     </w:p>
     <w:p>
@@ -47535,7 +47636,7 @@
         <w:t xml:space="preserve"> </w:t>
       </w:r>
       <w:r>
-        <w:t xml:space="preserve">function to check this:</w:t>
+        <w:t xml:space="preserve">function to check the original resolution:</w:t>
       </w:r>
     </w:p>
     <w:p>
@@ -49024,7 +49125,22 @@
         <w:t xml:space="preserve"> </w:t>
       </w:r>
       <w:r>
-        <w:t xml:space="preserve">library, a part of the Tidyverse suite, is renowned for its comprehensive and intuitive approach to data visualization in R. Rooted in the principles of the Grammar of Graphics, conceptualized by</w:t>
+        <w:t xml:space="preserve">library, a part of the Tidyverse suite, is renowned for its comprehensive and intuitive approach to data visualization in R. Rooted in the principles of</w:t>
+      </w:r>
+      <w:r>
+        <w:t xml:space="preserve"> </w:t>
+      </w:r>
+      <w:r>
+        <w:t xml:space="preserve">“</w:t>
+      </w:r>
+      <w:r>
+        <w:t xml:space="preserve">The Grammar of Graphics</w:t>
+      </w:r>
+      <w:r>
+        <w:t xml:space="preserve">”</w:t>
+      </w:r>
+      <w:r>
+        <w:t xml:space="preserve">, conceptualized by</w:t>
       </w:r>
       <w:r>
         <w:t xml:space="preserve"> </w:t>
@@ -49041,6 +49157,9 @@
         <w:t xml:space="preserve">,</w:t>
       </w:r>
       <w:r>
+        <w:t xml:space="preserve"> </w:t>
+      </w:r>
+      <w:r>
         <w:rPr>
           <w:rStyle w:val="VerbatimChar"/>
         </w:rPr>
@@ -49058,7 +49177,19 @@
         <w:pStyle w:val="Textkrper"/>
       </w:pPr>
       <w:r>
-        <w:t xml:space="preserve">The grammar of graphics is a schema that enables us to concisely describe the components of a graphic. These components are called</w:t>
+        <w:t xml:space="preserve">“</w:t>
+      </w:r>
+      <w:r>
+        <w:t xml:space="preserve">The Grammar of Graphics</w:t>
+      </w:r>
+      <w:r>
+        <w:t xml:space="preserve">”</w:t>
+      </w:r>
+      <w:r>
+        <w:t xml:space="preserve"> </w:t>
+      </w:r>
+      <w:r>
+        <w:t xml:space="preserve">is a schema that enables us to concisely describe the components of a graphic. These components are called</w:t>
       </w:r>
       <w:r>
         <w:t xml:space="preserve"> </w:t>
@@ -49244,7 +49375,7 @@
         <w:pStyle w:val="Textkrper"/>
       </w:pPr>
       <w:r>
-        <w:t xml:space="preserve">Consider the example below where the variables</w:t>
+        <w:t xml:space="preserve">In the example below,</w:t>
       </w:r>
       <w:r>
         <w:t xml:space="preserve"> </w:t>
@@ -49280,7 +49411,7 @@
         <w:t xml:space="preserve"> </w:t>
       </w:r>
       <w:r>
-        <w:t xml:space="preserve">are aligned along the x and y axes, respectively, while</w:t>
+        <w:t xml:space="preserve">align with the x and y axes, respectively, and</w:t>
       </w:r>
       <w:r>
         <w:t xml:space="preserve"> </w:t>
@@ -49316,7 +49447,7 @@
         <w:t xml:space="preserve"> </w:t>
       </w:r>
       <w:r>
-        <w:t xml:space="preserve">are visually differentiated through size and color.</w:t>
+        <w:t xml:space="preserve">are differentiated by size and color.</w:t>
       </w:r>
     </w:p>
     <w:p>
@@ -49432,7 +49563,25 @@
         <w:t xml:space="preserve"> </w:t>
       </w:r>
       <w:r>
-        <w:t xml:space="preserve">For a foundational understanding of the Grammar of Graphics as implemented in</w:t>
+        <w:t xml:space="preserve">For a foundational understanding of</w:t>
+      </w:r>
+      <w:r>
+        <w:t xml:space="preserve"> </w:t>
+      </w:r>
+      <w:r>
+        <w:t xml:space="preserve">“</w:t>
+      </w:r>
+      <w:r>
+        <w:t xml:space="preserve">The Grammar of Graphics</w:t>
+      </w:r>
+      <w:r>
+        <w:t xml:space="preserve">”</w:t>
+      </w:r>
+      <w:r>
+        <w:t xml:space="preserve"> </w:t>
+      </w:r>
+      <w:r>
+        <w:t xml:space="preserve">as implemented in</w:t>
       </w:r>
       <w:r>
         <w:t xml:space="preserve"> </w:t>
@@ -51013,7 +51162,7 @@
         <w:pStyle w:val="FirstParagraph"/>
       </w:pPr>
       <w:r>
-        <w:t xml:space="preserve">As already announced above, functions in the</w:t>
+        <w:t xml:space="preserve">As already mentioned above, functions in the</w:t>
       </w:r>
       <w:r>
         <w:t xml:space="preserve"> </w:t>
@@ -51028,7 +51177,22 @@
         <w:t xml:space="preserve"> </w:t>
       </w:r>
       <w:r>
-        <w:t xml:space="preserve">library are structured according to the Grammar of Graphics. When creating graphs with</w:t>
+        <w:t xml:space="preserve">library are structured according to</w:t>
+      </w:r>
+      <w:r>
+        <w:t xml:space="preserve"> </w:t>
+      </w:r>
+      <w:r>
+        <w:t xml:space="preserve">“</w:t>
+      </w:r>
+      <w:r>
+        <w:t xml:space="preserve">The Grammar of Graphics</w:t>
+      </w:r>
+      <w:r>
+        <w:t xml:space="preserve">”</w:t>
+      </w:r>
+      <w:r>
+        <w:t xml:space="preserve">. When creating graphs with</w:t>
       </w:r>
       <w:r>
         <w:t xml:space="preserve"> </w:t>
@@ -51069,7 +51233,7 @@
         <w:pStyle w:val="Textkrper"/>
       </w:pPr>
       <w:r>
-        <w:t xml:space="preserve">We start the analysis with a simple histogram, to explore the distribution of air quality</w:t>
+        <w:t xml:space="preserve">We begin the analysis with a simple histogram, to explore the distribution of air quality</w:t>
       </w:r>
       <w:r>
         <w:t xml:space="preserve"> </w:t>
@@ -51088,7 +51252,7 @@
         <w:t xml:space="preserve"> </w:t>
       </w:r>
       <w:r>
-        <w:t xml:space="preserve">that has been measured at different locations in Upper Austria.</w:t>
+        <w:t xml:space="preserve">that has been measured at different locations in Upper Austria, one of the nine states in Austria.</w:t>
       </w:r>
     </w:p>
     <w:p>
@@ -56594,7 +56758,7 @@
         <w:t xml:space="preserve"> </w:t>
       </w:r>
       <w:r>
-        <w:t xml:space="preserve">allows to deal with the coordinate system, which includes both projection and extent of the map. By default, the map will use the coordinate system of the first layer or if the layer has no coordinate system, fall back on the geographic coordinate system WGS84. Using the argument</w:t>
+        <w:t xml:space="preserve">allows you to work with the coordinate system, which includes both the projection and extent of the map. By default, the map will use the coordinate system of the first layer or if the layer has no coordinate system, fall back on the geographic coordinate system WGS84. Using the argument</w:t>
       </w:r>
       <w:r>
         <w:t xml:space="preserve"> </w:t>
@@ -61218,7 +61382,10 @@
           <w:bCs/>
           <w:b/>
         </w:rPr>
-        <w:t xml:space="preserve">more than just a library.</w:t>
+        <w:t xml:space="preserve">more than just a library</w:t>
+      </w:r>
+      <w:r>
+        <w:t xml:space="preserve">,</w:t>
       </w:r>
       <w:r>
         <w:t xml:space="preserve"> </w:t>
@@ -61308,7 +61475,7 @@
         <w:t xml:space="preserve"> </w:t>
       </w:r>
       <w:r>
-        <w:t xml:space="preserve">facilitate reproducibility in various ways. In this module, we won’t cover the paradigm of</w:t>
+        <w:t xml:space="preserve">can facilitate reproducibility in various ways. In this module, we won’t explore the paradigm of</w:t>
       </w:r>
       <w:r>
         <w:t xml:space="preserve"> </w:t>
@@ -61890,10 +62057,13 @@
         <w:t xml:space="preserve"> </w:t>
       </w:r>
       <w:r>
-        <w:rPr>
-          <w:rStyle w:val="VerbatimChar"/>
-        </w:rPr>
+        <w:t xml:space="preserve">“</w:t>
+      </w:r>
+      <w:r>
         <w:t xml:space="preserve">Create Project</w:t>
+      </w:r>
+      <w:r>
+        <w:t xml:space="preserve">”</w:t>
       </w:r>
       <w:r>
         <w:t xml:space="preserve"> </w:t>
@@ -61977,10 +62147,13 @@
         <w:t xml:space="preserve"> </w:t>
       </w:r>
       <w:r>
-        <w:rPr>
-          <w:rStyle w:val="VerbatimChar"/>
-        </w:rPr>
+        <w:t xml:space="preserve">“</w:t>
+      </w:r>
+      <w:r>
         <w:t xml:space="preserve">Git</w:t>
+      </w:r>
+      <w:r>
+        <w:t xml:space="preserve">”</w:t>
       </w:r>
       <w:r>
         <w:t xml:space="preserve"> </w:t>
@@ -62190,10 +62363,13 @@
         <w:t xml:space="preserve"> </w:t>
       </w:r>
       <w:r>
-        <w:rPr>
-          <w:rStyle w:val="VerbatimChar"/>
-        </w:rPr>
+        <w:t xml:space="preserve">“</w:t>
+      </w:r>
+      <w:r>
         <w:t xml:space="preserve">Git</w:t>
+      </w:r>
+      <w:r>
+        <w:t xml:space="preserve">”</w:t>
       </w:r>
       <w:r>
         <w:t xml:space="preserve"> </w:t>
@@ -62295,7 +62471,7 @@
         <w:t xml:space="preserve">11.4</w:t>
       </w:r>
       <w:r>
-        <w:t xml:space="preserve">). Currently, the</w:t>
+        <w:t xml:space="preserve">). At this point, the</w:t>
       </w:r>
       <w:r>
         <w:t xml:space="preserve"> </w:t>
@@ -62310,7 +62486,7 @@
         <w:t xml:space="preserve"> </w:t>
       </w:r>
       <w:r>
-        <w:t xml:space="preserve">branch is identical to the</w:t>
+        <w:t xml:space="preserve">branch mirrors the</w:t>
       </w:r>
       <w:r>
         <w:t xml:space="preserve"> </w:t>
@@ -62526,10 +62702,13 @@
         <w:t xml:space="preserve"> </w:t>
       </w:r>
       <w:r>
-        <w:rPr>
-          <w:rStyle w:val="VerbatimChar"/>
-        </w:rPr>
+        <w:t xml:space="preserve">“</w:t>
+      </w:r>
+      <w:r>
         <w:t xml:space="preserve">OK</w:t>
+      </w:r>
+      <w:r>
+        <w:t xml:space="preserve">”</w:t>
       </w:r>
       <w:r>
         <w:t xml:space="preserve">. You’ll receive a sample R Markdown file with the extension</w:t>
@@ -62965,10 +63144,13 @@
         <w:t xml:space="preserve"> </w:t>
       </w:r>
       <w:r>
-        <w:rPr>
-          <w:rStyle w:val="VerbatimChar"/>
-        </w:rPr>
+        <w:t xml:space="preserve">“</w:t>
+      </w:r>
+      <w:r>
         <w:t xml:space="preserve">Knit</w:t>
+      </w:r>
+      <w:r>
+        <w:t xml:space="preserve">”</w:t>
       </w:r>
       <w:r>
         <w:t xml:space="preserve"> </w:t>
@@ -63052,17 +63234,19 @@
         <w:t xml:space="preserve"> </w:t>
       </w:r>
       <w:r>
-        <w:rPr>
-          <w:bCs/>
-          <w:b/>
-        </w:rPr>
+        <w:t xml:space="preserve">“</w:t>
+      </w:r>
+      <w:r>
         <w:t xml:space="preserve">Knit</w:t>
       </w:r>
       <w:r>
-        <w:t xml:space="preserve"> </w:t>
-      </w:r>
-      <w:r>
-        <w:t xml:space="preserve">button to compile into</w:t>
+        <w:t xml:space="preserve">”</w:t>
+      </w:r>
+      <w:r>
+        <w:t xml:space="preserve"> </w:t>
+      </w:r>
+      <w:r>
+        <w:t xml:space="preserve">button to compile into formats such as</w:t>
       </w:r>
       <w:r>
         <w:t xml:space="preserve"> </w:t>
@@ -63089,10 +63273,7 @@
         <w:t xml:space="preserve">.docx</w:t>
       </w:r>
       <w:r>
-        <w:t xml:space="preserve"> </w:t>
-      </w:r>
-      <w:r>
-        <w:t xml:space="preserve">formats, among</w:t>
+        <w:t xml:space="preserve">, among</w:t>
       </w:r>
       <w:r>
         <w:t xml:space="preserve"> </w:t>
@@ -63180,10 +63361,13 @@
         <w:t xml:space="preserve"> </w:t>
       </w:r>
       <w:r>
-        <w:rPr>
-          <w:rStyle w:val="VerbatimChar"/>
-        </w:rPr>
+        <w:t xml:space="preserve">“</w:t>
+      </w:r>
+      <w:r>
         <w:t xml:space="preserve">Pull</w:t>
+      </w:r>
+      <w:r>
+        <w:t xml:space="preserve">”</w:t>
       </w:r>
       <w:r>
         <w:t xml:space="preserve"> </w:t>
@@ -63279,12 +63463,15 @@
         <w:t xml:space="preserve"> </w:t>
       </w:r>
       <w:r>
-        <w:rPr>
-          <w:rStyle w:val="VerbatimChar"/>
-        </w:rPr>
+        <w:t xml:space="preserve">“</w:t>
+      </w:r>
+      <w:r>
         <w:t xml:space="preserve">Pull</w:t>
       </w:r>
       <w:r>
+        <w:t xml:space="preserve">”</w:t>
+      </w:r>
+      <w:r>
         <w:t xml:space="preserve">.</w:t>
       </w:r>
     </w:p>
@@ -63312,10 +63499,13 @@
         <w:t xml:space="preserve"> </w:t>
       </w:r>
       <w:r>
-        <w:rPr>
-          <w:rStyle w:val="VerbatimChar"/>
-        </w:rPr>
+        <w:t xml:space="preserve">“</w:t>
+      </w:r>
+      <w:r>
         <w:t xml:space="preserve">Commit</w:t>
+      </w:r>
+      <w:r>
+        <w:t xml:space="preserve">”</w:t>
       </w:r>
       <w:r>
         <w:t xml:space="preserve"> </w:t>
@@ -63364,10 +63554,13 @@
         <w:t xml:space="preserve"> </w:t>
       </w:r>
       <w:r>
-        <w:rPr>
-          <w:rStyle w:val="VerbatimChar"/>
-        </w:rPr>
+        <w:t xml:space="preserve">“</w:t>
+      </w:r>
+      <w:r>
         <w:t xml:space="preserve">Commit</w:t>
+      </w:r>
+      <w:r>
+        <w:t xml:space="preserve">”</w:t>
       </w:r>
       <w:r>
         <w:t xml:space="preserve">.</w:t>
@@ -63545,7 +63738,7 @@
           <wp:inline>
             <wp:extent cx="5372100" cy="1067881"/>
             <wp:effectExtent b="0" l="0" r="0" t="0"/>
-            <wp:docPr descr="Figure 11.11: Commit with message ‘describe sync process in github’ was pushed to the developer branch a minute ago" title="" id="389" name="Picture"/>
+            <wp:docPr descr="Figure 11.11: Commit with message ‘describe sync process in GitHub’ was pushed to the developer branch a minute ago" title="" id="389" name="Picture"/>
             <a:graphic>
               <a:graphicData uri="http://schemas.openxmlformats.org/drawingml/2006/picture">
                 <pic:pic>
@@ -63597,7 +63790,7 @@
         <w:t xml:space="preserve">‘</w:t>
       </w:r>
       <w:r>
-        <w:t xml:space="preserve">describe sync process in github</w:t>
+        <w:t xml:space="preserve">describe sync process in GitHub</w:t>
       </w:r>
       <w:r>
         <w:t xml:space="preserve">’</w:t>
@@ -64301,7 +64494,7 @@
           <w:rPr>
             <w:rStyle w:val="Hyperlink"/>
           </w:rPr>
-          <w:t xml:space="preserve">Github</w:t>
+          <w:t xml:space="preserve">GitHub</w:t>
         </w:r>
       </w:hyperlink>
       <w:r>
@@ -64946,10 +65139,13 @@
         <w:t xml:space="preserve"> </w:t>
       </w:r>
       <w:r>
-        <w:rPr>
-          <w:rStyle w:val="VerbatimChar"/>
-        </w:rPr>
+        <w:t xml:space="preserve">“</w:t>
+      </w:r>
+      <w:r>
         <w:t xml:space="preserve">Import into BibTeX</w:t>
+      </w:r>
+      <w:r>
+        <w:t xml:space="preserve">”</w:t>
       </w:r>
       <w:r>
         <w:t xml:space="preserve"> </w:t>
@@ -65617,7 +65813,7 @@
         <w:pStyle w:val="FirstParagraph"/>
       </w:pPr>
       <w:r>
-        <w:t xml:space="preserve">The vast functionalities of R Markdown extend beyond the scope of a single lesson. To fully leverage its capabilities, refer to the comprehensive online book</w:t>
+        <w:t xml:space="preserve">The vast functionalities of R Markdown extend beyond the scope of a single lesson. To fully exploit its capabilities, refer to the comprehensive online book</w:t>
       </w:r>
       <w:r>
         <w:t xml:space="preserve"> </w:t>

</xml_diff>

<commit_message>
build book from scratch
</commit_message>
<xml_diff>
--- a/docs/UNIGIS-AppDev-R.docx
+++ b/docs/UNIGIS-AppDev-R.docx
@@ -17305,7 +17305,7 @@
         <w:rPr>
           <w:rStyle w:val="VerbatimChar"/>
         </w:rPr>
-        <w:t xml:space="preserve">## [1] 0.1170895 0.4872020 0.9432184 0.3352999 0.3932546</w:t>
+        <w:t xml:space="preserve">## [1] 0.6365422 0.7943451 0.6808616 0.8462786 0.1553565</w:t>
       </w:r>
     </w:p>
     <w:p>
@@ -23384,7 +23384,7 @@
         <w:rPr>
           <w:rStyle w:val="VerbatimChar"/>
         </w:rPr>
-        <w:t xml:space="preserve">## [1] 205</w:t>
+        <w:t xml:space="preserve">## [1] 211</w:t>
       </w:r>
     </w:p>
     <w:p>
@@ -42516,7 +42516,7 @@
         <w:rPr>
           <w:rStyle w:val="VerbatimChar"/>
         </w:rPr>
-        <w:t xml:space="preserve">## $ gml_geom          &lt;chr&gt; "[B@329dc4f7", "[B@22ae9aec", "[B@56218889", "[B@481…</w:t>
+        <w:t xml:space="preserve">## $ gml_geom          &lt;chr&gt; "[B@613de0b6", "[B@5597f482", "[B@32b522af", "[B@1b5…</w:t>
       </w:r>
       <w:r>
         <w:br/>

</xml_diff>

<commit_message>
exchange index.rmd with index.Rmd
</commit_message>
<xml_diff>
--- a/docs/UNIGIS-AppDev-R.docx
+++ b/docs/UNIGIS-AppDev-R.docx
@@ -17305,7 +17305,7 @@
         <w:rPr>
           <w:rStyle w:val="VerbatimChar"/>
         </w:rPr>
-        <w:t xml:space="preserve">## [1] 0.6365422 0.7943451 0.6808616 0.8462786 0.1553565</w:t>
+        <w:t xml:space="preserve">## [1] 0.6262380 0.6783832 0.7807024 0.4396630 0.8632429</w:t>
       </w:r>
     </w:p>
     <w:p>
@@ -23384,7 +23384,7 @@
         <w:rPr>
           <w:rStyle w:val="VerbatimChar"/>
         </w:rPr>
-        <w:t xml:space="preserve">## [1] 211</w:t>
+        <w:t xml:space="preserve">## [1] 196</w:t>
       </w:r>
     </w:p>
     <w:p>
@@ -42516,7 +42516,7 @@
         <w:rPr>
           <w:rStyle w:val="VerbatimChar"/>
         </w:rPr>
-        <w:t xml:space="preserve">## $ gml_geom          &lt;chr&gt; "[B@613de0b6", "[B@5597f482", "[B@32b522af", "[B@1b5…</w:t>
+        <w:t xml:space="preserve">## $ gml_geom          &lt;chr&gt; "[B@a76ebbb", "[B@4ed1b72c", "[B@288d06dd", "[B@6212…</w:t>
       </w:r>
       <w:r>
         <w:br/>

</xml_diff>

<commit_message>
updated version book R for data science
</commit_message>
<xml_diff>
--- a/docs/UNIGIS-AppDev-R.docx
+++ b/docs/UNIGIS-AppDev-R.docx
@@ -71,13 +71,13 @@
         <w:pStyle w:val="Datum"/>
       </w:pPr>
       <w:r>
-        <w:t xml:space="preserve">19</w:t>
-      </w:r>
-      <w:r>
-        <w:t xml:space="preserve"> </w:t>
-      </w:r>
-      <w:r>
-        <w:t xml:space="preserve">Juli,</w:t>
+        <w:t xml:space="preserve">02</w:t>
+      </w:r>
+      <w:r>
+        <w:t xml:space="preserve"> </w:t>
+      </w:r>
+      <w:r>
+        <w:t xml:space="preserve">August,</w:t>
       </w:r>
       <w:r>
         <w:t xml:space="preserve"> </w:t>
@@ -17305,7 +17305,7 @@
         <w:rPr>
           <w:rStyle w:val="VerbatimChar"/>
         </w:rPr>
-        <w:t xml:space="preserve">## [1] 0.74691300 0.99244107 0.61888480 0.96479116 0.06851409</w:t>
+        <w:t xml:space="preserve">## [1] 0.4550697 0.3405897 0.5015597 0.5605658 0.9451969</w:t>
       </w:r>
     </w:p>
     <w:p>
@@ -23384,7 +23384,7 @@
         <w:rPr>
           <w:rStyle w:val="VerbatimChar"/>
         </w:rPr>
-        <w:t xml:space="preserve">## [1] 206</w:t>
+        <w:t xml:space="preserve">## [1] 186</w:t>
       </w:r>
     </w:p>
     <w:p>
@@ -42516,7 +42516,7 @@
         <w:rPr>
           <w:rStyle w:val="VerbatimChar"/>
         </w:rPr>
-        <w:t xml:space="preserve">## $ gml_geom          &lt;chr&gt; "[B@6112aed7", "[B@61f4c841", "[B@509c23e3", "[B@47b…</w:t>
+        <w:t xml:space="preserve">## $ gml_geom          &lt;chr&gt; "[B@35f4a058", "[B@4a28ee20", "[B@68e3ee0e", "[B@270…</w:t>
       </w:r>
       <w:r>
         <w:br/>

</xml_diff>